<commit_message>
Edited lobster size data, and loaded vcdExtra package
</commit_message>
<xml_diff>
--- a/Assignment4_Lobsters.docx
+++ b/Assignment4_Lobsters.docx
@@ -42,6 +42,1047 @@
       </w:r>
       <w:r>
         <w:t xml:space="preserve">2018</w:t>
+      </w:r>
+    </w:p>
+    <w:p>
+      <w:pPr>
+        <w:pStyle w:val="SourceCode"/>
+      </w:pPr>
+      <w:r>
+        <w:rPr>
+          <w:rStyle w:val="CommentTok"/>
+        </w:rPr>
+        <w:t xml:space="preserve">#1. Loading Packages and csv files</w:t>
+      </w:r>
+      <w:r>
+        <w:br w:type="textWrapping"/>
+      </w:r>
+      <w:r>
+        <w:br w:type="textWrapping"/>
+      </w:r>
+      <w:r>
+        <w:rPr>
+          <w:rStyle w:val="KeywordTok"/>
+        </w:rPr>
+        <w:t xml:space="preserve">library</w:t>
+      </w:r>
+      <w:r>
+        <w:rPr>
+          <w:rStyle w:val="NormalTok"/>
+        </w:rPr>
+        <w:t xml:space="preserve">(tidyverse)</w:t>
+      </w:r>
+    </w:p>
+    <w:p>
+      <w:pPr>
+        <w:pStyle w:val="SourceCode"/>
+      </w:pPr>
+      <w:r>
+        <w:rPr>
+          <w:rStyle w:val="VerbatimChar"/>
+        </w:rPr>
+        <w:t xml:space="preserve">## -- Attaching packages ------------------------------------------------------------------------ tidyverse 1.2.1 --</w:t>
+      </w:r>
+    </w:p>
+    <w:p>
+      <w:pPr>
+        <w:pStyle w:val="SourceCode"/>
+      </w:pPr>
+      <w:r>
+        <w:rPr>
+          <w:rStyle w:val="VerbatimChar"/>
+        </w:rPr>
+        <w:t xml:space="preserve">## v ggplot2 3.0.0     v purrr   0.2.5</w:t>
+      </w:r>
+      <w:r>
+        <w:br w:type="textWrapping"/>
+      </w:r>
+      <w:r>
+        <w:rPr>
+          <w:rStyle w:val="VerbatimChar"/>
+        </w:rPr>
+        <w:t xml:space="preserve">## v tibble  1.4.2     v dplyr   0.7.6</w:t>
+      </w:r>
+      <w:r>
+        <w:br w:type="textWrapping"/>
+      </w:r>
+      <w:r>
+        <w:rPr>
+          <w:rStyle w:val="VerbatimChar"/>
+        </w:rPr>
+        <w:t xml:space="preserve">## v tidyr   0.8.1     v stringr 1.3.1</w:t>
+      </w:r>
+      <w:r>
+        <w:br w:type="textWrapping"/>
+      </w:r>
+      <w:r>
+        <w:rPr>
+          <w:rStyle w:val="VerbatimChar"/>
+        </w:rPr>
+        <w:t xml:space="preserve">## v readr   1.1.1     v forcats 0.3.0</w:t>
+      </w:r>
+    </w:p>
+    <w:p>
+      <w:pPr>
+        <w:pStyle w:val="SourceCode"/>
+      </w:pPr>
+      <w:r>
+        <w:rPr>
+          <w:rStyle w:val="VerbatimChar"/>
+        </w:rPr>
+        <w:t xml:space="preserve">## -- Conflicts --------------------------------------------------------------------------- tidyverse_conflicts() --</w:t>
+      </w:r>
+      <w:r>
+        <w:br w:type="textWrapping"/>
+      </w:r>
+      <w:r>
+        <w:rPr>
+          <w:rStyle w:val="VerbatimChar"/>
+        </w:rPr>
+        <w:t xml:space="preserve">## x dplyr::filter() masks stats::filter()</w:t>
+      </w:r>
+      <w:r>
+        <w:br w:type="textWrapping"/>
+      </w:r>
+      <w:r>
+        <w:rPr>
+          <w:rStyle w:val="VerbatimChar"/>
+        </w:rPr>
+        <w:t xml:space="preserve">## x dplyr::lag()    masks stats::lag()</w:t>
+      </w:r>
+    </w:p>
+    <w:p>
+      <w:pPr>
+        <w:pStyle w:val="SourceCode"/>
+      </w:pPr>
+      <w:r>
+        <w:rPr>
+          <w:rStyle w:val="KeywordTok"/>
+        </w:rPr>
+        <w:t xml:space="preserve">library</w:t>
+      </w:r>
+      <w:r>
+        <w:rPr>
+          <w:rStyle w:val="NormalTok"/>
+        </w:rPr>
+        <w:t xml:space="preserve">(RColorBrewer)</w:t>
+      </w:r>
+      <w:r>
+        <w:br w:type="textWrapping"/>
+      </w:r>
+      <w:r>
+        <w:rPr>
+          <w:rStyle w:val="KeywordTok"/>
+        </w:rPr>
+        <w:t xml:space="preserve">library</w:t>
+      </w:r>
+      <w:r>
+        <w:rPr>
+          <w:rStyle w:val="NormalTok"/>
+        </w:rPr>
+        <w:t xml:space="preserve">(ggpubr)</w:t>
+      </w:r>
+    </w:p>
+    <w:p>
+      <w:pPr>
+        <w:pStyle w:val="SourceCode"/>
+      </w:pPr>
+      <w:r>
+        <w:rPr>
+          <w:rStyle w:val="VerbatimChar"/>
+        </w:rPr>
+        <w:t xml:space="preserve">## Loading required package: magrittr</w:t>
+      </w:r>
+    </w:p>
+    <w:p>
+      <w:pPr>
+        <w:pStyle w:val="SourceCode"/>
+      </w:pPr>
+      <w:r>
+        <w:rPr>
+          <w:rStyle w:val="VerbatimChar"/>
+        </w:rPr>
+        <w:t xml:space="preserve">## </w:t>
+      </w:r>
+      <w:r>
+        <w:br w:type="textWrapping"/>
+      </w:r>
+      <w:r>
+        <w:rPr>
+          <w:rStyle w:val="VerbatimChar"/>
+        </w:rPr>
+        <w:t xml:space="preserve">## Attaching package: 'magrittr'</w:t>
+      </w:r>
+    </w:p>
+    <w:p>
+      <w:pPr>
+        <w:pStyle w:val="SourceCode"/>
+      </w:pPr>
+      <w:r>
+        <w:rPr>
+          <w:rStyle w:val="VerbatimChar"/>
+        </w:rPr>
+        <w:t xml:space="preserve">## The following object is masked from 'package:purrr':</w:t>
+      </w:r>
+      <w:r>
+        <w:br w:type="textWrapping"/>
+      </w:r>
+      <w:r>
+        <w:rPr>
+          <w:rStyle w:val="VerbatimChar"/>
+        </w:rPr>
+        <w:t xml:space="preserve">## </w:t>
+      </w:r>
+      <w:r>
+        <w:br w:type="textWrapping"/>
+      </w:r>
+      <w:r>
+        <w:rPr>
+          <w:rStyle w:val="VerbatimChar"/>
+        </w:rPr>
+        <w:t xml:space="preserve">##     set_names</w:t>
+      </w:r>
+    </w:p>
+    <w:p>
+      <w:pPr>
+        <w:pStyle w:val="SourceCode"/>
+      </w:pPr>
+      <w:r>
+        <w:rPr>
+          <w:rStyle w:val="VerbatimChar"/>
+        </w:rPr>
+        <w:t xml:space="preserve">## The following object is masked from 'package:tidyr':</w:t>
+      </w:r>
+      <w:r>
+        <w:br w:type="textWrapping"/>
+      </w:r>
+      <w:r>
+        <w:rPr>
+          <w:rStyle w:val="VerbatimChar"/>
+        </w:rPr>
+        <w:t xml:space="preserve">## </w:t>
+      </w:r>
+      <w:r>
+        <w:br w:type="textWrapping"/>
+      </w:r>
+      <w:r>
+        <w:rPr>
+          <w:rStyle w:val="VerbatimChar"/>
+        </w:rPr>
+        <w:t xml:space="preserve">##     extract</w:t>
+      </w:r>
+    </w:p>
+    <w:p>
+      <w:pPr>
+        <w:pStyle w:val="SourceCode"/>
+      </w:pPr>
+      <w:r>
+        <w:rPr>
+          <w:rStyle w:val="KeywordTok"/>
+        </w:rPr>
+        <w:t xml:space="preserve">library</w:t>
+      </w:r>
+      <w:r>
+        <w:rPr>
+          <w:rStyle w:val="NormalTok"/>
+        </w:rPr>
+        <w:t xml:space="preserve">(knitr)</w:t>
+      </w:r>
+      <w:r>
+        <w:br w:type="textWrapping"/>
+      </w:r>
+      <w:r>
+        <w:rPr>
+          <w:rStyle w:val="KeywordTok"/>
+        </w:rPr>
+        <w:t xml:space="preserve">library</w:t>
+      </w:r>
+      <w:r>
+        <w:rPr>
+          <w:rStyle w:val="NormalTok"/>
+        </w:rPr>
+        <w:t xml:space="preserve">(effsize)</w:t>
+      </w:r>
+      <w:r>
+        <w:br w:type="textWrapping"/>
+      </w:r>
+      <w:r>
+        <w:rPr>
+          <w:rStyle w:val="KeywordTok"/>
+        </w:rPr>
+        <w:t xml:space="preserve">library</w:t>
+      </w:r>
+      <w:r>
+        <w:rPr>
+          <w:rStyle w:val="NormalTok"/>
+        </w:rPr>
+        <w:t xml:space="preserve">(pwr)</w:t>
+      </w:r>
+      <w:r>
+        <w:br w:type="textWrapping"/>
+      </w:r>
+      <w:r>
+        <w:rPr>
+          <w:rStyle w:val="KeywordTok"/>
+        </w:rPr>
+        <w:t xml:space="preserve">library</w:t>
+      </w:r>
+      <w:r>
+        <w:rPr>
+          <w:rStyle w:val="NormalTok"/>
+        </w:rPr>
+        <w:t xml:space="preserve">(extrafont)</w:t>
+      </w:r>
+    </w:p>
+    <w:p>
+      <w:pPr>
+        <w:pStyle w:val="SourceCode"/>
+      </w:pPr>
+      <w:r>
+        <w:rPr>
+          <w:rStyle w:val="VerbatimChar"/>
+        </w:rPr>
+        <w:t xml:space="preserve">## Registering fonts with R</w:t>
+      </w:r>
+    </w:p>
+    <w:p>
+      <w:pPr>
+        <w:pStyle w:val="SourceCode"/>
+      </w:pPr>
+      <w:r>
+        <w:rPr>
+          <w:rStyle w:val="KeywordTok"/>
+        </w:rPr>
+        <w:t xml:space="preserve">library</w:t>
+      </w:r>
+      <w:r>
+        <w:rPr>
+          <w:rStyle w:val="NormalTok"/>
+        </w:rPr>
+        <w:t xml:space="preserve">(plotly)</w:t>
+      </w:r>
+    </w:p>
+    <w:p>
+      <w:pPr>
+        <w:pStyle w:val="SourceCode"/>
+      </w:pPr>
+      <w:r>
+        <w:rPr>
+          <w:rStyle w:val="VerbatimChar"/>
+        </w:rPr>
+        <w:t xml:space="preserve">## </w:t>
+      </w:r>
+      <w:r>
+        <w:br w:type="textWrapping"/>
+      </w:r>
+      <w:r>
+        <w:rPr>
+          <w:rStyle w:val="VerbatimChar"/>
+        </w:rPr>
+        <w:t xml:space="preserve">## Attaching package: 'plotly'</w:t>
+      </w:r>
+    </w:p>
+    <w:p>
+      <w:pPr>
+        <w:pStyle w:val="SourceCode"/>
+      </w:pPr>
+      <w:r>
+        <w:rPr>
+          <w:rStyle w:val="VerbatimChar"/>
+        </w:rPr>
+        <w:t xml:space="preserve">## The following object is masked from 'package:ggplot2':</w:t>
+      </w:r>
+      <w:r>
+        <w:br w:type="textWrapping"/>
+      </w:r>
+      <w:r>
+        <w:rPr>
+          <w:rStyle w:val="VerbatimChar"/>
+        </w:rPr>
+        <w:t xml:space="preserve">## </w:t>
+      </w:r>
+      <w:r>
+        <w:br w:type="textWrapping"/>
+      </w:r>
+      <w:r>
+        <w:rPr>
+          <w:rStyle w:val="VerbatimChar"/>
+        </w:rPr>
+        <w:t xml:space="preserve">##     last_plot</w:t>
+      </w:r>
+    </w:p>
+    <w:p>
+      <w:pPr>
+        <w:pStyle w:val="SourceCode"/>
+      </w:pPr>
+      <w:r>
+        <w:rPr>
+          <w:rStyle w:val="VerbatimChar"/>
+        </w:rPr>
+        <w:t xml:space="preserve">## The following object is masked from 'package:stats':</w:t>
+      </w:r>
+      <w:r>
+        <w:br w:type="textWrapping"/>
+      </w:r>
+      <w:r>
+        <w:rPr>
+          <w:rStyle w:val="VerbatimChar"/>
+        </w:rPr>
+        <w:t xml:space="preserve">## </w:t>
+      </w:r>
+      <w:r>
+        <w:br w:type="textWrapping"/>
+      </w:r>
+      <w:r>
+        <w:rPr>
+          <w:rStyle w:val="VerbatimChar"/>
+        </w:rPr>
+        <w:t xml:space="preserve">##     filter</w:t>
+      </w:r>
+    </w:p>
+    <w:p>
+      <w:pPr>
+        <w:pStyle w:val="SourceCode"/>
+      </w:pPr>
+      <w:r>
+        <w:rPr>
+          <w:rStyle w:val="VerbatimChar"/>
+        </w:rPr>
+        <w:t xml:space="preserve">## The following object is masked from 'package:graphics':</w:t>
+      </w:r>
+      <w:r>
+        <w:br w:type="textWrapping"/>
+      </w:r>
+      <w:r>
+        <w:rPr>
+          <w:rStyle w:val="VerbatimChar"/>
+        </w:rPr>
+        <w:t xml:space="preserve">## </w:t>
+      </w:r>
+      <w:r>
+        <w:br w:type="textWrapping"/>
+      </w:r>
+      <w:r>
+        <w:rPr>
+          <w:rStyle w:val="VerbatimChar"/>
+        </w:rPr>
+        <w:t xml:space="preserve">##     layout</w:t>
+      </w:r>
+    </w:p>
+    <w:p>
+      <w:pPr>
+        <w:pStyle w:val="SourceCode"/>
+      </w:pPr>
+      <w:r>
+        <w:rPr>
+          <w:rStyle w:val="KeywordTok"/>
+        </w:rPr>
+        <w:t xml:space="preserve">library</w:t>
+      </w:r>
+      <w:r>
+        <w:rPr>
+          <w:rStyle w:val="NormalTok"/>
+        </w:rPr>
+        <w:t xml:space="preserve">(ggrepel)</w:t>
+      </w:r>
+      <w:r>
+        <w:br w:type="textWrapping"/>
+      </w:r>
+      <w:r>
+        <w:rPr>
+          <w:rStyle w:val="KeywordTok"/>
+        </w:rPr>
+        <w:t xml:space="preserve">library</w:t>
+      </w:r>
+      <w:r>
+        <w:rPr>
+          <w:rStyle w:val="NormalTok"/>
+        </w:rPr>
+        <w:t xml:space="preserve">(kableExtra)</w:t>
+      </w:r>
+      <w:r>
+        <w:br w:type="textWrapping"/>
+      </w:r>
+      <w:r>
+        <w:rPr>
+          <w:rStyle w:val="KeywordTok"/>
+        </w:rPr>
+        <w:t xml:space="preserve">library</w:t>
+      </w:r>
+      <w:r>
+        <w:rPr>
+          <w:rStyle w:val="NormalTok"/>
+        </w:rPr>
+        <w:t xml:space="preserve">(onewaytests)</w:t>
+      </w:r>
+      <w:r>
+        <w:br w:type="textWrapping"/>
+      </w:r>
+      <w:r>
+        <w:rPr>
+          <w:rStyle w:val="KeywordTok"/>
+        </w:rPr>
+        <w:t xml:space="preserve">library</w:t>
+      </w:r>
+      <w:r>
+        <w:rPr>
+          <w:rStyle w:val="NormalTok"/>
+        </w:rPr>
+        <w:t xml:space="preserve">(car)</w:t>
+      </w:r>
+    </w:p>
+    <w:p>
+      <w:pPr>
+        <w:pStyle w:val="SourceCode"/>
+      </w:pPr>
+      <w:r>
+        <w:rPr>
+          <w:rStyle w:val="VerbatimChar"/>
+        </w:rPr>
+        <w:t xml:space="preserve">## Loading required package: carData</w:t>
+      </w:r>
+    </w:p>
+    <w:p>
+      <w:pPr>
+        <w:pStyle w:val="SourceCode"/>
+      </w:pPr>
+      <w:r>
+        <w:rPr>
+          <w:rStyle w:val="VerbatimChar"/>
+        </w:rPr>
+        <w:t xml:space="preserve">## </w:t>
+      </w:r>
+      <w:r>
+        <w:br w:type="textWrapping"/>
+      </w:r>
+      <w:r>
+        <w:rPr>
+          <w:rStyle w:val="VerbatimChar"/>
+        </w:rPr>
+        <w:t xml:space="preserve">## Attaching package: 'car'</w:t>
+      </w:r>
+    </w:p>
+    <w:p>
+      <w:pPr>
+        <w:pStyle w:val="SourceCode"/>
+      </w:pPr>
+      <w:r>
+        <w:rPr>
+          <w:rStyle w:val="VerbatimChar"/>
+        </w:rPr>
+        <w:t xml:space="preserve">## The following object is masked from 'package:dplyr':</w:t>
+      </w:r>
+      <w:r>
+        <w:br w:type="textWrapping"/>
+      </w:r>
+      <w:r>
+        <w:rPr>
+          <w:rStyle w:val="VerbatimChar"/>
+        </w:rPr>
+        <w:t xml:space="preserve">## </w:t>
+      </w:r>
+      <w:r>
+        <w:br w:type="textWrapping"/>
+      </w:r>
+      <w:r>
+        <w:rPr>
+          <w:rStyle w:val="VerbatimChar"/>
+        </w:rPr>
+        <w:t xml:space="preserve">##     recode</w:t>
+      </w:r>
+    </w:p>
+    <w:p>
+      <w:pPr>
+        <w:pStyle w:val="SourceCode"/>
+      </w:pPr>
+      <w:r>
+        <w:rPr>
+          <w:rStyle w:val="VerbatimChar"/>
+        </w:rPr>
+        <w:t xml:space="preserve">## The following object is masked from 'package:purrr':</w:t>
+      </w:r>
+      <w:r>
+        <w:br w:type="textWrapping"/>
+      </w:r>
+      <w:r>
+        <w:rPr>
+          <w:rStyle w:val="VerbatimChar"/>
+        </w:rPr>
+        <w:t xml:space="preserve">## </w:t>
+      </w:r>
+      <w:r>
+        <w:br w:type="textWrapping"/>
+      </w:r>
+      <w:r>
+        <w:rPr>
+          <w:rStyle w:val="VerbatimChar"/>
+        </w:rPr>
+        <w:t xml:space="preserve">##     some</w:t>
+      </w:r>
+    </w:p>
+    <w:p>
+      <w:pPr>
+        <w:pStyle w:val="SourceCode"/>
+      </w:pPr>
+      <w:r>
+        <w:rPr>
+          <w:rStyle w:val="KeywordTok"/>
+        </w:rPr>
+        <w:t xml:space="preserve">library</w:t>
+      </w:r>
+      <w:r>
+        <w:rPr>
+          <w:rStyle w:val="NormalTok"/>
+        </w:rPr>
+        <w:t xml:space="preserve">(vcdExtra) </w:t>
+      </w:r>
+      <w:r>
+        <w:rPr>
+          <w:rStyle w:val="CommentTok"/>
+        </w:rPr>
+        <w:t xml:space="preserve">#for getting the data into case format</w:t>
+      </w:r>
+    </w:p>
+    <w:p>
+      <w:pPr>
+        <w:pStyle w:val="SourceCode"/>
+      </w:pPr>
+      <w:r>
+        <w:rPr>
+          <w:rStyle w:val="VerbatimChar"/>
+        </w:rPr>
+        <w:t xml:space="preserve">## Loading required package: vcd</w:t>
+      </w:r>
+    </w:p>
+    <w:p>
+      <w:pPr>
+        <w:pStyle w:val="SourceCode"/>
+      </w:pPr>
+      <w:r>
+        <w:rPr>
+          <w:rStyle w:val="VerbatimChar"/>
+        </w:rPr>
+        <w:t xml:space="preserve">## Loading required package: grid</w:t>
+      </w:r>
+    </w:p>
+    <w:p>
+      <w:pPr>
+        <w:pStyle w:val="SourceCode"/>
+      </w:pPr>
+      <w:r>
+        <w:rPr>
+          <w:rStyle w:val="VerbatimChar"/>
+        </w:rPr>
+        <w:t xml:space="preserve">## Loading required package: gnm</w:t>
+      </w:r>
+    </w:p>
+    <w:p>
+      <w:pPr>
+        <w:pStyle w:val="SourceCode"/>
+      </w:pPr>
+      <w:r>
+        <w:rPr>
+          <w:rStyle w:val="VerbatimChar"/>
+        </w:rPr>
+        <w:t xml:space="preserve">## </w:t>
+      </w:r>
+      <w:r>
+        <w:br w:type="textWrapping"/>
+      </w:r>
+      <w:r>
+        <w:rPr>
+          <w:rStyle w:val="VerbatimChar"/>
+        </w:rPr>
+        <w:t xml:space="preserve">## Attaching package: 'vcdExtra'</w:t>
+      </w:r>
+    </w:p>
+    <w:p>
+      <w:pPr>
+        <w:pStyle w:val="SourceCode"/>
+      </w:pPr>
+      <w:r>
+        <w:rPr>
+          <w:rStyle w:val="VerbatimChar"/>
+        </w:rPr>
+        <w:t xml:space="preserve">## The following object is masked from 'package:carData':</w:t>
+      </w:r>
+      <w:r>
+        <w:br w:type="textWrapping"/>
+      </w:r>
+      <w:r>
+        <w:rPr>
+          <w:rStyle w:val="VerbatimChar"/>
+        </w:rPr>
+        <w:t xml:space="preserve">## </w:t>
+      </w:r>
+      <w:r>
+        <w:br w:type="textWrapping"/>
+      </w:r>
+      <w:r>
+        <w:rPr>
+          <w:rStyle w:val="VerbatimChar"/>
+        </w:rPr>
+        <w:t xml:space="preserve">##     Burt</w:t>
+      </w:r>
+    </w:p>
+    <w:p>
+      <w:pPr>
+        <w:pStyle w:val="SourceCode"/>
+      </w:pPr>
+      <w:r>
+        <w:rPr>
+          <w:rStyle w:val="VerbatimChar"/>
+        </w:rPr>
+        <w:t xml:space="preserve">## The following object is masked from 'package:plotly':</w:t>
+      </w:r>
+      <w:r>
+        <w:br w:type="textWrapping"/>
+      </w:r>
+      <w:r>
+        <w:rPr>
+          <w:rStyle w:val="VerbatimChar"/>
+        </w:rPr>
+        <w:t xml:space="preserve">## </w:t>
+      </w:r>
+      <w:r>
+        <w:br w:type="textWrapping"/>
+      </w:r>
+      <w:r>
+        <w:rPr>
+          <w:rStyle w:val="VerbatimChar"/>
+        </w:rPr>
+        <w:t xml:space="preserve">##     summarise</w:t>
+      </w:r>
+    </w:p>
+    <w:p>
+      <w:pPr>
+        <w:pStyle w:val="SourceCode"/>
+      </w:pPr>
+      <w:r>
+        <w:rPr>
+          <w:rStyle w:val="VerbatimChar"/>
+        </w:rPr>
+        <w:t xml:space="preserve">## The following object is masked from 'package:dplyr':</w:t>
+      </w:r>
+      <w:r>
+        <w:br w:type="textWrapping"/>
+      </w:r>
+      <w:r>
+        <w:rPr>
+          <w:rStyle w:val="VerbatimChar"/>
+        </w:rPr>
+        <w:t xml:space="preserve">## </w:t>
+      </w:r>
+      <w:r>
+        <w:br w:type="textWrapping"/>
+      </w:r>
+      <w:r>
+        <w:rPr>
+          <w:rStyle w:val="VerbatimChar"/>
+        </w:rPr>
+        <w:t xml:space="preserve">##     summarise</w:t>
+      </w:r>
+    </w:p>
+    <w:p>
+      <w:pPr>
+        <w:pStyle w:val="SourceCode"/>
+      </w:pPr>
+      <w:r>
+        <w:rPr>
+          <w:rStyle w:val="NormalTok"/>
+        </w:rPr>
+        <w:t xml:space="preserve">lobster_size &lt;-</w:t>
+      </w:r>
+      <w:r>
+        <w:rPr>
+          <w:rStyle w:val="StringTok"/>
+        </w:rPr>
+        <w:t xml:space="preserve"> </w:t>
+      </w:r>
+      <w:r>
+        <w:rPr>
+          <w:rStyle w:val="KeywordTok"/>
+        </w:rPr>
+        <w:t xml:space="preserve">read_csv</w:t>
+      </w:r>
+      <w:r>
+        <w:rPr>
+          <w:rStyle w:val="NormalTok"/>
+        </w:rPr>
+        <w:t xml:space="preserve">(</w:t>
+      </w:r>
+      <w:r>
+        <w:rPr>
+          <w:rStyle w:val="StringTok"/>
+        </w:rPr>
+        <w:t xml:space="preserve">"lobster_size_abundance.csv"</w:t>
+      </w:r>
+      <w:r>
+        <w:rPr>
+          <w:rStyle w:val="NormalTok"/>
+        </w:rPr>
+        <w:t xml:space="preserve">)</w:t>
+      </w:r>
+    </w:p>
+    <w:p>
+      <w:pPr>
+        <w:pStyle w:val="SourceCode"/>
+      </w:pPr>
+      <w:r>
+        <w:rPr>
+          <w:rStyle w:val="VerbatimChar"/>
+        </w:rPr>
+        <w:t xml:space="preserve">## Parsed with column specification:</w:t>
+      </w:r>
+      <w:r>
+        <w:br w:type="textWrapping"/>
+      </w:r>
+      <w:r>
+        <w:rPr>
+          <w:rStyle w:val="VerbatimChar"/>
+        </w:rPr>
+        <w:t xml:space="preserve">## cols(</w:t>
+      </w:r>
+      <w:r>
+        <w:br w:type="textWrapping"/>
+      </w:r>
+      <w:r>
+        <w:rPr>
+          <w:rStyle w:val="VerbatimChar"/>
+        </w:rPr>
+        <w:t xml:space="preserve">##   YEAR = col_integer(),</w:t>
+      </w:r>
+      <w:r>
+        <w:br w:type="textWrapping"/>
+      </w:r>
+      <w:r>
+        <w:rPr>
+          <w:rStyle w:val="VerbatimChar"/>
+        </w:rPr>
+        <w:t xml:space="preserve">##   MONTH = col_integer(),</w:t>
+      </w:r>
+      <w:r>
+        <w:br w:type="textWrapping"/>
+      </w:r>
+      <w:r>
+        <w:rPr>
+          <w:rStyle w:val="VerbatimChar"/>
+        </w:rPr>
+        <w:t xml:space="preserve">##   DATE = col_character(),</w:t>
+      </w:r>
+      <w:r>
+        <w:br w:type="textWrapping"/>
+      </w:r>
+      <w:r>
+        <w:rPr>
+          <w:rStyle w:val="VerbatimChar"/>
+        </w:rPr>
+        <w:t xml:space="preserve">##   SITE = col_character(),</w:t>
+      </w:r>
+      <w:r>
+        <w:br w:type="textWrapping"/>
+      </w:r>
+      <w:r>
+        <w:rPr>
+          <w:rStyle w:val="VerbatimChar"/>
+        </w:rPr>
+        <w:t xml:space="preserve">##   SBC_LTER_TRANSECT = col_integer(),</w:t>
+      </w:r>
+      <w:r>
+        <w:br w:type="textWrapping"/>
+      </w:r>
+      <w:r>
+        <w:rPr>
+          <w:rStyle w:val="VerbatimChar"/>
+        </w:rPr>
+        <w:t xml:space="preserve">##   LOBSTER_TRANSECT = col_character(),</w:t>
+      </w:r>
+      <w:r>
+        <w:br w:type="textWrapping"/>
+      </w:r>
+      <w:r>
+        <w:rPr>
+          <w:rStyle w:val="VerbatimChar"/>
+        </w:rPr>
+        <w:t xml:space="preserve">##   SIZE = col_integer(),</w:t>
+      </w:r>
+      <w:r>
+        <w:br w:type="textWrapping"/>
+      </w:r>
+      <w:r>
+        <w:rPr>
+          <w:rStyle w:val="VerbatimChar"/>
+        </w:rPr>
+        <w:t xml:space="preserve">##   COUNT = col_integer()</w:t>
+      </w:r>
+      <w:r>
+        <w:br w:type="textWrapping"/>
+      </w:r>
+      <w:r>
+        <w:rPr>
+          <w:rStyle w:val="VerbatimChar"/>
+        </w:rPr>
+        <w:t xml:space="preserve">## )</w:t>
+      </w:r>
+    </w:p>
+    <w:p>
+      <w:pPr>
+        <w:pStyle w:val="SourceCode"/>
+      </w:pPr>
+      <w:r>
+        <w:rPr>
+          <w:rStyle w:val="NormalTok"/>
+        </w:rPr>
+        <w:t xml:space="preserve">lobster_traps &lt;-</w:t>
+      </w:r>
+      <w:r>
+        <w:rPr>
+          <w:rStyle w:val="StringTok"/>
+        </w:rPr>
+        <w:t xml:space="preserve"> </w:t>
+      </w:r>
+      <w:r>
+        <w:rPr>
+          <w:rStyle w:val="KeywordTok"/>
+        </w:rPr>
+        <w:t xml:space="preserve">read_csv</w:t>
+      </w:r>
+      <w:r>
+        <w:rPr>
+          <w:rStyle w:val="NormalTok"/>
+        </w:rPr>
+        <w:t xml:space="preserve">(</w:t>
+      </w:r>
+      <w:r>
+        <w:rPr>
+          <w:rStyle w:val="StringTok"/>
+        </w:rPr>
+        <w:t xml:space="preserve">"lobster_traps.csv"</w:t>
+      </w:r>
+      <w:r>
+        <w:rPr>
+          <w:rStyle w:val="NormalTok"/>
+        </w:rPr>
+        <w:t xml:space="preserve">)</w:t>
+      </w:r>
+    </w:p>
+    <w:p>
+      <w:pPr>
+        <w:pStyle w:val="SourceCode"/>
+      </w:pPr>
+      <w:r>
+        <w:rPr>
+          <w:rStyle w:val="VerbatimChar"/>
+        </w:rPr>
+        <w:t xml:space="preserve">## Parsed with column specification:</w:t>
+      </w:r>
+      <w:r>
+        <w:br w:type="textWrapping"/>
+      </w:r>
+      <w:r>
+        <w:rPr>
+          <w:rStyle w:val="VerbatimChar"/>
+        </w:rPr>
+        <w:t xml:space="preserve">## cols(</w:t>
+      </w:r>
+      <w:r>
+        <w:br w:type="textWrapping"/>
+      </w:r>
+      <w:r>
+        <w:rPr>
+          <w:rStyle w:val="VerbatimChar"/>
+        </w:rPr>
+        <w:t xml:space="preserve">##   YEAR = col_integer(),</w:t>
+      </w:r>
+      <w:r>
+        <w:br w:type="textWrapping"/>
+      </w:r>
+      <w:r>
+        <w:rPr>
+          <w:rStyle w:val="VerbatimChar"/>
+        </w:rPr>
+        <w:t xml:space="preserve">##   MONTH = col_integer(),</w:t>
+      </w:r>
+      <w:r>
+        <w:br w:type="textWrapping"/>
+      </w:r>
+      <w:r>
+        <w:rPr>
+          <w:rStyle w:val="VerbatimChar"/>
+        </w:rPr>
+        <w:t xml:space="preserve">##   DATE = col_character(),</w:t>
+      </w:r>
+      <w:r>
+        <w:br w:type="textWrapping"/>
+      </w:r>
+      <w:r>
+        <w:rPr>
+          <w:rStyle w:val="VerbatimChar"/>
+        </w:rPr>
+        <w:t xml:space="preserve">##   FISHING_SEASON = col_character(),</w:t>
+      </w:r>
+      <w:r>
+        <w:br w:type="textWrapping"/>
+      </w:r>
+      <w:r>
+        <w:rPr>
+          <w:rStyle w:val="VerbatimChar"/>
+        </w:rPr>
+        <w:t xml:space="preserve">##   SITE = col_character(),</w:t>
+      </w:r>
+      <w:r>
+        <w:br w:type="textWrapping"/>
+      </w:r>
+      <w:r>
+        <w:rPr>
+          <w:rStyle w:val="VerbatimChar"/>
+        </w:rPr>
+        <w:t xml:space="preserve">##   SWATH_START = col_character(),</w:t>
+      </w:r>
+      <w:r>
+        <w:br w:type="textWrapping"/>
+      </w:r>
+      <w:r>
+        <w:rPr>
+          <w:rStyle w:val="VerbatimChar"/>
+        </w:rPr>
+        <w:t xml:space="preserve">##   SWATH_END = col_character(),</w:t>
+      </w:r>
+      <w:r>
+        <w:br w:type="textWrapping"/>
+      </w:r>
+      <w:r>
+        <w:rPr>
+          <w:rStyle w:val="VerbatimChar"/>
+        </w:rPr>
+        <w:t xml:space="preserve">##   TRAPS = col_integer(),</w:t>
+      </w:r>
+      <w:r>
+        <w:br w:type="textWrapping"/>
+      </w:r>
+      <w:r>
+        <w:rPr>
+          <w:rStyle w:val="VerbatimChar"/>
+        </w:rPr>
+        <w:t xml:space="preserve">##   OBSERVER = col_integer(),</w:t>
+      </w:r>
+      <w:r>
+        <w:br w:type="textWrapping"/>
+      </w:r>
+      <w:r>
+        <w:rPr>
+          <w:rStyle w:val="VerbatimChar"/>
+        </w:rPr>
+        <w:t xml:space="preserve">##   NOTES = col_character()</w:t>
+      </w:r>
+      <w:r>
+        <w:br w:type="textWrapping"/>
+      </w:r>
+      <w:r>
+        <w:rPr>
+          <w:rStyle w:val="VerbatimChar"/>
+        </w:rPr>
+        <w:t xml:space="preserve">## )</w:t>
       </w:r>
     </w:p>
     <w:sectPr/>
@@ -152,7 +1193,7 @@
     </w:lvl>
   </w:abstractNum>
   <w:abstractNum w:abstractNumId="990">
-    <w:nsid w:val="6a7e42f9"/>
+    <w:nsid w:val="a7cb046f"/>
     <w:multiLevelType w:val="multilevel"/>
     <w:lvl w:ilvl="0">
       <w:numFmt w:val="bullet"/>

</xml_diff>

<commit_message>
Edited lobster traps data to remove extra sites. Created to histogram and qq plot to check normalness of lobster traps data
</commit_message>
<xml_diff>
--- a/Assignment4_Lobsters.docx
+++ b/Assignment4_Lobsters.docx
@@ -152,6 +152,222 @@
           <w:rStyle w:val="CommentTok"/>
         </w:rPr>
         <w:t xml:space="preserve"># Edit Lobster Size data to remove -99999 data from size column and remove transect information</w:t>
+      </w:r>
+      <w:r>
+        <w:br w:type="textWrapping"/>
+      </w:r>
+      <w:r>
+        <w:br w:type="textWrapping"/>
+      </w:r>
+      <w:r>
+        <w:rPr>
+          <w:rStyle w:val="NormalTok"/>
+        </w:rPr>
+        <w:t xml:space="preserve">lobster_traps_edits &lt;-</w:t>
+      </w:r>
+      <w:r>
+        <w:rPr>
+          <w:rStyle w:val="StringTok"/>
+        </w:rPr>
+        <w:t xml:space="preserve"> </w:t>
+      </w:r>
+      <w:r>
+        <w:rPr>
+          <w:rStyle w:val="NormalTok"/>
+        </w:rPr>
+        <w:t xml:space="preserve">lobster_traps </w:t>
+      </w:r>
+      <w:r>
+        <w:rPr>
+          <w:rStyle w:val="OperatorTok"/>
+        </w:rPr>
+        <w:t xml:space="preserve">%&gt;%</w:t>
+      </w:r>
+      <w:r>
+        <w:br w:type="textWrapping"/>
+      </w:r>
+      <w:r>
+        <w:rPr>
+          <w:rStyle w:val="StringTok"/>
+        </w:rPr>
+        <w:t xml:space="preserve">  </w:t>
+      </w:r>
+      <w:r>
+        <w:rPr>
+          <w:rStyle w:val="KeywordTok"/>
+        </w:rPr>
+        <w:t xml:space="preserve">filter</w:t>
+      </w:r>
+      <w:r>
+        <w:rPr>
+          <w:rStyle w:val="NormalTok"/>
+        </w:rPr>
+        <w:t xml:space="preserve">(SITE</w:t>
+      </w:r>
+      <w:r>
+        <w:rPr>
+          <w:rStyle w:val="OperatorTok"/>
+        </w:rPr>
+        <w:t xml:space="preserve">==</w:t>
+      </w:r>
+      <w:r>
+        <w:rPr>
+          <w:rStyle w:val="StringTok"/>
+        </w:rPr>
+        <w:t xml:space="preserve">"AQUE"</w:t>
+      </w:r>
+      <w:r>
+        <w:rPr>
+          <w:rStyle w:val="NormalTok"/>
+        </w:rPr>
+        <w:t xml:space="preserve"> </w:t>
+      </w:r>
+      <w:r>
+        <w:rPr>
+          <w:rStyle w:val="OperatorTok"/>
+        </w:rPr>
+        <w:t xml:space="preserve">|</w:t>
+      </w:r>
+      <w:r>
+        <w:rPr>
+          <w:rStyle w:val="NormalTok"/>
+        </w:rPr>
+        <w:t xml:space="preserve">SITE </w:t>
+      </w:r>
+      <w:r>
+        <w:rPr>
+          <w:rStyle w:val="OperatorTok"/>
+        </w:rPr>
+        <w:t xml:space="preserve">==</w:t>
+      </w:r>
+      <w:r>
+        <w:rPr>
+          <w:rStyle w:val="StringTok"/>
+        </w:rPr>
+        <w:t xml:space="preserve">"NAPL"</w:t>
+      </w:r>
+      <w:r>
+        <w:rPr>
+          <w:rStyle w:val="NormalTok"/>
+        </w:rPr>
+        <w:t xml:space="preserve"> </w:t>
+      </w:r>
+      <w:r>
+        <w:rPr>
+          <w:rStyle w:val="OperatorTok"/>
+        </w:rPr>
+        <w:t xml:space="preserve">|</w:t>
+      </w:r>
+      <w:r>
+        <w:rPr>
+          <w:rStyle w:val="NormalTok"/>
+        </w:rPr>
+        <w:t xml:space="preserve">SITE</w:t>
+      </w:r>
+      <w:r>
+        <w:rPr>
+          <w:rStyle w:val="OperatorTok"/>
+        </w:rPr>
+        <w:t xml:space="preserve">==</w:t>
+      </w:r>
+      <w:r>
+        <w:rPr>
+          <w:rStyle w:val="StringTok"/>
+        </w:rPr>
+        <w:t xml:space="preserve">"MOHK"</w:t>
+      </w:r>
+      <w:r>
+        <w:rPr>
+          <w:rStyle w:val="NormalTok"/>
+        </w:rPr>
+        <w:t xml:space="preserve"> </w:t>
+      </w:r>
+      <w:r>
+        <w:rPr>
+          <w:rStyle w:val="OperatorTok"/>
+        </w:rPr>
+        <w:t xml:space="preserve">|</w:t>
+      </w:r>
+      <w:r>
+        <w:rPr>
+          <w:rStyle w:val="NormalTok"/>
+        </w:rPr>
+        <w:t xml:space="preserve">SITE</w:t>
+      </w:r>
+      <w:r>
+        <w:rPr>
+          <w:rStyle w:val="OperatorTok"/>
+        </w:rPr>
+        <w:t xml:space="preserve">==</w:t>
+      </w:r>
+      <w:r>
+        <w:rPr>
+          <w:rStyle w:val="StringTok"/>
+        </w:rPr>
+        <w:t xml:space="preserve">"IVEE"</w:t>
+      </w:r>
+      <w:r>
+        <w:rPr>
+          <w:rStyle w:val="NormalTok"/>
+        </w:rPr>
+        <w:t xml:space="preserve"> </w:t>
+      </w:r>
+      <w:r>
+        <w:rPr>
+          <w:rStyle w:val="OperatorTok"/>
+        </w:rPr>
+        <w:t xml:space="preserve">|</w:t>
+      </w:r>
+      <w:r>
+        <w:rPr>
+          <w:rStyle w:val="NormalTok"/>
+        </w:rPr>
+        <w:t xml:space="preserve">SITE</w:t>
+      </w:r>
+      <w:r>
+        <w:rPr>
+          <w:rStyle w:val="OperatorTok"/>
+        </w:rPr>
+        <w:t xml:space="preserve">==</w:t>
+      </w:r>
+      <w:r>
+        <w:rPr>
+          <w:rStyle w:val="StringTok"/>
+        </w:rPr>
+        <w:t xml:space="preserve">"CARP"</w:t>
+      </w:r>
+      <w:r>
+        <w:rPr>
+          <w:rStyle w:val="NormalTok"/>
+        </w:rPr>
+        <w:t xml:space="preserve">) </w:t>
+      </w:r>
+      <w:r>
+        <w:rPr>
+          <w:rStyle w:val="OperatorTok"/>
+        </w:rPr>
+        <w:t xml:space="preserve">%&gt;%</w:t>
+      </w:r>
+      <w:r>
+        <w:br w:type="textWrapping"/>
+      </w:r>
+      <w:r>
+        <w:rPr>
+          <w:rStyle w:val="StringTok"/>
+        </w:rPr>
+        <w:t xml:space="preserve">  </w:t>
+      </w:r>
+      <w:r>
+        <w:rPr>
+          <w:rStyle w:val="KeywordTok"/>
+        </w:rPr>
+        <w:t xml:space="preserve">select</w:t>
+      </w:r>
+      <w:r>
+        <w:rPr>
+          <w:rStyle w:val="NormalTok"/>
+        </w:rPr>
+        <w:t xml:space="preserve">(YEAR, MONTH, DATE, SITE, TRAPS)</w:t>
       </w:r>
     </w:p>
     <w:p>
@@ -533,6 +749,373 @@
         </w:drawing>
       </w:r>
     </w:p>
+    <w:p>
+      <w:pPr>
+        <w:pStyle w:val="SourceCode"/>
+      </w:pPr>
+      <w:r>
+        <w:rPr>
+          <w:rStyle w:val="NormalTok"/>
+        </w:rPr>
+        <w:t xml:space="preserve">lobster_traps_hist &lt;-</w:t>
+      </w:r>
+      <w:r>
+        <w:rPr>
+          <w:rStyle w:val="StringTok"/>
+        </w:rPr>
+        <w:t xml:space="preserve"> </w:t>
+      </w:r>
+      <w:r>
+        <w:rPr>
+          <w:rStyle w:val="KeywordTok"/>
+        </w:rPr>
+        <w:t xml:space="preserve">ggplot</w:t>
+      </w:r>
+      <w:r>
+        <w:rPr>
+          <w:rStyle w:val="NormalTok"/>
+        </w:rPr>
+        <w:t xml:space="preserve">(lobster_traps_edits, </w:t>
+      </w:r>
+      <w:r>
+        <w:rPr>
+          <w:rStyle w:val="KeywordTok"/>
+        </w:rPr>
+        <w:t xml:space="preserve">aes</w:t>
+      </w:r>
+      <w:r>
+        <w:rPr>
+          <w:rStyle w:val="NormalTok"/>
+        </w:rPr>
+        <w:t xml:space="preserve">(</w:t>
+      </w:r>
+      <w:r>
+        <w:rPr>
+          <w:rStyle w:val="DataTypeTok"/>
+        </w:rPr>
+        <w:t xml:space="preserve">x=</w:t>
+      </w:r>
+      <w:r>
+        <w:rPr>
+          <w:rStyle w:val="NormalTok"/>
+        </w:rPr>
+        <w:t xml:space="preserve">TRAPS)) </w:t>
+      </w:r>
+      <w:r>
+        <w:rPr>
+          <w:rStyle w:val="OperatorTok"/>
+        </w:rPr>
+        <w:t xml:space="preserve">+</w:t>
+      </w:r>
+      <w:r>
+        <w:br w:type="textWrapping"/>
+      </w:r>
+      <w:r>
+        <w:rPr>
+          <w:rStyle w:val="StringTok"/>
+        </w:rPr>
+        <w:t xml:space="preserve">  </w:t>
+      </w:r>
+      <w:r>
+        <w:rPr>
+          <w:rStyle w:val="KeywordTok"/>
+        </w:rPr>
+        <w:t xml:space="preserve">geom_histogram</w:t>
+      </w:r>
+      <w:r>
+        <w:rPr>
+          <w:rStyle w:val="NormalTok"/>
+        </w:rPr>
+        <w:t xml:space="preserve">() </w:t>
+      </w:r>
+      <w:r>
+        <w:rPr>
+          <w:rStyle w:val="OperatorTok"/>
+        </w:rPr>
+        <w:t xml:space="preserve">+</w:t>
+      </w:r>
+      <w:r>
+        <w:br w:type="textWrapping"/>
+      </w:r>
+      <w:r>
+        <w:rPr>
+          <w:rStyle w:val="StringTok"/>
+        </w:rPr>
+        <w:t xml:space="preserve">  </w:t>
+      </w:r>
+      <w:r>
+        <w:rPr>
+          <w:rStyle w:val="KeywordTok"/>
+        </w:rPr>
+        <w:t xml:space="preserve">facet_wrap</w:t>
+      </w:r>
+      <w:r>
+        <w:rPr>
+          <w:rStyle w:val="NormalTok"/>
+        </w:rPr>
+        <w:t xml:space="preserve">(</w:t>
+      </w:r>
+      <w:r>
+        <w:rPr>
+          <w:rStyle w:val="OperatorTok"/>
+        </w:rPr>
+        <w:t xml:space="preserve">~</w:t>
+      </w:r>
+      <w:r>
+        <w:rPr>
+          <w:rStyle w:val="NormalTok"/>
+        </w:rPr>
+        <w:t xml:space="preserve">SITE)</w:t>
+      </w:r>
+      <w:r>
+        <w:br w:type="textWrapping"/>
+      </w:r>
+      <w:r>
+        <w:br w:type="textWrapping"/>
+      </w:r>
+      <w:r>
+        <w:rPr>
+          <w:rStyle w:val="NormalTok"/>
+        </w:rPr>
+        <w:t xml:space="preserve">lobster_traps_hist</w:t>
+      </w:r>
+    </w:p>
+    <w:p>
+      <w:pPr>
+        <w:pStyle w:val="SourceCode"/>
+      </w:pPr>
+      <w:r>
+        <w:rPr>
+          <w:rStyle w:val="VerbatimChar"/>
+        </w:rPr>
+        <w:t xml:space="preserve">## `stat_bin()` using `bins = 30`. Pick better value with `binwidth`.</w:t>
+      </w:r>
+    </w:p>
+    <w:p>
+      <w:pPr>
+        <w:pStyle w:val="FirstParagraph"/>
+      </w:pPr>
+      <w:r>
+        <w:drawing>
+          <wp:inline>
+            <wp:extent cx="4620126" cy="3696101"/>
+            <wp:effectExtent b="0" l="0" r="0" t="0"/>
+            <wp:docPr descr="" title="" id="1" name="Picture"/>
+            <a:graphic>
+              <a:graphicData uri="http://schemas.openxmlformats.org/drawingml/2006/picture">
+                <pic:pic>
+                  <pic:nvPicPr>
+                    <pic:cNvPr descr="Assignment4_Lobsters_files/figure-docx/unnamed-chunk-3-3.png" id="0" name="Picture"/>
+                    <pic:cNvPicPr>
+                      <a:picLocks noChangeArrowheads="1" noChangeAspect="1"/>
+                    </pic:cNvPicPr>
+                  </pic:nvPicPr>
+                  <pic:blipFill>
+                    <a:blip r:embed="rId23"/>
+                    <a:stretch>
+                      <a:fillRect/>
+                    </a:stretch>
+                  </pic:blipFill>
+                  <pic:spPr bwMode="auto">
+                    <a:xfrm>
+                      <a:off x="0" y="0"/>
+                      <a:ext cx="4620126" cy="3696101"/>
+                    </a:xfrm>
+                    <a:prstGeom prst="rect">
+                      <a:avLst/>
+                    </a:prstGeom>
+                    <a:noFill/>
+                    <a:ln w="9525">
+                      <a:noFill/>
+                      <a:headEnd/>
+                      <a:tailEnd/>
+                    </a:ln>
+                  </pic:spPr>
+                </pic:pic>
+              </a:graphicData>
+            </a:graphic>
+          </wp:inline>
+        </w:drawing>
+      </w:r>
+    </w:p>
+    <w:p>
+      <w:pPr>
+        <w:pStyle w:val="SourceCode"/>
+      </w:pPr>
+      <w:r>
+        <w:rPr>
+          <w:rStyle w:val="NormalTok"/>
+        </w:rPr>
+        <w:t xml:space="preserve">lobster_traps_qq &lt;-</w:t>
+      </w:r>
+      <w:r>
+        <w:rPr>
+          <w:rStyle w:val="StringTok"/>
+        </w:rPr>
+        <w:t xml:space="preserve"> </w:t>
+      </w:r>
+      <w:r>
+        <w:rPr>
+          <w:rStyle w:val="KeywordTok"/>
+        </w:rPr>
+        <w:t xml:space="preserve">ggplot</w:t>
+      </w:r>
+      <w:r>
+        <w:rPr>
+          <w:rStyle w:val="NormalTok"/>
+        </w:rPr>
+        <w:t xml:space="preserve">(lobster_traps_edits, </w:t>
+      </w:r>
+      <w:r>
+        <w:rPr>
+          <w:rStyle w:val="KeywordTok"/>
+        </w:rPr>
+        <w:t xml:space="preserve">aes</w:t>
+      </w:r>
+      <w:r>
+        <w:rPr>
+          <w:rStyle w:val="NormalTok"/>
+        </w:rPr>
+        <w:t xml:space="preserve">(</w:t>
+      </w:r>
+      <w:r>
+        <w:rPr>
+          <w:rStyle w:val="DataTypeTok"/>
+        </w:rPr>
+        <w:t xml:space="preserve">sample=</w:t>
+      </w:r>
+      <w:r>
+        <w:rPr>
+          <w:rStyle w:val="NormalTok"/>
+        </w:rPr>
+        <w:t xml:space="preserve">TRAPS)) </w:t>
+      </w:r>
+      <w:r>
+        <w:rPr>
+          <w:rStyle w:val="OperatorTok"/>
+        </w:rPr>
+        <w:t xml:space="preserve">+</w:t>
+      </w:r>
+      <w:r>
+        <w:br w:type="textWrapping"/>
+      </w:r>
+      <w:r>
+        <w:rPr>
+          <w:rStyle w:val="StringTok"/>
+        </w:rPr>
+        <w:t xml:space="preserve">  </w:t>
+      </w:r>
+      <w:r>
+        <w:rPr>
+          <w:rStyle w:val="KeywordTok"/>
+        </w:rPr>
+        <w:t xml:space="preserve">geom_qq</w:t>
+      </w:r>
+      <w:r>
+        <w:rPr>
+          <w:rStyle w:val="NormalTok"/>
+        </w:rPr>
+        <w:t xml:space="preserve">() </w:t>
+      </w:r>
+      <w:r>
+        <w:rPr>
+          <w:rStyle w:val="OperatorTok"/>
+        </w:rPr>
+        <w:t xml:space="preserve">+</w:t>
+      </w:r>
+      <w:r>
+        <w:br w:type="textWrapping"/>
+      </w:r>
+      <w:r>
+        <w:rPr>
+          <w:rStyle w:val="StringTok"/>
+        </w:rPr>
+        <w:t xml:space="preserve">  </w:t>
+      </w:r>
+      <w:r>
+        <w:rPr>
+          <w:rStyle w:val="KeywordTok"/>
+        </w:rPr>
+        <w:t xml:space="preserve">facet_wrap</w:t>
+      </w:r>
+      <w:r>
+        <w:rPr>
+          <w:rStyle w:val="NormalTok"/>
+        </w:rPr>
+        <w:t xml:space="preserve">(</w:t>
+      </w:r>
+      <w:r>
+        <w:rPr>
+          <w:rStyle w:val="OperatorTok"/>
+        </w:rPr>
+        <w:t xml:space="preserve">~</w:t>
+      </w:r>
+      <w:r>
+        <w:rPr>
+          <w:rStyle w:val="NormalTok"/>
+        </w:rPr>
+        <w:t xml:space="preserve">SITE)</w:t>
+      </w:r>
+      <w:r>
+        <w:br w:type="textWrapping"/>
+      </w:r>
+      <w:r>
+        <w:br w:type="textWrapping"/>
+      </w:r>
+      <w:r>
+        <w:rPr>
+          <w:rStyle w:val="NormalTok"/>
+        </w:rPr>
+        <w:t xml:space="preserve">lobster_traps_qq</w:t>
+      </w:r>
+    </w:p>
+    <w:p>
+      <w:pPr>
+        <w:pStyle w:val="FirstParagraph"/>
+      </w:pPr>
+      <w:r>
+        <w:drawing>
+          <wp:inline>
+            <wp:extent cx="4620126" cy="3696101"/>
+            <wp:effectExtent b="0" l="0" r="0" t="0"/>
+            <wp:docPr descr="" title="" id="1" name="Picture"/>
+            <a:graphic>
+              <a:graphicData uri="http://schemas.openxmlformats.org/drawingml/2006/picture">
+                <pic:pic>
+                  <pic:nvPicPr>
+                    <pic:cNvPr descr="Assignment4_Lobsters_files/figure-docx/unnamed-chunk-3-4.png" id="0" name="Picture"/>
+                    <pic:cNvPicPr>
+                      <a:picLocks noChangeArrowheads="1" noChangeAspect="1"/>
+                    </pic:cNvPicPr>
+                  </pic:nvPicPr>
+                  <pic:blipFill>
+                    <a:blip r:embed="rId24"/>
+                    <a:stretch>
+                      <a:fillRect/>
+                    </a:stretch>
+                  </pic:blipFill>
+                  <pic:spPr bwMode="auto">
+                    <a:xfrm>
+                      <a:off x="0" y="0"/>
+                      <a:ext cx="4620126" cy="3696101"/>
+                    </a:xfrm>
+                    <a:prstGeom prst="rect">
+                      <a:avLst/>
+                    </a:prstGeom>
+                    <a:noFill/>
+                    <a:ln w="9525">
+                      <a:noFill/>
+                      <a:headEnd/>
+                      <a:tailEnd/>
+                    </a:ln>
+                  </pic:spPr>
+                </pic:pic>
+              </a:graphicData>
+            </a:graphic>
+          </wp:inline>
+        </w:drawing>
+      </w:r>
+    </w:p>
     <w:sectPr/>
   </w:body>
 </w:document>
@@ -641,7 +1224,7 @@
     </w:lvl>
   </w:abstractNum>
   <w:abstractNum w:abstractNumId="990">
-    <w:nsid w:val="b07f6f78"/>
+    <w:nsid w:val="9189ee65"/>
     <w:multiLevelType w:val="multilevel"/>
     <w:lvl w:ilvl="0">
       <w:numFmt w:val="bullet"/>

</xml_diff>

<commit_message>
Create basic graphs of abundance and fishing pressure
</commit_message>
<xml_diff>
--- a/Assignment4_Lobsters.docx
+++ b/Assignment4_Lobsters.docx
@@ -1116,6 +1116,386 @@
         </w:drawing>
       </w:r>
     </w:p>
+    <w:p>
+      <w:pPr>
+        <w:pStyle w:val="SourceCode"/>
+      </w:pPr>
+      <w:r>
+        <w:rPr>
+          <w:rStyle w:val="NormalTok"/>
+        </w:rPr>
+        <w:t xml:space="preserve">abundance_col &lt;-</w:t>
+      </w:r>
+      <w:r>
+        <w:rPr>
+          <w:rStyle w:val="StringTok"/>
+        </w:rPr>
+        <w:t xml:space="preserve"> </w:t>
+      </w:r>
+      <w:r>
+        <w:rPr>
+          <w:rStyle w:val="KeywordTok"/>
+        </w:rPr>
+        <w:t xml:space="preserve">ggplot</w:t>
+      </w:r>
+      <w:r>
+        <w:rPr>
+          <w:rStyle w:val="NormalTok"/>
+        </w:rPr>
+        <w:t xml:space="preserve">(lobster_size_edits, </w:t>
+      </w:r>
+      <w:r>
+        <w:rPr>
+          <w:rStyle w:val="KeywordTok"/>
+        </w:rPr>
+        <w:t xml:space="preserve">aes</w:t>
+      </w:r>
+      <w:r>
+        <w:rPr>
+          <w:rStyle w:val="NormalTok"/>
+        </w:rPr>
+        <w:t xml:space="preserve">(</w:t>
+      </w:r>
+      <w:r>
+        <w:rPr>
+          <w:rStyle w:val="DataTypeTok"/>
+        </w:rPr>
+        <w:t xml:space="preserve">x=</w:t>
+      </w:r>
+      <w:r>
+        <w:rPr>
+          <w:rStyle w:val="NormalTok"/>
+        </w:rPr>
+        <w:t xml:space="preserve">YEAR, </w:t>
+      </w:r>
+      <w:r>
+        <w:rPr>
+          <w:rStyle w:val="DataTypeTok"/>
+        </w:rPr>
+        <w:t xml:space="preserve">y=</w:t>
+      </w:r>
+      <w:r>
+        <w:rPr>
+          <w:rStyle w:val="NormalTok"/>
+        </w:rPr>
+        <w:t xml:space="preserve">COUNT)) </w:t>
+      </w:r>
+      <w:r>
+        <w:rPr>
+          <w:rStyle w:val="OperatorTok"/>
+        </w:rPr>
+        <w:t xml:space="preserve">+</w:t>
+      </w:r>
+      <w:r>
+        <w:br w:type="textWrapping"/>
+      </w:r>
+      <w:r>
+        <w:rPr>
+          <w:rStyle w:val="StringTok"/>
+        </w:rPr>
+        <w:t xml:space="preserve">  </w:t>
+      </w:r>
+      <w:r>
+        <w:rPr>
+          <w:rStyle w:val="KeywordTok"/>
+        </w:rPr>
+        <w:t xml:space="preserve">geom_col</w:t>
+      </w:r>
+      <w:r>
+        <w:rPr>
+          <w:rStyle w:val="NormalTok"/>
+        </w:rPr>
+        <w:t xml:space="preserve">() </w:t>
+      </w:r>
+      <w:r>
+        <w:rPr>
+          <w:rStyle w:val="OperatorTok"/>
+        </w:rPr>
+        <w:t xml:space="preserve">+</w:t>
+      </w:r>
+      <w:r>
+        <w:br w:type="textWrapping"/>
+      </w:r>
+      <w:r>
+        <w:rPr>
+          <w:rStyle w:val="StringTok"/>
+        </w:rPr>
+        <w:t xml:space="preserve">  </w:t>
+      </w:r>
+      <w:r>
+        <w:rPr>
+          <w:rStyle w:val="KeywordTok"/>
+        </w:rPr>
+        <w:t xml:space="preserve">facet_wrap</w:t>
+      </w:r>
+      <w:r>
+        <w:rPr>
+          <w:rStyle w:val="NormalTok"/>
+        </w:rPr>
+        <w:t xml:space="preserve">(</w:t>
+      </w:r>
+      <w:r>
+        <w:rPr>
+          <w:rStyle w:val="OperatorTok"/>
+        </w:rPr>
+        <w:t xml:space="preserve">~</w:t>
+      </w:r>
+      <w:r>
+        <w:rPr>
+          <w:rStyle w:val="NormalTok"/>
+        </w:rPr>
+        <w:t xml:space="preserve">SITE)</w:t>
+      </w:r>
+      <w:r>
+        <w:br w:type="textWrapping"/>
+      </w:r>
+      <w:r>
+        <w:br w:type="textWrapping"/>
+      </w:r>
+      <w:r>
+        <w:rPr>
+          <w:rStyle w:val="NormalTok"/>
+        </w:rPr>
+        <w:t xml:space="preserve">abundance_col</w:t>
+      </w:r>
+    </w:p>
+    <w:p>
+      <w:pPr>
+        <w:pStyle w:val="FirstParagraph"/>
+      </w:pPr>
+      <w:r>
+        <w:drawing>
+          <wp:inline>
+            <wp:extent cx="4620126" cy="3696101"/>
+            <wp:effectExtent b="0" l="0" r="0" t="0"/>
+            <wp:docPr descr="" title="" id="1" name="Picture"/>
+            <a:graphic>
+              <a:graphicData uri="http://schemas.openxmlformats.org/drawingml/2006/picture">
+                <pic:pic>
+                  <pic:nvPicPr>
+                    <pic:cNvPr descr="Assignment4_Lobsters_files/figure-docx/unnamed-chunk-4-1.png" id="0" name="Picture"/>
+                    <pic:cNvPicPr>
+                      <a:picLocks noChangeArrowheads="1" noChangeAspect="1"/>
+                    </pic:cNvPicPr>
+                  </pic:nvPicPr>
+                  <pic:blipFill>
+                    <a:blip r:embed="rId25"/>
+                    <a:stretch>
+                      <a:fillRect/>
+                    </a:stretch>
+                  </pic:blipFill>
+                  <pic:spPr bwMode="auto">
+                    <a:xfrm>
+                      <a:off x="0" y="0"/>
+                      <a:ext cx="4620126" cy="3696101"/>
+                    </a:xfrm>
+                    <a:prstGeom prst="rect">
+                      <a:avLst/>
+                    </a:prstGeom>
+                    <a:noFill/>
+                    <a:ln w="9525">
+                      <a:noFill/>
+                      <a:headEnd/>
+                      <a:tailEnd/>
+                    </a:ln>
+                  </pic:spPr>
+                </pic:pic>
+              </a:graphicData>
+            </a:graphic>
+          </wp:inline>
+        </w:drawing>
+      </w:r>
+    </w:p>
+    <w:p>
+      <w:pPr>
+        <w:pStyle w:val="SourceCode"/>
+      </w:pPr>
+      <w:r>
+        <w:rPr>
+          <w:rStyle w:val="NormalTok"/>
+        </w:rPr>
+        <w:t xml:space="preserve">fishing_pressure_col &lt;-</w:t>
+      </w:r>
+      <w:r>
+        <w:rPr>
+          <w:rStyle w:val="StringTok"/>
+        </w:rPr>
+        <w:t xml:space="preserve"> </w:t>
+      </w:r>
+      <w:r>
+        <w:rPr>
+          <w:rStyle w:val="KeywordTok"/>
+        </w:rPr>
+        <w:t xml:space="preserve">ggplot</w:t>
+      </w:r>
+      <w:r>
+        <w:rPr>
+          <w:rStyle w:val="NormalTok"/>
+        </w:rPr>
+        <w:t xml:space="preserve">(lobster_traps_edits, </w:t>
+      </w:r>
+      <w:r>
+        <w:rPr>
+          <w:rStyle w:val="KeywordTok"/>
+        </w:rPr>
+        <w:t xml:space="preserve">aes</w:t>
+      </w:r>
+      <w:r>
+        <w:rPr>
+          <w:rStyle w:val="NormalTok"/>
+        </w:rPr>
+        <w:t xml:space="preserve">(</w:t>
+      </w:r>
+      <w:r>
+        <w:rPr>
+          <w:rStyle w:val="DataTypeTok"/>
+        </w:rPr>
+        <w:t xml:space="preserve">x=</w:t>
+      </w:r>
+      <w:r>
+        <w:rPr>
+          <w:rStyle w:val="NormalTok"/>
+        </w:rPr>
+        <w:t xml:space="preserve">YEAR, </w:t>
+      </w:r>
+      <w:r>
+        <w:rPr>
+          <w:rStyle w:val="DataTypeTok"/>
+        </w:rPr>
+        <w:t xml:space="preserve">y=</w:t>
+      </w:r>
+      <w:r>
+        <w:rPr>
+          <w:rStyle w:val="NormalTok"/>
+        </w:rPr>
+        <w:t xml:space="preserve">TRAPS)) </w:t>
+      </w:r>
+      <w:r>
+        <w:rPr>
+          <w:rStyle w:val="OperatorTok"/>
+        </w:rPr>
+        <w:t xml:space="preserve">+</w:t>
+      </w:r>
+      <w:r>
+        <w:br w:type="textWrapping"/>
+      </w:r>
+      <w:r>
+        <w:rPr>
+          <w:rStyle w:val="StringTok"/>
+        </w:rPr>
+        <w:t xml:space="preserve">  </w:t>
+      </w:r>
+      <w:r>
+        <w:rPr>
+          <w:rStyle w:val="KeywordTok"/>
+        </w:rPr>
+        <w:t xml:space="preserve">geom_col</w:t>
+      </w:r>
+      <w:r>
+        <w:rPr>
+          <w:rStyle w:val="NormalTok"/>
+        </w:rPr>
+        <w:t xml:space="preserve">() </w:t>
+      </w:r>
+      <w:r>
+        <w:rPr>
+          <w:rStyle w:val="OperatorTok"/>
+        </w:rPr>
+        <w:t xml:space="preserve">+</w:t>
+      </w:r>
+      <w:r>
+        <w:br w:type="textWrapping"/>
+      </w:r>
+      <w:r>
+        <w:rPr>
+          <w:rStyle w:val="StringTok"/>
+        </w:rPr>
+        <w:t xml:space="preserve">  </w:t>
+      </w:r>
+      <w:r>
+        <w:rPr>
+          <w:rStyle w:val="KeywordTok"/>
+        </w:rPr>
+        <w:t xml:space="preserve">facet_wrap</w:t>
+      </w:r>
+      <w:r>
+        <w:rPr>
+          <w:rStyle w:val="NormalTok"/>
+        </w:rPr>
+        <w:t xml:space="preserve">(</w:t>
+      </w:r>
+      <w:r>
+        <w:rPr>
+          <w:rStyle w:val="OperatorTok"/>
+        </w:rPr>
+        <w:t xml:space="preserve">~</w:t>
+      </w:r>
+      <w:r>
+        <w:rPr>
+          <w:rStyle w:val="NormalTok"/>
+        </w:rPr>
+        <w:t xml:space="preserve">SITE)</w:t>
+      </w:r>
+      <w:r>
+        <w:br w:type="textWrapping"/>
+      </w:r>
+      <w:r>
+        <w:br w:type="textWrapping"/>
+      </w:r>
+      <w:r>
+        <w:rPr>
+          <w:rStyle w:val="NormalTok"/>
+        </w:rPr>
+        <w:t xml:space="preserve">fishing_pressure_col</w:t>
+      </w:r>
+    </w:p>
+    <w:p>
+      <w:pPr>
+        <w:pStyle w:val="FirstParagraph"/>
+      </w:pPr>
+      <w:r>
+        <w:drawing>
+          <wp:inline>
+            <wp:extent cx="4620126" cy="3696101"/>
+            <wp:effectExtent b="0" l="0" r="0" t="0"/>
+            <wp:docPr descr="" title="" id="1" name="Picture"/>
+            <a:graphic>
+              <a:graphicData uri="http://schemas.openxmlformats.org/drawingml/2006/picture">
+                <pic:pic>
+                  <pic:nvPicPr>
+                    <pic:cNvPr descr="Assignment4_Lobsters_files/figure-docx/unnamed-chunk-4-2.png" id="0" name="Picture"/>
+                    <pic:cNvPicPr>
+                      <a:picLocks noChangeArrowheads="1" noChangeAspect="1"/>
+                    </pic:cNvPicPr>
+                  </pic:nvPicPr>
+                  <pic:blipFill>
+                    <a:blip r:embed="rId26"/>
+                    <a:stretch>
+                      <a:fillRect/>
+                    </a:stretch>
+                  </pic:blipFill>
+                  <pic:spPr bwMode="auto">
+                    <a:xfrm>
+                      <a:off x="0" y="0"/>
+                      <a:ext cx="4620126" cy="3696101"/>
+                    </a:xfrm>
+                    <a:prstGeom prst="rect">
+                      <a:avLst/>
+                    </a:prstGeom>
+                    <a:noFill/>
+                    <a:ln w="9525">
+                      <a:noFill/>
+                      <a:headEnd/>
+                      <a:tailEnd/>
+                    </a:ln>
+                  </pic:spPr>
+                </pic:pic>
+              </a:graphicData>
+            </a:graphic>
+          </wp:inline>
+        </w:drawing>
+      </w:r>
+    </w:p>
     <w:sectPr/>
   </w:body>
 </w:document>
@@ -1224,7 +1604,7 @@
     </w:lvl>
   </w:abstractNum>
   <w:abstractNum w:abstractNumId="990">
-    <w:nsid w:val="9189ee65"/>
+    <w:nsid w:val="19418b9d"/>
     <w:multiLevelType w:val="multilevel"/>
     <w:lvl w:ilvl="0">
       <w:numFmt w:val="bullet"/>

</xml_diff>

<commit_message>
put lobster size data into case format
</commit_message>
<xml_diff>
--- a/Assignment4_Lobsters.docx
+++ b/Assignment4_Lobsters.docx
@@ -145,7 +145,7 @@
         <w:rPr>
           <w:rStyle w:val="NormalTok"/>
         </w:rPr>
-        <w:t xml:space="preserve">(YEAR, MONTH, DATE, SITE, SIZE, COUNT) </w:t>
+        <w:t xml:space="preserve">(YEAR, SITE, SIZE, COUNT) </w:t>
       </w:r>
       <w:r>
         <w:rPr>
@@ -157,6 +157,15 @@
         <w:br w:type="textWrapping"/>
       </w:r>
       <w:r>
+        <w:rPr>
+          <w:rStyle w:val="NormalTok"/>
+        </w:rPr>
+        <w:t xml:space="preserve">  </w:t>
+      </w:r>
+      <w:r>
+        <w:br w:type="textWrapping"/>
+      </w:r>
+      <w:r>
         <w:br w:type="textWrapping"/>
       </w:r>
       <w:r>
@@ -367,7 +376,7 @@
         <w:rPr>
           <w:rStyle w:val="NormalTok"/>
         </w:rPr>
-        <w:t xml:space="preserve">(YEAR, MONTH, DATE, SITE, TRAPS)</w:t>
+        <w:t xml:space="preserve">(YEAR, SITE, TRAPS)</w:t>
       </w:r>
     </w:p>
     <w:p>
@@ -1122,6 +1131,18 @@
       </w:pPr>
       <w:r>
         <w:rPr>
+          <w:rStyle w:val="CommentTok"/>
+        </w:rPr>
+        <w:t xml:space="preserve">#4 create graphs of abundance and fishing pressure from 2012-2017</w:t>
+      </w:r>
+      <w:r>
+        <w:br w:type="textWrapping"/>
+      </w:r>
+      <w:r>
+        <w:br w:type="textWrapping"/>
+      </w:r>
+      <w:r>
+        <w:rPr>
           <w:rStyle w:val="NormalTok"/>
         </w:rPr>
         <w:t xml:space="preserve">abundance_col &lt;-</w:t>
@@ -1496,6 +1517,188 @@
         </w:drawing>
       </w:r>
     </w:p>
+    <w:p>
+      <w:pPr>
+        <w:pStyle w:val="SourceCode"/>
+      </w:pPr>
+      <w:r>
+        <w:rPr>
+          <w:rStyle w:val="CommentTok"/>
+        </w:rPr>
+        <w:t xml:space="preserve">#put lobster size data into case format.</w:t>
+      </w:r>
+      <w:r>
+        <w:br w:type="textWrapping"/>
+      </w:r>
+      <w:r>
+        <w:br w:type="textWrapping"/>
+      </w:r>
+      <w:r>
+        <w:rPr>
+          <w:rStyle w:val="NormalTok"/>
+        </w:rPr>
+        <w:t xml:space="preserve">lobster_case_format &lt;-</w:t>
+      </w:r>
+      <w:r>
+        <w:rPr>
+          <w:rStyle w:val="StringTok"/>
+        </w:rPr>
+        <w:t xml:space="preserve"> </w:t>
+      </w:r>
+      <w:r>
+        <w:rPr>
+          <w:rStyle w:val="NormalTok"/>
+        </w:rPr>
+        <w:t xml:space="preserve">lobster_size_edits </w:t>
+      </w:r>
+      <w:r>
+        <w:rPr>
+          <w:rStyle w:val="OperatorTok"/>
+        </w:rPr>
+        <w:t xml:space="preserve">%&gt;%</w:t>
+      </w:r>
+      <w:r>
+        <w:br w:type="textWrapping"/>
+      </w:r>
+      <w:r>
+        <w:rPr>
+          <w:rStyle w:val="StringTok"/>
+        </w:rPr>
+        <w:t xml:space="preserve">  </w:t>
+      </w:r>
+      <w:r>
+        <w:rPr>
+          <w:rStyle w:val="KeywordTok"/>
+        </w:rPr>
+        <w:t xml:space="preserve">filter</w:t>
+      </w:r>
+      <w:r>
+        <w:rPr>
+          <w:rStyle w:val="NormalTok"/>
+        </w:rPr>
+        <w:t xml:space="preserve">(YEAR</w:t>
+      </w:r>
+      <w:r>
+        <w:rPr>
+          <w:rStyle w:val="OperatorTok"/>
+        </w:rPr>
+        <w:t xml:space="preserve">==</w:t>
+      </w:r>
+      <w:r>
+        <w:rPr>
+          <w:rStyle w:val="StringTok"/>
+        </w:rPr>
+        <w:t xml:space="preserve">"2012"</w:t>
+      </w:r>
+      <w:r>
+        <w:rPr>
+          <w:rStyle w:val="NormalTok"/>
+        </w:rPr>
+        <w:t xml:space="preserve"> </w:t>
+      </w:r>
+      <w:r>
+        <w:rPr>
+          <w:rStyle w:val="OperatorTok"/>
+        </w:rPr>
+        <w:t xml:space="preserve">|</w:t>
+      </w:r>
+      <w:r>
+        <w:rPr>
+          <w:rStyle w:val="NormalTok"/>
+        </w:rPr>
+        <w:t xml:space="preserve">YEAR</w:t>
+      </w:r>
+      <w:r>
+        <w:rPr>
+          <w:rStyle w:val="OperatorTok"/>
+        </w:rPr>
+        <w:t xml:space="preserve">==</w:t>
+      </w:r>
+      <w:r>
+        <w:rPr>
+          <w:rStyle w:val="StringTok"/>
+        </w:rPr>
+        <w:t xml:space="preserve">"2017"</w:t>
+      </w:r>
+      <w:r>
+        <w:rPr>
+          <w:rStyle w:val="NormalTok"/>
+        </w:rPr>
+        <w:t xml:space="preserve">) </w:t>
+      </w:r>
+      <w:r>
+        <w:rPr>
+          <w:rStyle w:val="OperatorTok"/>
+        </w:rPr>
+        <w:t xml:space="preserve">%&gt;%</w:t>
+      </w:r>
+      <w:r>
+        <w:br w:type="textWrapping"/>
+      </w:r>
+      <w:r>
+        <w:rPr>
+          <w:rStyle w:val="StringTok"/>
+        </w:rPr>
+        <w:t xml:space="preserve">  </w:t>
+      </w:r>
+      <w:r>
+        <w:rPr>
+          <w:rStyle w:val="KeywordTok"/>
+        </w:rPr>
+        <w:t xml:space="preserve">as.data.frame</w:t>
+      </w:r>
+      <w:r>
+        <w:rPr>
+          <w:rStyle w:val="NormalTok"/>
+        </w:rPr>
+        <w:t xml:space="preserve">() </w:t>
+      </w:r>
+      <w:r>
+        <w:rPr>
+          <w:rStyle w:val="OperatorTok"/>
+        </w:rPr>
+        <w:t xml:space="preserve">%&gt;%</w:t>
+      </w:r>
+      <w:r>
+        <w:br w:type="textWrapping"/>
+      </w:r>
+      <w:r>
+        <w:rPr>
+          <w:rStyle w:val="StringTok"/>
+        </w:rPr>
+        <w:t xml:space="preserve">  </w:t>
+      </w:r>
+      <w:r>
+        <w:rPr>
+          <w:rStyle w:val="KeywordTok"/>
+        </w:rPr>
+        <w:t xml:space="preserve">expand.dft</w:t>
+      </w:r>
+      <w:r>
+        <w:rPr>
+          <w:rStyle w:val="NormalTok"/>
+        </w:rPr>
+        <w:t xml:space="preserve">(</w:t>
+      </w:r>
+      <w:r>
+        <w:rPr>
+          <w:rStyle w:val="DataTypeTok"/>
+        </w:rPr>
+        <w:t xml:space="preserve">freq=</w:t>
+      </w:r>
+      <w:r>
+        <w:rPr>
+          <w:rStyle w:val="StringTok"/>
+        </w:rPr>
+        <w:t xml:space="preserve">"COUNT"</w:t>
+      </w:r>
+      <w:r>
+        <w:rPr>
+          <w:rStyle w:val="NormalTok"/>
+        </w:rPr>
+        <w:t xml:space="preserve">)</w:t>
+      </w:r>
+    </w:p>
     <w:sectPr/>
   </w:body>
 </w:document>
@@ -1604,7 +1807,7 @@
     </w:lvl>
   </w:abstractNum>
   <w:abstractNum w:abstractNumId="990">
-    <w:nsid w:val="19418b9d"/>
+    <w:nsid w:val="174c81dd"/>
     <w:multiLevelType w:val="multilevel"/>
     <w:lvl w:ilvl="0">
       <w:numFmt w:val="bullet"/>

</xml_diff>

<commit_message>
run aov and tukeysHSD tests
</commit_message>
<xml_diff>
--- a/Assignment4_Lobsters.docx
+++ b/Assignment4_Lobsters.docx
@@ -1525,7 +1525,7 @@
         <w:rPr>
           <w:rStyle w:val="CommentTok"/>
         </w:rPr>
-        <w:t xml:space="preserve">#put lobster size data into case format.</w:t>
+        <w:t xml:space="preserve">#5 put lobster size data into case format.</w:t>
       </w:r>
       <w:r>
         <w:br w:type="textWrapping"/>
@@ -1588,115 +1588,402 @@
         <w:rPr>
           <w:rStyle w:val="StringTok"/>
         </w:rPr>
-        <w:t xml:space="preserve">"2012"</w:t>
-      </w:r>
-      <w:r>
-        <w:rPr>
-          <w:rStyle w:val="NormalTok"/>
+        <w:t xml:space="preserve">"2017"</w:t>
+      </w:r>
+      <w:r>
+        <w:rPr>
+          <w:rStyle w:val="NormalTok"/>
+        </w:rPr>
+        <w:t xml:space="preserve">) </w:t>
+      </w:r>
+      <w:r>
+        <w:rPr>
+          <w:rStyle w:val="OperatorTok"/>
+        </w:rPr>
+        <w:t xml:space="preserve">%&gt;%</w:t>
+      </w:r>
+      <w:r>
+        <w:br w:type="textWrapping"/>
+      </w:r>
+      <w:r>
+        <w:rPr>
+          <w:rStyle w:val="StringTok"/>
+        </w:rPr>
+        <w:t xml:space="preserve">  </w:t>
+      </w:r>
+      <w:r>
+        <w:rPr>
+          <w:rStyle w:val="KeywordTok"/>
+        </w:rPr>
+        <w:t xml:space="preserve">as.data.frame</w:t>
+      </w:r>
+      <w:r>
+        <w:rPr>
+          <w:rStyle w:val="NormalTok"/>
+        </w:rPr>
+        <w:t xml:space="preserve">() </w:t>
+      </w:r>
+      <w:r>
+        <w:rPr>
+          <w:rStyle w:val="OperatorTok"/>
+        </w:rPr>
+        <w:t xml:space="preserve">%&gt;%</w:t>
+      </w:r>
+      <w:r>
+        <w:br w:type="textWrapping"/>
+      </w:r>
+      <w:r>
+        <w:rPr>
+          <w:rStyle w:val="StringTok"/>
+        </w:rPr>
+        <w:t xml:space="preserve">  </w:t>
+      </w:r>
+      <w:r>
+        <w:rPr>
+          <w:rStyle w:val="KeywordTok"/>
+        </w:rPr>
+        <w:t xml:space="preserve">expand.dft</w:t>
+      </w:r>
+      <w:r>
+        <w:rPr>
+          <w:rStyle w:val="NormalTok"/>
+        </w:rPr>
+        <w:t xml:space="preserve">(</w:t>
+      </w:r>
+      <w:r>
+        <w:rPr>
+          <w:rStyle w:val="DataTypeTok"/>
+        </w:rPr>
+        <w:t xml:space="preserve">freq=</w:t>
+      </w:r>
+      <w:r>
+        <w:rPr>
+          <w:rStyle w:val="StringTok"/>
+        </w:rPr>
+        <w:t xml:space="preserve">"COUNT"</w:t>
+      </w:r>
+      <w:r>
+        <w:rPr>
+          <w:rStyle w:val="NormalTok"/>
+        </w:rPr>
+        <w:t xml:space="preserve">)</w:t>
+      </w:r>
+    </w:p>
+    <w:p>
+      <w:pPr>
+        <w:pStyle w:val="SourceCode"/>
+      </w:pPr>
+      <w:r>
+        <w:rPr>
+          <w:rStyle w:val="CommentTok"/>
+        </w:rPr>
+        <w:t xml:space="preserve">#6 run significance tests for lobster size</w:t>
+      </w:r>
+      <w:r>
+        <w:br w:type="textWrapping"/>
+      </w:r>
+      <w:r>
+        <w:rPr>
+          <w:rStyle w:val="NormalTok"/>
+        </w:rPr>
+        <w:t xml:space="preserve">lobster_aov &lt;-</w:t>
+      </w:r>
+      <w:r>
+        <w:rPr>
+          <w:rStyle w:val="StringTok"/>
         </w:rPr>
         <w:t xml:space="preserve"> </w:t>
       </w:r>
       <w:r>
         <w:rPr>
-          <w:rStyle w:val="OperatorTok"/>
-        </w:rPr>
-        <w:t xml:space="preserve">|</w:t>
-      </w:r>
-      <w:r>
-        <w:rPr>
-          <w:rStyle w:val="NormalTok"/>
-        </w:rPr>
-        <w:t xml:space="preserve">YEAR</w:t>
-      </w:r>
-      <w:r>
-        <w:rPr>
-          <w:rStyle w:val="OperatorTok"/>
-        </w:rPr>
-        <w:t xml:space="preserve">==</w:t>
-      </w:r>
-      <w:r>
-        <w:rPr>
-          <w:rStyle w:val="StringTok"/>
-        </w:rPr>
-        <w:t xml:space="preserve">"2017"</w:t>
-      </w:r>
-      <w:r>
-        <w:rPr>
-          <w:rStyle w:val="NormalTok"/>
-        </w:rPr>
-        <w:t xml:space="preserve">) </w:t>
-      </w:r>
-      <w:r>
-        <w:rPr>
-          <w:rStyle w:val="OperatorTok"/>
-        </w:rPr>
-        <w:t xml:space="preserve">%&gt;%</w:t>
-      </w:r>
-      <w:r>
-        <w:br w:type="textWrapping"/>
-      </w:r>
-      <w:r>
-        <w:rPr>
-          <w:rStyle w:val="StringTok"/>
-        </w:rPr>
-        <w:t xml:space="preserve">  </w:t>
-      </w:r>
-      <w:r>
-        <w:rPr>
-          <w:rStyle w:val="KeywordTok"/>
-        </w:rPr>
-        <w:t xml:space="preserve">as.data.frame</w:t>
-      </w:r>
-      <w:r>
-        <w:rPr>
-          <w:rStyle w:val="NormalTok"/>
-        </w:rPr>
-        <w:t xml:space="preserve">() </w:t>
-      </w:r>
-      <w:r>
-        <w:rPr>
-          <w:rStyle w:val="OperatorTok"/>
-        </w:rPr>
-        <w:t xml:space="preserve">%&gt;%</w:t>
-      </w:r>
-      <w:r>
-        <w:br w:type="textWrapping"/>
-      </w:r>
-      <w:r>
-        <w:rPr>
-          <w:rStyle w:val="StringTok"/>
-        </w:rPr>
-        <w:t xml:space="preserve">  </w:t>
-      </w:r>
-      <w:r>
-        <w:rPr>
-          <w:rStyle w:val="KeywordTok"/>
-        </w:rPr>
-        <w:t xml:space="preserve">expand.dft</w:t>
-      </w:r>
-      <w:r>
-        <w:rPr>
-          <w:rStyle w:val="NormalTok"/>
-        </w:rPr>
-        <w:t xml:space="preserve">(</w:t>
+          <w:rStyle w:val="KeywordTok"/>
+        </w:rPr>
+        <w:t xml:space="preserve">aov</w:t>
+      </w:r>
+      <w:r>
+        <w:rPr>
+          <w:rStyle w:val="NormalTok"/>
+        </w:rPr>
+        <w:t xml:space="preserve">(SIZE</w:t>
+      </w:r>
+      <w:r>
+        <w:rPr>
+          <w:rStyle w:val="OperatorTok"/>
+        </w:rPr>
+        <w:t xml:space="preserve">~</w:t>
+      </w:r>
+      <w:r>
+        <w:rPr>
+          <w:rStyle w:val="NormalTok"/>
+        </w:rPr>
+        <w:t xml:space="preserve">SITE, </w:t>
       </w:r>
       <w:r>
         <w:rPr>
           <w:rStyle w:val="DataTypeTok"/>
         </w:rPr>
-        <w:t xml:space="preserve">freq=</w:t>
-      </w:r>
-      <w:r>
-        <w:rPr>
-          <w:rStyle w:val="StringTok"/>
-        </w:rPr>
-        <w:t xml:space="preserve">"COUNT"</w:t>
-      </w:r>
-      <w:r>
-        <w:rPr>
-          <w:rStyle w:val="NormalTok"/>
-        </w:rPr>
-        <w:t xml:space="preserve">)</w:t>
+        <w:t xml:space="preserve">data=</w:t>
+      </w:r>
+      <w:r>
+        <w:rPr>
+          <w:rStyle w:val="NormalTok"/>
+        </w:rPr>
+        <w:t xml:space="preserve">lobster_case_format)</w:t>
+      </w:r>
+      <w:r>
+        <w:br w:type="textWrapping"/>
+      </w:r>
+      <w:r>
+        <w:rPr>
+          <w:rStyle w:val="KeywordTok"/>
+        </w:rPr>
+        <w:t xml:space="preserve">summary</w:t>
+      </w:r>
+      <w:r>
+        <w:rPr>
+          <w:rStyle w:val="NormalTok"/>
+        </w:rPr>
+        <w:t xml:space="preserve">(lobster_aov)</w:t>
+      </w:r>
+    </w:p>
+    <w:p>
+      <w:pPr>
+        <w:pStyle w:val="SourceCode"/>
+      </w:pPr>
+      <w:r>
+        <w:rPr>
+          <w:rStyle w:val="VerbatimChar"/>
+        </w:rPr>
+        <w:t xml:space="preserve">##               Df Sum Sq Mean Sq F value Pr(&gt;F)   </w:t>
+      </w:r>
+      <w:r>
+        <w:br w:type="textWrapping"/>
+      </w:r>
+      <w:r>
+        <w:rPr>
+          <w:rStyle w:val="VerbatimChar"/>
+        </w:rPr>
+        <w:t xml:space="preserve">## SITE           4   2355   588.6   3.424 0.0085 **</w:t>
+      </w:r>
+      <w:r>
+        <w:br w:type="textWrapping"/>
+      </w:r>
+      <w:r>
+        <w:rPr>
+          <w:rStyle w:val="VerbatimChar"/>
+        </w:rPr>
+        <w:t xml:space="preserve">## Residuals   1663 285871   171.9                  </w:t>
+      </w:r>
+      <w:r>
+        <w:br w:type="textWrapping"/>
+      </w:r>
+      <w:r>
+        <w:rPr>
+          <w:rStyle w:val="VerbatimChar"/>
+        </w:rPr>
+        <w:t xml:space="preserve">## ---</w:t>
+      </w:r>
+      <w:r>
+        <w:br w:type="textWrapping"/>
+      </w:r>
+      <w:r>
+        <w:rPr>
+          <w:rStyle w:val="VerbatimChar"/>
+        </w:rPr>
+        <w:t xml:space="preserve">## Signif. codes:  0 '***' 0.001 '**' 0.01 '*' 0.05 '.' 0.1 ' ' 1</w:t>
+      </w:r>
+    </w:p>
+    <w:p>
+      <w:pPr>
+        <w:pStyle w:val="SourceCode"/>
+      </w:pPr>
+      <w:r>
+        <w:rPr>
+          <w:rStyle w:val="NormalTok"/>
+        </w:rPr>
+        <w:t xml:space="preserve">lobster_tukeys &lt;-</w:t>
+      </w:r>
+      <w:r>
+        <w:rPr>
+          <w:rStyle w:val="StringTok"/>
+        </w:rPr>
+        <w:t xml:space="preserve"> </w:t>
+      </w:r>
+      <w:r>
+        <w:rPr>
+          <w:rStyle w:val="KeywordTok"/>
+        </w:rPr>
+        <w:t xml:space="preserve">TukeyHSD</w:t>
+      </w:r>
+      <w:r>
+        <w:rPr>
+          <w:rStyle w:val="NormalTok"/>
+        </w:rPr>
+        <w:t xml:space="preserve">(lobster_aov)</w:t>
+      </w:r>
+      <w:r>
+        <w:br w:type="textWrapping"/>
+      </w:r>
+      <w:r>
+        <w:rPr>
+          <w:rStyle w:val="NormalTok"/>
+        </w:rPr>
+        <w:t xml:space="preserve">lobster_tukeys</w:t>
+      </w:r>
+    </w:p>
+    <w:p>
+      <w:pPr>
+        <w:pStyle w:val="SourceCode"/>
+      </w:pPr>
+      <w:r>
+        <w:rPr>
+          <w:rStyle w:val="VerbatimChar"/>
+        </w:rPr>
+        <w:t xml:space="preserve">##   Tukey multiple comparisons of means</w:t>
+      </w:r>
+      <w:r>
+        <w:br w:type="textWrapping"/>
+      </w:r>
+      <w:r>
+        <w:rPr>
+          <w:rStyle w:val="VerbatimChar"/>
+        </w:rPr>
+        <w:t xml:space="preserve">##     95% family-wise confidence level</w:t>
+      </w:r>
+      <w:r>
+        <w:br w:type="textWrapping"/>
+      </w:r>
+      <w:r>
+        <w:rPr>
+          <w:rStyle w:val="VerbatimChar"/>
+        </w:rPr>
+        <w:t xml:space="preserve">## </w:t>
+      </w:r>
+      <w:r>
+        <w:br w:type="textWrapping"/>
+      </w:r>
+      <w:r>
+        <w:rPr>
+          <w:rStyle w:val="VerbatimChar"/>
+        </w:rPr>
+        <w:t xml:space="preserve">## Fit: aov(formula = SIZE ~ SITE, data = lobster_case_format)</w:t>
+      </w:r>
+      <w:r>
+        <w:br w:type="textWrapping"/>
+      </w:r>
+      <w:r>
+        <w:rPr>
+          <w:rStyle w:val="VerbatimChar"/>
+        </w:rPr>
+        <w:t xml:space="preserve">## </w:t>
+      </w:r>
+      <w:r>
+        <w:br w:type="textWrapping"/>
+      </w:r>
+      <w:r>
+        <w:rPr>
+          <w:rStyle w:val="VerbatimChar"/>
+        </w:rPr>
+        <w:t xml:space="preserve">## $SITE</w:t>
+      </w:r>
+      <w:r>
+        <w:br w:type="textWrapping"/>
+      </w:r>
+      <w:r>
+        <w:rPr>
+          <w:rStyle w:val="VerbatimChar"/>
+        </w:rPr>
+        <w:t xml:space="preserve">##                 diff         lwr      upr     p adj</w:t>
+      </w:r>
+      <w:r>
+        <w:br w:type="textWrapping"/>
+      </w:r>
+      <w:r>
+        <w:rPr>
+          <w:rStyle w:val="VerbatimChar"/>
+        </w:rPr>
+        <w:t xml:space="preserve">## CARP-AQUE -1.6657352 -6.24294710 2.911477 0.8582355</w:t>
+      </w:r>
+      <w:r>
+        <w:br w:type="textWrapping"/>
+      </w:r>
+      <w:r>
+        <w:rPr>
+          <w:rStyle w:val="VerbatimChar"/>
+        </w:rPr>
+        <w:t xml:space="preserve">## IVEE-AQUE -2.4433772 -7.05292315 2.166169 0.5968998</w:t>
+      </w:r>
+      <w:r>
+        <w:br w:type="textWrapping"/>
+      </w:r>
+      <w:r>
+        <w:rPr>
+          <w:rStyle w:val="VerbatimChar"/>
+        </w:rPr>
+        <w:t xml:space="preserve">## MOHK-AQUE -1.8955224 -7.02720717 3.236162 0.8514711</w:t>
+      </w:r>
+      <w:r>
+        <w:br w:type="textWrapping"/>
+      </w:r>
+      <w:r>
+        <w:rPr>
+          <w:rStyle w:val="VerbatimChar"/>
+        </w:rPr>
+        <w:t xml:space="preserve">## NAPL-AQUE  2.3366205 -3.19311600 7.866357 0.7775633</w:t>
+      </w:r>
+      <w:r>
+        <w:br w:type="textWrapping"/>
+      </w:r>
+      <w:r>
+        <w:rPr>
+          <w:rStyle w:val="VerbatimChar"/>
+        </w:rPr>
+        <w:t xml:space="preserve">## IVEE-CARP -0.7776420 -2.76097123 1.205687 0.8216104</w:t>
+      </w:r>
+      <w:r>
+        <w:br w:type="textWrapping"/>
+      </w:r>
+      <w:r>
+        <w:rPr>
+          <w:rStyle w:val="VerbatimChar"/>
+        </w:rPr>
+        <w:t xml:space="preserve">## MOHK-CARP -0.2297872 -3.23309697 2.773523 0.9995765</w:t>
+      </w:r>
+      <w:r>
+        <w:br w:type="textWrapping"/>
+      </w:r>
+      <w:r>
+        <w:rPr>
+          <w:rStyle w:val="VerbatimChar"/>
+        </w:rPr>
+        <w:t xml:space="preserve">## NAPL-CARP  4.0023556  0.36042398 7.644287 0.0228728</w:t>
+      </w:r>
+      <w:r>
+        <w:br w:type="textWrapping"/>
+      </w:r>
+      <w:r>
+        <w:rPr>
+          <w:rStyle w:val="VerbatimChar"/>
+        </w:rPr>
+        <w:t xml:space="preserve">## MOHK-IVEE  0.5478548 -2.50450730 3.600217 0.9882889</w:t>
+      </w:r>
+      <w:r>
+        <w:br w:type="textWrapping"/>
+      </w:r>
+      <w:r>
+        <w:rPr>
+          <w:rStyle w:val="VerbatimChar"/>
+        </w:rPr>
+        <w:t xml:space="preserve">## NAPL-IVEE  4.7799976  1.09751057 8.462485 0.0037001</w:t>
+      </w:r>
+      <w:r>
+        <w:br w:type="textWrapping"/>
+      </w:r>
+      <w:r>
+        <w:rPr>
+          <w:rStyle w:val="VerbatimChar"/>
+        </w:rPr>
+        <w:t xml:space="preserve">## NAPL-MOHK  4.2321429 -0.08607271 8.550358 0.0579286</w:t>
       </w:r>
     </w:p>
     <w:sectPr/>
@@ -1807,7 +2094,7 @@
     </w:lvl>
   </w:abstractNum>
   <w:abstractNum w:abstractNumId="990">
-    <w:nsid w:val="174c81dd"/>
+    <w:nsid w:val="e9b13da0"/>
     <w:multiLevelType w:val="multilevel"/>
     <w:lvl w:ilvl="0">
       <w:numFmt w:val="bullet"/>

</xml_diff>

<commit_message>
Run levenes test for equal variance
</commit_message>
<xml_diff>
--- a/Assignment4_Lobsters.docx
+++ b/Assignment4_Lobsters.docx
@@ -1686,6 +1686,136 @@
         <w:rPr>
           <w:rStyle w:val="NormalTok"/>
         </w:rPr>
+        <w:t xml:space="preserve">lobster_levene &lt;-</w:t>
+      </w:r>
+      <w:r>
+        <w:rPr>
+          <w:rStyle w:val="StringTok"/>
+        </w:rPr>
+        <w:t xml:space="preserve"> </w:t>
+      </w:r>
+      <w:r>
+        <w:rPr>
+          <w:rStyle w:val="KeywordTok"/>
+        </w:rPr>
+        <w:t xml:space="preserve">leveneTest</w:t>
+      </w:r>
+      <w:r>
+        <w:rPr>
+          <w:rStyle w:val="NormalTok"/>
+        </w:rPr>
+        <w:t xml:space="preserve">(SIZE</w:t>
+      </w:r>
+      <w:r>
+        <w:rPr>
+          <w:rStyle w:val="OperatorTok"/>
+        </w:rPr>
+        <w:t xml:space="preserve">~</w:t>
+      </w:r>
+      <w:r>
+        <w:rPr>
+          <w:rStyle w:val="NormalTok"/>
+        </w:rPr>
+        <w:t xml:space="preserve">SITE, </w:t>
+      </w:r>
+      <w:r>
+        <w:rPr>
+          <w:rStyle w:val="DataTypeTok"/>
+        </w:rPr>
+        <w:t xml:space="preserve">data=</w:t>
+      </w:r>
+      <w:r>
+        <w:rPr>
+          <w:rStyle w:val="NormalTok"/>
+        </w:rPr>
+        <w:t xml:space="preserve">lobster_case_format)</w:t>
+      </w:r>
+      <w:r>
+        <w:br w:type="textWrapping"/>
+      </w:r>
+      <w:r>
+        <w:rPr>
+          <w:rStyle w:val="NormalTok"/>
+        </w:rPr>
+        <w:t xml:space="preserve">lobster_levene</w:t>
+      </w:r>
+    </w:p>
+    <w:p>
+      <w:pPr>
+        <w:pStyle w:val="SourceCode"/>
+      </w:pPr>
+      <w:r>
+        <w:rPr>
+          <w:rStyle w:val="VerbatimChar"/>
+        </w:rPr>
+        <w:t xml:space="preserve">## Levene's Test for Homogeneity of Variance (center = median)</w:t>
+      </w:r>
+      <w:r>
+        <w:br w:type="textWrapping"/>
+      </w:r>
+      <w:r>
+        <w:rPr>
+          <w:rStyle w:val="VerbatimChar"/>
+        </w:rPr>
+        <w:t xml:space="preserve">##         Df F value    Pr(&gt;F)    </w:t>
+      </w:r>
+      <w:r>
+        <w:br w:type="textWrapping"/>
+      </w:r>
+      <w:r>
+        <w:rPr>
+          <w:rStyle w:val="VerbatimChar"/>
+        </w:rPr>
+        <w:t xml:space="preserve">## group    4  8.3893 1.065e-06 ***</w:t>
+      </w:r>
+      <w:r>
+        <w:br w:type="textWrapping"/>
+      </w:r>
+      <w:r>
+        <w:rPr>
+          <w:rStyle w:val="VerbatimChar"/>
+        </w:rPr>
+        <w:t xml:space="preserve">##       1663                      </w:t>
+      </w:r>
+      <w:r>
+        <w:br w:type="textWrapping"/>
+      </w:r>
+      <w:r>
+        <w:rPr>
+          <w:rStyle w:val="VerbatimChar"/>
+        </w:rPr>
+        <w:t xml:space="preserve">## ---</w:t>
+      </w:r>
+      <w:r>
+        <w:br w:type="textWrapping"/>
+      </w:r>
+      <w:r>
+        <w:rPr>
+          <w:rStyle w:val="VerbatimChar"/>
+        </w:rPr>
+        <w:t xml:space="preserve">## Signif. codes:  0 '***' 0.001 '**' 0.01 '*' 0.05 '.' 0.1 ' ' 1</w:t>
+      </w:r>
+    </w:p>
+    <w:p>
+      <w:pPr>
+        <w:pStyle w:val="SourceCode"/>
+      </w:pPr>
+      <w:r>
+        <w:rPr>
+          <w:rStyle w:val="CommentTok"/>
+        </w:rPr>
+        <w:t xml:space="preserve">#Variences are not equal check to see if another need to do another test beside anova</w:t>
+      </w:r>
+      <w:r>
+        <w:br w:type="textWrapping"/>
+      </w:r>
+      <w:r>
+        <w:br w:type="textWrapping"/>
+      </w:r>
+      <w:r>
+        <w:rPr>
+          <w:rStyle w:val="NormalTok"/>
+        </w:rPr>
         <w:t xml:space="preserve">lobster_aov &lt;-</w:t>
       </w:r>
       <w:r>
@@ -2094,7 +2224,7 @@
     </w:lvl>
   </w:abstractNum>
   <w:abstractNum w:abstractNumId="990">
-    <w:nsid w:val="e9b13da0"/>
+    <w:nsid w:val="b421d2b7"/>
     <w:multiLevelType w:val="multilevel"/>
     <w:lvl w:ilvl="0">
       <w:numFmt w:val="bullet"/>

</xml_diff>

<commit_message>
loaded xtable, FSA, and ggsignif packages. created a basic table and graph representing the anova data
</commit_message>
<xml_diff>
--- a/Assignment4_Lobsters.docx
+++ b/Assignment4_Lobsters.docx
@@ -2116,6 +2116,653 @@
         <w:t xml:space="preserve">## NAPL-MOHK  4.2321429 -0.08607271 8.550358 0.0579286</w:t>
       </w:r>
     </w:p>
+    <w:p>
+      <w:pPr>
+        <w:pStyle w:val="SourceCode"/>
+      </w:pPr>
+      <w:r>
+        <w:rPr>
+          <w:rStyle w:val="CommentTok"/>
+        </w:rPr>
+        <w:t xml:space="preserve">#7 Creating Graph and table from anova data</w:t>
+      </w:r>
+      <w:r>
+        <w:br w:type="textWrapping"/>
+      </w:r>
+      <w:r>
+        <w:br w:type="textWrapping"/>
+      </w:r>
+      <w:r>
+        <w:rPr>
+          <w:rStyle w:val="NormalTok"/>
+        </w:rPr>
+        <w:t xml:space="preserve">lobster_aov_table &lt;-</w:t>
+      </w:r>
+      <w:r>
+        <w:rPr>
+          <w:rStyle w:val="StringTok"/>
+        </w:rPr>
+        <w:t xml:space="preserve"> </w:t>
+      </w:r>
+      <w:r>
+        <w:rPr>
+          <w:rStyle w:val="KeywordTok"/>
+        </w:rPr>
+        <w:t xml:space="preserve">xtable</w:t>
+      </w:r>
+      <w:r>
+        <w:rPr>
+          <w:rStyle w:val="NormalTok"/>
+        </w:rPr>
+        <w:t xml:space="preserve">(lobster_aov)</w:t>
+      </w:r>
+      <w:r>
+        <w:br w:type="textWrapping"/>
+      </w:r>
+      <w:r>
+        <w:rPr>
+          <w:rStyle w:val="KeywordTok"/>
+        </w:rPr>
+        <w:t xml:space="preserve">print</w:t>
+      </w:r>
+      <w:r>
+        <w:rPr>
+          <w:rStyle w:val="NormalTok"/>
+        </w:rPr>
+        <w:t xml:space="preserve">(lobster_aov_table)</w:t>
+      </w:r>
+    </w:p>
+    <w:p>
+      <w:pPr>
+        <w:pStyle w:val="SourceCode"/>
+      </w:pPr>
+      <w:r>
+        <w:rPr>
+          <w:rStyle w:val="VerbatimChar"/>
+        </w:rPr>
+        <w:t xml:space="preserve">## % latex table generated in R 3.5.1 by xtable 1.8-3 package</w:t>
+      </w:r>
+      <w:r>
+        <w:br w:type="textWrapping"/>
+      </w:r>
+      <w:r>
+        <w:rPr>
+          <w:rStyle w:val="VerbatimChar"/>
+        </w:rPr>
+        <w:t xml:space="preserve">## % Thu Nov 15 13:15:55 2018</w:t>
+      </w:r>
+      <w:r>
+        <w:br w:type="textWrapping"/>
+      </w:r>
+      <w:r>
+        <w:rPr>
+          <w:rStyle w:val="VerbatimChar"/>
+        </w:rPr>
+        <w:t xml:space="preserve">## \begin{table}[ht]</w:t>
+      </w:r>
+      <w:r>
+        <w:br w:type="textWrapping"/>
+      </w:r>
+      <w:r>
+        <w:rPr>
+          <w:rStyle w:val="VerbatimChar"/>
+        </w:rPr>
+        <w:t xml:space="preserve">## \centering</w:t>
+      </w:r>
+      <w:r>
+        <w:br w:type="textWrapping"/>
+      </w:r>
+      <w:r>
+        <w:rPr>
+          <w:rStyle w:val="VerbatimChar"/>
+        </w:rPr>
+        <w:t xml:space="preserve">## \begin{tabular}{lrrrrr}</w:t>
+      </w:r>
+      <w:r>
+        <w:br w:type="textWrapping"/>
+      </w:r>
+      <w:r>
+        <w:rPr>
+          <w:rStyle w:val="VerbatimChar"/>
+        </w:rPr>
+        <w:t xml:space="preserve">##   \hline</w:t>
+      </w:r>
+      <w:r>
+        <w:br w:type="textWrapping"/>
+      </w:r>
+      <w:r>
+        <w:rPr>
+          <w:rStyle w:val="VerbatimChar"/>
+        </w:rPr>
+        <w:t xml:space="preserve">##  &amp; Df &amp; Sum Sq &amp; Mean Sq &amp; F value &amp; Pr($&gt;$F) \\ </w:t>
+      </w:r>
+      <w:r>
+        <w:br w:type="textWrapping"/>
+      </w:r>
+      <w:r>
+        <w:rPr>
+          <w:rStyle w:val="VerbatimChar"/>
+        </w:rPr>
+        <w:t xml:space="preserve">##   \hline</w:t>
+      </w:r>
+      <w:r>
+        <w:br w:type="textWrapping"/>
+      </w:r>
+      <w:r>
+        <w:rPr>
+          <w:rStyle w:val="VerbatimChar"/>
+        </w:rPr>
+        <w:t xml:space="preserve">## SITE &amp; 4 &amp; 2354.51 &amp; 588.63 &amp; 3.42 &amp; 0.0085 \\ </w:t>
+      </w:r>
+      <w:r>
+        <w:br w:type="textWrapping"/>
+      </w:r>
+      <w:r>
+        <w:rPr>
+          <w:rStyle w:val="VerbatimChar"/>
+        </w:rPr>
+        <w:t xml:space="preserve">##   Residuals &amp; 1663 &amp; 285871.12 &amp; 171.90 &amp;  &amp;  \\ </w:t>
+      </w:r>
+      <w:r>
+        <w:br w:type="textWrapping"/>
+      </w:r>
+      <w:r>
+        <w:rPr>
+          <w:rStyle w:val="VerbatimChar"/>
+        </w:rPr>
+        <w:t xml:space="preserve">##    \hline</w:t>
+      </w:r>
+      <w:r>
+        <w:br w:type="textWrapping"/>
+      </w:r>
+      <w:r>
+        <w:rPr>
+          <w:rStyle w:val="VerbatimChar"/>
+        </w:rPr>
+        <w:t xml:space="preserve">## \end{tabular}</w:t>
+      </w:r>
+      <w:r>
+        <w:br w:type="textWrapping"/>
+      </w:r>
+      <w:r>
+        <w:rPr>
+          <w:rStyle w:val="VerbatimChar"/>
+        </w:rPr>
+        <w:t xml:space="preserve">## \end{table}</w:t>
+      </w:r>
+    </w:p>
+    <w:p>
+      <w:pPr>
+        <w:pStyle w:val="SourceCode"/>
+      </w:pPr>
+      <w:r>
+        <w:rPr>
+          <w:rStyle w:val="NormalTok"/>
+        </w:rPr>
+        <w:t xml:space="preserve">lobster_size_summary &lt;-</w:t>
+      </w:r>
+      <w:r>
+        <w:rPr>
+          <w:rStyle w:val="StringTok"/>
+        </w:rPr>
+        <w:t xml:space="preserve"> </w:t>
+      </w:r>
+      <w:r>
+        <w:rPr>
+          <w:rStyle w:val="NormalTok"/>
+        </w:rPr>
+        <w:t xml:space="preserve">lobster_case_format </w:t>
+      </w:r>
+      <w:r>
+        <w:rPr>
+          <w:rStyle w:val="OperatorTok"/>
+        </w:rPr>
+        <w:t xml:space="preserve">%&gt;%</w:t>
+      </w:r>
+      <w:r>
+        <w:br w:type="textWrapping"/>
+      </w:r>
+      <w:r>
+        <w:rPr>
+          <w:rStyle w:val="StringTok"/>
+        </w:rPr>
+        <w:t xml:space="preserve">  </w:t>
+      </w:r>
+      <w:r>
+        <w:rPr>
+          <w:rStyle w:val="KeywordTok"/>
+        </w:rPr>
+        <w:t xml:space="preserve">group_by</w:t>
+      </w:r>
+      <w:r>
+        <w:rPr>
+          <w:rStyle w:val="NormalTok"/>
+        </w:rPr>
+        <w:t xml:space="preserve">(SITE) </w:t>
+      </w:r>
+      <w:r>
+        <w:rPr>
+          <w:rStyle w:val="OperatorTok"/>
+        </w:rPr>
+        <w:t xml:space="preserve">%&gt;%</w:t>
+      </w:r>
+      <w:r>
+        <w:br w:type="textWrapping"/>
+      </w:r>
+      <w:r>
+        <w:rPr>
+          <w:rStyle w:val="StringTok"/>
+        </w:rPr>
+        <w:t xml:space="preserve">  </w:t>
+      </w:r>
+      <w:r>
+        <w:rPr>
+          <w:rStyle w:val="KeywordTok"/>
+        </w:rPr>
+        <w:t xml:space="preserve">summarize</w:t>
+      </w:r>
+      <w:r>
+        <w:rPr>
+          <w:rStyle w:val="NormalTok"/>
+        </w:rPr>
+        <w:t xml:space="preserve">(</w:t>
+      </w:r>
+      <w:r>
+        <w:br w:type="textWrapping"/>
+      </w:r>
+      <w:r>
+        <w:rPr>
+          <w:rStyle w:val="NormalTok"/>
+        </w:rPr>
+        <w:t xml:space="preserve">    </w:t>
+      </w:r>
+      <w:r>
+        <w:rPr>
+          <w:rStyle w:val="DataTypeTok"/>
+        </w:rPr>
+        <w:t xml:space="preserve">lobster_mean =</w:t>
+      </w:r>
+      <w:r>
+        <w:rPr>
+          <w:rStyle w:val="NormalTok"/>
+        </w:rPr>
+        <w:t xml:space="preserve"> </w:t>
+      </w:r>
+      <w:r>
+        <w:rPr>
+          <w:rStyle w:val="KeywordTok"/>
+        </w:rPr>
+        <w:t xml:space="preserve">round</w:t>
+      </w:r>
+      <w:r>
+        <w:rPr>
+          <w:rStyle w:val="NormalTok"/>
+        </w:rPr>
+        <w:t xml:space="preserve">(</w:t>
+      </w:r>
+      <w:r>
+        <w:rPr>
+          <w:rStyle w:val="KeywordTok"/>
+        </w:rPr>
+        <w:t xml:space="preserve">mean</w:t>
+      </w:r>
+      <w:r>
+        <w:rPr>
+          <w:rStyle w:val="NormalTok"/>
+        </w:rPr>
+        <w:t xml:space="preserve">(SIZE),</w:t>
+      </w:r>
+      <w:r>
+        <w:rPr>
+          <w:rStyle w:val="DecValTok"/>
+        </w:rPr>
+        <w:t xml:space="preserve">2</w:t>
+      </w:r>
+      <w:r>
+        <w:rPr>
+          <w:rStyle w:val="NormalTok"/>
+        </w:rPr>
+        <w:t xml:space="preserve">),</w:t>
+      </w:r>
+      <w:r>
+        <w:br w:type="textWrapping"/>
+      </w:r>
+      <w:r>
+        <w:rPr>
+          <w:rStyle w:val="NormalTok"/>
+        </w:rPr>
+        <w:t xml:space="preserve">    </w:t>
+      </w:r>
+      <w:r>
+        <w:rPr>
+          <w:rStyle w:val="DataTypeTok"/>
+        </w:rPr>
+        <w:t xml:space="preserve">lobster_sd =</w:t>
+      </w:r>
+      <w:r>
+        <w:rPr>
+          <w:rStyle w:val="NormalTok"/>
+        </w:rPr>
+        <w:t xml:space="preserve"> </w:t>
+      </w:r>
+      <w:r>
+        <w:rPr>
+          <w:rStyle w:val="KeywordTok"/>
+        </w:rPr>
+        <w:t xml:space="preserve">round</w:t>
+      </w:r>
+      <w:r>
+        <w:rPr>
+          <w:rStyle w:val="NormalTok"/>
+        </w:rPr>
+        <w:t xml:space="preserve">(</w:t>
+      </w:r>
+      <w:r>
+        <w:rPr>
+          <w:rStyle w:val="KeywordTok"/>
+        </w:rPr>
+        <w:t xml:space="preserve">sd</w:t>
+      </w:r>
+      <w:r>
+        <w:rPr>
+          <w:rStyle w:val="NormalTok"/>
+        </w:rPr>
+        <w:t xml:space="preserve">(SIZE),</w:t>
+      </w:r>
+      <w:r>
+        <w:rPr>
+          <w:rStyle w:val="DecValTok"/>
+        </w:rPr>
+        <w:t xml:space="preserve">2</w:t>
+      </w:r>
+      <w:r>
+        <w:rPr>
+          <w:rStyle w:val="NormalTok"/>
+        </w:rPr>
+        <w:t xml:space="preserve">),</w:t>
+      </w:r>
+      <w:r>
+        <w:br w:type="textWrapping"/>
+      </w:r>
+      <w:r>
+        <w:rPr>
+          <w:rStyle w:val="NormalTok"/>
+        </w:rPr>
+        <w:t xml:space="preserve">    </w:t>
+      </w:r>
+      <w:r>
+        <w:rPr>
+          <w:rStyle w:val="DataTypeTok"/>
+        </w:rPr>
+        <w:t xml:space="preserve">sample_size =</w:t>
+      </w:r>
+      <w:r>
+        <w:rPr>
+          <w:rStyle w:val="NormalTok"/>
+        </w:rPr>
+        <w:t xml:space="preserve"> </w:t>
+      </w:r>
+      <w:r>
+        <w:rPr>
+          <w:rStyle w:val="KeywordTok"/>
+        </w:rPr>
+        <w:t xml:space="preserve">length</w:t>
+      </w:r>
+      <w:r>
+        <w:rPr>
+          <w:rStyle w:val="NormalTok"/>
+        </w:rPr>
+        <w:t xml:space="preserve">(SIZE)</w:t>
+      </w:r>
+      <w:r>
+        <w:br w:type="textWrapping"/>
+      </w:r>
+      <w:r>
+        <w:rPr>
+          <w:rStyle w:val="NormalTok"/>
+        </w:rPr>
+        <w:t xml:space="preserve">  )</w:t>
+      </w:r>
+      <w:r>
+        <w:br w:type="textWrapping"/>
+      </w:r>
+      <w:r>
+        <w:br w:type="textWrapping"/>
+      </w:r>
+      <w:r>
+        <w:rPr>
+          <w:rStyle w:val="NormalTok"/>
+        </w:rPr>
+        <w:t xml:space="preserve">lobster_size_col &lt;-</w:t>
+      </w:r>
+      <w:r>
+        <w:rPr>
+          <w:rStyle w:val="StringTok"/>
+        </w:rPr>
+        <w:t xml:space="preserve"> </w:t>
+      </w:r>
+      <w:r>
+        <w:rPr>
+          <w:rStyle w:val="KeywordTok"/>
+        </w:rPr>
+        <w:t xml:space="preserve">ggplot</w:t>
+      </w:r>
+      <w:r>
+        <w:rPr>
+          <w:rStyle w:val="NormalTok"/>
+        </w:rPr>
+        <w:t xml:space="preserve">(lobster_size_summary, </w:t>
+      </w:r>
+      <w:r>
+        <w:rPr>
+          <w:rStyle w:val="KeywordTok"/>
+        </w:rPr>
+        <w:t xml:space="preserve">aes</w:t>
+      </w:r>
+      <w:r>
+        <w:rPr>
+          <w:rStyle w:val="NormalTok"/>
+        </w:rPr>
+        <w:t xml:space="preserve">(</w:t>
+      </w:r>
+      <w:r>
+        <w:rPr>
+          <w:rStyle w:val="DataTypeTok"/>
+        </w:rPr>
+        <w:t xml:space="preserve">x=</w:t>
+      </w:r>
+      <w:r>
+        <w:rPr>
+          <w:rStyle w:val="NormalTok"/>
+        </w:rPr>
+        <w:t xml:space="preserve">SITE, </w:t>
+      </w:r>
+      <w:r>
+        <w:rPr>
+          <w:rStyle w:val="DataTypeTok"/>
+        </w:rPr>
+        <w:t xml:space="preserve">y=</w:t>
+      </w:r>
+      <w:r>
+        <w:rPr>
+          <w:rStyle w:val="NormalTok"/>
+        </w:rPr>
+        <w:t xml:space="preserve">lobster_mean)) </w:t>
+      </w:r>
+      <w:r>
+        <w:rPr>
+          <w:rStyle w:val="OperatorTok"/>
+        </w:rPr>
+        <w:t xml:space="preserve">+</w:t>
+      </w:r>
+      <w:r>
+        <w:br w:type="textWrapping"/>
+      </w:r>
+      <w:r>
+        <w:rPr>
+          <w:rStyle w:val="StringTok"/>
+        </w:rPr>
+        <w:t xml:space="preserve">  </w:t>
+      </w:r>
+      <w:r>
+        <w:rPr>
+          <w:rStyle w:val="KeywordTok"/>
+        </w:rPr>
+        <w:t xml:space="preserve">geom_col</w:t>
+      </w:r>
+      <w:r>
+        <w:rPr>
+          <w:rStyle w:val="NormalTok"/>
+        </w:rPr>
+        <w:t xml:space="preserve">() </w:t>
+      </w:r>
+      <w:r>
+        <w:rPr>
+          <w:rStyle w:val="OperatorTok"/>
+        </w:rPr>
+        <w:t xml:space="preserve">+</w:t>
+      </w:r>
+      <w:r>
+        <w:br w:type="textWrapping"/>
+      </w:r>
+      <w:r>
+        <w:rPr>
+          <w:rStyle w:val="StringTok"/>
+        </w:rPr>
+        <w:t xml:space="preserve">  </w:t>
+      </w:r>
+      <w:r>
+        <w:rPr>
+          <w:rStyle w:val="KeywordTok"/>
+        </w:rPr>
+        <w:t xml:space="preserve">geom_errorbar</w:t>
+      </w:r>
+      <w:r>
+        <w:rPr>
+          <w:rStyle w:val="NormalTok"/>
+        </w:rPr>
+        <w:t xml:space="preserve">(</w:t>
+      </w:r>
+      <w:r>
+        <w:rPr>
+          <w:rStyle w:val="KeywordTok"/>
+        </w:rPr>
+        <w:t xml:space="preserve">aes</w:t>
+      </w:r>
+      <w:r>
+        <w:rPr>
+          <w:rStyle w:val="NormalTok"/>
+        </w:rPr>
+        <w:t xml:space="preserve">(</w:t>
+      </w:r>
+      <w:r>
+        <w:rPr>
+          <w:rStyle w:val="DataTypeTok"/>
+        </w:rPr>
+        <w:t xml:space="preserve">ymax=</w:t>
+      </w:r>
+      <w:r>
+        <w:rPr>
+          <w:rStyle w:val="NormalTok"/>
+        </w:rPr>
+        <w:t xml:space="preserve">lobster_mean</w:t>
+      </w:r>
+      <w:r>
+        <w:rPr>
+          <w:rStyle w:val="OperatorTok"/>
+        </w:rPr>
+        <w:t xml:space="preserve">+</w:t>
+      </w:r>
+      <w:r>
+        <w:rPr>
+          <w:rStyle w:val="NormalTok"/>
+        </w:rPr>
+        <w:t xml:space="preserve">lobster_sd, </w:t>
+      </w:r>
+      <w:r>
+        <w:rPr>
+          <w:rStyle w:val="DataTypeTok"/>
+        </w:rPr>
+        <w:t xml:space="preserve">ymin=</w:t>
+      </w:r>
+      <w:r>
+        <w:rPr>
+          <w:rStyle w:val="NormalTok"/>
+        </w:rPr>
+        <w:t xml:space="preserve">lobster_mean</w:t>
+      </w:r>
+      <w:r>
+        <w:rPr>
+          <w:rStyle w:val="OperatorTok"/>
+        </w:rPr>
+        <w:t xml:space="preserve">-</w:t>
+      </w:r>
+      <w:r>
+        <w:rPr>
+          <w:rStyle w:val="NormalTok"/>
+        </w:rPr>
+        <w:t xml:space="preserve">lobster_sd))</w:t>
+      </w:r>
+      <w:r>
+        <w:br w:type="textWrapping"/>
+      </w:r>
+      <w:r>
+        <w:br w:type="textWrapping"/>
+      </w:r>
+      <w:r>
+        <w:rPr>
+          <w:rStyle w:val="NormalTok"/>
+        </w:rPr>
+        <w:t xml:space="preserve">lobster_size_col</w:t>
+      </w:r>
+    </w:p>
+    <w:p>
+      <w:pPr>
+        <w:pStyle w:val="FirstParagraph"/>
+      </w:pPr>
+      <w:r>
+        <w:drawing>
+          <wp:inline>
+            <wp:extent cx="4620126" cy="3696101"/>
+            <wp:effectExtent b="0" l="0" r="0" t="0"/>
+            <wp:docPr descr="" title="" id="1" name="Picture"/>
+            <a:graphic>
+              <a:graphicData uri="http://schemas.openxmlformats.org/drawingml/2006/picture">
+                <pic:pic>
+                  <pic:nvPicPr>
+                    <pic:cNvPr descr="Assignment4_Lobsters_files/figure-docx/unnamed-chunk-7-1.png" id="0" name="Picture"/>
+                    <pic:cNvPicPr>
+                      <a:picLocks noChangeArrowheads="1" noChangeAspect="1"/>
+                    </pic:cNvPicPr>
+                  </pic:nvPicPr>
+                  <pic:blipFill>
+                    <a:blip r:embed="rId27"/>
+                    <a:stretch>
+                      <a:fillRect/>
+                    </a:stretch>
+                  </pic:blipFill>
+                  <pic:spPr bwMode="auto">
+                    <a:xfrm>
+                      <a:off x="0" y="0"/>
+                      <a:ext cx="4620126" cy="3696101"/>
+                    </a:xfrm>
+                    <a:prstGeom prst="rect">
+                      <a:avLst/>
+                    </a:prstGeom>
+                    <a:noFill/>
+                    <a:ln w="9525">
+                      <a:noFill/>
+                      <a:headEnd/>
+                      <a:tailEnd/>
+                    </a:ln>
+                  </pic:spPr>
+                </pic:pic>
+              </a:graphicData>
+            </a:graphic>
+          </wp:inline>
+        </w:drawing>
+      </w:r>
+    </w:p>
     <w:sectPr/>
   </w:body>
 </w:document>
@@ -2224,7 +2871,7 @@
     </w:lvl>
   </w:abstractNum>
   <w:abstractNum w:abstractNumId="990">
-    <w:nsid w:val="b421d2b7"/>
+    <w:nsid w:val="e71aa810"/>
     <w:multiLevelType w:val="multilevel"/>
     <w:lvl w:ilvl="0">
       <w:numFmt w:val="bullet"/>

</xml_diff>

<commit_message>
created dataframes for each specific years at each site. Ran ftest between sites for years 2012 and 2017
</commit_message>
<xml_diff>
--- a/Assignment4_Lobsters.docx
+++ b/Assignment4_Lobsters.docx
@@ -597,7 +597,7 @@
         <w:rPr>
           <w:rStyle w:val="VerbatimChar"/>
         </w:rPr>
-        <w:t xml:space="preserve">## % Thu Nov 15 13:30:52 2018</w:t>
+        <w:t xml:space="preserve">## % Thu Nov 15 14:30:19 2018</w:t>
       </w:r>
       <w:r>
         <w:br w:type="textWrapping"/>
@@ -754,16 +754,16 @@
         <w:rPr>
           <w:rStyle w:val="CommentTok"/>
         </w:rPr>
-        <w:t xml:space="preserve"># 8 Running test to see if there is a difference between site in 2012 and 2017</w:t>
-      </w:r>
-      <w:r>
-        <w:br w:type="textWrapping"/>
-      </w:r>
-      <w:r>
-        <w:rPr>
-          <w:rStyle w:val="NormalTok"/>
-        </w:rPr>
-        <w:t xml:space="preserve">lobster_MPA_2012_</w:t>
+        <w:t xml:space="preserve"># 8 Creating dataframes for lobster size at each site in 2012 and 2017</w:t>
+      </w:r>
+      <w:r>
+        <w:br w:type="textWrapping"/>
+      </w:r>
+      <w:r>
+        <w:rPr>
+          <w:rStyle w:val="NormalTok"/>
+        </w:rPr>
+        <w:t xml:space="preserve">lobster_NAPL_2012_</w:t>
       </w:r>
       <w:r>
         <w:rPr>
@@ -878,12 +878,651 @@
       </w:r>
       <w:r>
         <w:rPr>
+          <w:rStyle w:val="NormalTok"/>
+        </w:rPr>
+        <w:t xml:space="preserve">) </w:t>
+      </w:r>
+      <w:r>
+        <w:rPr>
+          <w:rStyle w:val="OperatorTok"/>
+        </w:rPr>
+        <w:t xml:space="preserve">%&gt;%</w:t>
+      </w:r>
+      <w:r>
+        <w:br w:type="textWrapping"/>
+      </w:r>
+      <w:r>
+        <w:rPr>
+          <w:rStyle w:val="StringTok"/>
+        </w:rPr>
+        <w:t xml:space="preserve">  </w:t>
+      </w:r>
+      <w:r>
+        <w:rPr>
+          <w:rStyle w:val="KeywordTok"/>
+        </w:rPr>
+        <w:t xml:space="preserve">as.data.frame</w:t>
+      </w:r>
+      <w:r>
+        <w:rPr>
+          <w:rStyle w:val="NormalTok"/>
+        </w:rPr>
+        <w:t xml:space="preserve">() </w:t>
+      </w:r>
+      <w:r>
+        <w:rPr>
+          <w:rStyle w:val="OperatorTok"/>
+        </w:rPr>
+        <w:t xml:space="preserve">%&gt;%</w:t>
+      </w:r>
+      <w:r>
+        <w:br w:type="textWrapping"/>
+      </w:r>
+      <w:r>
+        <w:rPr>
+          <w:rStyle w:val="StringTok"/>
+        </w:rPr>
+        <w:t xml:space="preserve">  </w:t>
+      </w:r>
+      <w:r>
+        <w:rPr>
+          <w:rStyle w:val="KeywordTok"/>
+        </w:rPr>
+        <w:t xml:space="preserve">expand.dft</w:t>
+      </w:r>
+      <w:r>
+        <w:rPr>
+          <w:rStyle w:val="NormalTok"/>
+        </w:rPr>
+        <w:t xml:space="preserve">(</w:t>
+      </w:r>
+      <w:r>
+        <w:rPr>
+          <w:rStyle w:val="DataTypeTok"/>
+        </w:rPr>
+        <w:t xml:space="preserve">freq=</w:t>
+      </w:r>
+      <w:r>
+        <w:rPr>
+          <w:rStyle w:val="StringTok"/>
+        </w:rPr>
+        <w:t xml:space="preserve">"COUNT"</w:t>
+      </w:r>
+      <w:r>
+        <w:rPr>
+          <w:rStyle w:val="NormalTok"/>
+        </w:rPr>
+        <w:t xml:space="preserve">)</w:t>
+      </w:r>
+      <w:r>
+        <w:br w:type="textWrapping"/>
+      </w:r>
+      <w:r>
+        <w:br w:type="textWrapping"/>
+      </w:r>
+      <w:r>
+        <w:rPr>
+          <w:rStyle w:val="NormalTok"/>
+        </w:rPr>
+        <w:t xml:space="preserve">lobster_NAPL_</w:t>
+      </w:r>
+      <w:r>
+        <w:rPr>
+          <w:rStyle w:val="DecValTok"/>
+        </w:rPr>
+        <w:t xml:space="preserve">2012</w:t>
+      </w:r>
+      <w:r>
+        <w:rPr>
+          <w:rStyle w:val="NormalTok"/>
+        </w:rPr>
+        <w:t xml:space="preserve"> &lt;-</w:t>
+      </w:r>
+      <w:r>
+        <w:rPr>
+          <w:rStyle w:val="StringTok"/>
+        </w:rPr>
+        <w:t xml:space="preserve"> </w:t>
+      </w:r>
+      <w:r>
+        <w:rPr>
+          <w:rStyle w:val="NormalTok"/>
+        </w:rPr>
+        <w:t xml:space="preserve">lobster_size_edits </w:t>
+      </w:r>
+      <w:r>
+        <w:rPr>
+          <w:rStyle w:val="OperatorTok"/>
+        </w:rPr>
+        <w:t xml:space="preserve">%&gt;%</w:t>
+      </w:r>
+      <w:r>
+        <w:br w:type="textWrapping"/>
+      </w:r>
+      <w:r>
+        <w:rPr>
+          <w:rStyle w:val="StringTok"/>
+        </w:rPr>
+        <w:t xml:space="preserve">  </w:t>
+      </w:r>
+      <w:r>
+        <w:rPr>
+          <w:rStyle w:val="KeywordTok"/>
+        </w:rPr>
+        <w:t xml:space="preserve">filter</w:t>
+      </w:r>
+      <w:r>
+        <w:rPr>
+          <w:rStyle w:val="NormalTok"/>
+        </w:rPr>
+        <w:t xml:space="preserve">(YEAR</w:t>
+      </w:r>
+      <w:r>
+        <w:rPr>
+          <w:rStyle w:val="OperatorTok"/>
+        </w:rPr>
+        <w:t xml:space="preserve">==</w:t>
+      </w:r>
+      <w:r>
+        <w:rPr>
+          <w:rStyle w:val="StringTok"/>
+        </w:rPr>
+        <w:t xml:space="preserve">"2012"</w:t>
+      </w:r>
+      <w:r>
+        <w:rPr>
+          <w:rStyle w:val="NormalTok"/>
+        </w:rPr>
+        <w:t xml:space="preserve">, SITE</w:t>
+      </w:r>
+      <w:r>
+        <w:rPr>
+          <w:rStyle w:val="OperatorTok"/>
+        </w:rPr>
+        <w:t xml:space="preserve">==</w:t>
+      </w:r>
+      <w:r>
+        <w:rPr>
+          <w:rStyle w:val="StringTok"/>
+        </w:rPr>
+        <w:t xml:space="preserve">"NAPL"</w:t>
+      </w:r>
+      <w:r>
+        <w:rPr>
+          <w:rStyle w:val="NormalTok"/>
+        </w:rPr>
+        <w:t xml:space="preserve">) </w:t>
+      </w:r>
+      <w:r>
+        <w:rPr>
+          <w:rStyle w:val="OperatorTok"/>
+        </w:rPr>
+        <w:t xml:space="preserve">%&gt;%</w:t>
+      </w:r>
+      <w:r>
+        <w:br w:type="textWrapping"/>
+      </w:r>
+      <w:r>
+        <w:rPr>
+          <w:rStyle w:val="StringTok"/>
+        </w:rPr>
+        <w:t xml:space="preserve">  </w:t>
+      </w:r>
+      <w:r>
+        <w:rPr>
+          <w:rStyle w:val="KeywordTok"/>
+        </w:rPr>
+        <w:t xml:space="preserve">as.data.frame</w:t>
+      </w:r>
+      <w:r>
+        <w:rPr>
+          <w:rStyle w:val="NormalTok"/>
+        </w:rPr>
+        <w:t xml:space="preserve">() </w:t>
+      </w:r>
+      <w:r>
+        <w:rPr>
+          <w:rStyle w:val="OperatorTok"/>
+        </w:rPr>
+        <w:t xml:space="preserve">%&gt;%</w:t>
+      </w:r>
+      <w:r>
+        <w:br w:type="textWrapping"/>
+      </w:r>
+      <w:r>
+        <w:rPr>
+          <w:rStyle w:val="StringTok"/>
+        </w:rPr>
+        <w:t xml:space="preserve">  </w:t>
+      </w:r>
+      <w:r>
+        <w:rPr>
+          <w:rStyle w:val="KeywordTok"/>
+        </w:rPr>
+        <w:t xml:space="preserve">expand.dft</w:t>
+      </w:r>
+      <w:r>
+        <w:rPr>
+          <w:rStyle w:val="NormalTok"/>
+        </w:rPr>
+        <w:t xml:space="preserve">(</w:t>
+      </w:r>
+      <w:r>
+        <w:rPr>
+          <w:rStyle w:val="DataTypeTok"/>
+        </w:rPr>
+        <w:t xml:space="preserve">freq=</w:t>
+      </w:r>
+      <w:r>
+        <w:rPr>
+          <w:rStyle w:val="StringTok"/>
+        </w:rPr>
+        <w:t xml:space="preserve">"COUNT"</w:t>
+      </w:r>
+      <w:r>
+        <w:rPr>
+          <w:rStyle w:val="NormalTok"/>
+        </w:rPr>
+        <w:t xml:space="preserve">)</w:t>
+      </w:r>
+      <w:r>
+        <w:br w:type="textWrapping"/>
+      </w:r>
+      <w:r>
+        <w:br w:type="textWrapping"/>
+      </w:r>
+      <w:r>
+        <w:rPr>
+          <w:rStyle w:val="NormalTok"/>
+        </w:rPr>
+        <w:t xml:space="preserve">lobster_NAPL_</w:t>
+      </w:r>
+      <w:r>
+        <w:rPr>
+          <w:rStyle w:val="DecValTok"/>
+        </w:rPr>
+        <w:t xml:space="preserve">2017</w:t>
+      </w:r>
+      <w:r>
+        <w:rPr>
+          <w:rStyle w:val="NormalTok"/>
+        </w:rPr>
+        <w:t xml:space="preserve"> &lt;-</w:t>
+      </w:r>
+      <w:r>
+        <w:rPr>
+          <w:rStyle w:val="StringTok"/>
+        </w:rPr>
+        <w:t xml:space="preserve"> </w:t>
+      </w:r>
+      <w:r>
+        <w:rPr>
+          <w:rStyle w:val="NormalTok"/>
+        </w:rPr>
+        <w:t xml:space="preserve">lobster_size_edits </w:t>
+      </w:r>
+      <w:r>
+        <w:rPr>
+          <w:rStyle w:val="OperatorTok"/>
+        </w:rPr>
+        <w:t xml:space="preserve">%&gt;%</w:t>
+      </w:r>
+      <w:r>
+        <w:br w:type="textWrapping"/>
+      </w:r>
+      <w:r>
+        <w:rPr>
+          <w:rStyle w:val="StringTok"/>
+        </w:rPr>
+        <w:t xml:space="preserve">  </w:t>
+      </w:r>
+      <w:r>
+        <w:rPr>
+          <w:rStyle w:val="KeywordTok"/>
+        </w:rPr>
+        <w:t xml:space="preserve">filter</w:t>
+      </w:r>
+      <w:r>
+        <w:rPr>
+          <w:rStyle w:val="NormalTok"/>
+        </w:rPr>
+        <w:t xml:space="preserve">(YEAR</w:t>
+      </w:r>
+      <w:r>
+        <w:rPr>
+          <w:rStyle w:val="OperatorTok"/>
+        </w:rPr>
+        <w:t xml:space="preserve">==</w:t>
+      </w:r>
+      <w:r>
+        <w:rPr>
+          <w:rStyle w:val="StringTok"/>
+        </w:rPr>
+        <w:t xml:space="preserve">"2017"</w:t>
+      </w:r>
+      <w:r>
+        <w:rPr>
+          <w:rStyle w:val="NormalTok"/>
+        </w:rPr>
+        <w:t xml:space="preserve">, SITE</w:t>
+      </w:r>
+      <w:r>
+        <w:rPr>
+          <w:rStyle w:val="OperatorTok"/>
+        </w:rPr>
+        <w:t xml:space="preserve">==</w:t>
+      </w:r>
+      <w:r>
+        <w:rPr>
+          <w:rStyle w:val="StringTok"/>
+        </w:rPr>
+        <w:t xml:space="preserve">"NAPL"</w:t>
+      </w:r>
+      <w:r>
+        <w:rPr>
+          <w:rStyle w:val="NormalTok"/>
+        </w:rPr>
+        <w:t xml:space="preserve">) </w:t>
+      </w:r>
+      <w:r>
+        <w:rPr>
+          <w:rStyle w:val="OperatorTok"/>
+        </w:rPr>
+        <w:t xml:space="preserve">%&gt;%</w:t>
+      </w:r>
+      <w:r>
+        <w:br w:type="textWrapping"/>
+      </w:r>
+      <w:r>
+        <w:rPr>
+          <w:rStyle w:val="StringTok"/>
+        </w:rPr>
+        <w:t xml:space="preserve">  </w:t>
+      </w:r>
+      <w:r>
+        <w:rPr>
+          <w:rStyle w:val="KeywordTok"/>
+        </w:rPr>
+        <w:t xml:space="preserve">as.data.frame</w:t>
+      </w:r>
+      <w:r>
+        <w:rPr>
+          <w:rStyle w:val="NormalTok"/>
+        </w:rPr>
+        <w:t xml:space="preserve">() </w:t>
+      </w:r>
+      <w:r>
+        <w:rPr>
+          <w:rStyle w:val="OperatorTok"/>
+        </w:rPr>
+        <w:t xml:space="preserve">%&gt;%</w:t>
+      </w:r>
+      <w:r>
+        <w:br w:type="textWrapping"/>
+      </w:r>
+      <w:r>
+        <w:rPr>
+          <w:rStyle w:val="StringTok"/>
+        </w:rPr>
+        <w:t xml:space="preserve">  </w:t>
+      </w:r>
+      <w:r>
+        <w:rPr>
+          <w:rStyle w:val="KeywordTok"/>
+        </w:rPr>
+        <w:t xml:space="preserve">expand.dft</w:t>
+      </w:r>
+      <w:r>
+        <w:rPr>
+          <w:rStyle w:val="NormalTok"/>
+        </w:rPr>
+        <w:t xml:space="preserve">(</w:t>
+      </w:r>
+      <w:r>
+        <w:rPr>
+          <w:rStyle w:val="DataTypeTok"/>
+        </w:rPr>
+        <w:t xml:space="preserve">freq=</w:t>
+      </w:r>
+      <w:r>
+        <w:rPr>
+          <w:rStyle w:val="StringTok"/>
+        </w:rPr>
+        <w:t xml:space="preserve">"COUNT"</w:t>
+      </w:r>
+      <w:r>
+        <w:rPr>
+          <w:rStyle w:val="NormalTok"/>
+        </w:rPr>
+        <w:t xml:space="preserve">)</w:t>
+      </w:r>
+      <w:r>
+        <w:br w:type="textWrapping"/>
+      </w:r>
+      <w:r>
+        <w:br w:type="textWrapping"/>
+      </w:r>
+      <w:r>
+        <w:rPr>
+          <w:rStyle w:val="NormalTok"/>
+        </w:rPr>
+        <w:t xml:space="preserve">lobster_IVEE_2012_</w:t>
+      </w:r>
+      <w:r>
+        <w:rPr>
+          <w:rStyle w:val="DecValTok"/>
+        </w:rPr>
+        <w:t xml:space="preserve">17</w:t>
+      </w:r>
+      <w:r>
+        <w:rPr>
+          <w:rStyle w:val="NormalTok"/>
+        </w:rPr>
+        <w:t xml:space="preserve"> &lt;-</w:t>
+      </w:r>
+      <w:r>
+        <w:rPr>
+          <w:rStyle w:val="StringTok"/>
+        </w:rPr>
+        <w:t xml:space="preserve"> </w:t>
+      </w:r>
+      <w:r>
+        <w:rPr>
+          <w:rStyle w:val="NormalTok"/>
+        </w:rPr>
+        <w:t xml:space="preserve">lobster_size_edits </w:t>
+      </w:r>
+      <w:r>
+        <w:rPr>
+          <w:rStyle w:val="OperatorTok"/>
+        </w:rPr>
+        <w:t xml:space="preserve">%&gt;%</w:t>
+      </w:r>
+      <w:r>
+        <w:br w:type="textWrapping"/>
+      </w:r>
+      <w:r>
+        <w:rPr>
+          <w:rStyle w:val="StringTok"/>
+        </w:rPr>
+        <w:t xml:space="preserve">  </w:t>
+      </w:r>
+      <w:r>
+        <w:rPr>
+          <w:rStyle w:val="KeywordTok"/>
+        </w:rPr>
+        <w:t xml:space="preserve">filter</w:t>
+      </w:r>
+      <w:r>
+        <w:rPr>
+          <w:rStyle w:val="NormalTok"/>
+        </w:rPr>
+        <w:t xml:space="preserve">(YEAR</w:t>
+      </w:r>
+      <w:r>
+        <w:rPr>
+          <w:rStyle w:val="OperatorTok"/>
+        </w:rPr>
+        <w:t xml:space="preserve">==</w:t>
+      </w:r>
+      <w:r>
+        <w:rPr>
+          <w:rStyle w:val="StringTok"/>
+        </w:rPr>
+        <w:t xml:space="preserve">"2012"</w:t>
+      </w:r>
+      <w:r>
+        <w:rPr>
+          <w:rStyle w:val="NormalTok"/>
+        </w:rPr>
+        <w:t xml:space="preserve"> </w:t>
+      </w:r>
+      <w:r>
+        <w:rPr>
           <w:rStyle w:val="OperatorTok"/>
         </w:rPr>
         <w:t xml:space="preserve">|</w:t>
       </w:r>
       <w:r>
         <w:rPr>
+          <w:rStyle w:val="NormalTok"/>
+        </w:rPr>
+        <w:t xml:space="preserve">YEAR</w:t>
+      </w:r>
+      <w:r>
+        <w:rPr>
+          <w:rStyle w:val="OperatorTok"/>
+        </w:rPr>
+        <w:t xml:space="preserve">==</w:t>
+      </w:r>
+      <w:r>
+        <w:rPr>
+          <w:rStyle w:val="StringTok"/>
+        </w:rPr>
+        <w:t xml:space="preserve">"2017"</w:t>
+      </w:r>
+      <w:r>
+        <w:rPr>
+          <w:rStyle w:val="NormalTok"/>
+        </w:rPr>
+        <w:t xml:space="preserve">, SITE</w:t>
+      </w:r>
+      <w:r>
+        <w:rPr>
+          <w:rStyle w:val="OperatorTok"/>
+        </w:rPr>
+        <w:t xml:space="preserve">==</w:t>
+      </w:r>
+      <w:r>
+        <w:rPr>
+          <w:rStyle w:val="StringTok"/>
+        </w:rPr>
+        <w:t xml:space="preserve">"IVEE"</w:t>
+      </w:r>
+      <w:r>
+        <w:rPr>
+          <w:rStyle w:val="NormalTok"/>
+        </w:rPr>
+        <w:t xml:space="preserve">) </w:t>
+      </w:r>
+      <w:r>
+        <w:rPr>
+          <w:rStyle w:val="OperatorTok"/>
+        </w:rPr>
+        <w:t xml:space="preserve">%&gt;%</w:t>
+      </w:r>
+      <w:r>
+        <w:br w:type="textWrapping"/>
+      </w:r>
+      <w:r>
+        <w:rPr>
+          <w:rStyle w:val="StringTok"/>
+        </w:rPr>
+        <w:t xml:space="preserve">  </w:t>
+      </w:r>
+      <w:r>
+        <w:rPr>
+          <w:rStyle w:val="KeywordTok"/>
+        </w:rPr>
+        <w:t xml:space="preserve">as.data.frame</w:t>
+      </w:r>
+      <w:r>
+        <w:rPr>
+          <w:rStyle w:val="NormalTok"/>
+        </w:rPr>
+        <w:t xml:space="preserve">() </w:t>
+      </w:r>
+      <w:r>
+        <w:rPr>
+          <w:rStyle w:val="OperatorTok"/>
+        </w:rPr>
+        <w:t xml:space="preserve">%&gt;%</w:t>
+      </w:r>
+      <w:r>
+        <w:br w:type="textWrapping"/>
+      </w:r>
+      <w:r>
+        <w:rPr>
+          <w:rStyle w:val="StringTok"/>
+        </w:rPr>
+        <w:t xml:space="preserve">  </w:t>
+      </w:r>
+      <w:r>
+        <w:rPr>
+          <w:rStyle w:val="KeywordTok"/>
+        </w:rPr>
+        <w:t xml:space="preserve">expand.dft</w:t>
+      </w:r>
+      <w:r>
+        <w:rPr>
+          <w:rStyle w:val="NormalTok"/>
+        </w:rPr>
+        <w:t xml:space="preserve">(</w:t>
+      </w:r>
+      <w:r>
+        <w:rPr>
+          <w:rStyle w:val="DataTypeTok"/>
+        </w:rPr>
+        <w:t xml:space="preserve">freq=</w:t>
+      </w:r>
+      <w:r>
+        <w:rPr>
+          <w:rStyle w:val="StringTok"/>
+        </w:rPr>
+        <w:t xml:space="preserve">"COUNT"</w:t>
+      </w:r>
+      <w:r>
+        <w:rPr>
+          <w:rStyle w:val="NormalTok"/>
+        </w:rPr>
+        <w:t xml:space="preserve">)</w:t>
+      </w:r>
+      <w:r>
+        <w:br w:type="textWrapping"/>
+      </w:r>
+      <w:r>
+        <w:br w:type="textWrapping"/>
+      </w:r>
+      <w:r>
+        <w:rPr>
+          <w:rStyle w:val="NormalTok"/>
+        </w:rPr>
+        <w:t xml:space="preserve">lobster_IVEE_</w:t>
+      </w:r>
+      <w:r>
+        <w:rPr>
+          <w:rStyle w:val="DecValTok"/>
+        </w:rPr>
+        <w:t xml:space="preserve">2012</w:t>
+      </w:r>
+      <w:r>
+        <w:rPr>
+          <w:rStyle w:val="NormalTok"/>
+        </w:rPr>
+        <w:t xml:space="preserve"> &lt;-</w:t>
+      </w:r>
+      <w:r>
+        <w:rPr>
           <w:rStyle w:val="StringTok"/>
         </w:rPr>
         <w:t xml:space="preserve"> </w:t>
@@ -892,7 +1531,34 @@
         <w:rPr>
           <w:rStyle w:val="NormalTok"/>
         </w:rPr>
-        <w:t xml:space="preserve">SITE</w:t>
+        <w:t xml:space="preserve">lobster_size_edits </w:t>
+      </w:r>
+      <w:r>
+        <w:rPr>
+          <w:rStyle w:val="OperatorTok"/>
+        </w:rPr>
+        <w:t xml:space="preserve">%&gt;%</w:t>
+      </w:r>
+      <w:r>
+        <w:br w:type="textWrapping"/>
+      </w:r>
+      <w:r>
+        <w:rPr>
+          <w:rStyle w:val="StringTok"/>
+        </w:rPr>
+        <w:t xml:space="preserve">  </w:t>
+      </w:r>
+      <w:r>
+        <w:rPr>
+          <w:rStyle w:val="KeywordTok"/>
+        </w:rPr>
+        <w:t xml:space="preserve">filter</w:t>
+      </w:r>
+      <w:r>
+        <w:rPr>
+          <w:rStyle w:val="NormalTok"/>
+        </w:rPr>
+        <w:t xml:space="preserve">(YEAR</w:t>
       </w:r>
       <w:r>
         <w:rPr>
@@ -904,6 +1570,24 @@
         <w:rPr>
           <w:rStyle w:val="StringTok"/>
         </w:rPr>
+        <w:t xml:space="preserve">"2012"</w:t>
+      </w:r>
+      <w:r>
+        <w:rPr>
+          <w:rStyle w:val="NormalTok"/>
+        </w:rPr>
+        <w:t xml:space="preserve">, SITE</w:t>
+      </w:r>
+      <w:r>
+        <w:rPr>
+          <w:rStyle w:val="OperatorTok"/>
+        </w:rPr>
+        <w:t xml:space="preserve">==</w:t>
+      </w:r>
+      <w:r>
+        <w:rPr>
+          <w:rStyle w:val="StringTok"/>
+        </w:rPr>
         <w:t xml:space="preserve">"IVEE"</w:t>
       </w:r>
       <w:r>
@@ -994,12 +1678,183 @@
         <w:rPr>
           <w:rStyle w:val="NormalTok"/>
         </w:rPr>
-        <w:t xml:space="preserve">lobster_nonMPA_2012_</w:t>
+        <w:t xml:space="preserve">lobster_IVEE_</w:t>
       </w:r>
       <w:r>
         <w:rPr>
           <w:rStyle w:val="DecValTok"/>
         </w:rPr>
+        <w:t xml:space="preserve">2017</w:t>
+      </w:r>
+      <w:r>
+        <w:rPr>
+          <w:rStyle w:val="NormalTok"/>
+        </w:rPr>
+        <w:t xml:space="preserve"> &lt;-</w:t>
+      </w:r>
+      <w:r>
+        <w:rPr>
+          <w:rStyle w:val="StringTok"/>
+        </w:rPr>
+        <w:t xml:space="preserve"> </w:t>
+      </w:r>
+      <w:r>
+        <w:rPr>
+          <w:rStyle w:val="NormalTok"/>
+        </w:rPr>
+        <w:t xml:space="preserve">lobster_size_edits </w:t>
+      </w:r>
+      <w:r>
+        <w:rPr>
+          <w:rStyle w:val="OperatorTok"/>
+        </w:rPr>
+        <w:t xml:space="preserve">%&gt;%</w:t>
+      </w:r>
+      <w:r>
+        <w:br w:type="textWrapping"/>
+      </w:r>
+      <w:r>
+        <w:rPr>
+          <w:rStyle w:val="StringTok"/>
+        </w:rPr>
+        <w:t xml:space="preserve">  </w:t>
+      </w:r>
+      <w:r>
+        <w:rPr>
+          <w:rStyle w:val="KeywordTok"/>
+        </w:rPr>
+        <w:t xml:space="preserve">filter</w:t>
+      </w:r>
+      <w:r>
+        <w:rPr>
+          <w:rStyle w:val="NormalTok"/>
+        </w:rPr>
+        <w:t xml:space="preserve">(YEAR</w:t>
+      </w:r>
+      <w:r>
+        <w:rPr>
+          <w:rStyle w:val="OperatorTok"/>
+        </w:rPr>
+        <w:t xml:space="preserve">==</w:t>
+      </w:r>
+      <w:r>
+        <w:rPr>
+          <w:rStyle w:val="StringTok"/>
+        </w:rPr>
+        <w:t xml:space="preserve">"2017"</w:t>
+      </w:r>
+      <w:r>
+        <w:rPr>
+          <w:rStyle w:val="NormalTok"/>
+        </w:rPr>
+        <w:t xml:space="preserve">, SITE</w:t>
+      </w:r>
+      <w:r>
+        <w:rPr>
+          <w:rStyle w:val="OperatorTok"/>
+        </w:rPr>
+        <w:t xml:space="preserve">==</w:t>
+      </w:r>
+      <w:r>
+        <w:rPr>
+          <w:rStyle w:val="StringTok"/>
+        </w:rPr>
+        <w:t xml:space="preserve">"IVEE"</w:t>
+      </w:r>
+      <w:r>
+        <w:rPr>
+          <w:rStyle w:val="NormalTok"/>
+        </w:rPr>
+        <w:t xml:space="preserve">) </w:t>
+      </w:r>
+      <w:r>
+        <w:rPr>
+          <w:rStyle w:val="OperatorTok"/>
+        </w:rPr>
+        <w:t xml:space="preserve">%&gt;%</w:t>
+      </w:r>
+      <w:r>
+        <w:br w:type="textWrapping"/>
+      </w:r>
+      <w:r>
+        <w:rPr>
+          <w:rStyle w:val="StringTok"/>
+        </w:rPr>
+        <w:t xml:space="preserve">  </w:t>
+      </w:r>
+      <w:r>
+        <w:rPr>
+          <w:rStyle w:val="KeywordTok"/>
+        </w:rPr>
+        <w:t xml:space="preserve">as.data.frame</w:t>
+      </w:r>
+      <w:r>
+        <w:rPr>
+          <w:rStyle w:val="NormalTok"/>
+        </w:rPr>
+        <w:t xml:space="preserve">() </w:t>
+      </w:r>
+      <w:r>
+        <w:rPr>
+          <w:rStyle w:val="OperatorTok"/>
+        </w:rPr>
+        <w:t xml:space="preserve">%&gt;%</w:t>
+      </w:r>
+      <w:r>
+        <w:br w:type="textWrapping"/>
+      </w:r>
+      <w:r>
+        <w:rPr>
+          <w:rStyle w:val="StringTok"/>
+        </w:rPr>
+        <w:t xml:space="preserve">  </w:t>
+      </w:r>
+      <w:r>
+        <w:rPr>
+          <w:rStyle w:val="KeywordTok"/>
+        </w:rPr>
+        <w:t xml:space="preserve">expand.dft</w:t>
+      </w:r>
+      <w:r>
+        <w:rPr>
+          <w:rStyle w:val="NormalTok"/>
+        </w:rPr>
+        <w:t xml:space="preserve">(</w:t>
+      </w:r>
+      <w:r>
+        <w:rPr>
+          <w:rStyle w:val="DataTypeTok"/>
+        </w:rPr>
+        <w:t xml:space="preserve">freq=</w:t>
+      </w:r>
+      <w:r>
+        <w:rPr>
+          <w:rStyle w:val="StringTok"/>
+        </w:rPr>
+        <w:t xml:space="preserve">"COUNT"</w:t>
+      </w:r>
+      <w:r>
+        <w:rPr>
+          <w:rStyle w:val="NormalTok"/>
+        </w:rPr>
+        <w:t xml:space="preserve">)</w:t>
+      </w:r>
+      <w:r>
+        <w:br w:type="textWrapping"/>
+      </w:r>
+      <w:r>
+        <w:br w:type="textWrapping"/>
+      </w:r>
+      <w:r>
+        <w:rPr>
+          <w:rStyle w:val="NormalTok"/>
+        </w:rPr>
+        <w:t xml:space="preserve">lobster_AQUE_2012_</w:t>
+      </w:r>
+      <w:r>
+        <w:rPr>
+          <w:rStyle w:val="DecValTok"/>
+        </w:rPr>
         <w:t xml:space="preserve">17</w:t>
       </w:r>
       <w:r>
@@ -1109,12 +1964,651 @@
       </w:r>
       <w:r>
         <w:rPr>
+          <w:rStyle w:val="NormalTok"/>
+        </w:rPr>
+        <w:t xml:space="preserve">) </w:t>
+      </w:r>
+      <w:r>
+        <w:rPr>
+          <w:rStyle w:val="OperatorTok"/>
+        </w:rPr>
+        <w:t xml:space="preserve">%&gt;%</w:t>
+      </w:r>
+      <w:r>
+        <w:br w:type="textWrapping"/>
+      </w:r>
+      <w:r>
+        <w:rPr>
+          <w:rStyle w:val="StringTok"/>
+        </w:rPr>
+        <w:t xml:space="preserve">  </w:t>
+      </w:r>
+      <w:r>
+        <w:rPr>
+          <w:rStyle w:val="KeywordTok"/>
+        </w:rPr>
+        <w:t xml:space="preserve">as.data.frame</w:t>
+      </w:r>
+      <w:r>
+        <w:rPr>
+          <w:rStyle w:val="NormalTok"/>
+        </w:rPr>
+        <w:t xml:space="preserve">() </w:t>
+      </w:r>
+      <w:r>
+        <w:rPr>
+          <w:rStyle w:val="OperatorTok"/>
+        </w:rPr>
+        <w:t xml:space="preserve">%&gt;%</w:t>
+      </w:r>
+      <w:r>
+        <w:br w:type="textWrapping"/>
+      </w:r>
+      <w:r>
+        <w:rPr>
+          <w:rStyle w:val="StringTok"/>
+        </w:rPr>
+        <w:t xml:space="preserve">  </w:t>
+      </w:r>
+      <w:r>
+        <w:rPr>
+          <w:rStyle w:val="KeywordTok"/>
+        </w:rPr>
+        <w:t xml:space="preserve">expand.dft</w:t>
+      </w:r>
+      <w:r>
+        <w:rPr>
+          <w:rStyle w:val="NormalTok"/>
+        </w:rPr>
+        <w:t xml:space="preserve">(</w:t>
+      </w:r>
+      <w:r>
+        <w:rPr>
+          <w:rStyle w:val="DataTypeTok"/>
+        </w:rPr>
+        <w:t xml:space="preserve">freq=</w:t>
+      </w:r>
+      <w:r>
+        <w:rPr>
+          <w:rStyle w:val="StringTok"/>
+        </w:rPr>
+        <w:t xml:space="preserve">"COUNT"</w:t>
+      </w:r>
+      <w:r>
+        <w:rPr>
+          <w:rStyle w:val="NormalTok"/>
+        </w:rPr>
+        <w:t xml:space="preserve">)</w:t>
+      </w:r>
+      <w:r>
+        <w:br w:type="textWrapping"/>
+      </w:r>
+      <w:r>
+        <w:br w:type="textWrapping"/>
+      </w:r>
+      <w:r>
+        <w:rPr>
+          <w:rStyle w:val="NormalTok"/>
+        </w:rPr>
+        <w:t xml:space="preserve">lobster_AQUE_</w:t>
+      </w:r>
+      <w:r>
+        <w:rPr>
+          <w:rStyle w:val="DecValTok"/>
+        </w:rPr>
+        <w:t xml:space="preserve">2012</w:t>
+      </w:r>
+      <w:r>
+        <w:rPr>
+          <w:rStyle w:val="NormalTok"/>
+        </w:rPr>
+        <w:t xml:space="preserve"> &lt;-</w:t>
+      </w:r>
+      <w:r>
+        <w:rPr>
+          <w:rStyle w:val="StringTok"/>
+        </w:rPr>
+        <w:t xml:space="preserve"> </w:t>
+      </w:r>
+      <w:r>
+        <w:rPr>
+          <w:rStyle w:val="NormalTok"/>
+        </w:rPr>
+        <w:t xml:space="preserve">lobster_size_edits </w:t>
+      </w:r>
+      <w:r>
+        <w:rPr>
+          <w:rStyle w:val="OperatorTok"/>
+        </w:rPr>
+        <w:t xml:space="preserve">%&gt;%</w:t>
+      </w:r>
+      <w:r>
+        <w:br w:type="textWrapping"/>
+      </w:r>
+      <w:r>
+        <w:rPr>
+          <w:rStyle w:val="StringTok"/>
+        </w:rPr>
+        <w:t xml:space="preserve">  </w:t>
+      </w:r>
+      <w:r>
+        <w:rPr>
+          <w:rStyle w:val="KeywordTok"/>
+        </w:rPr>
+        <w:t xml:space="preserve">filter</w:t>
+      </w:r>
+      <w:r>
+        <w:rPr>
+          <w:rStyle w:val="NormalTok"/>
+        </w:rPr>
+        <w:t xml:space="preserve">(YEAR</w:t>
+      </w:r>
+      <w:r>
+        <w:rPr>
+          <w:rStyle w:val="OperatorTok"/>
+        </w:rPr>
+        <w:t xml:space="preserve">==</w:t>
+      </w:r>
+      <w:r>
+        <w:rPr>
+          <w:rStyle w:val="StringTok"/>
+        </w:rPr>
+        <w:t xml:space="preserve">"2012"</w:t>
+      </w:r>
+      <w:r>
+        <w:rPr>
+          <w:rStyle w:val="NormalTok"/>
+        </w:rPr>
+        <w:t xml:space="preserve">, SITE</w:t>
+      </w:r>
+      <w:r>
+        <w:rPr>
+          <w:rStyle w:val="OperatorTok"/>
+        </w:rPr>
+        <w:t xml:space="preserve">==</w:t>
+      </w:r>
+      <w:r>
+        <w:rPr>
+          <w:rStyle w:val="StringTok"/>
+        </w:rPr>
+        <w:t xml:space="preserve">"AQUE"</w:t>
+      </w:r>
+      <w:r>
+        <w:rPr>
+          <w:rStyle w:val="NormalTok"/>
+        </w:rPr>
+        <w:t xml:space="preserve">) </w:t>
+      </w:r>
+      <w:r>
+        <w:rPr>
+          <w:rStyle w:val="OperatorTok"/>
+        </w:rPr>
+        <w:t xml:space="preserve">%&gt;%</w:t>
+      </w:r>
+      <w:r>
+        <w:br w:type="textWrapping"/>
+      </w:r>
+      <w:r>
+        <w:rPr>
+          <w:rStyle w:val="StringTok"/>
+        </w:rPr>
+        <w:t xml:space="preserve">  </w:t>
+      </w:r>
+      <w:r>
+        <w:rPr>
+          <w:rStyle w:val="KeywordTok"/>
+        </w:rPr>
+        <w:t xml:space="preserve">as.data.frame</w:t>
+      </w:r>
+      <w:r>
+        <w:rPr>
+          <w:rStyle w:val="NormalTok"/>
+        </w:rPr>
+        <w:t xml:space="preserve">() </w:t>
+      </w:r>
+      <w:r>
+        <w:rPr>
+          <w:rStyle w:val="OperatorTok"/>
+        </w:rPr>
+        <w:t xml:space="preserve">%&gt;%</w:t>
+      </w:r>
+      <w:r>
+        <w:br w:type="textWrapping"/>
+      </w:r>
+      <w:r>
+        <w:rPr>
+          <w:rStyle w:val="StringTok"/>
+        </w:rPr>
+        <w:t xml:space="preserve">  </w:t>
+      </w:r>
+      <w:r>
+        <w:rPr>
+          <w:rStyle w:val="KeywordTok"/>
+        </w:rPr>
+        <w:t xml:space="preserve">expand.dft</w:t>
+      </w:r>
+      <w:r>
+        <w:rPr>
+          <w:rStyle w:val="NormalTok"/>
+        </w:rPr>
+        <w:t xml:space="preserve">(</w:t>
+      </w:r>
+      <w:r>
+        <w:rPr>
+          <w:rStyle w:val="DataTypeTok"/>
+        </w:rPr>
+        <w:t xml:space="preserve">freq=</w:t>
+      </w:r>
+      <w:r>
+        <w:rPr>
+          <w:rStyle w:val="StringTok"/>
+        </w:rPr>
+        <w:t xml:space="preserve">"COUNT"</w:t>
+      </w:r>
+      <w:r>
+        <w:rPr>
+          <w:rStyle w:val="NormalTok"/>
+        </w:rPr>
+        <w:t xml:space="preserve">)</w:t>
+      </w:r>
+      <w:r>
+        <w:br w:type="textWrapping"/>
+      </w:r>
+      <w:r>
+        <w:br w:type="textWrapping"/>
+      </w:r>
+      <w:r>
+        <w:rPr>
+          <w:rStyle w:val="NormalTok"/>
+        </w:rPr>
+        <w:t xml:space="preserve">lobster_AQUE_</w:t>
+      </w:r>
+      <w:r>
+        <w:rPr>
+          <w:rStyle w:val="DecValTok"/>
+        </w:rPr>
+        <w:t xml:space="preserve">2017</w:t>
+      </w:r>
+      <w:r>
+        <w:rPr>
+          <w:rStyle w:val="NormalTok"/>
+        </w:rPr>
+        <w:t xml:space="preserve"> &lt;-</w:t>
+      </w:r>
+      <w:r>
+        <w:rPr>
+          <w:rStyle w:val="StringTok"/>
+        </w:rPr>
+        <w:t xml:space="preserve"> </w:t>
+      </w:r>
+      <w:r>
+        <w:rPr>
+          <w:rStyle w:val="NormalTok"/>
+        </w:rPr>
+        <w:t xml:space="preserve">lobster_size_edits </w:t>
+      </w:r>
+      <w:r>
+        <w:rPr>
+          <w:rStyle w:val="OperatorTok"/>
+        </w:rPr>
+        <w:t xml:space="preserve">%&gt;%</w:t>
+      </w:r>
+      <w:r>
+        <w:br w:type="textWrapping"/>
+      </w:r>
+      <w:r>
+        <w:rPr>
+          <w:rStyle w:val="StringTok"/>
+        </w:rPr>
+        <w:t xml:space="preserve">  </w:t>
+      </w:r>
+      <w:r>
+        <w:rPr>
+          <w:rStyle w:val="KeywordTok"/>
+        </w:rPr>
+        <w:t xml:space="preserve">filter</w:t>
+      </w:r>
+      <w:r>
+        <w:rPr>
+          <w:rStyle w:val="NormalTok"/>
+        </w:rPr>
+        <w:t xml:space="preserve">(YEAR</w:t>
+      </w:r>
+      <w:r>
+        <w:rPr>
+          <w:rStyle w:val="OperatorTok"/>
+        </w:rPr>
+        <w:t xml:space="preserve">==</w:t>
+      </w:r>
+      <w:r>
+        <w:rPr>
+          <w:rStyle w:val="StringTok"/>
+        </w:rPr>
+        <w:t xml:space="preserve">"2017"</w:t>
+      </w:r>
+      <w:r>
+        <w:rPr>
+          <w:rStyle w:val="NormalTok"/>
+        </w:rPr>
+        <w:t xml:space="preserve">, SITE</w:t>
+      </w:r>
+      <w:r>
+        <w:rPr>
+          <w:rStyle w:val="OperatorTok"/>
+        </w:rPr>
+        <w:t xml:space="preserve">==</w:t>
+      </w:r>
+      <w:r>
+        <w:rPr>
+          <w:rStyle w:val="StringTok"/>
+        </w:rPr>
+        <w:t xml:space="preserve">"AQUE"</w:t>
+      </w:r>
+      <w:r>
+        <w:rPr>
+          <w:rStyle w:val="NormalTok"/>
+        </w:rPr>
+        <w:t xml:space="preserve">) </w:t>
+      </w:r>
+      <w:r>
+        <w:rPr>
+          <w:rStyle w:val="OperatorTok"/>
+        </w:rPr>
+        <w:t xml:space="preserve">%&gt;%</w:t>
+      </w:r>
+      <w:r>
+        <w:br w:type="textWrapping"/>
+      </w:r>
+      <w:r>
+        <w:rPr>
+          <w:rStyle w:val="StringTok"/>
+        </w:rPr>
+        <w:t xml:space="preserve">  </w:t>
+      </w:r>
+      <w:r>
+        <w:rPr>
+          <w:rStyle w:val="KeywordTok"/>
+        </w:rPr>
+        <w:t xml:space="preserve">as.data.frame</w:t>
+      </w:r>
+      <w:r>
+        <w:rPr>
+          <w:rStyle w:val="NormalTok"/>
+        </w:rPr>
+        <w:t xml:space="preserve">() </w:t>
+      </w:r>
+      <w:r>
+        <w:rPr>
+          <w:rStyle w:val="OperatorTok"/>
+        </w:rPr>
+        <w:t xml:space="preserve">%&gt;%</w:t>
+      </w:r>
+      <w:r>
+        <w:br w:type="textWrapping"/>
+      </w:r>
+      <w:r>
+        <w:rPr>
+          <w:rStyle w:val="StringTok"/>
+        </w:rPr>
+        <w:t xml:space="preserve">  </w:t>
+      </w:r>
+      <w:r>
+        <w:rPr>
+          <w:rStyle w:val="KeywordTok"/>
+        </w:rPr>
+        <w:t xml:space="preserve">expand.dft</w:t>
+      </w:r>
+      <w:r>
+        <w:rPr>
+          <w:rStyle w:val="NormalTok"/>
+        </w:rPr>
+        <w:t xml:space="preserve">(</w:t>
+      </w:r>
+      <w:r>
+        <w:rPr>
+          <w:rStyle w:val="DataTypeTok"/>
+        </w:rPr>
+        <w:t xml:space="preserve">freq=</w:t>
+      </w:r>
+      <w:r>
+        <w:rPr>
+          <w:rStyle w:val="StringTok"/>
+        </w:rPr>
+        <w:t xml:space="preserve">"COUNT"</w:t>
+      </w:r>
+      <w:r>
+        <w:rPr>
+          <w:rStyle w:val="NormalTok"/>
+        </w:rPr>
+        <w:t xml:space="preserve">)</w:t>
+      </w:r>
+      <w:r>
+        <w:br w:type="textWrapping"/>
+      </w:r>
+      <w:r>
+        <w:br w:type="textWrapping"/>
+      </w:r>
+      <w:r>
+        <w:rPr>
+          <w:rStyle w:val="NormalTok"/>
+        </w:rPr>
+        <w:t xml:space="preserve">lobster_MOHK_2012_</w:t>
+      </w:r>
+      <w:r>
+        <w:rPr>
+          <w:rStyle w:val="DecValTok"/>
+        </w:rPr>
+        <w:t xml:space="preserve">17</w:t>
+      </w:r>
+      <w:r>
+        <w:rPr>
+          <w:rStyle w:val="NormalTok"/>
+        </w:rPr>
+        <w:t xml:space="preserve"> &lt;-</w:t>
+      </w:r>
+      <w:r>
+        <w:rPr>
+          <w:rStyle w:val="StringTok"/>
+        </w:rPr>
+        <w:t xml:space="preserve"> </w:t>
+      </w:r>
+      <w:r>
+        <w:rPr>
+          <w:rStyle w:val="NormalTok"/>
+        </w:rPr>
+        <w:t xml:space="preserve">lobster_size_edits </w:t>
+      </w:r>
+      <w:r>
+        <w:rPr>
+          <w:rStyle w:val="OperatorTok"/>
+        </w:rPr>
+        <w:t xml:space="preserve">%&gt;%</w:t>
+      </w:r>
+      <w:r>
+        <w:br w:type="textWrapping"/>
+      </w:r>
+      <w:r>
+        <w:rPr>
+          <w:rStyle w:val="StringTok"/>
+        </w:rPr>
+        <w:t xml:space="preserve">  </w:t>
+      </w:r>
+      <w:r>
+        <w:rPr>
+          <w:rStyle w:val="KeywordTok"/>
+        </w:rPr>
+        <w:t xml:space="preserve">filter</w:t>
+      </w:r>
+      <w:r>
+        <w:rPr>
+          <w:rStyle w:val="NormalTok"/>
+        </w:rPr>
+        <w:t xml:space="preserve">(YEAR</w:t>
+      </w:r>
+      <w:r>
+        <w:rPr>
+          <w:rStyle w:val="OperatorTok"/>
+        </w:rPr>
+        <w:t xml:space="preserve">==</w:t>
+      </w:r>
+      <w:r>
+        <w:rPr>
+          <w:rStyle w:val="StringTok"/>
+        </w:rPr>
+        <w:t xml:space="preserve">"2012"</w:t>
+      </w:r>
+      <w:r>
+        <w:rPr>
+          <w:rStyle w:val="NormalTok"/>
+        </w:rPr>
+        <w:t xml:space="preserve"> </w:t>
+      </w:r>
+      <w:r>
+        <w:rPr>
           <w:rStyle w:val="OperatorTok"/>
         </w:rPr>
         <w:t xml:space="preserve">|</w:t>
       </w:r>
       <w:r>
         <w:rPr>
+          <w:rStyle w:val="NormalTok"/>
+        </w:rPr>
+        <w:t xml:space="preserve">YEAR</w:t>
+      </w:r>
+      <w:r>
+        <w:rPr>
+          <w:rStyle w:val="OperatorTok"/>
+        </w:rPr>
+        <w:t xml:space="preserve">==</w:t>
+      </w:r>
+      <w:r>
+        <w:rPr>
+          <w:rStyle w:val="StringTok"/>
+        </w:rPr>
+        <w:t xml:space="preserve">"2017"</w:t>
+      </w:r>
+      <w:r>
+        <w:rPr>
+          <w:rStyle w:val="NormalTok"/>
+        </w:rPr>
+        <w:t xml:space="preserve">, SITE</w:t>
+      </w:r>
+      <w:r>
+        <w:rPr>
+          <w:rStyle w:val="OperatorTok"/>
+        </w:rPr>
+        <w:t xml:space="preserve">==</w:t>
+      </w:r>
+      <w:r>
+        <w:rPr>
+          <w:rStyle w:val="StringTok"/>
+        </w:rPr>
+        <w:t xml:space="preserve">"MOHK"</w:t>
+      </w:r>
+      <w:r>
+        <w:rPr>
+          <w:rStyle w:val="NormalTok"/>
+        </w:rPr>
+        <w:t xml:space="preserve">) </w:t>
+      </w:r>
+      <w:r>
+        <w:rPr>
+          <w:rStyle w:val="OperatorTok"/>
+        </w:rPr>
+        <w:t xml:space="preserve">%&gt;%</w:t>
+      </w:r>
+      <w:r>
+        <w:br w:type="textWrapping"/>
+      </w:r>
+      <w:r>
+        <w:rPr>
+          <w:rStyle w:val="StringTok"/>
+        </w:rPr>
+        <w:t xml:space="preserve">  </w:t>
+      </w:r>
+      <w:r>
+        <w:rPr>
+          <w:rStyle w:val="KeywordTok"/>
+        </w:rPr>
+        <w:t xml:space="preserve">as.data.frame</w:t>
+      </w:r>
+      <w:r>
+        <w:rPr>
+          <w:rStyle w:val="NormalTok"/>
+        </w:rPr>
+        <w:t xml:space="preserve">() </w:t>
+      </w:r>
+      <w:r>
+        <w:rPr>
+          <w:rStyle w:val="OperatorTok"/>
+        </w:rPr>
+        <w:t xml:space="preserve">%&gt;%</w:t>
+      </w:r>
+      <w:r>
+        <w:br w:type="textWrapping"/>
+      </w:r>
+      <w:r>
+        <w:rPr>
+          <w:rStyle w:val="StringTok"/>
+        </w:rPr>
+        <w:t xml:space="preserve">  </w:t>
+      </w:r>
+      <w:r>
+        <w:rPr>
+          <w:rStyle w:val="KeywordTok"/>
+        </w:rPr>
+        <w:t xml:space="preserve">expand.dft</w:t>
+      </w:r>
+      <w:r>
+        <w:rPr>
+          <w:rStyle w:val="NormalTok"/>
+        </w:rPr>
+        <w:t xml:space="preserve">(</w:t>
+      </w:r>
+      <w:r>
+        <w:rPr>
+          <w:rStyle w:val="DataTypeTok"/>
+        </w:rPr>
+        <w:t xml:space="preserve">freq=</w:t>
+      </w:r>
+      <w:r>
+        <w:rPr>
+          <w:rStyle w:val="StringTok"/>
+        </w:rPr>
+        <w:t xml:space="preserve">"COUNT"</w:t>
+      </w:r>
+      <w:r>
+        <w:rPr>
+          <w:rStyle w:val="NormalTok"/>
+        </w:rPr>
+        <w:t xml:space="preserve">)</w:t>
+      </w:r>
+      <w:r>
+        <w:br w:type="textWrapping"/>
+      </w:r>
+      <w:r>
+        <w:br w:type="textWrapping"/>
+      </w:r>
+      <w:r>
+        <w:rPr>
+          <w:rStyle w:val="NormalTok"/>
+        </w:rPr>
+        <w:t xml:space="preserve">lobster_MOHK_</w:t>
+      </w:r>
+      <w:r>
+        <w:rPr>
+          <w:rStyle w:val="DecValTok"/>
+        </w:rPr>
+        <w:t xml:space="preserve">2012</w:t>
+      </w:r>
+      <w:r>
+        <w:rPr>
+          <w:rStyle w:val="NormalTok"/>
+        </w:rPr>
+        <w:t xml:space="preserve"> &lt;-</w:t>
+      </w:r>
+      <w:r>
+        <w:rPr>
           <w:rStyle w:val="StringTok"/>
         </w:rPr>
         <w:t xml:space="preserve"> </w:t>
@@ -1123,7 +2617,34 @@
         <w:rPr>
           <w:rStyle w:val="NormalTok"/>
         </w:rPr>
-        <w:t xml:space="preserve">SITE</w:t>
+        <w:t xml:space="preserve">lobster_size_edits </w:t>
+      </w:r>
+      <w:r>
+        <w:rPr>
+          <w:rStyle w:val="OperatorTok"/>
+        </w:rPr>
+        <w:t xml:space="preserve">%&gt;%</w:t>
+      </w:r>
+      <w:r>
+        <w:br w:type="textWrapping"/>
+      </w:r>
+      <w:r>
+        <w:rPr>
+          <w:rStyle w:val="StringTok"/>
+        </w:rPr>
+        <w:t xml:space="preserve">  </w:t>
+      </w:r>
+      <w:r>
+        <w:rPr>
+          <w:rStyle w:val="KeywordTok"/>
+        </w:rPr>
+        <w:t xml:space="preserve">filter</w:t>
+      </w:r>
+      <w:r>
+        <w:rPr>
+          <w:rStyle w:val="NormalTok"/>
+        </w:rPr>
+        <w:t xml:space="preserve">(YEAR</w:t>
       </w:r>
       <w:r>
         <w:rPr>
@@ -1135,16 +2656,358 @@
         <w:rPr>
           <w:rStyle w:val="StringTok"/>
         </w:rPr>
+        <w:t xml:space="preserve">"2012"</w:t>
+      </w:r>
+      <w:r>
+        <w:rPr>
+          <w:rStyle w:val="NormalTok"/>
+        </w:rPr>
+        <w:t xml:space="preserve">, SITE</w:t>
+      </w:r>
+      <w:r>
+        <w:rPr>
+          <w:rStyle w:val="OperatorTok"/>
+        </w:rPr>
+        <w:t xml:space="preserve">==</w:t>
+      </w:r>
+      <w:r>
+        <w:rPr>
+          <w:rStyle w:val="StringTok"/>
+        </w:rPr>
         <w:t xml:space="preserve">"MOHK"</w:t>
       </w:r>
       <w:r>
         <w:rPr>
           <w:rStyle w:val="NormalTok"/>
         </w:rPr>
+        <w:t xml:space="preserve">) </w:t>
+      </w:r>
+      <w:r>
+        <w:rPr>
+          <w:rStyle w:val="OperatorTok"/>
+        </w:rPr>
+        <w:t xml:space="preserve">%&gt;%</w:t>
+      </w:r>
+      <w:r>
+        <w:br w:type="textWrapping"/>
+      </w:r>
+      <w:r>
+        <w:rPr>
+          <w:rStyle w:val="StringTok"/>
+        </w:rPr>
+        <w:t xml:space="preserve">  </w:t>
+      </w:r>
+      <w:r>
+        <w:rPr>
+          <w:rStyle w:val="KeywordTok"/>
+        </w:rPr>
+        <w:t xml:space="preserve">as.data.frame</w:t>
+      </w:r>
+      <w:r>
+        <w:rPr>
+          <w:rStyle w:val="NormalTok"/>
+        </w:rPr>
+        <w:t xml:space="preserve">() </w:t>
+      </w:r>
+      <w:r>
+        <w:rPr>
+          <w:rStyle w:val="OperatorTok"/>
+        </w:rPr>
+        <w:t xml:space="preserve">%&gt;%</w:t>
+      </w:r>
+      <w:r>
+        <w:br w:type="textWrapping"/>
+      </w:r>
+      <w:r>
+        <w:rPr>
+          <w:rStyle w:val="StringTok"/>
+        </w:rPr>
+        <w:t xml:space="preserve">  </w:t>
+      </w:r>
+      <w:r>
+        <w:rPr>
+          <w:rStyle w:val="KeywordTok"/>
+        </w:rPr>
+        <w:t xml:space="preserve">expand.dft</w:t>
+      </w:r>
+      <w:r>
+        <w:rPr>
+          <w:rStyle w:val="NormalTok"/>
+        </w:rPr>
+        <w:t xml:space="preserve">(</w:t>
+      </w:r>
+      <w:r>
+        <w:rPr>
+          <w:rStyle w:val="DataTypeTok"/>
+        </w:rPr>
+        <w:t xml:space="preserve">freq=</w:t>
+      </w:r>
+      <w:r>
+        <w:rPr>
+          <w:rStyle w:val="StringTok"/>
+        </w:rPr>
+        <w:t xml:space="preserve">"COUNT"</w:t>
+      </w:r>
+      <w:r>
+        <w:rPr>
+          <w:rStyle w:val="NormalTok"/>
+        </w:rPr>
+        <w:t xml:space="preserve">)</w:t>
+      </w:r>
+      <w:r>
+        <w:br w:type="textWrapping"/>
+      </w:r>
+      <w:r>
+        <w:br w:type="textWrapping"/>
+      </w:r>
+      <w:r>
+        <w:rPr>
+          <w:rStyle w:val="NormalTok"/>
+        </w:rPr>
+        <w:t xml:space="preserve">lobster_MOHK_</w:t>
+      </w:r>
+      <w:r>
+        <w:rPr>
+          <w:rStyle w:val="DecValTok"/>
+        </w:rPr>
+        <w:t xml:space="preserve">2017</w:t>
+      </w:r>
+      <w:r>
+        <w:rPr>
+          <w:rStyle w:val="NormalTok"/>
+        </w:rPr>
+        <w:t xml:space="preserve"> &lt;-</w:t>
+      </w:r>
+      <w:r>
+        <w:rPr>
+          <w:rStyle w:val="StringTok"/>
+        </w:rPr>
         <w:t xml:space="preserve"> </w:t>
       </w:r>
       <w:r>
         <w:rPr>
+          <w:rStyle w:val="NormalTok"/>
+        </w:rPr>
+        <w:t xml:space="preserve">lobster_size_edits </w:t>
+      </w:r>
+      <w:r>
+        <w:rPr>
+          <w:rStyle w:val="OperatorTok"/>
+        </w:rPr>
+        <w:t xml:space="preserve">%&gt;%</w:t>
+      </w:r>
+      <w:r>
+        <w:br w:type="textWrapping"/>
+      </w:r>
+      <w:r>
+        <w:rPr>
+          <w:rStyle w:val="StringTok"/>
+        </w:rPr>
+        <w:t xml:space="preserve">  </w:t>
+      </w:r>
+      <w:r>
+        <w:rPr>
+          <w:rStyle w:val="KeywordTok"/>
+        </w:rPr>
+        <w:t xml:space="preserve">filter</w:t>
+      </w:r>
+      <w:r>
+        <w:rPr>
+          <w:rStyle w:val="NormalTok"/>
+        </w:rPr>
+        <w:t xml:space="preserve">(YEAR</w:t>
+      </w:r>
+      <w:r>
+        <w:rPr>
+          <w:rStyle w:val="OperatorTok"/>
+        </w:rPr>
+        <w:t xml:space="preserve">==</w:t>
+      </w:r>
+      <w:r>
+        <w:rPr>
+          <w:rStyle w:val="StringTok"/>
+        </w:rPr>
+        <w:t xml:space="preserve">"2017"</w:t>
+      </w:r>
+      <w:r>
+        <w:rPr>
+          <w:rStyle w:val="NormalTok"/>
+        </w:rPr>
+        <w:t xml:space="preserve">, SITE</w:t>
+      </w:r>
+      <w:r>
+        <w:rPr>
+          <w:rStyle w:val="OperatorTok"/>
+        </w:rPr>
+        <w:t xml:space="preserve">==</w:t>
+      </w:r>
+      <w:r>
+        <w:rPr>
+          <w:rStyle w:val="StringTok"/>
+        </w:rPr>
+        <w:t xml:space="preserve">"MOHK"</w:t>
+      </w:r>
+      <w:r>
+        <w:rPr>
+          <w:rStyle w:val="NormalTok"/>
+        </w:rPr>
+        <w:t xml:space="preserve">) </w:t>
+      </w:r>
+      <w:r>
+        <w:rPr>
+          <w:rStyle w:val="OperatorTok"/>
+        </w:rPr>
+        <w:t xml:space="preserve">%&gt;%</w:t>
+      </w:r>
+      <w:r>
+        <w:br w:type="textWrapping"/>
+      </w:r>
+      <w:r>
+        <w:rPr>
+          <w:rStyle w:val="StringTok"/>
+        </w:rPr>
+        <w:t xml:space="preserve">  </w:t>
+      </w:r>
+      <w:r>
+        <w:rPr>
+          <w:rStyle w:val="KeywordTok"/>
+        </w:rPr>
+        <w:t xml:space="preserve">as.data.frame</w:t>
+      </w:r>
+      <w:r>
+        <w:rPr>
+          <w:rStyle w:val="NormalTok"/>
+        </w:rPr>
+        <w:t xml:space="preserve">() </w:t>
+      </w:r>
+      <w:r>
+        <w:rPr>
+          <w:rStyle w:val="OperatorTok"/>
+        </w:rPr>
+        <w:t xml:space="preserve">%&gt;%</w:t>
+      </w:r>
+      <w:r>
+        <w:br w:type="textWrapping"/>
+      </w:r>
+      <w:r>
+        <w:rPr>
+          <w:rStyle w:val="StringTok"/>
+        </w:rPr>
+        <w:t xml:space="preserve">  </w:t>
+      </w:r>
+      <w:r>
+        <w:rPr>
+          <w:rStyle w:val="KeywordTok"/>
+        </w:rPr>
+        <w:t xml:space="preserve">expand.dft</w:t>
+      </w:r>
+      <w:r>
+        <w:rPr>
+          <w:rStyle w:val="NormalTok"/>
+        </w:rPr>
+        <w:t xml:space="preserve">(</w:t>
+      </w:r>
+      <w:r>
+        <w:rPr>
+          <w:rStyle w:val="DataTypeTok"/>
+        </w:rPr>
+        <w:t xml:space="preserve">freq=</w:t>
+      </w:r>
+      <w:r>
+        <w:rPr>
+          <w:rStyle w:val="StringTok"/>
+        </w:rPr>
+        <w:t xml:space="preserve">"COUNT"</w:t>
+      </w:r>
+      <w:r>
+        <w:rPr>
+          <w:rStyle w:val="NormalTok"/>
+        </w:rPr>
+        <w:t xml:space="preserve">)</w:t>
+      </w:r>
+      <w:r>
+        <w:br w:type="textWrapping"/>
+      </w:r>
+      <w:r>
+        <w:br w:type="textWrapping"/>
+      </w:r>
+      <w:r>
+        <w:rPr>
+          <w:rStyle w:val="NormalTok"/>
+        </w:rPr>
+        <w:t xml:space="preserve">lobster_CARP_2012_</w:t>
+      </w:r>
+      <w:r>
+        <w:rPr>
+          <w:rStyle w:val="DecValTok"/>
+        </w:rPr>
+        <w:t xml:space="preserve">17</w:t>
+      </w:r>
+      <w:r>
+        <w:rPr>
+          <w:rStyle w:val="NormalTok"/>
+        </w:rPr>
+        <w:t xml:space="preserve"> &lt;-</w:t>
+      </w:r>
+      <w:r>
+        <w:rPr>
+          <w:rStyle w:val="StringTok"/>
+        </w:rPr>
+        <w:t xml:space="preserve"> </w:t>
+      </w:r>
+      <w:r>
+        <w:rPr>
+          <w:rStyle w:val="NormalTok"/>
+        </w:rPr>
+        <w:t xml:space="preserve">lobster_size_edits </w:t>
+      </w:r>
+      <w:r>
+        <w:rPr>
+          <w:rStyle w:val="OperatorTok"/>
+        </w:rPr>
+        <w:t xml:space="preserve">%&gt;%</w:t>
+      </w:r>
+      <w:r>
+        <w:br w:type="textWrapping"/>
+      </w:r>
+      <w:r>
+        <w:rPr>
+          <w:rStyle w:val="StringTok"/>
+        </w:rPr>
+        <w:t xml:space="preserve">  </w:t>
+      </w:r>
+      <w:r>
+        <w:rPr>
+          <w:rStyle w:val="KeywordTok"/>
+        </w:rPr>
+        <w:t xml:space="preserve">filter</w:t>
+      </w:r>
+      <w:r>
+        <w:rPr>
+          <w:rStyle w:val="NormalTok"/>
+        </w:rPr>
+        <w:t xml:space="preserve">(YEAR</w:t>
+      </w:r>
+      <w:r>
+        <w:rPr>
+          <w:rStyle w:val="OperatorTok"/>
+        </w:rPr>
+        <w:t xml:space="preserve">==</w:t>
+      </w:r>
+      <w:r>
+        <w:rPr>
+          <w:rStyle w:val="StringTok"/>
+        </w:rPr>
+        <w:t xml:space="preserve">"2012"</w:t>
+      </w:r>
+      <w:r>
+        <w:rPr>
+          <w:rStyle w:val="NormalTok"/>
+        </w:rPr>
+        <w:t xml:space="preserve"> </w:t>
+      </w:r>
+      <w:r>
+        <w:rPr>
           <w:rStyle w:val="OperatorTok"/>
         </w:rPr>
         <w:t xml:space="preserve">|</w:t>
@@ -1153,7 +3016,7 @@
         <w:rPr>
           <w:rStyle w:val="NormalTok"/>
         </w:rPr>
-        <w:t xml:space="preserve">SITE</w:t>
+        <w:t xml:space="preserve">YEAR</w:t>
       </w:r>
       <w:r>
         <w:rPr>
@@ -1165,6 +3028,24 @@
         <w:rPr>
           <w:rStyle w:val="StringTok"/>
         </w:rPr>
+        <w:t xml:space="preserve">"2017"</w:t>
+      </w:r>
+      <w:r>
+        <w:rPr>
+          <w:rStyle w:val="NormalTok"/>
+        </w:rPr>
+        <w:t xml:space="preserve">, SITE</w:t>
+      </w:r>
+      <w:r>
+        <w:rPr>
+          <w:rStyle w:val="OperatorTok"/>
+        </w:rPr>
+        <w:t xml:space="preserve">==</w:t>
+      </w:r>
+      <w:r>
+        <w:rPr>
+          <w:rStyle w:val="StringTok"/>
+        </w:rPr>
         <w:t xml:space="preserve">"CARP"</w:t>
       </w:r>
       <w:r>
@@ -1244,6 +3125,1235 @@
           <w:rStyle w:val="NormalTok"/>
         </w:rPr>
         <w:t xml:space="preserve">)</w:t>
+      </w:r>
+      <w:r>
+        <w:br w:type="textWrapping"/>
+      </w:r>
+      <w:r>
+        <w:br w:type="textWrapping"/>
+      </w:r>
+      <w:r>
+        <w:rPr>
+          <w:rStyle w:val="NormalTok"/>
+        </w:rPr>
+        <w:t xml:space="preserve">lobster_CARP_</w:t>
+      </w:r>
+      <w:r>
+        <w:rPr>
+          <w:rStyle w:val="DecValTok"/>
+        </w:rPr>
+        <w:t xml:space="preserve">2012</w:t>
+      </w:r>
+      <w:r>
+        <w:rPr>
+          <w:rStyle w:val="NormalTok"/>
+        </w:rPr>
+        <w:t xml:space="preserve"> &lt;-</w:t>
+      </w:r>
+      <w:r>
+        <w:rPr>
+          <w:rStyle w:val="StringTok"/>
+        </w:rPr>
+        <w:t xml:space="preserve"> </w:t>
+      </w:r>
+      <w:r>
+        <w:rPr>
+          <w:rStyle w:val="NormalTok"/>
+        </w:rPr>
+        <w:t xml:space="preserve">lobster_size_edits </w:t>
+      </w:r>
+      <w:r>
+        <w:rPr>
+          <w:rStyle w:val="OperatorTok"/>
+        </w:rPr>
+        <w:t xml:space="preserve">%&gt;%</w:t>
+      </w:r>
+      <w:r>
+        <w:br w:type="textWrapping"/>
+      </w:r>
+      <w:r>
+        <w:rPr>
+          <w:rStyle w:val="StringTok"/>
+        </w:rPr>
+        <w:t xml:space="preserve">  </w:t>
+      </w:r>
+      <w:r>
+        <w:rPr>
+          <w:rStyle w:val="KeywordTok"/>
+        </w:rPr>
+        <w:t xml:space="preserve">filter</w:t>
+      </w:r>
+      <w:r>
+        <w:rPr>
+          <w:rStyle w:val="NormalTok"/>
+        </w:rPr>
+        <w:t xml:space="preserve">(YEAR</w:t>
+      </w:r>
+      <w:r>
+        <w:rPr>
+          <w:rStyle w:val="OperatorTok"/>
+        </w:rPr>
+        <w:t xml:space="preserve">==</w:t>
+      </w:r>
+      <w:r>
+        <w:rPr>
+          <w:rStyle w:val="StringTok"/>
+        </w:rPr>
+        <w:t xml:space="preserve">"2012"</w:t>
+      </w:r>
+      <w:r>
+        <w:rPr>
+          <w:rStyle w:val="NormalTok"/>
+        </w:rPr>
+        <w:t xml:space="preserve">, SITE</w:t>
+      </w:r>
+      <w:r>
+        <w:rPr>
+          <w:rStyle w:val="OperatorTok"/>
+        </w:rPr>
+        <w:t xml:space="preserve">==</w:t>
+      </w:r>
+      <w:r>
+        <w:rPr>
+          <w:rStyle w:val="StringTok"/>
+        </w:rPr>
+        <w:t xml:space="preserve">"CARP"</w:t>
+      </w:r>
+      <w:r>
+        <w:rPr>
+          <w:rStyle w:val="NormalTok"/>
+        </w:rPr>
+        <w:t xml:space="preserve">) </w:t>
+      </w:r>
+      <w:r>
+        <w:rPr>
+          <w:rStyle w:val="OperatorTok"/>
+        </w:rPr>
+        <w:t xml:space="preserve">%&gt;%</w:t>
+      </w:r>
+      <w:r>
+        <w:br w:type="textWrapping"/>
+      </w:r>
+      <w:r>
+        <w:rPr>
+          <w:rStyle w:val="StringTok"/>
+        </w:rPr>
+        <w:t xml:space="preserve">  </w:t>
+      </w:r>
+      <w:r>
+        <w:rPr>
+          <w:rStyle w:val="KeywordTok"/>
+        </w:rPr>
+        <w:t xml:space="preserve">as.data.frame</w:t>
+      </w:r>
+      <w:r>
+        <w:rPr>
+          <w:rStyle w:val="NormalTok"/>
+        </w:rPr>
+        <w:t xml:space="preserve">() </w:t>
+      </w:r>
+      <w:r>
+        <w:rPr>
+          <w:rStyle w:val="OperatorTok"/>
+        </w:rPr>
+        <w:t xml:space="preserve">%&gt;%</w:t>
+      </w:r>
+      <w:r>
+        <w:br w:type="textWrapping"/>
+      </w:r>
+      <w:r>
+        <w:rPr>
+          <w:rStyle w:val="StringTok"/>
+        </w:rPr>
+        <w:t xml:space="preserve">  </w:t>
+      </w:r>
+      <w:r>
+        <w:rPr>
+          <w:rStyle w:val="KeywordTok"/>
+        </w:rPr>
+        <w:t xml:space="preserve">expand.dft</w:t>
+      </w:r>
+      <w:r>
+        <w:rPr>
+          <w:rStyle w:val="NormalTok"/>
+        </w:rPr>
+        <w:t xml:space="preserve">(</w:t>
+      </w:r>
+      <w:r>
+        <w:rPr>
+          <w:rStyle w:val="DataTypeTok"/>
+        </w:rPr>
+        <w:t xml:space="preserve">freq=</w:t>
+      </w:r>
+      <w:r>
+        <w:rPr>
+          <w:rStyle w:val="StringTok"/>
+        </w:rPr>
+        <w:t xml:space="preserve">"COUNT"</w:t>
+      </w:r>
+      <w:r>
+        <w:rPr>
+          <w:rStyle w:val="NormalTok"/>
+        </w:rPr>
+        <w:t xml:space="preserve">)</w:t>
+      </w:r>
+      <w:r>
+        <w:br w:type="textWrapping"/>
+      </w:r>
+      <w:r>
+        <w:br w:type="textWrapping"/>
+      </w:r>
+      <w:r>
+        <w:rPr>
+          <w:rStyle w:val="NormalTok"/>
+        </w:rPr>
+        <w:t xml:space="preserve">lobster_CARP_</w:t>
+      </w:r>
+      <w:r>
+        <w:rPr>
+          <w:rStyle w:val="DecValTok"/>
+        </w:rPr>
+        <w:t xml:space="preserve">2017</w:t>
+      </w:r>
+      <w:r>
+        <w:rPr>
+          <w:rStyle w:val="NormalTok"/>
+        </w:rPr>
+        <w:t xml:space="preserve"> &lt;-</w:t>
+      </w:r>
+      <w:r>
+        <w:rPr>
+          <w:rStyle w:val="StringTok"/>
+        </w:rPr>
+        <w:t xml:space="preserve"> </w:t>
+      </w:r>
+      <w:r>
+        <w:rPr>
+          <w:rStyle w:val="NormalTok"/>
+        </w:rPr>
+        <w:t xml:space="preserve">lobster_size_edits </w:t>
+      </w:r>
+      <w:r>
+        <w:rPr>
+          <w:rStyle w:val="OperatorTok"/>
+        </w:rPr>
+        <w:t xml:space="preserve">%&gt;%</w:t>
+      </w:r>
+      <w:r>
+        <w:br w:type="textWrapping"/>
+      </w:r>
+      <w:r>
+        <w:rPr>
+          <w:rStyle w:val="StringTok"/>
+        </w:rPr>
+        <w:t xml:space="preserve">  </w:t>
+      </w:r>
+      <w:r>
+        <w:rPr>
+          <w:rStyle w:val="KeywordTok"/>
+        </w:rPr>
+        <w:t xml:space="preserve">filter</w:t>
+      </w:r>
+      <w:r>
+        <w:rPr>
+          <w:rStyle w:val="NormalTok"/>
+        </w:rPr>
+        <w:t xml:space="preserve">(YEAR</w:t>
+      </w:r>
+      <w:r>
+        <w:rPr>
+          <w:rStyle w:val="OperatorTok"/>
+        </w:rPr>
+        <w:t xml:space="preserve">==</w:t>
+      </w:r>
+      <w:r>
+        <w:rPr>
+          <w:rStyle w:val="StringTok"/>
+        </w:rPr>
+        <w:t xml:space="preserve">"2017"</w:t>
+      </w:r>
+      <w:r>
+        <w:rPr>
+          <w:rStyle w:val="NormalTok"/>
+        </w:rPr>
+        <w:t xml:space="preserve">, SITE</w:t>
+      </w:r>
+      <w:r>
+        <w:rPr>
+          <w:rStyle w:val="OperatorTok"/>
+        </w:rPr>
+        <w:t xml:space="preserve">==</w:t>
+      </w:r>
+      <w:r>
+        <w:rPr>
+          <w:rStyle w:val="StringTok"/>
+        </w:rPr>
+        <w:t xml:space="preserve">"CARP"</w:t>
+      </w:r>
+      <w:r>
+        <w:rPr>
+          <w:rStyle w:val="NormalTok"/>
+        </w:rPr>
+        <w:t xml:space="preserve">) </w:t>
+      </w:r>
+      <w:r>
+        <w:rPr>
+          <w:rStyle w:val="OperatorTok"/>
+        </w:rPr>
+        <w:t xml:space="preserve">%&gt;%</w:t>
+      </w:r>
+      <w:r>
+        <w:br w:type="textWrapping"/>
+      </w:r>
+      <w:r>
+        <w:rPr>
+          <w:rStyle w:val="StringTok"/>
+        </w:rPr>
+        <w:t xml:space="preserve">  </w:t>
+      </w:r>
+      <w:r>
+        <w:rPr>
+          <w:rStyle w:val="KeywordTok"/>
+        </w:rPr>
+        <w:t xml:space="preserve">as.data.frame</w:t>
+      </w:r>
+      <w:r>
+        <w:rPr>
+          <w:rStyle w:val="NormalTok"/>
+        </w:rPr>
+        <w:t xml:space="preserve">() </w:t>
+      </w:r>
+      <w:r>
+        <w:rPr>
+          <w:rStyle w:val="OperatorTok"/>
+        </w:rPr>
+        <w:t xml:space="preserve">%&gt;%</w:t>
+      </w:r>
+      <w:r>
+        <w:br w:type="textWrapping"/>
+      </w:r>
+      <w:r>
+        <w:rPr>
+          <w:rStyle w:val="StringTok"/>
+        </w:rPr>
+        <w:t xml:space="preserve">  </w:t>
+      </w:r>
+      <w:r>
+        <w:rPr>
+          <w:rStyle w:val="KeywordTok"/>
+        </w:rPr>
+        <w:t xml:space="preserve">expand.dft</w:t>
+      </w:r>
+      <w:r>
+        <w:rPr>
+          <w:rStyle w:val="NormalTok"/>
+        </w:rPr>
+        <w:t xml:space="preserve">(</w:t>
+      </w:r>
+      <w:r>
+        <w:rPr>
+          <w:rStyle w:val="DataTypeTok"/>
+        </w:rPr>
+        <w:t xml:space="preserve">freq=</w:t>
+      </w:r>
+      <w:r>
+        <w:rPr>
+          <w:rStyle w:val="StringTok"/>
+        </w:rPr>
+        <w:t xml:space="preserve">"COUNT"</w:t>
+      </w:r>
+      <w:r>
+        <w:rPr>
+          <w:rStyle w:val="NormalTok"/>
+        </w:rPr>
+        <w:t xml:space="preserve">)</w:t>
+      </w:r>
+    </w:p>
+    <w:p>
+      <w:pPr>
+        <w:pStyle w:val="SourceCode"/>
+      </w:pPr>
+      <w:r>
+        <w:rPr>
+          <w:rStyle w:val="CommentTok"/>
+        </w:rPr>
+        <w:t xml:space="preserve">#Running tests to see if there is a difference in size at each site between 2012 and 2017</w:t>
+      </w:r>
+      <w:r>
+        <w:br w:type="textWrapping"/>
+      </w:r>
+      <w:r>
+        <w:br w:type="textWrapping"/>
+      </w:r>
+      <w:r>
+        <w:rPr>
+          <w:rStyle w:val="NormalTok"/>
+        </w:rPr>
+        <w:t xml:space="preserve">NAPL_ftest &lt;-</w:t>
+      </w:r>
+      <w:r>
+        <w:rPr>
+          <w:rStyle w:val="StringTok"/>
+        </w:rPr>
+        <w:t xml:space="preserve"> </w:t>
+      </w:r>
+      <w:r>
+        <w:rPr>
+          <w:rStyle w:val="KeywordTok"/>
+        </w:rPr>
+        <w:t xml:space="preserve">var.test</w:t>
+      </w:r>
+      <w:r>
+        <w:rPr>
+          <w:rStyle w:val="NormalTok"/>
+        </w:rPr>
+        <w:t xml:space="preserve">(lobster_NAPL_</w:t>
+      </w:r>
+      <w:r>
+        <w:rPr>
+          <w:rStyle w:val="DecValTok"/>
+        </w:rPr>
+        <w:t xml:space="preserve">2012</w:t>
+      </w:r>
+      <w:r>
+        <w:rPr>
+          <w:rStyle w:val="OperatorTok"/>
+        </w:rPr>
+        <w:t xml:space="preserve">$</w:t>
+      </w:r>
+      <w:r>
+        <w:rPr>
+          <w:rStyle w:val="NormalTok"/>
+        </w:rPr>
+        <w:t xml:space="preserve">SIZE, lobster_NAPL_</w:t>
+      </w:r>
+      <w:r>
+        <w:rPr>
+          <w:rStyle w:val="DecValTok"/>
+        </w:rPr>
+        <w:t xml:space="preserve">2017</w:t>
+      </w:r>
+      <w:r>
+        <w:rPr>
+          <w:rStyle w:val="OperatorTok"/>
+        </w:rPr>
+        <w:t xml:space="preserve">$</w:t>
+      </w:r>
+      <w:r>
+        <w:rPr>
+          <w:rStyle w:val="NormalTok"/>
+        </w:rPr>
+        <w:t xml:space="preserve">SIZE)</w:t>
+      </w:r>
+      <w:r>
+        <w:br w:type="textWrapping"/>
+      </w:r>
+      <w:r>
+        <w:rPr>
+          <w:rStyle w:val="NormalTok"/>
+        </w:rPr>
+        <w:t xml:space="preserve">NAPL_ftest</w:t>
+      </w:r>
+    </w:p>
+    <w:p>
+      <w:pPr>
+        <w:pStyle w:val="SourceCode"/>
+      </w:pPr>
+      <w:r>
+        <w:rPr>
+          <w:rStyle w:val="VerbatimChar"/>
+        </w:rPr>
+        <w:t xml:space="preserve">## </w:t>
+      </w:r>
+      <w:r>
+        <w:br w:type="textWrapping"/>
+      </w:r>
+      <w:r>
+        <w:rPr>
+          <w:rStyle w:val="VerbatimChar"/>
+        </w:rPr>
+        <w:t xml:space="preserve">##  F test to compare two variances</w:t>
+      </w:r>
+      <w:r>
+        <w:br w:type="textWrapping"/>
+      </w:r>
+      <w:r>
+        <w:rPr>
+          <w:rStyle w:val="VerbatimChar"/>
+        </w:rPr>
+        <w:t xml:space="preserve">## </w:t>
+      </w:r>
+      <w:r>
+        <w:br w:type="textWrapping"/>
+      </w:r>
+      <w:r>
+        <w:rPr>
+          <w:rStyle w:val="VerbatimChar"/>
+        </w:rPr>
+        <w:t xml:space="preserve">## data:  lobster_NAPL_2012$SIZE and lobster_NAPL_2017$SIZE</w:t>
+      </w:r>
+      <w:r>
+        <w:br w:type="textWrapping"/>
+      </w:r>
+      <w:r>
+        <w:rPr>
+          <w:rStyle w:val="VerbatimChar"/>
+        </w:rPr>
+        <w:t xml:space="preserve">## F = 1.064, num df = 5, denom df = 111, p-value = 0.7685</w:t>
+      </w:r>
+      <w:r>
+        <w:br w:type="textWrapping"/>
+      </w:r>
+      <w:r>
+        <w:rPr>
+          <w:rStyle w:val="VerbatimChar"/>
+        </w:rPr>
+        <w:t xml:space="preserve">## alternative hypothesis: true ratio of variances is not equal to 1</w:t>
+      </w:r>
+      <w:r>
+        <w:br w:type="textWrapping"/>
+      </w:r>
+      <w:r>
+        <w:rPr>
+          <w:rStyle w:val="VerbatimChar"/>
+        </w:rPr>
+        <w:t xml:space="preserve">## 95 percent confidence interval:</w:t>
+      </w:r>
+      <w:r>
+        <w:br w:type="textWrapping"/>
+      </w:r>
+      <w:r>
+        <w:rPr>
+          <w:rStyle w:val="VerbatimChar"/>
+        </w:rPr>
+        <w:t xml:space="preserve">##  0.3966019 6.4626426</w:t>
+      </w:r>
+      <w:r>
+        <w:br w:type="textWrapping"/>
+      </w:r>
+      <w:r>
+        <w:rPr>
+          <w:rStyle w:val="VerbatimChar"/>
+        </w:rPr>
+        <w:t xml:space="preserve">## sample estimates:</w:t>
+      </w:r>
+      <w:r>
+        <w:br w:type="textWrapping"/>
+      </w:r>
+      <w:r>
+        <w:rPr>
+          <w:rStyle w:val="VerbatimChar"/>
+        </w:rPr>
+        <w:t xml:space="preserve">## ratio of variances </w:t>
+      </w:r>
+      <w:r>
+        <w:br w:type="textWrapping"/>
+      </w:r>
+      <w:r>
+        <w:rPr>
+          <w:rStyle w:val="VerbatimChar"/>
+        </w:rPr>
+        <w:t xml:space="preserve">##           1.064048</w:t>
+      </w:r>
+    </w:p>
+    <w:p>
+      <w:pPr>
+        <w:pStyle w:val="SourceCode"/>
+      </w:pPr>
+      <w:r>
+        <w:rPr>
+          <w:rStyle w:val="NormalTok"/>
+        </w:rPr>
+        <w:t xml:space="preserve">IVEE_ftest &lt;-</w:t>
+      </w:r>
+      <w:r>
+        <w:rPr>
+          <w:rStyle w:val="StringTok"/>
+        </w:rPr>
+        <w:t xml:space="preserve"> </w:t>
+      </w:r>
+      <w:r>
+        <w:rPr>
+          <w:rStyle w:val="KeywordTok"/>
+        </w:rPr>
+        <w:t xml:space="preserve">var.test</w:t>
+      </w:r>
+      <w:r>
+        <w:rPr>
+          <w:rStyle w:val="NormalTok"/>
+        </w:rPr>
+        <w:t xml:space="preserve">(lobster_IVEE_</w:t>
+      </w:r>
+      <w:r>
+        <w:rPr>
+          <w:rStyle w:val="DecValTok"/>
+        </w:rPr>
+        <w:t xml:space="preserve">2012</w:t>
+      </w:r>
+      <w:r>
+        <w:rPr>
+          <w:rStyle w:val="OperatorTok"/>
+        </w:rPr>
+        <w:t xml:space="preserve">$</w:t>
+      </w:r>
+      <w:r>
+        <w:rPr>
+          <w:rStyle w:val="NormalTok"/>
+        </w:rPr>
+        <w:t xml:space="preserve">SIZE, lobster_IVEE_</w:t>
+      </w:r>
+      <w:r>
+        <w:rPr>
+          <w:rStyle w:val="DecValTok"/>
+        </w:rPr>
+        <w:t xml:space="preserve">2017</w:t>
+      </w:r>
+      <w:r>
+        <w:rPr>
+          <w:rStyle w:val="OperatorTok"/>
+        </w:rPr>
+        <w:t xml:space="preserve">$</w:t>
+      </w:r>
+      <w:r>
+        <w:rPr>
+          <w:rStyle w:val="NormalTok"/>
+        </w:rPr>
+        <w:t xml:space="preserve">SIZE)</w:t>
+      </w:r>
+      <w:r>
+        <w:br w:type="textWrapping"/>
+      </w:r>
+      <w:r>
+        <w:rPr>
+          <w:rStyle w:val="NormalTok"/>
+        </w:rPr>
+        <w:t xml:space="preserve">IVEE_ftest</w:t>
+      </w:r>
+    </w:p>
+    <w:p>
+      <w:pPr>
+        <w:pStyle w:val="SourceCode"/>
+      </w:pPr>
+      <w:r>
+        <w:rPr>
+          <w:rStyle w:val="VerbatimChar"/>
+        </w:rPr>
+        <w:t xml:space="preserve">## </w:t>
+      </w:r>
+      <w:r>
+        <w:br w:type="textWrapping"/>
+      </w:r>
+      <w:r>
+        <w:rPr>
+          <w:rStyle w:val="VerbatimChar"/>
+        </w:rPr>
+        <w:t xml:space="preserve">##  F test to compare two variances</w:t>
+      </w:r>
+      <w:r>
+        <w:br w:type="textWrapping"/>
+      </w:r>
+      <w:r>
+        <w:rPr>
+          <w:rStyle w:val="VerbatimChar"/>
+        </w:rPr>
+        <w:t xml:space="preserve">## </w:t>
+      </w:r>
+      <w:r>
+        <w:br w:type="textWrapping"/>
+      </w:r>
+      <w:r>
+        <w:rPr>
+          <w:rStyle w:val="VerbatimChar"/>
+        </w:rPr>
+        <w:t xml:space="preserve">## data:  lobster_IVEE_2012$SIZE and lobster_IVEE_2017$SIZE</w:t>
+      </w:r>
+      <w:r>
+        <w:br w:type="textWrapping"/>
+      </w:r>
+      <w:r>
+        <w:rPr>
+          <w:rStyle w:val="VerbatimChar"/>
+        </w:rPr>
+        <w:t xml:space="preserve">## F = 0.71311, num df = 25, denom df = 605, p-value = 0.307</w:t>
+      </w:r>
+      <w:r>
+        <w:br w:type="textWrapping"/>
+      </w:r>
+      <w:r>
+        <w:rPr>
+          <w:rStyle w:val="VerbatimChar"/>
+        </w:rPr>
+        <w:t xml:space="preserve">## alternative hypothesis: true ratio of variances is not equal to 1</w:t>
+      </w:r>
+      <w:r>
+        <w:br w:type="textWrapping"/>
+      </w:r>
+      <w:r>
+        <w:rPr>
+          <w:rStyle w:val="VerbatimChar"/>
+        </w:rPr>
+        <w:t xml:space="preserve">## 95 percent confidence interval:</w:t>
+      </w:r>
+      <w:r>
+        <w:br w:type="textWrapping"/>
+      </w:r>
+      <w:r>
+        <w:rPr>
+          <w:rStyle w:val="VerbatimChar"/>
+        </w:rPr>
+        <w:t xml:space="preserve">##  0.4322948 1.3698611</w:t>
+      </w:r>
+      <w:r>
+        <w:br w:type="textWrapping"/>
+      </w:r>
+      <w:r>
+        <w:rPr>
+          <w:rStyle w:val="VerbatimChar"/>
+        </w:rPr>
+        <w:t xml:space="preserve">## sample estimates:</w:t>
+      </w:r>
+      <w:r>
+        <w:br w:type="textWrapping"/>
+      </w:r>
+      <w:r>
+        <w:rPr>
+          <w:rStyle w:val="VerbatimChar"/>
+        </w:rPr>
+        <w:t xml:space="preserve">## ratio of variances </w:t>
+      </w:r>
+      <w:r>
+        <w:br w:type="textWrapping"/>
+      </w:r>
+      <w:r>
+        <w:rPr>
+          <w:rStyle w:val="VerbatimChar"/>
+        </w:rPr>
+        <w:t xml:space="preserve">##           0.713111</w:t>
+      </w:r>
+    </w:p>
+    <w:p>
+      <w:pPr>
+        <w:pStyle w:val="SourceCode"/>
+      </w:pPr>
+      <w:r>
+        <w:rPr>
+          <w:rStyle w:val="NormalTok"/>
+        </w:rPr>
+        <w:t xml:space="preserve">AQUE_ftest &lt;-</w:t>
+      </w:r>
+      <w:r>
+        <w:rPr>
+          <w:rStyle w:val="StringTok"/>
+        </w:rPr>
+        <w:t xml:space="preserve"> </w:t>
+      </w:r>
+      <w:r>
+        <w:rPr>
+          <w:rStyle w:val="KeywordTok"/>
+        </w:rPr>
+        <w:t xml:space="preserve">var.test</w:t>
+      </w:r>
+      <w:r>
+        <w:rPr>
+          <w:rStyle w:val="NormalTok"/>
+        </w:rPr>
+        <w:t xml:space="preserve">(lobster_AQUE_</w:t>
+      </w:r>
+      <w:r>
+        <w:rPr>
+          <w:rStyle w:val="DecValTok"/>
+        </w:rPr>
+        <w:t xml:space="preserve">2012</w:t>
+      </w:r>
+      <w:r>
+        <w:rPr>
+          <w:rStyle w:val="OperatorTok"/>
+        </w:rPr>
+        <w:t xml:space="preserve">$</w:t>
+      </w:r>
+      <w:r>
+        <w:rPr>
+          <w:rStyle w:val="NormalTok"/>
+        </w:rPr>
+        <w:t xml:space="preserve">SIZE, lobster_AQUE_</w:t>
+      </w:r>
+      <w:r>
+        <w:rPr>
+          <w:rStyle w:val="DecValTok"/>
+        </w:rPr>
+        <w:t xml:space="preserve">2017</w:t>
+      </w:r>
+      <w:r>
+        <w:rPr>
+          <w:rStyle w:val="OperatorTok"/>
+        </w:rPr>
+        <w:t xml:space="preserve">$</w:t>
+      </w:r>
+      <w:r>
+        <w:rPr>
+          <w:rStyle w:val="NormalTok"/>
+        </w:rPr>
+        <w:t xml:space="preserve">SIZE)</w:t>
+      </w:r>
+      <w:r>
+        <w:br w:type="textWrapping"/>
+      </w:r>
+      <w:r>
+        <w:rPr>
+          <w:rStyle w:val="NormalTok"/>
+        </w:rPr>
+        <w:t xml:space="preserve">AQUE_ftest</w:t>
+      </w:r>
+    </w:p>
+    <w:p>
+      <w:pPr>
+        <w:pStyle w:val="SourceCode"/>
+      </w:pPr>
+      <w:r>
+        <w:rPr>
+          <w:rStyle w:val="VerbatimChar"/>
+        </w:rPr>
+        <w:t xml:space="preserve">## </w:t>
+      </w:r>
+      <w:r>
+        <w:br w:type="textWrapping"/>
+      </w:r>
+      <w:r>
+        <w:rPr>
+          <w:rStyle w:val="VerbatimChar"/>
+        </w:rPr>
+        <w:t xml:space="preserve">##  F test to compare two variances</w:t>
+      </w:r>
+      <w:r>
+        <w:br w:type="textWrapping"/>
+      </w:r>
+      <w:r>
+        <w:rPr>
+          <w:rStyle w:val="VerbatimChar"/>
+        </w:rPr>
+        <w:t xml:space="preserve">## </w:t>
+      </w:r>
+      <w:r>
+        <w:br w:type="textWrapping"/>
+      </w:r>
+      <w:r>
+        <w:rPr>
+          <w:rStyle w:val="VerbatimChar"/>
+        </w:rPr>
+        <w:t xml:space="preserve">## data:  lobster_AQUE_2012$SIZE and lobster_AQUE_2017$SIZE</w:t>
+      </w:r>
+      <w:r>
+        <w:br w:type="textWrapping"/>
+      </w:r>
+      <w:r>
+        <w:rPr>
+          <w:rStyle w:val="VerbatimChar"/>
+        </w:rPr>
+        <w:t xml:space="preserve">## F = 0.72863, num df = 37, denom df = 66, p-value = 0.2986</w:t>
+      </w:r>
+      <w:r>
+        <w:br w:type="textWrapping"/>
+      </w:r>
+      <w:r>
+        <w:rPr>
+          <w:rStyle w:val="VerbatimChar"/>
+        </w:rPr>
+        <w:t xml:space="preserve">## alternative hypothesis: true ratio of variances is not equal to 1</w:t>
+      </w:r>
+      <w:r>
+        <w:br w:type="textWrapping"/>
+      </w:r>
+      <w:r>
+        <w:rPr>
+          <w:rStyle w:val="VerbatimChar"/>
+        </w:rPr>
+        <w:t xml:space="preserve">## 95 percent confidence interval:</w:t>
+      </w:r>
+      <w:r>
+        <w:br w:type="textWrapping"/>
+      </w:r>
+      <w:r>
+        <w:rPr>
+          <w:rStyle w:val="VerbatimChar"/>
+        </w:rPr>
+        <w:t xml:space="preserve">##  0.419142 1.327868</w:t>
+      </w:r>
+      <w:r>
+        <w:br w:type="textWrapping"/>
+      </w:r>
+      <w:r>
+        <w:rPr>
+          <w:rStyle w:val="VerbatimChar"/>
+        </w:rPr>
+        <w:t xml:space="preserve">## sample estimates:</w:t>
+      </w:r>
+      <w:r>
+        <w:br w:type="textWrapping"/>
+      </w:r>
+      <w:r>
+        <w:rPr>
+          <w:rStyle w:val="VerbatimChar"/>
+        </w:rPr>
+        <w:t xml:space="preserve">## ratio of variances </w:t>
+      </w:r>
+      <w:r>
+        <w:br w:type="textWrapping"/>
+      </w:r>
+      <w:r>
+        <w:rPr>
+          <w:rStyle w:val="VerbatimChar"/>
+        </w:rPr>
+        <w:t xml:space="preserve">##          0.7286314</w:t>
+      </w:r>
+    </w:p>
+    <w:p>
+      <w:pPr>
+        <w:pStyle w:val="SourceCode"/>
+      </w:pPr>
+      <w:r>
+        <w:rPr>
+          <w:rStyle w:val="NormalTok"/>
+        </w:rPr>
+        <w:t xml:space="preserve">MOHK_ftest &lt;-</w:t>
+      </w:r>
+      <w:r>
+        <w:rPr>
+          <w:rStyle w:val="StringTok"/>
+        </w:rPr>
+        <w:t xml:space="preserve"> </w:t>
+      </w:r>
+      <w:r>
+        <w:rPr>
+          <w:rStyle w:val="KeywordTok"/>
+        </w:rPr>
+        <w:t xml:space="preserve">var.test</w:t>
+      </w:r>
+      <w:r>
+        <w:rPr>
+          <w:rStyle w:val="NormalTok"/>
+        </w:rPr>
+        <w:t xml:space="preserve">(lobster_MOHK_</w:t>
+      </w:r>
+      <w:r>
+        <w:rPr>
+          <w:rStyle w:val="DecValTok"/>
+        </w:rPr>
+        <w:t xml:space="preserve">2012</w:t>
+      </w:r>
+      <w:r>
+        <w:rPr>
+          <w:rStyle w:val="OperatorTok"/>
+        </w:rPr>
+        <w:t xml:space="preserve">$</w:t>
+      </w:r>
+      <w:r>
+        <w:rPr>
+          <w:rStyle w:val="NormalTok"/>
+        </w:rPr>
+        <w:t xml:space="preserve">SIZE, lobster_MOHK_</w:t>
+      </w:r>
+      <w:r>
+        <w:rPr>
+          <w:rStyle w:val="DecValTok"/>
+        </w:rPr>
+        <w:t xml:space="preserve">2017</w:t>
+      </w:r>
+      <w:r>
+        <w:rPr>
+          <w:rStyle w:val="OperatorTok"/>
+        </w:rPr>
+        <w:t xml:space="preserve">$</w:t>
+      </w:r>
+      <w:r>
+        <w:rPr>
+          <w:rStyle w:val="NormalTok"/>
+        </w:rPr>
+        <w:t xml:space="preserve">SIZE)</w:t>
+      </w:r>
+      <w:r>
+        <w:br w:type="textWrapping"/>
+      </w:r>
+      <w:r>
+        <w:rPr>
+          <w:rStyle w:val="NormalTok"/>
+        </w:rPr>
+        <w:t xml:space="preserve">MOHK_ftest</w:t>
+      </w:r>
+    </w:p>
+    <w:p>
+      <w:pPr>
+        <w:pStyle w:val="SourceCode"/>
+      </w:pPr>
+      <w:r>
+        <w:rPr>
+          <w:rStyle w:val="VerbatimChar"/>
+        </w:rPr>
+        <w:t xml:space="preserve">## </w:t>
+      </w:r>
+      <w:r>
+        <w:br w:type="textWrapping"/>
+      </w:r>
+      <w:r>
+        <w:rPr>
+          <w:rStyle w:val="VerbatimChar"/>
+        </w:rPr>
+        <w:t xml:space="preserve">##  F test to compare two variances</w:t>
+      </w:r>
+      <w:r>
+        <w:br w:type="textWrapping"/>
+      </w:r>
+      <w:r>
+        <w:rPr>
+          <w:rStyle w:val="VerbatimChar"/>
+        </w:rPr>
+        <w:t xml:space="preserve">## </w:t>
+      </w:r>
+      <w:r>
+        <w:br w:type="textWrapping"/>
+      </w:r>
+      <w:r>
+        <w:rPr>
+          <w:rStyle w:val="VerbatimChar"/>
+        </w:rPr>
+        <w:t xml:space="preserve">## data:  lobster_MOHK_2012$SIZE and lobster_MOHK_2017$SIZE</w:t>
+      </w:r>
+      <w:r>
+        <w:br w:type="textWrapping"/>
+      </w:r>
+      <w:r>
+        <w:rPr>
+          <w:rStyle w:val="VerbatimChar"/>
+        </w:rPr>
+        <w:t xml:space="preserve">## F = 1.3015, num df = 82, denom df = 177, p-value = 0.1509</w:t>
+      </w:r>
+      <w:r>
+        <w:br w:type="textWrapping"/>
+      </w:r>
+      <w:r>
+        <w:rPr>
+          <w:rStyle w:val="VerbatimChar"/>
+        </w:rPr>
+        <w:t xml:space="preserve">## alternative hypothesis: true ratio of variances is not equal to 1</w:t>
+      </w:r>
+      <w:r>
+        <w:br w:type="textWrapping"/>
+      </w:r>
+      <w:r>
+        <w:rPr>
+          <w:rStyle w:val="VerbatimChar"/>
+        </w:rPr>
+        <w:t xml:space="preserve">## 95 percent confidence interval:</w:t>
+      </w:r>
+      <w:r>
+        <w:br w:type="textWrapping"/>
+      </w:r>
+      <w:r>
+        <w:rPr>
+          <w:rStyle w:val="VerbatimChar"/>
+        </w:rPr>
+        <w:t xml:space="preserve">##  0.9085131 1.9131403</w:t>
+      </w:r>
+      <w:r>
+        <w:br w:type="textWrapping"/>
+      </w:r>
+      <w:r>
+        <w:rPr>
+          <w:rStyle w:val="VerbatimChar"/>
+        </w:rPr>
+        <w:t xml:space="preserve">## sample estimates:</w:t>
+      </w:r>
+      <w:r>
+        <w:br w:type="textWrapping"/>
+      </w:r>
+      <w:r>
+        <w:rPr>
+          <w:rStyle w:val="VerbatimChar"/>
+        </w:rPr>
+        <w:t xml:space="preserve">## ratio of variances </w:t>
+      </w:r>
+      <w:r>
+        <w:br w:type="textWrapping"/>
+      </w:r>
+      <w:r>
+        <w:rPr>
+          <w:rStyle w:val="VerbatimChar"/>
+        </w:rPr>
+        <w:t xml:space="preserve">##           1.301535</w:t>
+      </w:r>
+    </w:p>
+    <w:p>
+      <w:pPr>
+        <w:pStyle w:val="SourceCode"/>
+      </w:pPr>
+      <w:r>
+        <w:rPr>
+          <w:rStyle w:val="NormalTok"/>
+        </w:rPr>
+        <w:t xml:space="preserve">CARP_ftest &lt;-</w:t>
+      </w:r>
+      <w:r>
+        <w:rPr>
+          <w:rStyle w:val="StringTok"/>
+        </w:rPr>
+        <w:t xml:space="preserve"> </w:t>
+      </w:r>
+      <w:r>
+        <w:rPr>
+          <w:rStyle w:val="KeywordTok"/>
+        </w:rPr>
+        <w:t xml:space="preserve">var.test</w:t>
+      </w:r>
+      <w:r>
+        <w:rPr>
+          <w:rStyle w:val="NormalTok"/>
+        </w:rPr>
+        <w:t xml:space="preserve">(lobster_CARP_</w:t>
+      </w:r>
+      <w:r>
+        <w:rPr>
+          <w:rStyle w:val="DecValTok"/>
+        </w:rPr>
+        <w:t xml:space="preserve">2012</w:t>
+      </w:r>
+      <w:r>
+        <w:rPr>
+          <w:rStyle w:val="OperatorTok"/>
+        </w:rPr>
+        <w:t xml:space="preserve">$</w:t>
+      </w:r>
+      <w:r>
+        <w:rPr>
+          <w:rStyle w:val="NormalTok"/>
+        </w:rPr>
+        <w:t xml:space="preserve">SIZE, lobster_CARP_</w:t>
+      </w:r>
+      <w:r>
+        <w:rPr>
+          <w:rStyle w:val="DecValTok"/>
+        </w:rPr>
+        <w:t xml:space="preserve">2017</w:t>
+      </w:r>
+      <w:r>
+        <w:rPr>
+          <w:rStyle w:val="OperatorTok"/>
+        </w:rPr>
+        <w:t xml:space="preserve">$</w:t>
+      </w:r>
+      <w:r>
+        <w:rPr>
+          <w:rStyle w:val="NormalTok"/>
+        </w:rPr>
+        <w:t xml:space="preserve">SIZE)</w:t>
+      </w:r>
+      <w:r>
+        <w:br w:type="textWrapping"/>
+      </w:r>
+      <w:r>
+        <w:rPr>
+          <w:rStyle w:val="NormalTok"/>
+        </w:rPr>
+        <w:t xml:space="preserve">CARP_ftest</w:t>
+      </w:r>
+    </w:p>
+    <w:p>
+      <w:pPr>
+        <w:pStyle w:val="SourceCode"/>
+      </w:pPr>
+      <w:r>
+        <w:rPr>
+          <w:rStyle w:val="VerbatimChar"/>
+        </w:rPr>
+        <w:t xml:space="preserve">## </w:t>
+      </w:r>
+      <w:r>
+        <w:br w:type="textWrapping"/>
+      </w:r>
+      <w:r>
+        <w:rPr>
+          <w:rStyle w:val="VerbatimChar"/>
+        </w:rPr>
+        <w:t xml:space="preserve">##  F test to compare two variances</w:t>
+      </w:r>
+      <w:r>
+        <w:br w:type="textWrapping"/>
+      </w:r>
+      <w:r>
+        <w:rPr>
+          <w:rStyle w:val="VerbatimChar"/>
+        </w:rPr>
+        <w:t xml:space="preserve">## </w:t>
+      </w:r>
+      <w:r>
+        <w:br w:type="textWrapping"/>
+      </w:r>
+      <w:r>
+        <w:rPr>
+          <w:rStyle w:val="VerbatimChar"/>
+        </w:rPr>
+        <w:t xml:space="preserve">## data:  lobster_CARP_2012$SIZE and lobster_CARP_2017$SIZE</w:t>
+      </w:r>
+      <w:r>
+        <w:br w:type="textWrapping"/>
+      </w:r>
+      <w:r>
+        <w:rPr>
+          <w:rStyle w:val="VerbatimChar"/>
+        </w:rPr>
+        <w:t xml:space="preserve">## F = 1.2244, num df = 77, denom df = 704, p-value = 0.2043</w:t>
+      </w:r>
+      <w:r>
+        <w:br w:type="textWrapping"/>
+      </w:r>
+      <w:r>
+        <w:rPr>
+          <w:rStyle w:val="VerbatimChar"/>
+        </w:rPr>
+        <w:t xml:space="preserve">## alternative hypothesis: true ratio of variances is not equal to 1</w:t>
+      </w:r>
+      <w:r>
+        <w:br w:type="textWrapping"/>
+      </w:r>
+      <w:r>
+        <w:rPr>
+          <w:rStyle w:val="VerbatimChar"/>
+        </w:rPr>
+        <w:t xml:space="preserve">## 95 percent confidence interval:</w:t>
+      </w:r>
+      <w:r>
+        <w:br w:type="textWrapping"/>
+      </w:r>
+      <w:r>
+        <w:rPr>
+          <w:rStyle w:val="VerbatimChar"/>
+        </w:rPr>
+        <w:t xml:space="preserve">##  0.896208 1.750406</w:t>
+      </w:r>
+      <w:r>
+        <w:br w:type="textWrapping"/>
+      </w:r>
+      <w:r>
+        <w:rPr>
+          <w:rStyle w:val="VerbatimChar"/>
+        </w:rPr>
+        <w:t xml:space="preserve">## sample estimates:</w:t>
+      </w:r>
+      <w:r>
+        <w:br w:type="textWrapping"/>
+      </w:r>
+      <w:r>
+        <w:rPr>
+          <w:rStyle w:val="VerbatimChar"/>
+        </w:rPr>
+        <w:t xml:space="preserve">## ratio of variances </w:t>
+      </w:r>
+      <w:r>
+        <w:br w:type="textWrapping"/>
+      </w:r>
+      <w:r>
+        <w:rPr>
+          <w:rStyle w:val="VerbatimChar"/>
+        </w:rPr>
+        <w:t xml:space="preserve">##           1.224405</w:t>
       </w:r>
     </w:p>
     <w:sectPr/>
@@ -1354,7 +4464,7 @@
     </w:lvl>
   </w:abstractNum>
   <w:abstractNum w:abstractNumId="990">
-    <w:nsid w:val="67b61bcd"/>
+    <w:nsid w:val="c4152b45"/>
     <w:multiLevelType w:val="multilevel"/>
     <w:lvl w:ilvl="0">
       <w:numFmt w:val="bullet"/>

</xml_diff>

<commit_message>
Run test on data at all the sites between 2012 and 2017 to see if there is a significant size difference
</commit_message>
<xml_diff>
--- a/Assignment4_Lobsters.docx
+++ b/Assignment4_Lobsters.docx
@@ -597,7 +597,7 @@
         <w:rPr>
           <w:rStyle w:val="VerbatimChar"/>
         </w:rPr>
-        <w:t xml:space="preserve">## % Thu Nov 15 14:30:19 2018</w:t>
+        <w:t xml:space="preserve">## % Thu Nov 15 14:44:51 2018</w:t>
       </w:r>
       <w:r>
         <w:br w:type="textWrapping"/>
@@ -3477,7 +3477,7 @@
         <w:rPr>
           <w:rStyle w:val="CommentTok"/>
         </w:rPr>
-        <w:t xml:space="preserve">#Running tests to see if there is a difference in size at each site between 2012 and 2017</w:t>
+        <w:t xml:space="preserve">#Running f and t tests to see if there is a difference in size at each site between 2012 and 2017</w:t>
       </w:r>
       <w:r>
         <w:br w:type="textWrapping"/>
@@ -4354,6 +4354,971 @@
           <w:rStyle w:val="VerbatimChar"/>
         </w:rPr>
         <w:t xml:space="preserve">##           1.224405</w:t>
+      </w:r>
+    </w:p>
+    <w:p>
+      <w:pPr>
+        <w:pStyle w:val="SourceCode"/>
+      </w:pPr>
+      <w:r>
+        <w:rPr>
+          <w:rStyle w:val="NormalTok"/>
+        </w:rPr>
+        <w:t xml:space="preserve">NAPL_ttest &lt;-</w:t>
+      </w:r>
+      <w:r>
+        <w:rPr>
+          <w:rStyle w:val="StringTok"/>
+        </w:rPr>
+        <w:t xml:space="preserve"> </w:t>
+      </w:r>
+      <w:r>
+        <w:rPr>
+          <w:rStyle w:val="KeywordTok"/>
+        </w:rPr>
+        <w:t xml:space="preserve">t.test</w:t>
+      </w:r>
+      <w:r>
+        <w:rPr>
+          <w:rStyle w:val="NormalTok"/>
+        </w:rPr>
+        <w:t xml:space="preserve">(lobster_NAPL_</w:t>
+      </w:r>
+      <w:r>
+        <w:rPr>
+          <w:rStyle w:val="DecValTok"/>
+        </w:rPr>
+        <w:t xml:space="preserve">2012</w:t>
+      </w:r>
+      <w:r>
+        <w:rPr>
+          <w:rStyle w:val="OperatorTok"/>
+        </w:rPr>
+        <w:t xml:space="preserve">$</w:t>
+      </w:r>
+      <w:r>
+        <w:rPr>
+          <w:rStyle w:val="NormalTok"/>
+        </w:rPr>
+        <w:t xml:space="preserve">SIZE, lobster_NAPL_</w:t>
+      </w:r>
+      <w:r>
+        <w:rPr>
+          <w:rStyle w:val="DecValTok"/>
+        </w:rPr>
+        <w:t xml:space="preserve">2017</w:t>
+      </w:r>
+      <w:r>
+        <w:rPr>
+          <w:rStyle w:val="OperatorTok"/>
+        </w:rPr>
+        <w:t xml:space="preserve">$</w:t>
+      </w:r>
+      <w:r>
+        <w:rPr>
+          <w:rStyle w:val="NormalTok"/>
+        </w:rPr>
+        <w:t xml:space="preserve">SIZE, </w:t>
+      </w:r>
+      <w:r>
+        <w:rPr>
+          <w:rStyle w:val="DataTypeTok"/>
+        </w:rPr>
+        <w:t xml:space="preserve">var.equal=</w:t>
+      </w:r>
+      <w:r>
+        <w:rPr>
+          <w:rStyle w:val="OtherTok"/>
+        </w:rPr>
+        <w:t xml:space="preserve">TRUE</w:t>
+      </w:r>
+      <w:r>
+        <w:rPr>
+          <w:rStyle w:val="NormalTok"/>
+        </w:rPr>
+        <w:t xml:space="preserve">)</w:t>
+      </w:r>
+      <w:r>
+        <w:br w:type="textWrapping"/>
+      </w:r>
+      <w:r>
+        <w:rPr>
+          <w:rStyle w:val="NormalTok"/>
+        </w:rPr>
+        <w:t xml:space="preserve">NAPL_ttest</w:t>
+      </w:r>
+    </w:p>
+    <w:p>
+      <w:pPr>
+        <w:pStyle w:val="SourceCode"/>
+      </w:pPr>
+      <w:r>
+        <w:rPr>
+          <w:rStyle w:val="VerbatimChar"/>
+        </w:rPr>
+        <w:t xml:space="preserve">## </w:t>
+      </w:r>
+      <w:r>
+        <w:br w:type="textWrapping"/>
+      </w:r>
+      <w:r>
+        <w:rPr>
+          <w:rStyle w:val="VerbatimChar"/>
+        </w:rPr>
+        <w:t xml:space="preserve">##  Two Sample t-test</w:t>
+      </w:r>
+      <w:r>
+        <w:br w:type="textWrapping"/>
+      </w:r>
+      <w:r>
+        <w:rPr>
+          <w:rStyle w:val="VerbatimChar"/>
+        </w:rPr>
+        <w:t xml:space="preserve">## </w:t>
+      </w:r>
+      <w:r>
+        <w:br w:type="textWrapping"/>
+      </w:r>
+      <w:r>
+        <w:rPr>
+          <w:rStyle w:val="VerbatimChar"/>
+        </w:rPr>
+        <w:t xml:space="preserve">## data:  lobster_NAPL_2012$SIZE and lobster_NAPL_2017$SIZE</w:t>
+      </w:r>
+      <w:r>
+        <w:br w:type="textWrapping"/>
+      </w:r>
+      <w:r>
+        <w:rPr>
+          <w:rStyle w:val="VerbatimChar"/>
+        </w:rPr>
+        <w:t xml:space="preserve">## t = -0.67636, df = 116, p-value = 0.5002</w:t>
+      </w:r>
+      <w:r>
+        <w:br w:type="textWrapping"/>
+      </w:r>
+      <w:r>
+        <w:rPr>
+          <w:rStyle w:val="VerbatimChar"/>
+        </w:rPr>
+        <w:t xml:space="preserve">## alternative hypothesis: true difference in means is not equal to 0</w:t>
+      </w:r>
+      <w:r>
+        <w:br w:type="textWrapping"/>
+      </w:r>
+      <w:r>
+        <w:rPr>
+          <w:rStyle w:val="VerbatimChar"/>
+        </w:rPr>
+        <w:t xml:space="preserve">## 95 percent confidence interval:</w:t>
+      </w:r>
+      <w:r>
+        <w:br w:type="textWrapping"/>
+      </w:r>
+      <w:r>
+        <w:rPr>
+          <w:rStyle w:val="VerbatimChar"/>
+        </w:rPr>
+        <w:t xml:space="preserve">##  -12.697051   6.232765</w:t>
+      </w:r>
+      <w:r>
+        <w:br w:type="textWrapping"/>
+      </w:r>
+      <w:r>
+        <w:rPr>
+          <w:rStyle w:val="VerbatimChar"/>
+        </w:rPr>
+        <w:t xml:space="preserve">## sample estimates:</w:t>
+      </w:r>
+      <w:r>
+        <w:br w:type="textWrapping"/>
+      </w:r>
+      <w:r>
+        <w:rPr>
+          <w:rStyle w:val="VerbatimChar"/>
+        </w:rPr>
+        <w:t xml:space="preserve">## mean of x mean of y </w:t>
+      </w:r>
+      <w:r>
+        <w:br w:type="textWrapping"/>
+      </w:r>
+      <w:r>
+        <w:rPr>
+          <w:rStyle w:val="VerbatimChar"/>
+        </w:rPr>
+        <w:t xml:space="preserve">##  73.00000  76.23214</w:t>
+      </w:r>
+    </w:p>
+    <w:p>
+      <w:pPr>
+        <w:pStyle w:val="SourceCode"/>
+      </w:pPr>
+      <w:r>
+        <w:rPr>
+          <w:rStyle w:val="NormalTok"/>
+        </w:rPr>
+        <w:t xml:space="preserve">IVEE_ttest &lt;-</w:t>
+      </w:r>
+      <w:r>
+        <w:rPr>
+          <w:rStyle w:val="StringTok"/>
+        </w:rPr>
+        <w:t xml:space="preserve"> </w:t>
+      </w:r>
+      <w:r>
+        <w:rPr>
+          <w:rStyle w:val="KeywordTok"/>
+        </w:rPr>
+        <w:t xml:space="preserve">t.test</w:t>
+      </w:r>
+      <w:r>
+        <w:rPr>
+          <w:rStyle w:val="NormalTok"/>
+        </w:rPr>
+        <w:t xml:space="preserve">(lobster_IVEE_</w:t>
+      </w:r>
+      <w:r>
+        <w:rPr>
+          <w:rStyle w:val="DecValTok"/>
+        </w:rPr>
+        <w:t xml:space="preserve">2012</w:t>
+      </w:r>
+      <w:r>
+        <w:rPr>
+          <w:rStyle w:val="OperatorTok"/>
+        </w:rPr>
+        <w:t xml:space="preserve">$</w:t>
+      </w:r>
+      <w:r>
+        <w:rPr>
+          <w:rStyle w:val="NormalTok"/>
+        </w:rPr>
+        <w:t xml:space="preserve">SIZE, lobster_IVEE_</w:t>
+      </w:r>
+      <w:r>
+        <w:rPr>
+          <w:rStyle w:val="DecValTok"/>
+        </w:rPr>
+        <w:t xml:space="preserve">2017</w:t>
+      </w:r>
+      <w:r>
+        <w:rPr>
+          <w:rStyle w:val="OperatorTok"/>
+        </w:rPr>
+        <w:t xml:space="preserve">$</w:t>
+      </w:r>
+      <w:r>
+        <w:rPr>
+          <w:rStyle w:val="NormalTok"/>
+        </w:rPr>
+        <w:t xml:space="preserve">SIZE, </w:t>
+      </w:r>
+      <w:r>
+        <w:rPr>
+          <w:rStyle w:val="DataTypeTok"/>
+        </w:rPr>
+        <w:t xml:space="preserve">var.equal=</w:t>
+      </w:r>
+      <w:r>
+        <w:rPr>
+          <w:rStyle w:val="OtherTok"/>
+        </w:rPr>
+        <w:t xml:space="preserve">TRUE</w:t>
+      </w:r>
+      <w:r>
+        <w:rPr>
+          <w:rStyle w:val="NormalTok"/>
+        </w:rPr>
+        <w:t xml:space="preserve">)</w:t>
+      </w:r>
+      <w:r>
+        <w:br w:type="textWrapping"/>
+      </w:r>
+      <w:r>
+        <w:rPr>
+          <w:rStyle w:val="NormalTok"/>
+        </w:rPr>
+        <w:t xml:space="preserve">IVEE_ttest</w:t>
+      </w:r>
+    </w:p>
+    <w:p>
+      <w:pPr>
+        <w:pStyle w:val="SourceCode"/>
+      </w:pPr>
+      <w:r>
+        <w:rPr>
+          <w:rStyle w:val="VerbatimChar"/>
+        </w:rPr>
+        <w:t xml:space="preserve">## </w:t>
+      </w:r>
+      <w:r>
+        <w:br w:type="textWrapping"/>
+      </w:r>
+      <w:r>
+        <w:rPr>
+          <w:rStyle w:val="VerbatimChar"/>
+        </w:rPr>
+        <w:t xml:space="preserve">##  Two Sample t-test</w:t>
+      </w:r>
+      <w:r>
+        <w:br w:type="textWrapping"/>
+      </w:r>
+      <w:r>
+        <w:rPr>
+          <w:rStyle w:val="VerbatimChar"/>
+        </w:rPr>
+        <w:t xml:space="preserve">## </w:t>
+      </w:r>
+      <w:r>
+        <w:br w:type="textWrapping"/>
+      </w:r>
+      <w:r>
+        <w:rPr>
+          <w:rStyle w:val="VerbatimChar"/>
+        </w:rPr>
+        <w:t xml:space="preserve">## data:  lobster_IVEE_2012$SIZE and lobster_IVEE_2017$SIZE</w:t>
+      </w:r>
+      <w:r>
+        <w:br w:type="textWrapping"/>
+      </w:r>
+      <w:r>
+        <w:rPr>
+          <w:rStyle w:val="VerbatimChar"/>
+        </w:rPr>
+        <w:t xml:space="preserve">## t = -1.885, df = 630, p-value = 0.0599</w:t>
+      </w:r>
+      <w:r>
+        <w:br w:type="textWrapping"/>
+      </w:r>
+      <w:r>
+        <w:rPr>
+          <w:rStyle w:val="VerbatimChar"/>
+        </w:rPr>
+        <w:t xml:space="preserve">## alternative hypothesis: true difference in means is not equal to 0</w:t>
+      </w:r>
+      <w:r>
+        <w:br w:type="textWrapping"/>
+      </w:r>
+      <w:r>
+        <w:rPr>
+          <w:rStyle w:val="VerbatimChar"/>
+        </w:rPr>
+        <w:t xml:space="preserve">## 95 percent confidence interval:</w:t>
+      </w:r>
+      <w:r>
+        <w:br w:type="textWrapping"/>
+      </w:r>
+      <w:r>
+        <w:rPr>
+          <w:rStyle w:val="VerbatimChar"/>
+        </w:rPr>
+        <w:t xml:space="preserve">##  -10.9750916   0.2246473</w:t>
+      </w:r>
+      <w:r>
+        <w:br w:type="textWrapping"/>
+      </w:r>
+      <w:r>
+        <w:rPr>
+          <w:rStyle w:val="VerbatimChar"/>
+        </w:rPr>
+        <w:t xml:space="preserve">## sample estimates:</w:t>
+      </w:r>
+      <w:r>
+        <w:br w:type="textWrapping"/>
+      </w:r>
+      <w:r>
+        <w:rPr>
+          <w:rStyle w:val="VerbatimChar"/>
+        </w:rPr>
+        <w:t xml:space="preserve">## mean of x mean of y </w:t>
+      </w:r>
+      <w:r>
+        <w:br w:type="textWrapping"/>
+      </w:r>
+      <w:r>
+        <w:rPr>
+          <w:rStyle w:val="VerbatimChar"/>
+        </w:rPr>
+        <w:t xml:space="preserve">##  66.07692  71.45215</w:t>
+      </w:r>
+    </w:p>
+    <w:p>
+      <w:pPr>
+        <w:pStyle w:val="SourceCode"/>
+      </w:pPr>
+      <w:r>
+        <w:rPr>
+          <w:rStyle w:val="NormalTok"/>
+        </w:rPr>
+        <w:t xml:space="preserve">AQUE_ttest &lt;-</w:t>
+      </w:r>
+      <w:r>
+        <w:rPr>
+          <w:rStyle w:val="StringTok"/>
+        </w:rPr>
+        <w:t xml:space="preserve"> </w:t>
+      </w:r>
+      <w:r>
+        <w:rPr>
+          <w:rStyle w:val="KeywordTok"/>
+        </w:rPr>
+        <w:t xml:space="preserve">t.test</w:t>
+      </w:r>
+      <w:r>
+        <w:rPr>
+          <w:rStyle w:val="NormalTok"/>
+        </w:rPr>
+        <w:t xml:space="preserve">(lobster_AQUE_</w:t>
+      </w:r>
+      <w:r>
+        <w:rPr>
+          <w:rStyle w:val="DecValTok"/>
+        </w:rPr>
+        <w:t xml:space="preserve">2012</w:t>
+      </w:r>
+      <w:r>
+        <w:rPr>
+          <w:rStyle w:val="OperatorTok"/>
+        </w:rPr>
+        <w:t xml:space="preserve">$</w:t>
+      </w:r>
+      <w:r>
+        <w:rPr>
+          <w:rStyle w:val="NormalTok"/>
+        </w:rPr>
+        <w:t xml:space="preserve">SIZE, lobster_AQUE_</w:t>
+      </w:r>
+      <w:r>
+        <w:rPr>
+          <w:rStyle w:val="DecValTok"/>
+        </w:rPr>
+        <w:t xml:space="preserve">2017</w:t>
+      </w:r>
+      <w:r>
+        <w:rPr>
+          <w:rStyle w:val="OperatorTok"/>
+        </w:rPr>
+        <w:t xml:space="preserve">$</w:t>
+      </w:r>
+      <w:r>
+        <w:rPr>
+          <w:rStyle w:val="NormalTok"/>
+        </w:rPr>
+        <w:t xml:space="preserve">SIZE, </w:t>
+      </w:r>
+      <w:r>
+        <w:rPr>
+          <w:rStyle w:val="DataTypeTok"/>
+        </w:rPr>
+        <w:t xml:space="preserve">var.equal=</w:t>
+      </w:r>
+      <w:r>
+        <w:rPr>
+          <w:rStyle w:val="OtherTok"/>
+        </w:rPr>
+        <w:t xml:space="preserve">TRUE</w:t>
+      </w:r>
+      <w:r>
+        <w:rPr>
+          <w:rStyle w:val="NormalTok"/>
+        </w:rPr>
+        <w:t xml:space="preserve">)</w:t>
+      </w:r>
+      <w:r>
+        <w:br w:type="textWrapping"/>
+      </w:r>
+      <w:r>
+        <w:rPr>
+          <w:rStyle w:val="NormalTok"/>
+        </w:rPr>
+        <w:t xml:space="preserve">AQUE_ttest</w:t>
+      </w:r>
+    </w:p>
+    <w:p>
+      <w:pPr>
+        <w:pStyle w:val="SourceCode"/>
+      </w:pPr>
+      <w:r>
+        <w:rPr>
+          <w:rStyle w:val="VerbatimChar"/>
+        </w:rPr>
+        <w:t xml:space="preserve">## </w:t>
+      </w:r>
+      <w:r>
+        <w:br w:type="textWrapping"/>
+      </w:r>
+      <w:r>
+        <w:rPr>
+          <w:rStyle w:val="VerbatimChar"/>
+        </w:rPr>
+        <w:t xml:space="preserve">##  Two Sample t-test</w:t>
+      </w:r>
+      <w:r>
+        <w:br w:type="textWrapping"/>
+      </w:r>
+      <w:r>
+        <w:rPr>
+          <w:rStyle w:val="VerbatimChar"/>
+        </w:rPr>
+        <w:t xml:space="preserve">## </w:t>
+      </w:r>
+      <w:r>
+        <w:br w:type="textWrapping"/>
+      </w:r>
+      <w:r>
+        <w:rPr>
+          <w:rStyle w:val="VerbatimChar"/>
+        </w:rPr>
+        <w:t xml:space="preserve">## data:  lobster_AQUE_2012$SIZE and lobster_AQUE_2017$SIZE</w:t>
+      </w:r>
+      <w:r>
+        <w:br w:type="textWrapping"/>
+      </w:r>
+      <w:r>
+        <w:rPr>
+          <w:rStyle w:val="VerbatimChar"/>
+        </w:rPr>
+        <w:t xml:space="preserve">## t = -1.2622, df = 103, p-value = 0.2097</w:t>
+      </w:r>
+      <w:r>
+        <w:br w:type="textWrapping"/>
+      </w:r>
+      <w:r>
+        <w:rPr>
+          <w:rStyle w:val="VerbatimChar"/>
+        </w:rPr>
+        <w:t xml:space="preserve">## alternative hypothesis: true difference in means is not equal to 0</w:t>
+      </w:r>
+      <w:r>
+        <w:br w:type="textWrapping"/>
+      </w:r>
+      <w:r>
+        <w:rPr>
+          <w:rStyle w:val="VerbatimChar"/>
+        </w:rPr>
+        <w:t xml:space="preserve">## 95 percent confidence interval:</w:t>
+      </w:r>
+      <w:r>
+        <w:br w:type="textWrapping"/>
+      </w:r>
+      <w:r>
+        <w:rPr>
+          <w:rStyle w:val="VerbatimChar"/>
+        </w:rPr>
+        <w:t xml:space="preserve">##  -7.445357  1.654312</w:t>
+      </w:r>
+      <w:r>
+        <w:br w:type="textWrapping"/>
+      </w:r>
+      <w:r>
+        <w:rPr>
+          <w:rStyle w:val="VerbatimChar"/>
+        </w:rPr>
+        <w:t xml:space="preserve">## sample estimates:</w:t>
+      </w:r>
+      <w:r>
+        <w:br w:type="textWrapping"/>
+      </w:r>
+      <w:r>
+        <w:rPr>
+          <w:rStyle w:val="VerbatimChar"/>
+        </w:rPr>
+        <w:t xml:space="preserve">## mean of x mean of y </w:t>
+      </w:r>
+      <w:r>
+        <w:br w:type="textWrapping"/>
+      </w:r>
+      <w:r>
+        <w:rPr>
+          <w:rStyle w:val="VerbatimChar"/>
+        </w:rPr>
+        <w:t xml:space="preserve">##  71.00000  73.89552</w:t>
+      </w:r>
+    </w:p>
+    <w:p>
+      <w:pPr>
+        <w:pStyle w:val="SourceCode"/>
+      </w:pPr>
+      <w:r>
+        <w:rPr>
+          <w:rStyle w:val="NormalTok"/>
+        </w:rPr>
+        <w:t xml:space="preserve">MOHK_ttest &lt;-</w:t>
+      </w:r>
+      <w:r>
+        <w:rPr>
+          <w:rStyle w:val="StringTok"/>
+        </w:rPr>
+        <w:t xml:space="preserve"> </w:t>
+      </w:r>
+      <w:r>
+        <w:rPr>
+          <w:rStyle w:val="KeywordTok"/>
+        </w:rPr>
+        <w:t xml:space="preserve">t.test</w:t>
+      </w:r>
+      <w:r>
+        <w:rPr>
+          <w:rStyle w:val="NormalTok"/>
+        </w:rPr>
+        <w:t xml:space="preserve">(lobster_MOHK_</w:t>
+      </w:r>
+      <w:r>
+        <w:rPr>
+          <w:rStyle w:val="DecValTok"/>
+        </w:rPr>
+        <w:t xml:space="preserve">2012</w:t>
+      </w:r>
+      <w:r>
+        <w:rPr>
+          <w:rStyle w:val="OperatorTok"/>
+        </w:rPr>
+        <w:t xml:space="preserve">$</w:t>
+      </w:r>
+      <w:r>
+        <w:rPr>
+          <w:rStyle w:val="NormalTok"/>
+        </w:rPr>
+        <w:t xml:space="preserve">SIZE, lobster_MOHK_</w:t>
+      </w:r>
+      <w:r>
+        <w:rPr>
+          <w:rStyle w:val="DecValTok"/>
+        </w:rPr>
+        <w:t xml:space="preserve">2017</w:t>
+      </w:r>
+      <w:r>
+        <w:rPr>
+          <w:rStyle w:val="OperatorTok"/>
+        </w:rPr>
+        <w:t xml:space="preserve">$</w:t>
+      </w:r>
+      <w:r>
+        <w:rPr>
+          <w:rStyle w:val="NormalTok"/>
+        </w:rPr>
+        <w:t xml:space="preserve">SIZE, </w:t>
+      </w:r>
+      <w:r>
+        <w:rPr>
+          <w:rStyle w:val="DataTypeTok"/>
+        </w:rPr>
+        <w:t xml:space="preserve">var.equal=</w:t>
+      </w:r>
+      <w:r>
+        <w:rPr>
+          <w:rStyle w:val="OtherTok"/>
+        </w:rPr>
+        <w:t xml:space="preserve">TRUE</w:t>
+      </w:r>
+      <w:r>
+        <w:rPr>
+          <w:rStyle w:val="NormalTok"/>
+        </w:rPr>
+        <w:t xml:space="preserve">)</w:t>
+      </w:r>
+      <w:r>
+        <w:br w:type="textWrapping"/>
+      </w:r>
+      <w:r>
+        <w:rPr>
+          <w:rStyle w:val="NormalTok"/>
+        </w:rPr>
+        <w:t xml:space="preserve">MOHK_ttest</w:t>
+      </w:r>
+    </w:p>
+    <w:p>
+      <w:pPr>
+        <w:pStyle w:val="SourceCode"/>
+      </w:pPr>
+      <w:r>
+        <w:rPr>
+          <w:rStyle w:val="VerbatimChar"/>
+        </w:rPr>
+        <w:t xml:space="preserve">## </w:t>
+      </w:r>
+      <w:r>
+        <w:br w:type="textWrapping"/>
+      </w:r>
+      <w:r>
+        <w:rPr>
+          <w:rStyle w:val="VerbatimChar"/>
+        </w:rPr>
+        <w:t xml:space="preserve">##  Two Sample t-test</w:t>
+      </w:r>
+      <w:r>
+        <w:br w:type="textWrapping"/>
+      </w:r>
+      <w:r>
+        <w:rPr>
+          <w:rStyle w:val="VerbatimChar"/>
+        </w:rPr>
+        <w:t xml:space="preserve">## </w:t>
+      </w:r>
+      <w:r>
+        <w:br w:type="textWrapping"/>
+      </w:r>
+      <w:r>
+        <w:rPr>
+          <w:rStyle w:val="VerbatimChar"/>
+        </w:rPr>
+        <w:t xml:space="preserve">## data:  lobster_MOHK_2012$SIZE and lobster_MOHK_2017$SIZE</w:t>
+      </w:r>
+      <w:r>
+        <w:br w:type="textWrapping"/>
+      </w:r>
+      <w:r>
+        <w:rPr>
+          <w:rStyle w:val="VerbatimChar"/>
+        </w:rPr>
+        <w:t xml:space="preserve">## t = 4.0689, df = 259, p-value = 6.276e-05</w:t>
+      </w:r>
+      <w:r>
+        <w:br w:type="textWrapping"/>
+      </w:r>
+      <w:r>
+        <w:rPr>
+          <w:rStyle w:val="VerbatimChar"/>
+        </w:rPr>
+        <w:t xml:space="preserve">## alternative hypothesis: true difference in means is not equal to 0</w:t>
+      </w:r>
+      <w:r>
+        <w:br w:type="textWrapping"/>
+      </w:r>
+      <w:r>
+        <w:rPr>
+          <w:rStyle w:val="VerbatimChar"/>
+        </w:rPr>
+        <w:t xml:space="preserve">## 95 percent confidence interval:</w:t>
+      </w:r>
+      <w:r>
+        <w:br w:type="textWrapping"/>
+      </w:r>
+      <w:r>
+        <w:rPr>
+          <w:rStyle w:val="VerbatimChar"/>
+        </w:rPr>
+        <w:t xml:space="preserve">##  2.710776 7.795248</w:t>
+      </w:r>
+      <w:r>
+        <w:br w:type="textWrapping"/>
+      </w:r>
+      <w:r>
+        <w:rPr>
+          <w:rStyle w:val="VerbatimChar"/>
+        </w:rPr>
+        <w:t xml:space="preserve">## sample estimates:</w:t>
+      </w:r>
+      <w:r>
+        <w:br w:type="textWrapping"/>
+      </w:r>
+      <w:r>
+        <w:rPr>
+          <w:rStyle w:val="VerbatimChar"/>
+        </w:rPr>
+        <w:t xml:space="preserve">## mean of x mean of y </w:t>
+      </w:r>
+      <w:r>
+        <w:br w:type="textWrapping"/>
+      </w:r>
+      <w:r>
+        <w:rPr>
+          <w:rStyle w:val="VerbatimChar"/>
+        </w:rPr>
+        <w:t xml:space="preserve">##  77.25301  72.00000</w:t>
+      </w:r>
+    </w:p>
+    <w:p>
+      <w:pPr>
+        <w:pStyle w:val="SourceCode"/>
+      </w:pPr>
+      <w:r>
+        <w:rPr>
+          <w:rStyle w:val="NormalTok"/>
+        </w:rPr>
+        <w:t xml:space="preserve">CARP_ttest &lt;-</w:t>
+      </w:r>
+      <w:r>
+        <w:rPr>
+          <w:rStyle w:val="StringTok"/>
+        </w:rPr>
+        <w:t xml:space="preserve"> </w:t>
+      </w:r>
+      <w:r>
+        <w:rPr>
+          <w:rStyle w:val="KeywordTok"/>
+        </w:rPr>
+        <w:t xml:space="preserve">t.test</w:t>
+      </w:r>
+      <w:r>
+        <w:rPr>
+          <w:rStyle w:val="NormalTok"/>
+        </w:rPr>
+        <w:t xml:space="preserve">(lobster_CARP_</w:t>
+      </w:r>
+      <w:r>
+        <w:rPr>
+          <w:rStyle w:val="DecValTok"/>
+        </w:rPr>
+        <w:t xml:space="preserve">2012</w:t>
+      </w:r>
+      <w:r>
+        <w:rPr>
+          <w:rStyle w:val="OperatorTok"/>
+        </w:rPr>
+        <w:t xml:space="preserve">$</w:t>
+      </w:r>
+      <w:r>
+        <w:rPr>
+          <w:rStyle w:val="NormalTok"/>
+        </w:rPr>
+        <w:t xml:space="preserve">SIZE, lobster_CARP_</w:t>
+      </w:r>
+      <w:r>
+        <w:rPr>
+          <w:rStyle w:val="DecValTok"/>
+        </w:rPr>
+        <w:t xml:space="preserve">2017</w:t>
+      </w:r>
+      <w:r>
+        <w:rPr>
+          <w:rStyle w:val="OperatorTok"/>
+        </w:rPr>
+        <w:t xml:space="preserve">$</w:t>
+      </w:r>
+      <w:r>
+        <w:rPr>
+          <w:rStyle w:val="NormalTok"/>
+        </w:rPr>
+        <w:t xml:space="preserve">SIZE, </w:t>
+      </w:r>
+      <w:r>
+        <w:rPr>
+          <w:rStyle w:val="DataTypeTok"/>
+        </w:rPr>
+        <w:t xml:space="preserve">var.equal=</w:t>
+      </w:r>
+      <w:r>
+        <w:rPr>
+          <w:rStyle w:val="OtherTok"/>
+        </w:rPr>
+        <w:t xml:space="preserve">TRUE</w:t>
+      </w:r>
+      <w:r>
+        <w:rPr>
+          <w:rStyle w:val="NormalTok"/>
+        </w:rPr>
+        <w:t xml:space="preserve">)</w:t>
+      </w:r>
+      <w:r>
+        <w:br w:type="textWrapping"/>
+      </w:r>
+      <w:r>
+        <w:rPr>
+          <w:rStyle w:val="NormalTok"/>
+        </w:rPr>
+        <w:t xml:space="preserve">CARP_ttest</w:t>
+      </w:r>
+    </w:p>
+    <w:p>
+      <w:pPr>
+        <w:pStyle w:val="SourceCode"/>
+      </w:pPr>
+      <w:r>
+        <w:rPr>
+          <w:rStyle w:val="VerbatimChar"/>
+        </w:rPr>
+        <w:t xml:space="preserve">## </w:t>
+      </w:r>
+      <w:r>
+        <w:br w:type="textWrapping"/>
+      </w:r>
+      <w:r>
+        <w:rPr>
+          <w:rStyle w:val="VerbatimChar"/>
+        </w:rPr>
+        <w:t xml:space="preserve">##  Two Sample t-test</w:t>
+      </w:r>
+      <w:r>
+        <w:br w:type="textWrapping"/>
+      </w:r>
+      <w:r>
+        <w:rPr>
+          <w:rStyle w:val="VerbatimChar"/>
+        </w:rPr>
+        <w:t xml:space="preserve">## </w:t>
+      </w:r>
+      <w:r>
+        <w:br w:type="textWrapping"/>
+      </w:r>
+      <w:r>
+        <w:rPr>
+          <w:rStyle w:val="VerbatimChar"/>
+        </w:rPr>
+        <w:t xml:space="preserve">## data:  lobster_CARP_2012$SIZE and lobster_CARP_2017$SIZE</w:t>
+      </w:r>
+      <w:r>
+        <w:br w:type="textWrapping"/>
+      </w:r>
+      <w:r>
+        <w:rPr>
+          <w:rStyle w:val="VerbatimChar"/>
+        </w:rPr>
+        <w:t xml:space="preserve">## t = 1.3361, df = 781, p-value = 0.1819</w:t>
+      </w:r>
+      <w:r>
+        <w:br w:type="textWrapping"/>
+      </w:r>
+      <w:r>
+        <w:rPr>
+          <w:rStyle w:val="VerbatimChar"/>
+        </w:rPr>
+        <w:t xml:space="preserve">## alternative hypothesis: true difference in means is not equal to 0</w:t>
+      </w:r>
+      <w:r>
+        <w:br w:type="textWrapping"/>
+      </w:r>
+      <w:r>
+        <w:rPr>
+          <w:rStyle w:val="VerbatimChar"/>
+        </w:rPr>
+        <w:t xml:space="preserve">## 95 percent confidence interval:</w:t>
+      </w:r>
+      <w:r>
+        <w:br w:type="textWrapping"/>
+      </w:r>
+      <w:r>
+        <w:rPr>
+          <w:rStyle w:val="VerbatimChar"/>
+        </w:rPr>
+        <w:t xml:space="preserve">##  -0.998958  5.257332</w:t>
+      </w:r>
+      <w:r>
+        <w:br w:type="textWrapping"/>
+      </w:r>
+      <w:r>
+        <w:rPr>
+          <w:rStyle w:val="VerbatimChar"/>
+        </w:rPr>
+        <w:t xml:space="preserve">## sample estimates:</w:t>
+      </w:r>
+      <w:r>
+        <w:br w:type="textWrapping"/>
+      </w:r>
+      <w:r>
+        <w:rPr>
+          <w:rStyle w:val="VerbatimChar"/>
+        </w:rPr>
+        <w:t xml:space="preserve">## mean of x mean of y </w:t>
+      </w:r>
+      <w:r>
+        <w:br w:type="textWrapping"/>
+      </w:r>
+      <w:r>
+        <w:rPr>
+          <w:rStyle w:val="VerbatimChar"/>
+        </w:rPr>
+        <w:t xml:space="preserve">##  74.35897  72.22979</w:t>
       </w:r>
     </w:p>
     <w:sectPr/>
@@ -4464,7 +5429,7 @@
     </w:lvl>
   </w:abstractNum>
   <w:abstractNum w:abstractNumId="990">
-    <w:nsid w:val="c4152b45"/>
+    <w:nsid w:val="397c7c56"/>
     <w:multiLevelType w:val="multilevel"/>
     <w:lvl w:ilvl="0">
       <w:numFmt w:val="bullet"/>

</xml_diff>

<commit_message>
Ran Cohens d test for effect size between sample sites between 2012 and 2017
</commit_message>
<xml_diff>
--- a/Assignment4_Lobsters.docx
+++ b/Assignment4_Lobsters.docx
@@ -597,7 +597,7 @@
         <w:rPr>
           <w:rStyle w:val="VerbatimChar"/>
         </w:rPr>
-        <w:t xml:space="preserve">## % Thu Nov 15 14:44:51 2018</w:t>
+        <w:t xml:space="preserve">## % Thu Nov 15 16:34:48 2018</w:t>
       </w:r>
       <w:r>
         <w:br w:type="textWrapping"/>
@@ -5319,6 +5319,701 @@
           <w:rStyle w:val="VerbatimChar"/>
         </w:rPr>
         <w:t xml:space="preserve">##  74.35897  72.22979</w:t>
+      </w:r>
+    </w:p>
+    <w:p>
+      <w:pPr>
+        <w:pStyle w:val="SourceCode"/>
+      </w:pPr>
+      <w:r>
+        <w:rPr>
+          <w:rStyle w:val="NormalTok"/>
+        </w:rPr>
+        <w:t xml:space="preserve">NAPL_eff &lt;-</w:t>
+      </w:r>
+      <w:r>
+        <w:rPr>
+          <w:rStyle w:val="StringTok"/>
+        </w:rPr>
+        <w:t xml:space="preserve"> </w:t>
+      </w:r>
+      <w:r>
+        <w:rPr>
+          <w:rStyle w:val="KeywordTok"/>
+        </w:rPr>
+        <w:t xml:space="preserve">cohen.d</w:t>
+      </w:r>
+      <w:r>
+        <w:rPr>
+          <w:rStyle w:val="NormalTok"/>
+        </w:rPr>
+        <w:t xml:space="preserve">(lobster_NAPL_</w:t>
+      </w:r>
+      <w:r>
+        <w:rPr>
+          <w:rStyle w:val="DecValTok"/>
+        </w:rPr>
+        <w:t xml:space="preserve">2012</w:t>
+      </w:r>
+      <w:r>
+        <w:rPr>
+          <w:rStyle w:val="OperatorTok"/>
+        </w:rPr>
+        <w:t xml:space="preserve">$</w:t>
+      </w:r>
+      <w:r>
+        <w:rPr>
+          <w:rStyle w:val="NormalTok"/>
+        </w:rPr>
+        <w:t xml:space="preserve">SIZE, lobster_NAPL_</w:t>
+      </w:r>
+      <w:r>
+        <w:rPr>
+          <w:rStyle w:val="DecValTok"/>
+        </w:rPr>
+        <w:t xml:space="preserve">2017</w:t>
+      </w:r>
+      <w:r>
+        <w:rPr>
+          <w:rStyle w:val="OperatorTok"/>
+        </w:rPr>
+        <w:t xml:space="preserve">$</w:t>
+      </w:r>
+      <w:r>
+        <w:rPr>
+          <w:rStyle w:val="NormalTok"/>
+        </w:rPr>
+        <w:t xml:space="preserve">SIZE)</w:t>
+      </w:r>
+      <w:r>
+        <w:br w:type="textWrapping"/>
+      </w:r>
+      <w:r>
+        <w:rPr>
+          <w:rStyle w:val="NormalTok"/>
+        </w:rPr>
+        <w:t xml:space="preserve">NAPL_eff</w:t>
+      </w:r>
+    </w:p>
+    <w:p>
+      <w:pPr>
+        <w:pStyle w:val="SourceCode"/>
+      </w:pPr>
+      <w:r>
+        <w:rPr>
+          <w:rStyle w:val="VerbatimChar"/>
+        </w:rPr>
+        <w:t xml:space="preserve">## </w:t>
+      </w:r>
+      <w:r>
+        <w:br w:type="textWrapping"/>
+      </w:r>
+      <w:r>
+        <w:rPr>
+          <w:rStyle w:val="VerbatimChar"/>
+        </w:rPr>
+        <w:t xml:space="preserve">## Cohen's d</w:t>
+      </w:r>
+      <w:r>
+        <w:br w:type="textWrapping"/>
+      </w:r>
+      <w:r>
+        <w:rPr>
+          <w:rStyle w:val="VerbatimChar"/>
+        </w:rPr>
+        <w:t xml:space="preserve">## </w:t>
+      </w:r>
+      <w:r>
+        <w:br w:type="textWrapping"/>
+      </w:r>
+      <w:r>
+        <w:rPr>
+          <w:rStyle w:val="VerbatimChar"/>
+        </w:rPr>
+        <w:t xml:space="preserve">## d estimate: -0.2834216 (small)</w:t>
+      </w:r>
+      <w:r>
+        <w:br w:type="textWrapping"/>
+      </w:r>
+      <w:r>
+        <w:rPr>
+          <w:rStyle w:val="VerbatimChar"/>
+        </w:rPr>
+        <w:t xml:space="preserve">## 95 percent confidence interval:</w:t>
+      </w:r>
+      <w:r>
+        <w:br w:type="textWrapping"/>
+      </w:r>
+      <w:r>
+        <w:rPr>
+          <w:rStyle w:val="VerbatimChar"/>
+        </w:rPr>
+        <w:t xml:space="preserve">##        inf        sup </w:t>
+      </w:r>
+      <w:r>
+        <w:br w:type="textWrapping"/>
+      </w:r>
+      <w:r>
+        <w:rPr>
+          <w:rStyle w:val="VerbatimChar"/>
+        </w:rPr>
+        <w:t xml:space="preserve">## -1.1141889  0.5473456</w:t>
+      </w:r>
+    </w:p>
+    <w:p>
+      <w:pPr>
+        <w:pStyle w:val="SourceCode"/>
+      </w:pPr>
+      <w:r>
+        <w:rPr>
+          <w:rStyle w:val="NormalTok"/>
+        </w:rPr>
+        <w:t xml:space="preserve">IVEE_eff &lt;-</w:t>
+      </w:r>
+      <w:r>
+        <w:rPr>
+          <w:rStyle w:val="StringTok"/>
+        </w:rPr>
+        <w:t xml:space="preserve"> </w:t>
+      </w:r>
+      <w:r>
+        <w:rPr>
+          <w:rStyle w:val="KeywordTok"/>
+        </w:rPr>
+        <w:t xml:space="preserve">cohen.d</w:t>
+      </w:r>
+      <w:r>
+        <w:rPr>
+          <w:rStyle w:val="NormalTok"/>
+        </w:rPr>
+        <w:t xml:space="preserve">(lobster_IVEE_</w:t>
+      </w:r>
+      <w:r>
+        <w:rPr>
+          <w:rStyle w:val="DecValTok"/>
+        </w:rPr>
+        <w:t xml:space="preserve">2012</w:t>
+      </w:r>
+      <w:r>
+        <w:rPr>
+          <w:rStyle w:val="OperatorTok"/>
+        </w:rPr>
+        <w:t xml:space="preserve">$</w:t>
+      </w:r>
+      <w:r>
+        <w:rPr>
+          <w:rStyle w:val="NormalTok"/>
+        </w:rPr>
+        <w:t xml:space="preserve">SIZE, lobster_IVEE_</w:t>
+      </w:r>
+      <w:r>
+        <w:rPr>
+          <w:rStyle w:val="DecValTok"/>
+        </w:rPr>
+        <w:t xml:space="preserve">2017</w:t>
+      </w:r>
+      <w:r>
+        <w:rPr>
+          <w:rStyle w:val="OperatorTok"/>
+        </w:rPr>
+        <w:t xml:space="preserve">$</w:t>
+      </w:r>
+      <w:r>
+        <w:rPr>
+          <w:rStyle w:val="NormalTok"/>
+        </w:rPr>
+        <w:t xml:space="preserve">SIZE)</w:t>
+      </w:r>
+      <w:r>
+        <w:br w:type="textWrapping"/>
+      </w:r>
+      <w:r>
+        <w:rPr>
+          <w:rStyle w:val="NormalTok"/>
+        </w:rPr>
+        <w:t xml:space="preserve">IVEE_eff</w:t>
+      </w:r>
+    </w:p>
+    <w:p>
+      <w:pPr>
+        <w:pStyle w:val="SourceCode"/>
+      </w:pPr>
+      <w:r>
+        <w:rPr>
+          <w:rStyle w:val="VerbatimChar"/>
+        </w:rPr>
+        <w:t xml:space="preserve">## </w:t>
+      </w:r>
+      <w:r>
+        <w:br w:type="textWrapping"/>
+      </w:r>
+      <w:r>
+        <w:rPr>
+          <w:rStyle w:val="VerbatimChar"/>
+        </w:rPr>
+        <w:t xml:space="preserve">## Cohen's d</w:t>
+      </w:r>
+      <w:r>
+        <w:br w:type="textWrapping"/>
+      </w:r>
+      <w:r>
+        <w:rPr>
+          <w:rStyle w:val="VerbatimChar"/>
+        </w:rPr>
+        <w:t xml:space="preserve">## </w:t>
+      </w:r>
+      <w:r>
+        <w:br w:type="textWrapping"/>
+      </w:r>
+      <w:r>
+        <w:rPr>
+          <w:rStyle w:val="VerbatimChar"/>
+        </w:rPr>
+        <w:t xml:space="preserve">## d estimate: -0.3775177 (small)</w:t>
+      </w:r>
+      <w:r>
+        <w:br w:type="textWrapping"/>
+      </w:r>
+      <w:r>
+        <w:rPr>
+          <w:rStyle w:val="VerbatimChar"/>
+        </w:rPr>
+        <w:t xml:space="preserve">## 95 percent confidence interval:</w:t>
+      </w:r>
+      <w:r>
+        <w:br w:type="textWrapping"/>
+      </w:r>
+      <w:r>
+        <w:rPr>
+          <w:rStyle w:val="VerbatimChar"/>
+        </w:rPr>
+        <w:t xml:space="preserve">##         inf         sup </w:t>
+      </w:r>
+      <w:r>
+        <w:br w:type="textWrapping"/>
+      </w:r>
+      <w:r>
+        <w:rPr>
+          <w:rStyle w:val="VerbatimChar"/>
+        </w:rPr>
+        <w:t xml:space="preserve">## -0.77136540  0.01633002</w:t>
+      </w:r>
+    </w:p>
+    <w:p>
+      <w:pPr>
+        <w:pStyle w:val="SourceCode"/>
+      </w:pPr>
+      <w:r>
+        <w:rPr>
+          <w:rStyle w:val="NormalTok"/>
+        </w:rPr>
+        <w:t xml:space="preserve">AQUE_eff &lt;-</w:t>
+      </w:r>
+      <w:r>
+        <w:rPr>
+          <w:rStyle w:val="StringTok"/>
+        </w:rPr>
+        <w:t xml:space="preserve"> </w:t>
+      </w:r>
+      <w:r>
+        <w:rPr>
+          <w:rStyle w:val="KeywordTok"/>
+        </w:rPr>
+        <w:t xml:space="preserve">cohen.d</w:t>
+      </w:r>
+      <w:r>
+        <w:rPr>
+          <w:rStyle w:val="NormalTok"/>
+        </w:rPr>
+        <w:t xml:space="preserve">(lobster_AQUE_</w:t>
+      </w:r>
+      <w:r>
+        <w:rPr>
+          <w:rStyle w:val="DecValTok"/>
+        </w:rPr>
+        <w:t xml:space="preserve">2012</w:t>
+      </w:r>
+      <w:r>
+        <w:rPr>
+          <w:rStyle w:val="OperatorTok"/>
+        </w:rPr>
+        <w:t xml:space="preserve">$</w:t>
+      </w:r>
+      <w:r>
+        <w:rPr>
+          <w:rStyle w:val="NormalTok"/>
+        </w:rPr>
+        <w:t xml:space="preserve">SIZE, lobster_AQUE_</w:t>
+      </w:r>
+      <w:r>
+        <w:rPr>
+          <w:rStyle w:val="DecValTok"/>
+        </w:rPr>
+        <w:t xml:space="preserve">2017</w:t>
+      </w:r>
+      <w:r>
+        <w:rPr>
+          <w:rStyle w:val="OperatorTok"/>
+        </w:rPr>
+        <w:t xml:space="preserve">$</w:t>
+      </w:r>
+      <w:r>
+        <w:rPr>
+          <w:rStyle w:val="NormalTok"/>
+        </w:rPr>
+        <w:t xml:space="preserve">SIZE)</w:t>
+      </w:r>
+      <w:r>
+        <w:br w:type="textWrapping"/>
+      </w:r>
+      <w:r>
+        <w:rPr>
+          <w:rStyle w:val="NormalTok"/>
+        </w:rPr>
+        <w:t xml:space="preserve">AQUE_eff</w:t>
+      </w:r>
+    </w:p>
+    <w:p>
+      <w:pPr>
+        <w:pStyle w:val="SourceCode"/>
+      </w:pPr>
+      <w:r>
+        <w:rPr>
+          <w:rStyle w:val="VerbatimChar"/>
+        </w:rPr>
+        <w:t xml:space="preserve">## </w:t>
+      </w:r>
+      <w:r>
+        <w:br w:type="textWrapping"/>
+      </w:r>
+      <w:r>
+        <w:rPr>
+          <w:rStyle w:val="VerbatimChar"/>
+        </w:rPr>
+        <w:t xml:space="preserve">## Cohen's d</w:t>
+      </w:r>
+      <w:r>
+        <w:br w:type="textWrapping"/>
+      </w:r>
+      <w:r>
+        <w:rPr>
+          <w:rStyle w:val="VerbatimChar"/>
+        </w:rPr>
+        <w:t xml:space="preserve">## </w:t>
+      </w:r>
+      <w:r>
+        <w:br w:type="textWrapping"/>
+      </w:r>
+      <w:r>
+        <w:rPr>
+          <w:rStyle w:val="VerbatimChar"/>
+        </w:rPr>
+        <w:t xml:space="preserve">## d estimate: -0.2563169 (small)</w:t>
+      </w:r>
+      <w:r>
+        <w:br w:type="textWrapping"/>
+      </w:r>
+      <w:r>
+        <w:rPr>
+          <w:rStyle w:val="VerbatimChar"/>
+        </w:rPr>
+        <w:t xml:space="preserve">## 95 percent confidence interval:</w:t>
+      </w:r>
+      <w:r>
+        <w:br w:type="textWrapping"/>
+      </w:r>
+      <w:r>
+        <w:rPr>
+          <w:rStyle w:val="VerbatimChar"/>
+        </w:rPr>
+        <w:t xml:space="preserve">##        inf        sup </w:t>
+      </w:r>
+      <w:r>
+        <w:br w:type="textWrapping"/>
+      </w:r>
+      <w:r>
+        <w:rPr>
+          <w:rStyle w:val="VerbatimChar"/>
+        </w:rPr>
+        <w:t xml:space="preserve">## -0.6606014  0.1479675</w:t>
+      </w:r>
+    </w:p>
+    <w:p>
+      <w:pPr>
+        <w:pStyle w:val="SourceCode"/>
+      </w:pPr>
+      <w:r>
+        <w:rPr>
+          <w:rStyle w:val="NormalTok"/>
+        </w:rPr>
+        <w:t xml:space="preserve">MOHK_eff &lt;-</w:t>
+      </w:r>
+      <w:r>
+        <w:rPr>
+          <w:rStyle w:val="StringTok"/>
+        </w:rPr>
+        <w:t xml:space="preserve"> </w:t>
+      </w:r>
+      <w:r>
+        <w:rPr>
+          <w:rStyle w:val="KeywordTok"/>
+        </w:rPr>
+        <w:t xml:space="preserve">cohen.d</w:t>
+      </w:r>
+      <w:r>
+        <w:rPr>
+          <w:rStyle w:val="NormalTok"/>
+        </w:rPr>
+        <w:t xml:space="preserve">(lobster_MOHK_</w:t>
+      </w:r>
+      <w:r>
+        <w:rPr>
+          <w:rStyle w:val="DecValTok"/>
+        </w:rPr>
+        <w:t xml:space="preserve">2012</w:t>
+      </w:r>
+      <w:r>
+        <w:rPr>
+          <w:rStyle w:val="OperatorTok"/>
+        </w:rPr>
+        <w:t xml:space="preserve">$</w:t>
+      </w:r>
+      <w:r>
+        <w:rPr>
+          <w:rStyle w:val="NormalTok"/>
+        </w:rPr>
+        <w:t xml:space="preserve">SIZE, lobster_MOHK_</w:t>
+      </w:r>
+      <w:r>
+        <w:rPr>
+          <w:rStyle w:val="DecValTok"/>
+        </w:rPr>
+        <w:t xml:space="preserve">2017</w:t>
+      </w:r>
+      <w:r>
+        <w:rPr>
+          <w:rStyle w:val="OperatorTok"/>
+        </w:rPr>
+        <w:t xml:space="preserve">$</w:t>
+      </w:r>
+      <w:r>
+        <w:rPr>
+          <w:rStyle w:val="NormalTok"/>
+        </w:rPr>
+        <w:t xml:space="preserve">SIZE)</w:t>
+      </w:r>
+      <w:r>
+        <w:br w:type="textWrapping"/>
+      </w:r>
+      <w:r>
+        <w:rPr>
+          <w:rStyle w:val="NormalTok"/>
+        </w:rPr>
+        <w:t xml:space="preserve">MOHK_eff</w:t>
+      </w:r>
+    </w:p>
+    <w:p>
+      <w:pPr>
+        <w:pStyle w:val="SourceCode"/>
+      </w:pPr>
+      <w:r>
+        <w:rPr>
+          <w:rStyle w:val="VerbatimChar"/>
+        </w:rPr>
+        <w:t xml:space="preserve">## </w:t>
+      </w:r>
+      <w:r>
+        <w:br w:type="textWrapping"/>
+      </w:r>
+      <w:r>
+        <w:rPr>
+          <w:rStyle w:val="VerbatimChar"/>
+        </w:rPr>
+        <w:t xml:space="preserve">## Cohen's d</w:t>
+      </w:r>
+      <w:r>
+        <w:br w:type="textWrapping"/>
+      </w:r>
+      <w:r>
+        <w:rPr>
+          <w:rStyle w:val="VerbatimChar"/>
+        </w:rPr>
+        <w:t xml:space="preserve">## </w:t>
+      </w:r>
+      <w:r>
+        <w:br w:type="textWrapping"/>
+      </w:r>
+      <w:r>
+        <w:rPr>
+          <w:rStyle w:val="VerbatimChar"/>
+        </w:rPr>
+        <w:t xml:space="preserve">## d estimate: 0.5408116 (medium)</w:t>
+      </w:r>
+      <w:r>
+        <w:br w:type="textWrapping"/>
+      </w:r>
+      <w:r>
+        <w:rPr>
+          <w:rStyle w:val="VerbatimChar"/>
+        </w:rPr>
+        <w:t xml:space="preserve">## 95 percent confidence interval:</w:t>
+      </w:r>
+      <w:r>
+        <w:br w:type="textWrapping"/>
+      </w:r>
+      <w:r>
+        <w:rPr>
+          <w:rStyle w:val="VerbatimChar"/>
+        </w:rPr>
+        <w:t xml:space="preserve">##       inf       sup </w:t>
+      </w:r>
+      <w:r>
+        <w:br w:type="textWrapping"/>
+      </w:r>
+      <w:r>
+        <w:rPr>
+          <w:rStyle w:val="VerbatimChar"/>
+        </w:rPr>
+        <w:t xml:space="preserve">## 0.2749635 0.8066597</w:t>
+      </w:r>
+    </w:p>
+    <w:p>
+      <w:pPr>
+        <w:pStyle w:val="SourceCode"/>
+      </w:pPr>
+      <w:r>
+        <w:rPr>
+          <w:rStyle w:val="NormalTok"/>
+        </w:rPr>
+        <w:t xml:space="preserve">CARP_eff &lt;-</w:t>
+      </w:r>
+      <w:r>
+        <w:rPr>
+          <w:rStyle w:val="StringTok"/>
+        </w:rPr>
+        <w:t xml:space="preserve"> </w:t>
+      </w:r>
+      <w:r>
+        <w:rPr>
+          <w:rStyle w:val="KeywordTok"/>
+        </w:rPr>
+        <w:t xml:space="preserve">cohen.d</w:t>
+      </w:r>
+      <w:r>
+        <w:rPr>
+          <w:rStyle w:val="NormalTok"/>
+        </w:rPr>
+        <w:t xml:space="preserve">(lobster_CARP_</w:t>
+      </w:r>
+      <w:r>
+        <w:rPr>
+          <w:rStyle w:val="DecValTok"/>
+        </w:rPr>
+        <w:t xml:space="preserve">2012</w:t>
+      </w:r>
+      <w:r>
+        <w:rPr>
+          <w:rStyle w:val="OperatorTok"/>
+        </w:rPr>
+        <w:t xml:space="preserve">$</w:t>
+      </w:r>
+      <w:r>
+        <w:rPr>
+          <w:rStyle w:val="NormalTok"/>
+        </w:rPr>
+        <w:t xml:space="preserve">SIZE, lobster_CARP_</w:t>
+      </w:r>
+      <w:r>
+        <w:rPr>
+          <w:rStyle w:val="DecValTok"/>
+        </w:rPr>
+        <w:t xml:space="preserve">2017</w:t>
+      </w:r>
+      <w:r>
+        <w:rPr>
+          <w:rStyle w:val="OperatorTok"/>
+        </w:rPr>
+        <w:t xml:space="preserve">$</w:t>
+      </w:r>
+      <w:r>
+        <w:rPr>
+          <w:rStyle w:val="NormalTok"/>
+        </w:rPr>
+        <w:t xml:space="preserve">SIZE)</w:t>
+      </w:r>
+      <w:r>
+        <w:br w:type="textWrapping"/>
+      </w:r>
+      <w:r>
+        <w:rPr>
+          <w:rStyle w:val="NormalTok"/>
+        </w:rPr>
+        <w:t xml:space="preserve">CARP_eff</w:t>
+      </w:r>
+    </w:p>
+    <w:p>
+      <w:pPr>
+        <w:pStyle w:val="SourceCode"/>
+      </w:pPr>
+      <w:r>
+        <w:rPr>
+          <w:rStyle w:val="VerbatimChar"/>
+        </w:rPr>
+        <w:t xml:space="preserve">## </w:t>
+      </w:r>
+      <w:r>
+        <w:br w:type="textWrapping"/>
+      </w:r>
+      <w:r>
+        <w:rPr>
+          <w:rStyle w:val="VerbatimChar"/>
+        </w:rPr>
+        <w:t xml:space="preserve">## Cohen's d</w:t>
+      </w:r>
+      <w:r>
+        <w:br w:type="textWrapping"/>
+      </w:r>
+      <w:r>
+        <w:rPr>
+          <w:rStyle w:val="VerbatimChar"/>
+        </w:rPr>
+        <w:t xml:space="preserve">## </w:t>
+      </w:r>
+      <w:r>
+        <w:br w:type="textWrapping"/>
+      </w:r>
+      <w:r>
+        <w:rPr>
+          <w:rStyle w:val="VerbatimChar"/>
+        </w:rPr>
+        <w:t xml:space="preserve">## d estimate: 0.1594364 (negligible)</w:t>
+      </w:r>
+      <w:r>
+        <w:br w:type="textWrapping"/>
+      </w:r>
+      <w:r>
+        <w:rPr>
+          <w:rStyle w:val="VerbatimChar"/>
+        </w:rPr>
+        <w:t xml:space="preserve">## 95 percent confidence interval:</w:t>
+      </w:r>
+      <w:r>
+        <w:br w:type="textWrapping"/>
+      </w:r>
+      <w:r>
+        <w:rPr>
+          <w:rStyle w:val="VerbatimChar"/>
+        </w:rPr>
+        <w:t xml:space="preserve">##         inf         sup </w:t>
+      </w:r>
+      <w:r>
+        <w:br w:type="textWrapping"/>
+      </w:r>
+      <w:r>
+        <w:rPr>
+          <w:rStyle w:val="VerbatimChar"/>
+        </w:rPr>
+        <w:t xml:space="preserve">## -0.07493682  0.39380971</w:t>
       </w:r>
     </w:p>
     <w:sectPr/>
@@ -5429,7 +6124,7 @@
     </w:lvl>
   </w:abstractNum>
   <w:abstractNum w:abstractNumId="990">
-    <w:nsid w:val="397c7c56"/>
+    <w:nsid w:val="9552c3ee"/>
     <w:multiLevelType w:val="multilevel"/>
     <w:lvl w:ilvl="0">
       <w:numFmt w:val="bullet"/>

</xml_diff>

<commit_message>
Made some adjustments to graphs, made notes to to question 4
</commit_message>
<xml_diff>
--- a/Assignment4_Lobsters.docx
+++ b/Assignment4_Lobsters.docx
@@ -1343,7 +1343,7 @@
         <w:rPr>
           <w:rStyle w:val="VerbatimChar"/>
         </w:rPr>
-        <w:t xml:space="preserve">## % Thu Nov 15 17:50:56 2018</w:t>
+        <w:t xml:space="preserve">## % Thu Nov 15 18:18:36 2018</w:t>
       </w:r>
       <w:r>
         <w:br w:type="textWrapping"/>
@@ -6073,6 +6073,18 @@
       </w:pPr>
       <w:r>
         <w:rPr>
+          <w:rStyle w:val="CommentTok"/>
+        </w:rPr>
+        <w:t xml:space="preserve">#there is a significant difference at the MOHK site, all the other sites are not significantly different</w:t>
+      </w:r>
+      <w:r>
+        <w:br w:type="textWrapping"/>
+      </w:r>
+      <w:r>
+        <w:br w:type="textWrapping"/>
+      </w:r>
+      <w:r>
+        <w:rPr>
           <w:rStyle w:val="NormalTok"/>
         </w:rPr>
         <w:t xml:space="preserve">NAPL_eff &lt;-</w:t>
@@ -6771,6 +6783,18 @@
           <w:rStyle w:val="CommentTok"/>
         </w:rPr>
         <w:t xml:space="preserve">#10 Working creating lobster proporations</w:t>
+      </w:r>
+      <w:r>
+        <w:br w:type="textWrapping"/>
+      </w:r>
+      <w:r>
+        <w:br w:type="textWrapping"/>
+      </w:r>
+      <w:r>
+        <w:rPr>
+          <w:rStyle w:val="CommentTok"/>
+        </w:rPr>
+        <w:t xml:space="preserve">#Make table of lobsters above the legal size with yes for above and no for not above</w:t>
       </w:r>
     </w:p>
     <w:sectPr/>
@@ -6881,7 +6905,7 @@
     </w:lvl>
   </w:abstractNum>
   <w:abstractNum w:abstractNumId="990">
-    <w:nsid w:val="ca12fe76"/>
+    <w:nsid w:val="c70dbece"/>
     <w:multiLevelType w:val="multilevel"/>
     <w:lvl w:ilvl="0">
       <w:numFmt w:val="bullet"/>

</xml_diff>

<commit_message>
created a data frame show the proportions of legal lobsters, ran chi square test between the sites to see if there is a difference in amount of legal lobster.
</commit_message>
<xml_diff>
--- a/Assignment4_Lobsters.docx
+++ b/Assignment4_Lobsters.docx
@@ -1343,7 +1343,7 @@
         <w:rPr>
           <w:rStyle w:val="VerbatimChar"/>
         </w:rPr>
-        <w:t xml:space="preserve">## % Thu Nov 15 18:18:36 2018</w:t>
+        <w:t xml:space="preserve">## % Fri Nov 16 10:13:08 2018</w:t>
       </w:r>
       <w:r>
         <w:br w:type="textWrapping"/>
@@ -4233,6 +4233,15 @@
       </w:r>
       <w:r>
         <w:rPr>
+          <w:rStyle w:val="CommentTok"/>
+        </w:rPr>
+        <w:t xml:space="preserve">#Running F test for each of the sites</w:t>
+      </w:r>
+      <w:r>
+        <w:br w:type="textWrapping"/>
+      </w:r>
+      <w:r>
+        <w:rPr>
           <w:rStyle w:val="NormalTok"/>
         </w:rPr>
         <w:t xml:space="preserve">NAPL_ftest &lt;-</w:t>
@@ -5108,6 +5117,15 @@
       </w:pPr>
       <w:r>
         <w:rPr>
+          <w:rStyle w:val="CommentTok"/>
+        </w:rPr>
+        <w:t xml:space="preserve">#Running t test for each of the sites</w:t>
+      </w:r>
+      <w:r>
+        <w:br w:type="textWrapping"/>
+      </w:r>
+      <w:r>
+        <w:rPr>
           <w:rStyle w:val="NormalTok"/>
         </w:rPr>
         <w:t xml:space="preserve">NAPL_ttest &lt;-</w:t>
@@ -6084,6 +6102,18 @@
         <w:br w:type="textWrapping"/>
       </w:r>
       <w:r>
+        <w:br w:type="textWrapping"/>
+      </w:r>
+      <w:r>
+        <w:rPr>
+          <w:rStyle w:val="CommentTok"/>
+        </w:rPr>
+        <w:t xml:space="preserve">#Running cohen's d for effect size for each of the sites</w:t>
+      </w:r>
+      <w:r>
+        <w:br w:type="textWrapping"/>
+      </w:r>
+      <w:r>
         <w:rPr>
           <w:rStyle w:val="NormalTok"/>
         </w:rPr>
@@ -6782,7 +6812,7 @@
         <w:rPr>
           <w:rStyle w:val="CommentTok"/>
         </w:rPr>
-        <w:t xml:space="preserve">#10 Working creating lobster proporations</w:t>
+        <w:t xml:space="preserve">#10 Create a data frame showing if lobsters are above the legal format or not</w:t>
       </w:r>
       <w:r>
         <w:br w:type="textWrapping"/>
@@ -6795,6 +6825,539 @@
           <w:rStyle w:val="CommentTok"/>
         </w:rPr>
         <w:t xml:space="preserve">#Make table of lobsters above the legal size with yes for above and no for not above</w:t>
+      </w:r>
+      <w:r>
+        <w:br w:type="textWrapping"/>
+      </w:r>
+      <w:r>
+        <w:br w:type="textWrapping"/>
+      </w:r>
+      <w:r>
+        <w:rPr>
+          <w:rStyle w:val="NormalTok"/>
+        </w:rPr>
+        <w:t xml:space="preserve">lobster_legal &lt;-</w:t>
+      </w:r>
+      <w:r>
+        <w:rPr>
+          <w:rStyle w:val="StringTok"/>
+        </w:rPr>
+        <w:t xml:space="preserve"> </w:t>
+      </w:r>
+      <w:r>
+        <w:rPr>
+          <w:rStyle w:val="NormalTok"/>
+        </w:rPr>
+        <w:t xml:space="preserve">lobster_case_format </w:t>
+      </w:r>
+      <w:r>
+        <w:rPr>
+          <w:rStyle w:val="OperatorTok"/>
+        </w:rPr>
+        <w:t xml:space="preserve">%&gt;%</w:t>
+      </w:r>
+      <w:r>
+        <w:br w:type="textWrapping"/>
+      </w:r>
+      <w:r>
+        <w:rPr>
+          <w:rStyle w:val="StringTok"/>
+        </w:rPr>
+        <w:t xml:space="preserve">  </w:t>
+      </w:r>
+      <w:r>
+        <w:rPr>
+          <w:rStyle w:val="KeywordTok"/>
+        </w:rPr>
+        <w:t xml:space="preserve">mutate</w:t>
+      </w:r>
+      <w:r>
+        <w:rPr>
+          <w:rStyle w:val="NormalTok"/>
+        </w:rPr>
+        <w:t xml:space="preserve">(</w:t>
+      </w:r>
+      <w:r>
+        <w:rPr>
+          <w:rStyle w:val="DataTypeTok"/>
+        </w:rPr>
+        <w:t xml:space="preserve">legal =</w:t>
+      </w:r>
+      <w:r>
+        <w:rPr>
+          <w:rStyle w:val="NormalTok"/>
+        </w:rPr>
+        <w:t xml:space="preserve"> </w:t>
+      </w:r>
+      <w:r>
+        <w:rPr>
+          <w:rStyle w:val="KeywordTok"/>
+        </w:rPr>
+        <w:t xml:space="preserve">ifelse</w:t>
+      </w:r>
+      <w:r>
+        <w:rPr>
+          <w:rStyle w:val="NormalTok"/>
+        </w:rPr>
+        <w:t xml:space="preserve">(SIZE </w:t>
+      </w:r>
+      <w:r>
+        <w:rPr>
+          <w:rStyle w:val="OperatorTok"/>
+        </w:rPr>
+        <w:t xml:space="preserve">&gt;</w:t>
+      </w:r>
+      <w:r>
+        <w:rPr>
+          <w:rStyle w:val="StringTok"/>
+        </w:rPr>
+        <w:t xml:space="preserve"> </w:t>
+      </w:r>
+      <w:r>
+        <w:rPr>
+          <w:rStyle w:val="FloatTok"/>
+        </w:rPr>
+        <w:t xml:space="preserve">86.2</w:t>
+      </w:r>
+      <w:r>
+        <w:rPr>
+          <w:rStyle w:val="NormalTok"/>
+        </w:rPr>
+        <w:t xml:space="preserve">, </w:t>
+      </w:r>
+      <w:r>
+        <w:rPr>
+          <w:rStyle w:val="StringTok"/>
+        </w:rPr>
+        <w:t xml:space="preserve">"YES"</w:t>
+      </w:r>
+      <w:r>
+        <w:rPr>
+          <w:rStyle w:val="NormalTok"/>
+        </w:rPr>
+        <w:t xml:space="preserve">, </w:t>
+      </w:r>
+      <w:r>
+        <w:rPr>
+          <w:rStyle w:val="StringTok"/>
+        </w:rPr>
+        <w:t xml:space="preserve">"NO"</w:t>
+      </w:r>
+      <w:r>
+        <w:rPr>
+          <w:rStyle w:val="NormalTok"/>
+        </w:rPr>
+        <w:t xml:space="preserve">)) </w:t>
+      </w:r>
+      <w:r>
+        <w:rPr>
+          <w:rStyle w:val="OperatorTok"/>
+        </w:rPr>
+        <w:t xml:space="preserve">%&gt;%</w:t>
+      </w:r>
+      <w:r>
+        <w:br w:type="textWrapping"/>
+      </w:r>
+      <w:r>
+        <w:rPr>
+          <w:rStyle w:val="StringTok"/>
+        </w:rPr>
+        <w:t xml:space="preserve">  </w:t>
+      </w:r>
+      <w:r>
+        <w:rPr>
+          <w:rStyle w:val="KeywordTok"/>
+        </w:rPr>
+        <w:t xml:space="preserve">count</w:t>
+      </w:r>
+      <w:r>
+        <w:rPr>
+          <w:rStyle w:val="NormalTok"/>
+        </w:rPr>
+        <w:t xml:space="preserve">(SITE, legal) </w:t>
+      </w:r>
+      <w:r>
+        <w:rPr>
+          <w:rStyle w:val="OperatorTok"/>
+        </w:rPr>
+        <w:t xml:space="preserve">%&gt;%</w:t>
+      </w:r>
+      <w:r>
+        <w:br w:type="textWrapping"/>
+      </w:r>
+      <w:r>
+        <w:rPr>
+          <w:rStyle w:val="StringTok"/>
+        </w:rPr>
+        <w:t xml:space="preserve">  </w:t>
+      </w:r>
+      <w:r>
+        <w:rPr>
+          <w:rStyle w:val="KeywordTok"/>
+        </w:rPr>
+        <w:t xml:space="preserve">spread</w:t>
+      </w:r>
+      <w:r>
+        <w:rPr>
+          <w:rStyle w:val="NormalTok"/>
+        </w:rPr>
+        <w:t xml:space="preserve">(legal, n) </w:t>
+      </w:r>
+      <w:r>
+        <w:rPr>
+          <w:rStyle w:val="OperatorTok"/>
+        </w:rPr>
+        <w:t xml:space="preserve">%&gt;%</w:t>
+      </w:r>
+      <w:r>
+        <w:br w:type="textWrapping"/>
+      </w:r>
+      <w:r>
+        <w:rPr>
+          <w:rStyle w:val="StringTok"/>
+        </w:rPr>
+        <w:t xml:space="preserve">  </w:t>
+      </w:r>
+      <w:r>
+        <w:rPr>
+          <w:rStyle w:val="KeywordTok"/>
+        </w:rPr>
+        <w:t xml:space="preserve">select</w:t>
+      </w:r>
+      <w:r>
+        <w:rPr>
+          <w:rStyle w:val="NormalTok"/>
+        </w:rPr>
+        <w:t xml:space="preserve">(</w:t>
+      </w:r>
+      <w:r>
+        <w:rPr>
+          <w:rStyle w:val="OperatorTok"/>
+        </w:rPr>
+        <w:t xml:space="preserve">-</w:t>
+      </w:r>
+      <w:r>
+        <w:rPr>
+          <w:rStyle w:val="NormalTok"/>
+        </w:rPr>
+        <w:t xml:space="preserve">SITE)</w:t>
+      </w:r>
+      <w:r>
+        <w:br w:type="textWrapping"/>
+      </w:r>
+      <w:r>
+        <w:rPr>
+          <w:rStyle w:val="CommentTok"/>
+        </w:rPr>
+        <w:t xml:space="preserve">#Yes means the lobster is of legal size, no means the lobster is not legal size</w:t>
+      </w:r>
+      <w:r>
+        <w:br w:type="textWrapping"/>
+      </w:r>
+      <w:r>
+        <w:br w:type="textWrapping"/>
+      </w:r>
+      <w:r>
+        <w:rPr>
+          <w:rStyle w:val="KeywordTok"/>
+        </w:rPr>
+        <w:t xml:space="preserve">rownames</w:t>
+      </w:r>
+      <w:r>
+        <w:rPr>
+          <w:rStyle w:val="NormalTok"/>
+        </w:rPr>
+        <w:t xml:space="preserve">(lobster_legal) &lt;-</w:t>
+      </w:r>
+      <w:r>
+        <w:rPr>
+          <w:rStyle w:val="StringTok"/>
+        </w:rPr>
+        <w:t xml:space="preserve"> </w:t>
+      </w:r>
+      <w:r>
+        <w:rPr>
+          <w:rStyle w:val="KeywordTok"/>
+        </w:rPr>
+        <w:t xml:space="preserve">c</w:t>
+      </w:r>
+      <w:r>
+        <w:rPr>
+          <w:rStyle w:val="NormalTok"/>
+        </w:rPr>
+        <w:t xml:space="preserve">(</w:t>
+      </w:r>
+      <w:r>
+        <w:rPr>
+          <w:rStyle w:val="StringTok"/>
+        </w:rPr>
+        <w:t xml:space="preserve">"AQUE"</w:t>
+      </w:r>
+      <w:r>
+        <w:rPr>
+          <w:rStyle w:val="NormalTok"/>
+        </w:rPr>
+        <w:t xml:space="preserve">, </w:t>
+      </w:r>
+      <w:r>
+        <w:rPr>
+          <w:rStyle w:val="StringTok"/>
+        </w:rPr>
+        <w:t xml:space="preserve">"CARP"</w:t>
+      </w:r>
+      <w:r>
+        <w:rPr>
+          <w:rStyle w:val="NormalTok"/>
+        </w:rPr>
+        <w:t xml:space="preserve">, </w:t>
+      </w:r>
+      <w:r>
+        <w:rPr>
+          <w:rStyle w:val="StringTok"/>
+        </w:rPr>
+        <w:t xml:space="preserve">"IVEE"</w:t>
+      </w:r>
+      <w:r>
+        <w:rPr>
+          <w:rStyle w:val="NormalTok"/>
+        </w:rPr>
+        <w:t xml:space="preserve">, </w:t>
+      </w:r>
+      <w:r>
+        <w:rPr>
+          <w:rStyle w:val="StringTok"/>
+        </w:rPr>
+        <w:t xml:space="preserve">"MOHK"</w:t>
+      </w:r>
+      <w:r>
+        <w:rPr>
+          <w:rStyle w:val="NormalTok"/>
+        </w:rPr>
+        <w:t xml:space="preserve">, </w:t>
+      </w:r>
+      <w:r>
+        <w:rPr>
+          <w:rStyle w:val="StringTok"/>
+        </w:rPr>
+        <w:t xml:space="preserve">"NAPL"</w:t>
+      </w:r>
+      <w:r>
+        <w:rPr>
+          <w:rStyle w:val="NormalTok"/>
+        </w:rPr>
+        <w:t xml:space="preserve">)</w:t>
+      </w:r>
+    </w:p>
+    <w:p>
+      <w:pPr>
+        <w:pStyle w:val="SourceCode"/>
+      </w:pPr>
+      <w:r>
+        <w:rPr>
+          <w:rStyle w:val="VerbatimChar"/>
+        </w:rPr>
+        <w:t xml:space="preserve">## Warning: Setting row names on a tibble is deprecated.</w:t>
+      </w:r>
+    </w:p>
+    <w:p>
+      <w:pPr>
+        <w:pStyle w:val="SourceCode"/>
+      </w:pPr>
+      <w:r>
+        <w:rPr>
+          <w:rStyle w:val="CommentTok"/>
+        </w:rPr>
+        <w:t xml:space="preserve">#11 Get Propoprtions for each of the sites</w:t>
+      </w:r>
+      <w:r>
+        <w:br w:type="textWrapping"/>
+      </w:r>
+      <w:r>
+        <w:br w:type="textWrapping"/>
+      </w:r>
+      <w:r>
+        <w:rPr>
+          <w:rStyle w:val="NormalTok"/>
+        </w:rPr>
+        <w:t xml:space="preserve">lobster_legal_prop &lt;-</w:t>
+      </w:r>
+      <w:r>
+        <w:rPr>
+          <w:rStyle w:val="StringTok"/>
+        </w:rPr>
+        <w:t xml:space="preserve"> </w:t>
+      </w:r>
+      <w:r>
+        <w:rPr>
+          <w:rStyle w:val="KeywordTok"/>
+        </w:rPr>
+        <w:t xml:space="preserve">round</w:t>
+      </w:r>
+      <w:r>
+        <w:rPr>
+          <w:rStyle w:val="NormalTok"/>
+        </w:rPr>
+        <w:t xml:space="preserve">(</w:t>
+      </w:r>
+      <w:r>
+        <w:rPr>
+          <w:rStyle w:val="KeywordTok"/>
+        </w:rPr>
+        <w:t xml:space="preserve">prop.table</w:t>
+      </w:r>
+      <w:r>
+        <w:rPr>
+          <w:rStyle w:val="NormalTok"/>
+        </w:rPr>
+        <w:t xml:space="preserve">(</w:t>
+      </w:r>
+      <w:r>
+        <w:rPr>
+          <w:rStyle w:val="KeywordTok"/>
+        </w:rPr>
+        <w:t xml:space="preserve">as.matrix</w:t>
+      </w:r>
+      <w:r>
+        <w:rPr>
+          <w:rStyle w:val="NormalTok"/>
+        </w:rPr>
+        <w:t xml:space="preserve">(lobster_legal), </w:t>
+      </w:r>
+      <w:r>
+        <w:rPr>
+          <w:rStyle w:val="DecValTok"/>
+        </w:rPr>
+        <w:t xml:space="preserve">1</w:t>
+      </w:r>
+      <w:r>
+        <w:rPr>
+          <w:rStyle w:val="NormalTok"/>
+        </w:rPr>
+        <w:t xml:space="preserve">), </w:t>
+      </w:r>
+      <w:r>
+        <w:rPr>
+          <w:rStyle w:val="DecValTok"/>
+        </w:rPr>
+        <w:t xml:space="preserve">3</w:t>
+      </w:r>
+      <w:r>
+        <w:rPr>
+          <w:rStyle w:val="NormalTok"/>
+        </w:rPr>
+        <w:t xml:space="preserve">)</w:t>
+      </w:r>
+      <w:r>
+        <w:br w:type="textWrapping"/>
+      </w:r>
+      <w:r>
+        <w:rPr>
+          <w:rStyle w:val="CommentTok"/>
+        </w:rPr>
+        <w:t xml:space="preserve">#creates prop table show the proportion of legal lobsters at each site</w:t>
+      </w:r>
+      <w:r>
+        <w:br w:type="textWrapping"/>
+      </w:r>
+      <w:r>
+        <w:br w:type="textWrapping"/>
+      </w:r>
+      <w:r>
+        <w:rPr>
+          <w:rStyle w:val="NormalTok"/>
+        </w:rPr>
+        <w:t xml:space="preserve">lobster_x2 &lt;-</w:t>
+      </w:r>
+      <w:r>
+        <w:rPr>
+          <w:rStyle w:val="StringTok"/>
+        </w:rPr>
+        <w:t xml:space="preserve"> </w:t>
+      </w:r>
+      <w:r>
+        <w:rPr>
+          <w:rStyle w:val="KeywordTok"/>
+        </w:rPr>
+        <w:t xml:space="preserve">chisq.test</w:t>
+      </w:r>
+      <w:r>
+        <w:rPr>
+          <w:rStyle w:val="NormalTok"/>
+        </w:rPr>
+        <w:t xml:space="preserve">(lobster_legal)</w:t>
+      </w:r>
+      <w:r>
+        <w:br w:type="textWrapping"/>
+      </w:r>
+      <w:r>
+        <w:rPr>
+          <w:rStyle w:val="NormalTok"/>
+        </w:rPr>
+        <w:t xml:space="preserve">lobster_x2 </w:t>
+      </w:r>
+      <w:r>
+        <w:rPr>
+          <w:rStyle w:val="CommentTok"/>
+        </w:rPr>
+        <w:t xml:space="preserve">#Running a chi square test</w:t>
+      </w:r>
+    </w:p>
+    <w:p>
+      <w:pPr>
+        <w:pStyle w:val="SourceCode"/>
+      </w:pPr>
+      <w:r>
+        <w:rPr>
+          <w:rStyle w:val="VerbatimChar"/>
+        </w:rPr>
+        <w:t xml:space="preserve">## </w:t>
+      </w:r>
+      <w:r>
+        <w:br w:type="textWrapping"/>
+      </w:r>
+      <w:r>
+        <w:rPr>
+          <w:rStyle w:val="VerbatimChar"/>
+        </w:rPr>
+        <w:t xml:space="preserve">##  Pearson's Chi-squared test</w:t>
+      </w:r>
+      <w:r>
+        <w:br w:type="textWrapping"/>
+      </w:r>
+      <w:r>
+        <w:rPr>
+          <w:rStyle w:val="VerbatimChar"/>
+        </w:rPr>
+        <w:t xml:space="preserve">## </w:t>
+      </w:r>
+      <w:r>
+        <w:br w:type="textWrapping"/>
+      </w:r>
+      <w:r>
+        <w:rPr>
+          <w:rStyle w:val="VerbatimChar"/>
+        </w:rPr>
+        <w:t xml:space="preserve">## data:  lobster_legal</w:t>
+      </w:r>
+      <w:r>
+        <w:br w:type="textWrapping"/>
+      </w:r>
+      <w:r>
+        <w:rPr>
+          <w:rStyle w:val="VerbatimChar"/>
+        </w:rPr>
+        <w:t xml:space="preserve">## X-squared = 10.99, df = 4, p-value = 0.02668</w:t>
+      </w:r>
+    </w:p>
+    <w:p>
+      <w:pPr>
+        <w:pStyle w:val="SourceCode"/>
+      </w:pPr>
+      <w:r>
+        <w:rPr>
+          <w:rStyle w:val="CommentTok"/>
+        </w:rPr>
+        <w:t xml:space="preserve">#there is a significant difference between the site in terms of legal lobster size</w:t>
       </w:r>
     </w:p>
     <w:sectPr/>
@@ -6905,7 +7468,7 @@
     </w:lvl>
   </w:abstractNum>
   <w:abstractNum w:abstractNumId="990">
-    <w:nsid w:val="c70dbece"/>
+    <w:nsid w:val="2709fb50"/>
     <w:multiLevelType w:val="multilevel"/>
     <w:lvl w:ilvl="0">
       <w:numFmt w:val="bullet"/>

</xml_diff>

<commit_message>
Made edits to graphs and created tables for lobster mean size in 2012 and 2017
</commit_message>
<xml_diff>
--- a/Assignment4_Lobsters.docx
+++ b/Assignment4_Lobsters.docx
@@ -139,6 +139,620 @@
       </w:pPr>
       <w:r>
         <w:rPr>
+          <w:rStyle w:val="CommentTok"/>
+        </w:rPr>
+        <w:t xml:space="preserve">#Create Datea table for 2012 and 2017</w:t>
+      </w:r>
+      <w:r>
+        <w:br w:type="textWrapping"/>
+      </w:r>
+      <w:r>
+        <w:rPr>
+          <w:rStyle w:val="NormalTok"/>
+        </w:rPr>
+        <w:t xml:space="preserve">lobster_case_format2012 &lt;-</w:t>
+      </w:r>
+      <w:r>
+        <w:rPr>
+          <w:rStyle w:val="StringTok"/>
+        </w:rPr>
+        <w:t xml:space="preserve"> </w:t>
+      </w:r>
+      <w:r>
+        <w:rPr>
+          <w:rStyle w:val="NormalTok"/>
+        </w:rPr>
+        <w:t xml:space="preserve">lobster_size_edits </w:t>
+      </w:r>
+      <w:r>
+        <w:rPr>
+          <w:rStyle w:val="OperatorTok"/>
+        </w:rPr>
+        <w:t xml:space="preserve">%&gt;%</w:t>
+      </w:r>
+      <w:r>
+        <w:br w:type="textWrapping"/>
+      </w:r>
+      <w:r>
+        <w:rPr>
+          <w:rStyle w:val="StringTok"/>
+        </w:rPr>
+        <w:t xml:space="preserve">  </w:t>
+      </w:r>
+      <w:r>
+        <w:rPr>
+          <w:rStyle w:val="KeywordTok"/>
+        </w:rPr>
+        <w:t xml:space="preserve">filter</w:t>
+      </w:r>
+      <w:r>
+        <w:rPr>
+          <w:rStyle w:val="NormalTok"/>
+        </w:rPr>
+        <w:t xml:space="preserve">(YEAR</w:t>
+      </w:r>
+      <w:r>
+        <w:rPr>
+          <w:rStyle w:val="OperatorTok"/>
+        </w:rPr>
+        <w:t xml:space="preserve">==</w:t>
+      </w:r>
+      <w:r>
+        <w:rPr>
+          <w:rStyle w:val="StringTok"/>
+        </w:rPr>
+        <w:t xml:space="preserve">"2012"</w:t>
+      </w:r>
+      <w:r>
+        <w:rPr>
+          <w:rStyle w:val="NormalTok"/>
+        </w:rPr>
+        <w:t xml:space="preserve">) </w:t>
+      </w:r>
+      <w:r>
+        <w:rPr>
+          <w:rStyle w:val="OperatorTok"/>
+        </w:rPr>
+        <w:t xml:space="preserve">%&gt;%</w:t>
+      </w:r>
+      <w:r>
+        <w:br w:type="textWrapping"/>
+      </w:r>
+      <w:r>
+        <w:rPr>
+          <w:rStyle w:val="StringTok"/>
+        </w:rPr>
+        <w:t xml:space="preserve">  </w:t>
+      </w:r>
+      <w:r>
+        <w:rPr>
+          <w:rStyle w:val="KeywordTok"/>
+        </w:rPr>
+        <w:t xml:space="preserve">as.data.frame</w:t>
+      </w:r>
+      <w:r>
+        <w:rPr>
+          <w:rStyle w:val="NormalTok"/>
+        </w:rPr>
+        <w:t xml:space="preserve">() </w:t>
+      </w:r>
+      <w:r>
+        <w:rPr>
+          <w:rStyle w:val="OperatorTok"/>
+        </w:rPr>
+        <w:t xml:space="preserve">%&gt;%</w:t>
+      </w:r>
+      <w:r>
+        <w:br w:type="textWrapping"/>
+      </w:r>
+      <w:r>
+        <w:rPr>
+          <w:rStyle w:val="StringTok"/>
+        </w:rPr>
+        <w:t xml:space="preserve">  </w:t>
+      </w:r>
+      <w:r>
+        <w:rPr>
+          <w:rStyle w:val="KeywordTok"/>
+        </w:rPr>
+        <w:t xml:space="preserve">expand.dft</w:t>
+      </w:r>
+      <w:r>
+        <w:rPr>
+          <w:rStyle w:val="NormalTok"/>
+        </w:rPr>
+        <w:t xml:space="preserve">(</w:t>
+      </w:r>
+      <w:r>
+        <w:rPr>
+          <w:rStyle w:val="DataTypeTok"/>
+        </w:rPr>
+        <w:t xml:space="preserve">freq=</w:t>
+      </w:r>
+      <w:r>
+        <w:rPr>
+          <w:rStyle w:val="StringTok"/>
+        </w:rPr>
+        <w:t xml:space="preserve">"COUNT"</w:t>
+      </w:r>
+      <w:r>
+        <w:rPr>
+          <w:rStyle w:val="NormalTok"/>
+        </w:rPr>
+        <w:t xml:space="preserve">)</w:t>
+      </w:r>
+      <w:r>
+        <w:br w:type="textWrapping"/>
+      </w:r>
+      <w:r>
+        <w:br w:type="textWrapping"/>
+      </w:r>
+      <w:r>
+        <w:rPr>
+          <w:rStyle w:val="NormalTok"/>
+        </w:rPr>
+        <w:t xml:space="preserve">lobster_size_summary2012 &lt;-</w:t>
+      </w:r>
+      <w:r>
+        <w:rPr>
+          <w:rStyle w:val="StringTok"/>
+        </w:rPr>
+        <w:t xml:space="preserve"> </w:t>
+      </w:r>
+      <w:r>
+        <w:rPr>
+          <w:rStyle w:val="NormalTok"/>
+        </w:rPr>
+        <w:t xml:space="preserve">lobster_case_format2012 </w:t>
+      </w:r>
+      <w:r>
+        <w:rPr>
+          <w:rStyle w:val="OperatorTok"/>
+        </w:rPr>
+        <w:t xml:space="preserve">%&gt;%</w:t>
+      </w:r>
+      <w:r>
+        <w:br w:type="textWrapping"/>
+      </w:r>
+      <w:r>
+        <w:rPr>
+          <w:rStyle w:val="StringTok"/>
+        </w:rPr>
+        <w:t xml:space="preserve">  </w:t>
+      </w:r>
+      <w:r>
+        <w:rPr>
+          <w:rStyle w:val="KeywordTok"/>
+        </w:rPr>
+        <w:t xml:space="preserve">group_by</w:t>
+      </w:r>
+      <w:r>
+        <w:rPr>
+          <w:rStyle w:val="NormalTok"/>
+        </w:rPr>
+        <w:t xml:space="preserve">(SITE) </w:t>
+      </w:r>
+      <w:r>
+        <w:rPr>
+          <w:rStyle w:val="OperatorTok"/>
+        </w:rPr>
+        <w:t xml:space="preserve">%&gt;%</w:t>
+      </w:r>
+      <w:r>
+        <w:br w:type="textWrapping"/>
+      </w:r>
+      <w:r>
+        <w:rPr>
+          <w:rStyle w:val="StringTok"/>
+        </w:rPr>
+        <w:t xml:space="preserve">  </w:t>
+      </w:r>
+      <w:r>
+        <w:rPr>
+          <w:rStyle w:val="KeywordTok"/>
+        </w:rPr>
+        <w:t xml:space="preserve">summarize</w:t>
+      </w:r>
+      <w:r>
+        <w:rPr>
+          <w:rStyle w:val="NormalTok"/>
+        </w:rPr>
+        <w:t xml:space="preserve">(</w:t>
+      </w:r>
+      <w:r>
+        <w:br w:type="textWrapping"/>
+      </w:r>
+      <w:r>
+        <w:rPr>
+          <w:rStyle w:val="NormalTok"/>
+        </w:rPr>
+        <w:t xml:space="preserve">    </w:t>
+      </w:r>
+      <w:r>
+        <w:rPr>
+          <w:rStyle w:val="DataTypeTok"/>
+        </w:rPr>
+        <w:t xml:space="preserve">lobster_mean =</w:t>
+      </w:r>
+      <w:r>
+        <w:rPr>
+          <w:rStyle w:val="NormalTok"/>
+        </w:rPr>
+        <w:t xml:space="preserve"> </w:t>
+      </w:r>
+      <w:r>
+        <w:rPr>
+          <w:rStyle w:val="KeywordTok"/>
+        </w:rPr>
+        <w:t xml:space="preserve">round</w:t>
+      </w:r>
+      <w:r>
+        <w:rPr>
+          <w:rStyle w:val="NormalTok"/>
+        </w:rPr>
+        <w:t xml:space="preserve">(</w:t>
+      </w:r>
+      <w:r>
+        <w:rPr>
+          <w:rStyle w:val="KeywordTok"/>
+        </w:rPr>
+        <w:t xml:space="preserve">mean</w:t>
+      </w:r>
+      <w:r>
+        <w:rPr>
+          <w:rStyle w:val="NormalTok"/>
+        </w:rPr>
+        <w:t xml:space="preserve">(SIZE),</w:t>
+      </w:r>
+      <w:r>
+        <w:rPr>
+          <w:rStyle w:val="DecValTok"/>
+        </w:rPr>
+        <w:t xml:space="preserve">2</w:t>
+      </w:r>
+      <w:r>
+        <w:rPr>
+          <w:rStyle w:val="NormalTok"/>
+        </w:rPr>
+        <w:t xml:space="preserve">),</w:t>
+      </w:r>
+      <w:r>
+        <w:br w:type="textWrapping"/>
+      </w:r>
+      <w:r>
+        <w:rPr>
+          <w:rStyle w:val="NormalTok"/>
+        </w:rPr>
+        <w:t xml:space="preserve">    </w:t>
+      </w:r>
+      <w:r>
+        <w:rPr>
+          <w:rStyle w:val="DataTypeTok"/>
+        </w:rPr>
+        <w:t xml:space="preserve">lobster_sd =</w:t>
+      </w:r>
+      <w:r>
+        <w:rPr>
+          <w:rStyle w:val="NormalTok"/>
+        </w:rPr>
+        <w:t xml:space="preserve"> </w:t>
+      </w:r>
+      <w:r>
+        <w:rPr>
+          <w:rStyle w:val="KeywordTok"/>
+        </w:rPr>
+        <w:t xml:space="preserve">round</w:t>
+      </w:r>
+      <w:r>
+        <w:rPr>
+          <w:rStyle w:val="NormalTok"/>
+        </w:rPr>
+        <w:t xml:space="preserve">(</w:t>
+      </w:r>
+      <w:r>
+        <w:rPr>
+          <w:rStyle w:val="KeywordTok"/>
+        </w:rPr>
+        <w:t xml:space="preserve">sd</w:t>
+      </w:r>
+      <w:r>
+        <w:rPr>
+          <w:rStyle w:val="NormalTok"/>
+        </w:rPr>
+        <w:t xml:space="preserve">(SIZE),</w:t>
+      </w:r>
+      <w:r>
+        <w:rPr>
+          <w:rStyle w:val="DecValTok"/>
+        </w:rPr>
+        <w:t xml:space="preserve">2</w:t>
+      </w:r>
+      <w:r>
+        <w:rPr>
+          <w:rStyle w:val="NormalTok"/>
+        </w:rPr>
+        <w:t xml:space="preserve">),</w:t>
+      </w:r>
+      <w:r>
+        <w:br w:type="textWrapping"/>
+      </w:r>
+      <w:r>
+        <w:rPr>
+          <w:rStyle w:val="NormalTok"/>
+        </w:rPr>
+        <w:t xml:space="preserve">    </w:t>
+      </w:r>
+      <w:r>
+        <w:rPr>
+          <w:rStyle w:val="DataTypeTok"/>
+        </w:rPr>
+        <w:t xml:space="preserve">sample_size =</w:t>
+      </w:r>
+      <w:r>
+        <w:rPr>
+          <w:rStyle w:val="NormalTok"/>
+        </w:rPr>
+        <w:t xml:space="preserve"> </w:t>
+      </w:r>
+      <w:r>
+        <w:rPr>
+          <w:rStyle w:val="KeywordTok"/>
+        </w:rPr>
+        <w:t xml:space="preserve">length</w:t>
+      </w:r>
+      <w:r>
+        <w:rPr>
+          <w:rStyle w:val="NormalTok"/>
+        </w:rPr>
+        <w:t xml:space="preserve">(SIZE)</w:t>
+      </w:r>
+      <w:r>
+        <w:br w:type="textWrapping"/>
+      </w:r>
+      <w:r>
+        <w:rPr>
+          <w:rStyle w:val="NormalTok"/>
+        </w:rPr>
+        <w:t xml:space="preserve">  )</w:t>
+      </w:r>
+      <w:r>
+        <w:br w:type="textWrapping"/>
+      </w:r>
+      <w:r>
+        <w:br w:type="textWrapping"/>
+      </w:r>
+      <w:r>
+        <w:rPr>
+          <w:rStyle w:val="NormalTok"/>
+        </w:rPr>
+        <w:t xml:space="preserve">Table2012 &lt;-</w:t>
+      </w:r>
+      <w:r>
+        <w:rPr>
+          <w:rStyle w:val="StringTok"/>
+        </w:rPr>
+        <w:t xml:space="preserve"> </w:t>
+      </w:r>
+      <w:r>
+        <w:rPr>
+          <w:rStyle w:val="KeywordTok"/>
+        </w:rPr>
+        <w:t xml:space="preserve">kable</w:t>
+      </w:r>
+      <w:r>
+        <w:rPr>
+          <w:rStyle w:val="NormalTok"/>
+        </w:rPr>
+        <w:t xml:space="preserve">(lobster_size_summary2012)</w:t>
+      </w:r>
+      <w:r>
+        <w:br w:type="textWrapping"/>
+      </w:r>
+      <w:r>
+        <w:rPr>
+          <w:rStyle w:val="NormalTok"/>
+        </w:rPr>
+        <w:t xml:space="preserve">Table2012</w:t>
+      </w:r>
+    </w:p>
+    <w:p>
+      <w:pPr>
+        <w:pStyle w:val="Compact"/>
+      </w:pPr>
+      <w:r>
+        <w:t xml:space="preserve">SITE</w:t>
+      </w:r>
+    </w:p>
+    <w:p>
+      <w:pPr>
+        <w:pStyle w:val="Compact"/>
+      </w:pPr>
+      <w:r>
+        <w:t xml:space="preserve">lobster_mean</w:t>
+      </w:r>
+    </w:p>
+    <w:p>
+      <w:pPr>
+        <w:pStyle w:val="Compact"/>
+      </w:pPr>
+      <w:r>
+        <w:t xml:space="preserve">lobster_sd</w:t>
+      </w:r>
+    </w:p>
+    <w:p>
+      <w:pPr>
+        <w:pStyle w:val="Compact"/>
+      </w:pPr>
+      <w:r>
+        <w:t xml:space="preserve">sample_size</w:t>
+      </w:r>
+    </w:p>
+    <w:p>
+      <w:pPr>
+        <w:pStyle w:val="Compact"/>
+      </w:pPr>
+      <w:r>
+        <w:t xml:space="preserve">AQUE</w:t>
+      </w:r>
+    </w:p>
+    <w:p>
+      <w:pPr>
+        <w:pStyle w:val="Compact"/>
+      </w:pPr>
+      <w:r>
+        <w:t xml:space="preserve">71.00</w:t>
+      </w:r>
+    </w:p>
+    <w:p>
+      <w:pPr>
+        <w:pStyle w:val="Compact"/>
+      </w:pPr>
+      <w:r>
+        <w:t xml:space="preserve">10.15</w:t>
+      </w:r>
+    </w:p>
+    <w:p>
+      <w:pPr>
+        <w:pStyle w:val="Compact"/>
+      </w:pPr>
+      <w:r>
+        <w:t xml:space="preserve">38</w:t>
+      </w:r>
+    </w:p>
+    <w:p>
+      <w:pPr>
+        <w:pStyle w:val="Compact"/>
+      </w:pPr>
+      <w:r>
+        <w:t xml:space="preserve">CARP</w:t>
+      </w:r>
+    </w:p>
+    <w:p>
+      <w:pPr>
+        <w:pStyle w:val="Compact"/>
+      </w:pPr>
+      <w:r>
+        <w:t xml:space="preserve">74.36</w:t>
+      </w:r>
+    </w:p>
+    <w:p>
+      <w:pPr>
+        <w:pStyle w:val="Compact"/>
+      </w:pPr>
+      <w:r>
+        <w:t xml:space="preserve">14.62</w:t>
+      </w:r>
+    </w:p>
+    <w:p>
+      <w:pPr>
+        <w:pStyle w:val="Compact"/>
+      </w:pPr>
+      <w:r>
+        <w:t xml:space="preserve">78</w:t>
+      </w:r>
+    </w:p>
+    <w:p>
+      <w:pPr>
+        <w:pStyle w:val="Compact"/>
+      </w:pPr>
+      <w:r>
+        <w:t xml:space="preserve">IVEE</w:t>
+      </w:r>
+    </w:p>
+    <w:p>
+      <w:pPr>
+        <w:pStyle w:val="Compact"/>
+      </w:pPr>
+      <w:r>
+        <w:t xml:space="preserve">66.08</w:t>
+      </w:r>
+    </w:p>
+    <w:p>
+      <w:pPr>
+        <w:pStyle w:val="Compact"/>
+      </w:pPr>
+      <w:r>
+        <w:t xml:space="preserve">12.09</w:t>
+      </w:r>
+    </w:p>
+    <w:p>
+      <w:pPr>
+        <w:pStyle w:val="Compact"/>
+      </w:pPr>
+      <w:r>
+        <w:t xml:space="preserve">26</w:t>
+      </w:r>
+    </w:p>
+    <w:p>
+      <w:pPr>
+        <w:pStyle w:val="Compact"/>
+      </w:pPr>
+      <w:r>
+        <w:t xml:space="preserve">MOHK</w:t>
+      </w:r>
+    </w:p>
+    <w:p>
+      <w:pPr>
+        <w:pStyle w:val="Compact"/>
+      </w:pPr>
+      <w:r>
+        <w:t xml:space="preserve">77.25</w:t>
+      </w:r>
+    </w:p>
+    <w:p>
+      <w:pPr>
+        <w:pStyle w:val="Compact"/>
+      </w:pPr>
+      <w:r>
+        <w:t xml:space="preserve">10.59</w:t>
+      </w:r>
+    </w:p>
+    <w:p>
+      <w:pPr>
+        <w:pStyle w:val="Compact"/>
+      </w:pPr>
+      <w:r>
+        <w:t xml:space="preserve">83</w:t>
+      </w:r>
+    </w:p>
+    <w:p>
+      <w:pPr>
+        <w:pStyle w:val="Compact"/>
+      </w:pPr>
+      <w:r>
+        <w:t xml:space="preserve">NAPL</w:t>
+      </w:r>
+    </w:p>
+    <w:p>
+      <w:pPr>
+        <w:pStyle w:val="Compact"/>
+      </w:pPr>
+      <w:r>
+        <w:t xml:space="preserve">73.00</w:t>
+      </w:r>
+    </w:p>
+    <w:p>
+      <w:pPr>
+        <w:pStyle w:val="Compact"/>
+      </w:pPr>
+      <w:r>
+        <w:t xml:space="preserve">11.75</w:t>
+      </w:r>
+    </w:p>
+    <w:p>
+      <w:pPr>
+        <w:pStyle w:val="Compact"/>
+      </w:pPr>
+      <w:r>
+        <w:t xml:space="preserve">6</w:t>
+      </w:r>
+    </w:p>
+    <w:p>
+      <w:pPr>
+        <w:pStyle w:val="SourceCode"/>
+      </w:pPr>
+      <w:r>
+        <w:rPr>
           <w:rStyle w:val="VerbatimChar"/>
         </w:rPr>
         <w:t xml:space="preserve">## Levene's Test for Homogeneity of Variance (center = median)</w:t>
@@ -271,7 +885,7 @@
         <w:rPr>
           <w:rStyle w:val="VerbatimChar"/>
         </w:rPr>
-        <w:t xml:space="preserve">## Fit: aov(formula = SIZE ~ SITE, data = lobster_case_format)</w:t>
+        <w:t xml:space="preserve">## Fit: aov(formula = SIZE ~ SITE, data = lobster_case_format2017)</w:t>
       </w:r>
       <w:r>
         <w:br w:type="textWrapping"/>
@@ -393,126 +1007,199 @@
     </w:p>
     <w:p>
       <w:pPr>
-        <w:pStyle w:val="SourceCode"/>
-      </w:pPr>
-      <w:r>
-        <w:rPr>
-          <w:rStyle w:val="VerbatimChar"/>
-        </w:rPr>
-        <w:t xml:space="preserve">## % latex table generated in R 3.5.1 by xtable 1.8-3 package</w:t>
-      </w:r>
-      <w:r>
-        <w:br w:type="textWrapping"/>
-      </w:r>
-      <w:r>
-        <w:rPr>
-          <w:rStyle w:val="VerbatimChar"/>
-        </w:rPr>
-        <w:t xml:space="preserve">## % Fri Nov 16 23:34:35 2018</w:t>
-      </w:r>
-      <w:r>
-        <w:br w:type="textWrapping"/>
-      </w:r>
-      <w:r>
-        <w:rPr>
-          <w:rStyle w:val="VerbatimChar"/>
-        </w:rPr>
-        <w:t xml:space="preserve">## \begin{table}[ht]</w:t>
-      </w:r>
-      <w:r>
-        <w:br w:type="textWrapping"/>
-      </w:r>
-      <w:r>
-        <w:rPr>
-          <w:rStyle w:val="VerbatimChar"/>
-        </w:rPr>
-        <w:t xml:space="preserve">## \centering</w:t>
-      </w:r>
-      <w:r>
-        <w:br w:type="textWrapping"/>
-      </w:r>
-      <w:r>
-        <w:rPr>
-          <w:rStyle w:val="VerbatimChar"/>
-        </w:rPr>
-        <w:t xml:space="preserve">## \begin{tabular}{lrrrrr}</w:t>
-      </w:r>
-      <w:r>
-        <w:br w:type="textWrapping"/>
-      </w:r>
-      <w:r>
-        <w:rPr>
-          <w:rStyle w:val="VerbatimChar"/>
-        </w:rPr>
-        <w:t xml:space="preserve">##   \hline</w:t>
-      </w:r>
-      <w:r>
-        <w:br w:type="textWrapping"/>
-      </w:r>
-      <w:r>
-        <w:rPr>
-          <w:rStyle w:val="VerbatimChar"/>
-        </w:rPr>
-        <w:t xml:space="preserve">##  &amp; Df &amp; Sum Sq &amp; Mean Sq &amp; F value &amp; Pr($&gt;$F) \\ </w:t>
-      </w:r>
-      <w:r>
-        <w:br w:type="textWrapping"/>
-      </w:r>
-      <w:r>
-        <w:rPr>
-          <w:rStyle w:val="VerbatimChar"/>
-        </w:rPr>
-        <w:t xml:space="preserve">##   \hline</w:t>
-      </w:r>
-      <w:r>
-        <w:br w:type="textWrapping"/>
-      </w:r>
-      <w:r>
-        <w:rPr>
-          <w:rStyle w:val="VerbatimChar"/>
-        </w:rPr>
-        <w:t xml:space="preserve">## SITE &amp; 4 &amp; 2354.51 &amp; 588.63 &amp; 3.42 &amp; 0.0085 \\ </w:t>
-      </w:r>
-      <w:r>
-        <w:br w:type="textWrapping"/>
-      </w:r>
-      <w:r>
-        <w:rPr>
-          <w:rStyle w:val="VerbatimChar"/>
-        </w:rPr>
-        <w:t xml:space="preserve">##   Residuals &amp; 1663 &amp; 285871.12 &amp; 171.90 &amp;  &amp;  \\ </w:t>
-      </w:r>
-      <w:r>
-        <w:br w:type="textWrapping"/>
-      </w:r>
-      <w:r>
-        <w:rPr>
-          <w:rStyle w:val="VerbatimChar"/>
-        </w:rPr>
-        <w:t xml:space="preserve">##    \hline</w:t>
-      </w:r>
-      <w:r>
-        <w:br w:type="textWrapping"/>
-      </w:r>
-      <w:r>
-        <w:rPr>
-          <w:rStyle w:val="VerbatimChar"/>
-        </w:rPr>
-        <w:t xml:space="preserve">## \end{tabular}</w:t>
-      </w:r>
-      <w:r>
-        <w:br w:type="textWrapping"/>
-      </w:r>
-      <w:r>
-        <w:rPr>
-          <w:rStyle w:val="VerbatimChar"/>
-        </w:rPr>
-        <w:t xml:space="preserve">## \end{table}</w:t>
-      </w:r>
-    </w:p>
-    <w:p>
-      <w:pPr>
-        <w:pStyle w:val="FirstParagraph"/>
+        <w:pStyle w:val="Compact"/>
+      </w:pPr>
+      <w:r>
+        <w:t xml:space="preserve">SITE</w:t>
+      </w:r>
+    </w:p>
+    <w:p>
+      <w:pPr>
+        <w:pStyle w:val="Compact"/>
+      </w:pPr>
+      <w:r>
+        <w:t xml:space="preserve">lobster_mean</w:t>
+      </w:r>
+    </w:p>
+    <w:p>
+      <w:pPr>
+        <w:pStyle w:val="Compact"/>
+      </w:pPr>
+      <w:r>
+        <w:t xml:space="preserve">lobster_sd</w:t>
+      </w:r>
+    </w:p>
+    <w:p>
+      <w:pPr>
+        <w:pStyle w:val="Compact"/>
+      </w:pPr>
+      <w:r>
+        <w:t xml:space="preserve">sample_size</w:t>
+      </w:r>
+    </w:p>
+    <w:p>
+      <w:pPr>
+        <w:pStyle w:val="Compact"/>
+      </w:pPr>
+      <w:r>
+        <w:t xml:space="preserve">AQUE</w:t>
+      </w:r>
+    </w:p>
+    <w:p>
+      <w:pPr>
+        <w:pStyle w:val="Compact"/>
+      </w:pPr>
+      <w:r>
+        <w:t xml:space="preserve">73.90</w:t>
+      </w:r>
+    </w:p>
+    <w:p>
+      <w:pPr>
+        <w:pStyle w:val="Compact"/>
+      </w:pPr>
+      <w:r>
+        <w:t xml:space="preserve">11.89</w:t>
+      </w:r>
+    </w:p>
+    <w:p>
+      <w:pPr>
+        <w:pStyle w:val="Compact"/>
+      </w:pPr>
+      <w:r>
+        <w:t xml:space="preserve">67</w:t>
+      </w:r>
+    </w:p>
+    <w:p>
+      <w:pPr>
+        <w:pStyle w:val="Compact"/>
+      </w:pPr>
+      <w:r>
+        <w:t xml:space="preserve">CARP</w:t>
+      </w:r>
+    </w:p>
+    <w:p>
+      <w:pPr>
+        <w:pStyle w:val="Compact"/>
+      </w:pPr>
+      <w:r>
+        <w:t xml:space="preserve">72.23</w:t>
+      </w:r>
+    </w:p>
+    <w:p>
+      <w:pPr>
+        <w:pStyle w:val="Compact"/>
+      </w:pPr>
+      <w:r>
+        <w:t xml:space="preserve">13.21</w:t>
+      </w:r>
+    </w:p>
+    <w:p>
+      <w:pPr>
+        <w:pStyle w:val="Compact"/>
+      </w:pPr>
+      <w:r>
+        <w:t xml:space="preserve">705</w:t>
+      </w:r>
+    </w:p>
+    <w:p>
+      <w:pPr>
+        <w:pStyle w:val="Compact"/>
+      </w:pPr>
+      <w:r>
+        <w:t xml:space="preserve">IVEE</w:t>
+      </w:r>
+    </w:p>
+    <w:p>
+      <w:pPr>
+        <w:pStyle w:val="Compact"/>
+      </w:pPr>
+      <w:r>
+        <w:t xml:space="preserve">71.45</w:t>
+      </w:r>
+    </w:p>
+    <w:p>
+      <w:pPr>
+        <w:pStyle w:val="Compact"/>
+      </w:pPr>
+      <w:r>
+        <w:t xml:space="preserve">14.32</w:t>
+      </w:r>
+    </w:p>
+    <w:p>
+      <w:pPr>
+        <w:pStyle w:val="Compact"/>
+      </w:pPr>
+      <w:r>
+        <w:t xml:space="preserve">606</w:t>
+      </w:r>
+    </w:p>
+    <w:p>
+      <w:pPr>
+        <w:pStyle w:val="Compact"/>
+      </w:pPr>
+      <w:r>
+        <w:t xml:space="preserve">MOHK</w:t>
+      </w:r>
+    </w:p>
+    <w:p>
+      <w:pPr>
+        <w:pStyle w:val="Compact"/>
+      </w:pPr>
+      <w:r>
+        <w:t xml:space="preserve">72.00</w:t>
+      </w:r>
+    </w:p>
+    <w:p>
+      <w:pPr>
+        <w:pStyle w:val="Compact"/>
+      </w:pPr>
+      <w:r>
+        <w:t xml:space="preserve">9.28</w:t>
+      </w:r>
+    </w:p>
+    <w:p>
+      <w:pPr>
+        <w:pStyle w:val="Compact"/>
+      </w:pPr>
+      <w:r>
+        <w:t xml:space="preserve">178</w:t>
+      </w:r>
+    </w:p>
+    <w:p>
+      <w:pPr>
+        <w:pStyle w:val="Compact"/>
+      </w:pPr>
+      <w:r>
+        <w:t xml:space="preserve">NAPL</w:t>
+      </w:r>
+    </w:p>
+    <w:p>
+      <w:pPr>
+        <w:pStyle w:val="Compact"/>
+      </w:pPr>
+      <w:r>
+        <w:t xml:space="preserve">76.23</w:t>
+      </w:r>
+    </w:p>
+    <w:p>
+      <w:pPr>
+        <w:pStyle w:val="Compact"/>
+      </w:pPr>
+      <w:r>
+        <w:t xml:space="preserve">11.39</w:t>
+      </w:r>
+    </w:p>
+    <w:p>
+      <w:pPr>
+        <w:pStyle w:val="Compact"/>
+      </w:pPr>
+      <w:r>
+        <w:t xml:space="preserve">112</w:t>
+      </w:r>
+    </w:p>
+    <w:p>
+      <w:pPr>
+        <w:pStyle w:val="BodyText"/>
       </w:pPr>
       <w:r>
         <w:drawing>
@@ -524,7 +1211,7 @@
               <a:graphicData uri="http://schemas.openxmlformats.org/drawingml/2006/picture">
                 <pic:pic>
                   <pic:nvPicPr>
-                    <pic:cNvPr descr="Assignment4_Lobsters_files/figure-docx/unnamed-chunk-7-1.png" id="0" name="Picture"/>
+                    <pic:cNvPr descr="Assignment4_Lobsters_files/figure-docx/unnamed-chunk-8-1.png" id="0" name="Picture"/>
                     <pic:cNvPicPr>
                       <a:picLocks noChangeArrowheads="1" noChangeAspect="1"/>
                     </pic:cNvPicPr>
@@ -2047,7 +2734,7 @@
     </w:lvl>
   </w:abstractNum>
   <w:abstractNum w:abstractNumId="990">
-    <w:nsid w:val="1cae2988"/>
+    <w:nsid w:val="b8a81d87"/>
     <w:multiLevelType w:val="multilevel"/>
     <w:lvl w:ilvl="0">
       <w:numFmt w:val="bullet"/>

</xml_diff>

<commit_message>
ran significance test between mpa and nonmpa sites in terms of both size and abundance
</commit_message>
<xml_diff>
--- a/Assignment4_Lobsters.docx
+++ b/Assignment4_Lobsters.docx
@@ -2596,6 +2596,1074 @@
         <w:rPr>
           <w:rStyle w:val="VerbatimChar"/>
         </w:rPr>
+        <w:t xml:space="preserve">##  F test to compare two variances</w:t>
+      </w:r>
+      <w:r>
+        <w:br w:type="textWrapping"/>
+      </w:r>
+      <w:r>
+        <w:rPr>
+          <w:rStyle w:val="VerbatimChar"/>
+        </w:rPr>
+        <w:t xml:space="preserve">## </w:t>
+      </w:r>
+      <w:r>
+        <w:br w:type="textWrapping"/>
+      </w:r>
+      <w:r>
+        <w:rPr>
+          <w:rStyle w:val="VerbatimChar"/>
+        </w:rPr>
+        <w:t xml:space="preserve">## data:  lobster_MPA_2012$SIZE and lobster_nonMPA_2012$SIZE</w:t>
+      </w:r>
+      <w:r>
+        <w:br w:type="textWrapping"/>
+      </w:r>
+      <w:r>
+        <w:rPr>
+          <w:rStyle w:val="VerbatimChar"/>
+        </w:rPr>
+        <w:t xml:space="preserve">## F = 0.95857, num df = 31, denom df = 198, p-value = 0.9306</w:t>
+      </w:r>
+      <w:r>
+        <w:br w:type="textWrapping"/>
+      </w:r>
+      <w:r>
+        <w:rPr>
+          <w:rStyle w:val="VerbatimChar"/>
+        </w:rPr>
+        <w:t xml:space="preserve">## alternative hypothesis: true ratio of variances is not equal to 1</w:t>
+      </w:r>
+      <w:r>
+        <w:br w:type="textWrapping"/>
+      </w:r>
+      <w:r>
+        <w:rPr>
+          <w:rStyle w:val="VerbatimChar"/>
+        </w:rPr>
+        <w:t xml:space="preserve">## 95 percent confidence interval:</w:t>
+      </w:r>
+      <w:r>
+        <w:br w:type="textWrapping"/>
+      </w:r>
+      <w:r>
+        <w:rPr>
+          <w:rStyle w:val="VerbatimChar"/>
+        </w:rPr>
+        <w:t xml:space="preserve">##  0.5875826 1.7418980</w:t>
+      </w:r>
+      <w:r>
+        <w:br w:type="textWrapping"/>
+      </w:r>
+      <w:r>
+        <w:rPr>
+          <w:rStyle w:val="VerbatimChar"/>
+        </w:rPr>
+        <w:t xml:space="preserve">## sample estimates:</w:t>
+      </w:r>
+      <w:r>
+        <w:br w:type="textWrapping"/>
+      </w:r>
+      <w:r>
+        <w:rPr>
+          <w:rStyle w:val="VerbatimChar"/>
+        </w:rPr>
+        <w:t xml:space="preserve">## ratio of variances </w:t>
+      </w:r>
+      <w:r>
+        <w:br w:type="textWrapping"/>
+      </w:r>
+      <w:r>
+        <w:rPr>
+          <w:rStyle w:val="VerbatimChar"/>
+        </w:rPr>
+        <w:t xml:space="preserve">##           0.958571</w:t>
+      </w:r>
+    </w:p>
+    <w:p>
+      <w:pPr>
+        <w:pStyle w:val="SourceCode"/>
+      </w:pPr>
+      <w:r>
+        <w:rPr>
+          <w:rStyle w:val="VerbatimChar"/>
+        </w:rPr>
+        <w:t xml:space="preserve">## </w:t>
+      </w:r>
+      <w:r>
+        <w:br w:type="textWrapping"/>
+      </w:r>
+      <w:r>
+        <w:rPr>
+          <w:rStyle w:val="VerbatimChar"/>
+        </w:rPr>
+        <w:t xml:space="preserve">##  F test to compare two variances</w:t>
+      </w:r>
+      <w:r>
+        <w:br w:type="textWrapping"/>
+      </w:r>
+      <w:r>
+        <w:rPr>
+          <w:rStyle w:val="VerbatimChar"/>
+        </w:rPr>
+        <w:t xml:space="preserve">## </w:t>
+      </w:r>
+      <w:r>
+        <w:br w:type="textWrapping"/>
+      </w:r>
+      <w:r>
+        <w:rPr>
+          <w:rStyle w:val="VerbatimChar"/>
+        </w:rPr>
+        <w:t xml:space="preserve">## data:  lobster_MPA_2017$SIZE and lobster_nonMPA_2017$SIZE</w:t>
+      </w:r>
+      <w:r>
+        <w:br w:type="textWrapping"/>
+      </w:r>
+      <w:r>
+        <w:rPr>
+          <w:rStyle w:val="VerbatimChar"/>
+        </w:rPr>
+        <w:t xml:space="preserve">## F = 1.261, num df = 717, denom df = 949, p-value = 0.0008682</w:t>
+      </w:r>
+      <w:r>
+        <w:br w:type="textWrapping"/>
+      </w:r>
+      <w:r>
+        <w:rPr>
+          <w:rStyle w:val="VerbatimChar"/>
+        </w:rPr>
+        <w:t xml:space="preserve">## alternative hypothesis: true ratio of variances is not equal to 1</w:t>
+      </w:r>
+      <w:r>
+        <w:br w:type="textWrapping"/>
+      </w:r>
+      <w:r>
+        <w:rPr>
+          <w:rStyle w:val="VerbatimChar"/>
+        </w:rPr>
+        <w:t xml:space="preserve">## 95 percent confidence interval:</w:t>
+      </w:r>
+      <w:r>
+        <w:br w:type="textWrapping"/>
+      </w:r>
+      <w:r>
+        <w:rPr>
+          <w:rStyle w:val="VerbatimChar"/>
+        </w:rPr>
+        <w:t xml:space="preserve">##  1.099982 1.447439</w:t>
+      </w:r>
+      <w:r>
+        <w:br w:type="textWrapping"/>
+      </w:r>
+      <w:r>
+        <w:rPr>
+          <w:rStyle w:val="VerbatimChar"/>
+        </w:rPr>
+        <w:t xml:space="preserve">## sample estimates:</w:t>
+      </w:r>
+      <w:r>
+        <w:br w:type="textWrapping"/>
+      </w:r>
+      <w:r>
+        <w:rPr>
+          <w:rStyle w:val="VerbatimChar"/>
+        </w:rPr>
+        <w:t xml:space="preserve">## ratio of variances </w:t>
+      </w:r>
+      <w:r>
+        <w:br w:type="textWrapping"/>
+      </w:r>
+      <w:r>
+        <w:rPr>
+          <w:rStyle w:val="VerbatimChar"/>
+        </w:rPr>
+        <w:t xml:space="preserve">##           1.260969</w:t>
+      </w:r>
+    </w:p>
+    <w:p>
+      <w:pPr>
+        <w:pStyle w:val="SourceCode"/>
+      </w:pPr>
+      <w:r>
+        <w:rPr>
+          <w:rStyle w:val="VerbatimChar"/>
+        </w:rPr>
+        <w:t xml:space="preserve">## </w:t>
+      </w:r>
+      <w:r>
+        <w:br w:type="textWrapping"/>
+      </w:r>
+      <w:r>
+        <w:rPr>
+          <w:rStyle w:val="VerbatimChar"/>
+        </w:rPr>
+        <w:t xml:space="preserve">##  F test to compare two variances</w:t>
+      </w:r>
+      <w:r>
+        <w:br w:type="textWrapping"/>
+      </w:r>
+      <w:r>
+        <w:rPr>
+          <w:rStyle w:val="VerbatimChar"/>
+        </w:rPr>
+        <w:t xml:space="preserve">## </w:t>
+      </w:r>
+      <w:r>
+        <w:br w:type="textWrapping"/>
+      </w:r>
+      <w:r>
+        <w:rPr>
+          <w:rStyle w:val="VerbatimChar"/>
+        </w:rPr>
+        <w:t xml:space="preserve">## data:  lobster_MPA_2012count$COUNT and lobster_nonMPA_2012count$COUNT</w:t>
+      </w:r>
+      <w:r>
+        <w:br w:type="textWrapping"/>
+      </w:r>
+      <w:r>
+        <w:rPr>
+          <w:rStyle w:val="VerbatimChar"/>
+        </w:rPr>
+        <w:t xml:space="preserve">## F = 0.15132, num df = 29, denom df = 154, p-value = 1.607e-07</w:t>
+      </w:r>
+      <w:r>
+        <w:br w:type="textWrapping"/>
+      </w:r>
+      <w:r>
+        <w:rPr>
+          <w:rStyle w:val="VerbatimChar"/>
+        </w:rPr>
+        <w:t xml:space="preserve">## alternative hypothesis: true ratio of variances is not equal to 1</w:t>
+      </w:r>
+      <w:r>
+        <w:br w:type="textWrapping"/>
+      </w:r>
+      <w:r>
+        <w:rPr>
+          <w:rStyle w:val="VerbatimChar"/>
+        </w:rPr>
+        <w:t xml:space="preserve">## 95 percent confidence interval:</w:t>
+      </w:r>
+      <w:r>
+        <w:br w:type="textWrapping"/>
+      </w:r>
+      <w:r>
+        <w:rPr>
+          <w:rStyle w:val="VerbatimChar"/>
+        </w:rPr>
+        <w:t xml:space="preserve">##  0.09046774 0.28284551</w:t>
+      </w:r>
+      <w:r>
+        <w:br w:type="textWrapping"/>
+      </w:r>
+      <w:r>
+        <w:rPr>
+          <w:rStyle w:val="VerbatimChar"/>
+        </w:rPr>
+        <w:t xml:space="preserve">## sample estimates:</w:t>
+      </w:r>
+      <w:r>
+        <w:br w:type="textWrapping"/>
+      </w:r>
+      <w:r>
+        <w:rPr>
+          <w:rStyle w:val="VerbatimChar"/>
+        </w:rPr>
+        <w:t xml:space="preserve">## ratio of variances </w:t>
+      </w:r>
+      <w:r>
+        <w:br w:type="textWrapping"/>
+      </w:r>
+      <w:r>
+        <w:rPr>
+          <w:rStyle w:val="VerbatimChar"/>
+        </w:rPr>
+        <w:t xml:space="preserve">##          0.1513157</w:t>
+      </w:r>
+    </w:p>
+    <w:p>
+      <w:pPr>
+        <w:pStyle w:val="SourceCode"/>
+      </w:pPr>
+      <w:r>
+        <w:rPr>
+          <w:rStyle w:val="VerbatimChar"/>
+        </w:rPr>
+        <w:t xml:space="preserve">## </w:t>
+      </w:r>
+      <w:r>
+        <w:br w:type="textWrapping"/>
+      </w:r>
+      <w:r>
+        <w:rPr>
+          <w:rStyle w:val="VerbatimChar"/>
+        </w:rPr>
+        <w:t xml:space="preserve">##  F test to compare two variances</w:t>
+      </w:r>
+      <w:r>
+        <w:br w:type="textWrapping"/>
+      </w:r>
+      <w:r>
+        <w:rPr>
+          <w:rStyle w:val="VerbatimChar"/>
+        </w:rPr>
+        <w:t xml:space="preserve">## </w:t>
+      </w:r>
+      <w:r>
+        <w:br w:type="textWrapping"/>
+      </w:r>
+      <w:r>
+        <w:rPr>
+          <w:rStyle w:val="VerbatimChar"/>
+        </w:rPr>
+        <w:t xml:space="preserve">## data:  lobster_MPA_2017count$COUNT and lobster_nonMPA_2017count$COUNT</w:t>
+      </w:r>
+      <w:r>
+        <w:br w:type="textWrapping"/>
+      </w:r>
+      <w:r>
+        <w:rPr>
+          <w:rStyle w:val="VerbatimChar"/>
+        </w:rPr>
+        <w:t xml:space="preserve">## F = 0.32029, num df = 442, denom df = 445, p-value &lt; 2.2e-16</w:t>
+      </w:r>
+      <w:r>
+        <w:br w:type="textWrapping"/>
+      </w:r>
+      <w:r>
+        <w:rPr>
+          <w:rStyle w:val="VerbatimChar"/>
+        </w:rPr>
+        <w:t xml:space="preserve">## alternative hypothesis: true ratio of variances is not equal to 1</w:t>
+      </w:r>
+      <w:r>
+        <w:br w:type="textWrapping"/>
+      </w:r>
+      <w:r>
+        <w:rPr>
+          <w:rStyle w:val="VerbatimChar"/>
+        </w:rPr>
+        <w:t xml:space="preserve">## 95 percent confidence interval:</w:t>
+      </w:r>
+      <w:r>
+        <w:br w:type="textWrapping"/>
+      </w:r>
+      <w:r>
+        <w:rPr>
+          <w:rStyle w:val="VerbatimChar"/>
+        </w:rPr>
+        <w:t xml:space="preserve">##  0.2658382 0.3859245</w:t>
+      </w:r>
+      <w:r>
+        <w:br w:type="textWrapping"/>
+      </w:r>
+      <w:r>
+        <w:rPr>
+          <w:rStyle w:val="VerbatimChar"/>
+        </w:rPr>
+        <w:t xml:space="preserve">## sample estimates:</w:t>
+      </w:r>
+      <w:r>
+        <w:br w:type="textWrapping"/>
+      </w:r>
+      <w:r>
+        <w:rPr>
+          <w:rStyle w:val="VerbatimChar"/>
+        </w:rPr>
+        <w:t xml:space="preserve">## ratio of variances </w:t>
+      </w:r>
+      <w:r>
+        <w:br w:type="textWrapping"/>
+      </w:r>
+      <w:r>
+        <w:rPr>
+          <w:rStyle w:val="VerbatimChar"/>
+        </w:rPr>
+        <w:t xml:space="preserve">##          0.3202926</w:t>
+      </w:r>
+    </w:p>
+    <w:p>
+      <w:pPr>
+        <w:pStyle w:val="SourceCode"/>
+      </w:pPr>
+      <w:r>
+        <w:rPr>
+          <w:rStyle w:val="VerbatimChar"/>
+        </w:rPr>
+        <w:t xml:space="preserve">## </w:t>
+      </w:r>
+      <w:r>
+        <w:br w:type="textWrapping"/>
+      </w:r>
+      <w:r>
+        <w:rPr>
+          <w:rStyle w:val="VerbatimChar"/>
+        </w:rPr>
+        <w:t xml:space="preserve">##  Two Sample t-test</w:t>
+      </w:r>
+      <w:r>
+        <w:br w:type="textWrapping"/>
+      </w:r>
+      <w:r>
+        <w:rPr>
+          <w:rStyle w:val="VerbatimChar"/>
+        </w:rPr>
+        <w:t xml:space="preserve">## </w:t>
+      </w:r>
+      <w:r>
+        <w:br w:type="textWrapping"/>
+      </w:r>
+      <w:r>
+        <w:rPr>
+          <w:rStyle w:val="VerbatimChar"/>
+        </w:rPr>
+        <w:t xml:space="preserve">## data:  lobster_MPA_2012$SIZE and lobster_nonMPA_2012$SIZE</w:t>
+      </w:r>
+      <w:r>
+        <w:br w:type="textWrapping"/>
+      </w:r>
+      <w:r>
+        <w:rPr>
+          <w:rStyle w:val="VerbatimChar"/>
+        </w:rPr>
+        <w:t xml:space="preserve">## t = -3.202, df = 229, p-value = 0.001558</w:t>
+      </w:r>
+      <w:r>
+        <w:br w:type="textWrapping"/>
+      </w:r>
+      <w:r>
+        <w:rPr>
+          <w:rStyle w:val="VerbatimChar"/>
+        </w:rPr>
+        <w:t xml:space="preserve">## alternative hypothesis: true difference in means is not equal to 0</w:t>
+      </w:r>
+      <w:r>
+        <w:br w:type="textWrapping"/>
+      </w:r>
+      <w:r>
+        <w:rPr>
+          <w:rStyle w:val="VerbatimChar"/>
+        </w:rPr>
+        <w:t xml:space="preserve">## 95 percent confidence interval:</w:t>
+      </w:r>
+      <w:r>
+        <w:br w:type="textWrapping"/>
+      </w:r>
+      <w:r>
+        <w:rPr>
+          <w:rStyle w:val="VerbatimChar"/>
+        </w:rPr>
+        <w:t xml:space="preserve">##  -12.19530  -2.90395</w:t>
+      </w:r>
+      <w:r>
+        <w:br w:type="textWrapping"/>
+      </w:r>
+      <w:r>
+        <w:rPr>
+          <w:rStyle w:val="VerbatimChar"/>
+        </w:rPr>
+        <w:t xml:space="preserve">## sample estimates:</w:t>
+      </w:r>
+      <w:r>
+        <w:br w:type="textWrapping"/>
+      </w:r>
+      <w:r>
+        <w:rPr>
+          <w:rStyle w:val="VerbatimChar"/>
+        </w:rPr>
+        <w:t xml:space="preserve">## mean of x mean of y </w:t>
+      </w:r>
+      <w:r>
+        <w:br w:type="textWrapping"/>
+      </w:r>
+      <w:r>
+        <w:rPr>
+          <w:rStyle w:val="VerbatimChar"/>
+        </w:rPr>
+        <w:t xml:space="preserve">##  67.37500  74.92462</w:t>
+      </w:r>
+    </w:p>
+    <w:p>
+      <w:pPr>
+        <w:pStyle w:val="SourceCode"/>
+      </w:pPr>
+      <w:r>
+        <w:rPr>
+          <w:rStyle w:val="VerbatimChar"/>
+        </w:rPr>
+        <w:t xml:space="preserve">## </w:t>
+      </w:r>
+      <w:r>
+        <w:br w:type="textWrapping"/>
+      </w:r>
+      <w:r>
+        <w:rPr>
+          <w:rStyle w:val="VerbatimChar"/>
+        </w:rPr>
+        <w:t xml:space="preserve">##  Welch Two Sample t-test</w:t>
+      </w:r>
+      <w:r>
+        <w:br w:type="textWrapping"/>
+      </w:r>
+      <w:r>
+        <w:rPr>
+          <w:rStyle w:val="VerbatimChar"/>
+        </w:rPr>
+        <w:t xml:space="preserve">## </w:t>
+      </w:r>
+      <w:r>
+        <w:br w:type="textWrapping"/>
+      </w:r>
+      <w:r>
+        <w:rPr>
+          <w:rStyle w:val="VerbatimChar"/>
+        </w:rPr>
+        <w:t xml:space="preserve">## data:  lobster_MPA_2017$SIZE and lobster_nonMPA_2017$SIZE</w:t>
+      </w:r>
+      <w:r>
+        <w:br w:type="textWrapping"/>
+      </w:r>
+      <w:r>
+        <w:rPr>
+          <w:rStyle w:val="VerbatimChar"/>
+        </w:rPr>
+        <w:t xml:space="preserve">## t = -0.16104, df = 1442.5, p-value = 0.8721</w:t>
+      </w:r>
+      <w:r>
+        <w:br w:type="textWrapping"/>
+      </w:r>
+      <w:r>
+        <w:rPr>
+          <w:rStyle w:val="VerbatimChar"/>
+        </w:rPr>
+        <w:t xml:space="preserve">## alternative hypothesis: true difference in means is not equal to 0</w:t>
+      </w:r>
+      <w:r>
+        <w:br w:type="textWrapping"/>
+      </w:r>
+      <w:r>
+        <w:rPr>
+          <w:rStyle w:val="VerbatimChar"/>
+        </w:rPr>
+        <w:t xml:space="preserve">## 95 percent confidence interval:</w:t>
+      </w:r>
+      <w:r>
+        <w:br w:type="textWrapping"/>
+      </w:r>
+      <w:r>
+        <w:rPr>
+          <w:rStyle w:val="VerbatimChar"/>
+        </w:rPr>
+        <w:t xml:space="preserve">##  -1.402988  1.190110</w:t>
+      </w:r>
+      <w:r>
+        <w:br w:type="textWrapping"/>
+      </w:r>
+      <w:r>
+        <w:rPr>
+          <w:rStyle w:val="VerbatimChar"/>
+        </w:rPr>
+        <w:t xml:space="preserve">## sample estimates:</w:t>
+      </w:r>
+      <w:r>
+        <w:br w:type="textWrapping"/>
+      </w:r>
+      <w:r>
+        <w:rPr>
+          <w:rStyle w:val="VerbatimChar"/>
+        </w:rPr>
+        <w:t xml:space="preserve">## mean of x mean of y </w:t>
+      </w:r>
+      <w:r>
+        <w:br w:type="textWrapping"/>
+      </w:r>
+      <w:r>
+        <w:rPr>
+          <w:rStyle w:val="VerbatimChar"/>
+        </w:rPr>
+        <w:t xml:space="preserve">##  72.19777  72.30421</w:t>
+      </w:r>
+    </w:p>
+    <w:p>
+      <w:pPr>
+        <w:pStyle w:val="SourceCode"/>
+      </w:pPr>
+      <w:r>
+        <w:rPr>
+          <w:rStyle w:val="VerbatimChar"/>
+        </w:rPr>
+        <w:t xml:space="preserve">## </w:t>
+      </w:r>
+      <w:r>
+        <w:br w:type="textWrapping"/>
+      </w:r>
+      <w:r>
+        <w:rPr>
+          <w:rStyle w:val="VerbatimChar"/>
+        </w:rPr>
+        <w:t xml:space="preserve">##  Welch Two Sample t-test</w:t>
+      </w:r>
+      <w:r>
+        <w:br w:type="textWrapping"/>
+      </w:r>
+      <w:r>
+        <w:rPr>
+          <w:rStyle w:val="VerbatimChar"/>
+        </w:rPr>
+        <w:t xml:space="preserve">## </w:t>
+      </w:r>
+      <w:r>
+        <w:br w:type="textWrapping"/>
+      </w:r>
+      <w:r>
+        <w:rPr>
+          <w:rStyle w:val="VerbatimChar"/>
+        </w:rPr>
+        <w:t xml:space="preserve">## data:  lobster_MPA_2012count$COUNT and lobster_nonMPA_2012count$COUNT</w:t>
+      </w:r>
+      <w:r>
+        <w:br w:type="textWrapping"/>
+      </w:r>
+      <w:r>
+        <w:rPr>
+          <w:rStyle w:val="VerbatimChar"/>
+        </w:rPr>
+        <w:t xml:space="preserve">## t = -3.1061, df = 115.16, p-value = 0.002387</w:t>
+      </w:r>
+      <w:r>
+        <w:br w:type="textWrapping"/>
+      </w:r>
+      <w:r>
+        <w:rPr>
+          <w:rStyle w:val="VerbatimChar"/>
+        </w:rPr>
+        <w:t xml:space="preserve">## alternative hypothesis: true difference in means is not equal to 0</w:t>
+      </w:r>
+      <w:r>
+        <w:br w:type="textWrapping"/>
+      </w:r>
+      <w:r>
+        <w:rPr>
+          <w:rStyle w:val="VerbatimChar"/>
+        </w:rPr>
+        <w:t xml:space="preserve">## 95 percent confidence interval:</w:t>
+      </w:r>
+      <w:r>
+        <w:br w:type="textWrapping"/>
+      </w:r>
+      <w:r>
+        <w:rPr>
+          <w:rStyle w:val="VerbatimChar"/>
+        </w:rPr>
+        <w:t xml:space="preserve">##  -0.35571770 -0.07869091</w:t>
+      </w:r>
+      <w:r>
+        <w:br w:type="textWrapping"/>
+      </w:r>
+      <w:r>
+        <w:rPr>
+          <w:rStyle w:val="VerbatimChar"/>
+        </w:rPr>
+        <w:t xml:space="preserve">## sample estimates:</w:t>
+      </w:r>
+      <w:r>
+        <w:br w:type="textWrapping"/>
+      </w:r>
+      <w:r>
+        <w:rPr>
+          <w:rStyle w:val="VerbatimChar"/>
+        </w:rPr>
+        <w:t xml:space="preserve">## mean of x mean of y </w:t>
+      </w:r>
+      <w:r>
+        <w:br w:type="textWrapping"/>
+      </w:r>
+      <w:r>
+        <w:rPr>
+          <w:rStyle w:val="VerbatimChar"/>
+        </w:rPr>
+        <w:t xml:space="preserve">##  1.066667  1.283871</w:t>
+      </w:r>
+    </w:p>
+    <w:p>
+      <w:pPr>
+        <w:pStyle w:val="SourceCode"/>
+      </w:pPr>
+      <w:r>
+        <w:rPr>
+          <w:rStyle w:val="VerbatimChar"/>
+        </w:rPr>
+        <w:t xml:space="preserve">## </w:t>
+      </w:r>
+      <w:r>
+        <w:br w:type="textWrapping"/>
+      </w:r>
+      <w:r>
+        <w:rPr>
+          <w:rStyle w:val="VerbatimChar"/>
+        </w:rPr>
+        <w:t xml:space="preserve">##  Welch Two Sample t-test</w:t>
+      </w:r>
+      <w:r>
+        <w:br w:type="textWrapping"/>
+      </w:r>
+      <w:r>
+        <w:rPr>
+          <w:rStyle w:val="VerbatimChar"/>
+        </w:rPr>
+        <w:t xml:space="preserve">## </w:t>
+      </w:r>
+      <w:r>
+        <w:br w:type="textWrapping"/>
+      </w:r>
+      <w:r>
+        <w:rPr>
+          <w:rStyle w:val="VerbatimChar"/>
+        </w:rPr>
+        <w:t xml:space="preserve">## data:  lobster_MPA_2017count$COUNT and lobster_nonMPA_2017count$COUNT</w:t>
+      </w:r>
+      <w:r>
+        <w:br w:type="textWrapping"/>
+      </w:r>
+      <w:r>
+        <w:rPr>
+          <w:rStyle w:val="VerbatimChar"/>
+        </w:rPr>
+        <w:t xml:space="preserve">## t = -3.8207, df = 704.51, p-value = 0.0001448</w:t>
+      </w:r>
+      <w:r>
+        <w:br w:type="textWrapping"/>
+      </w:r>
+      <w:r>
+        <w:rPr>
+          <w:rStyle w:val="VerbatimChar"/>
+        </w:rPr>
+        <w:t xml:space="preserve">## alternative hypothesis: true difference in means is not equal to 0</w:t>
+      </w:r>
+      <w:r>
+        <w:br w:type="textWrapping"/>
+      </w:r>
+      <w:r>
+        <w:rPr>
+          <w:rStyle w:val="VerbatimChar"/>
+        </w:rPr>
+        <w:t xml:space="preserve">## 95 percent confidence interval:</w:t>
+      </w:r>
+      <w:r>
+        <w:br w:type="textWrapping"/>
+      </w:r>
+      <w:r>
+        <w:rPr>
+          <w:rStyle w:val="VerbatimChar"/>
+        </w:rPr>
+        <w:t xml:space="preserve">##  -0.7709789 -0.2475758</w:t>
+      </w:r>
+      <w:r>
+        <w:br w:type="textWrapping"/>
+      </w:r>
+      <w:r>
+        <w:rPr>
+          <w:rStyle w:val="VerbatimChar"/>
+        </w:rPr>
+        <w:t xml:space="preserve">## sample estimates:</w:t>
+      </w:r>
+      <w:r>
+        <w:br w:type="textWrapping"/>
+      </w:r>
+      <w:r>
+        <w:rPr>
+          <w:rStyle w:val="VerbatimChar"/>
+        </w:rPr>
+        <w:t xml:space="preserve">## mean of x mean of y </w:t>
+      </w:r>
+      <w:r>
+        <w:br w:type="textWrapping"/>
+      </w:r>
+      <w:r>
+        <w:rPr>
+          <w:rStyle w:val="VerbatimChar"/>
+        </w:rPr>
+        <w:t xml:space="preserve">##  1.620767  2.130045</w:t>
+      </w:r>
+    </w:p>
+    <w:p>
+      <w:pPr>
+        <w:pStyle w:val="SourceCode"/>
+      </w:pPr>
+      <w:r>
+        <w:rPr>
+          <w:rStyle w:val="VerbatimChar"/>
+        </w:rPr>
+        <w:t xml:space="preserve">## </w:t>
+      </w:r>
+      <w:r>
+        <w:br w:type="textWrapping"/>
+      </w:r>
+      <w:r>
+        <w:rPr>
+          <w:rStyle w:val="VerbatimChar"/>
+        </w:rPr>
+        <w:t xml:space="preserve">## Cohen's d</w:t>
+      </w:r>
+      <w:r>
+        <w:br w:type="textWrapping"/>
+      </w:r>
+      <w:r>
+        <w:rPr>
+          <w:rStyle w:val="VerbatimChar"/>
+        </w:rPr>
+        <w:t xml:space="preserve">## </w:t>
+      </w:r>
+      <w:r>
+        <w:br w:type="textWrapping"/>
+      </w:r>
+      <w:r>
+        <w:rPr>
+          <w:rStyle w:val="VerbatimChar"/>
+        </w:rPr>
+        <w:t xml:space="preserve">## d estimate: -0.6098605 (medium)</w:t>
+      </w:r>
+      <w:r>
+        <w:br w:type="textWrapping"/>
+      </w:r>
+      <w:r>
+        <w:rPr>
+          <w:rStyle w:val="VerbatimChar"/>
+        </w:rPr>
+        <w:t xml:space="preserve">## 95 percent confidence interval:</w:t>
+      </w:r>
+      <w:r>
+        <w:br w:type="textWrapping"/>
+      </w:r>
+      <w:r>
+        <w:rPr>
+          <w:rStyle w:val="VerbatimChar"/>
+        </w:rPr>
+        <w:t xml:space="preserve">##        inf        sup </w:t>
+      </w:r>
+      <w:r>
+        <w:br w:type="textWrapping"/>
+      </w:r>
+      <w:r>
+        <w:rPr>
+          <w:rStyle w:val="VerbatimChar"/>
+        </w:rPr>
+        <w:t xml:space="preserve">## -0.9892805 -0.2304404</w:t>
+      </w:r>
+    </w:p>
+    <w:p>
+      <w:pPr>
+        <w:pStyle w:val="SourceCode"/>
+      </w:pPr>
+      <w:r>
+        <w:rPr>
+          <w:rStyle w:val="VerbatimChar"/>
+        </w:rPr>
+        <w:t xml:space="preserve">## </w:t>
+      </w:r>
+      <w:r>
+        <w:br w:type="textWrapping"/>
+      </w:r>
+      <w:r>
+        <w:rPr>
+          <w:rStyle w:val="VerbatimChar"/>
+        </w:rPr>
+        <w:t xml:space="preserve">## Cohen's d</w:t>
+      </w:r>
+      <w:r>
+        <w:br w:type="textWrapping"/>
+      </w:r>
+      <w:r>
+        <w:rPr>
+          <w:rStyle w:val="VerbatimChar"/>
+        </w:rPr>
+        <w:t xml:space="preserve">## </w:t>
+      </w:r>
+      <w:r>
+        <w:br w:type="textWrapping"/>
+      </w:r>
+      <w:r>
+        <w:rPr>
+          <w:rStyle w:val="VerbatimChar"/>
+        </w:rPr>
+        <w:t xml:space="preserve">## d estimate: -0.008092361 (negligible)</w:t>
+      </w:r>
+      <w:r>
+        <w:br w:type="textWrapping"/>
+      </w:r>
+      <w:r>
+        <w:rPr>
+          <w:rStyle w:val="VerbatimChar"/>
+        </w:rPr>
+        <w:t xml:space="preserve">## 95 percent confidence interval:</w:t>
+      </w:r>
+      <w:r>
+        <w:br w:type="textWrapping"/>
+      </w:r>
+      <w:r>
+        <w:rPr>
+          <w:rStyle w:val="VerbatimChar"/>
+        </w:rPr>
+        <w:t xml:space="preserve">##         inf         sup </w:t>
+      </w:r>
+      <w:r>
+        <w:br w:type="textWrapping"/>
+      </w:r>
+      <w:r>
+        <w:rPr>
+          <w:rStyle w:val="VerbatimChar"/>
+        </w:rPr>
+        <w:t xml:space="preserve">## -0.10508515  0.08890043</w:t>
+      </w:r>
+    </w:p>
+    <w:p>
+      <w:pPr>
+        <w:pStyle w:val="SourceCode"/>
+      </w:pPr>
+      <w:r>
+        <w:rPr>
+          <w:rStyle w:val="VerbatimChar"/>
+        </w:rPr>
+        <w:t xml:space="preserve">## </w:t>
+      </w:r>
+      <w:r>
+        <w:br w:type="textWrapping"/>
+      </w:r>
+      <w:r>
+        <w:rPr>
+          <w:rStyle w:val="VerbatimChar"/>
+        </w:rPr>
+        <w:t xml:space="preserve">## Cohen's d</w:t>
+      </w:r>
+      <w:r>
+        <w:br w:type="textWrapping"/>
+      </w:r>
+      <w:r>
+        <w:rPr>
+          <w:rStyle w:val="VerbatimChar"/>
+        </w:rPr>
+        <w:t xml:space="preserve">## </w:t>
+      </w:r>
+      <w:r>
+        <w:br w:type="textWrapping"/>
+      </w:r>
+      <w:r>
+        <w:rPr>
+          <w:rStyle w:val="VerbatimChar"/>
+        </w:rPr>
+        <w:t xml:space="preserve">## d estimate: -0.3579647 (small)</w:t>
+      </w:r>
+      <w:r>
+        <w:br w:type="textWrapping"/>
+      </w:r>
+      <w:r>
+        <w:rPr>
+          <w:rStyle w:val="VerbatimChar"/>
+        </w:rPr>
+        <w:t xml:space="preserve">## 95 percent confidence interval:</w:t>
+      </w:r>
+      <w:r>
+        <w:br w:type="textWrapping"/>
+      </w:r>
+      <w:r>
+        <w:rPr>
+          <w:rStyle w:val="VerbatimChar"/>
+        </w:rPr>
+        <w:t xml:space="preserve">##        inf        sup </w:t>
+      </w:r>
+      <w:r>
+        <w:br w:type="textWrapping"/>
+      </w:r>
+      <w:r>
+        <w:rPr>
+          <w:rStyle w:val="VerbatimChar"/>
+        </w:rPr>
+        <w:t xml:space="preserve">## -0.7532141  0.0372846</w:t>
+      </w:r>
+    </w:p>
+    <w:p>
+      <w:pPr>
+        <w:pStyle w:val="SourceCode"/>
+      </w:pPr>
+      <w:r>
+        <w:rPr>
+          <w:rStyle w:val="VerbatimChar"/>
+        </w:rPr>
+        <w:t xml:space="preserve">## </w:t>
+      </w:r>
+      <w:r>
+        <w:br w:type="textWrapping"/>
+      </w:r>
+      <w:r>
+        <w:rPr>
+          <w:rStyle w:val="VerbatimChar"/>
+        </w:rPr>
+        <w:t xml:space="preserve">## Cohen's d</w:t>
+      </w:r>
+      <w:r>
+        <w:br w:type="textWrapping"/>
+      </w:r>
+      <w:r>
+        <w:rPr>
+          <w:rStyle w:val="VerbatimChar"/>
+        </w:rPr>
+        <w:t xml:space="preserve">## </w:t>
+      </w:r>
+      <w:r>
+        <w:br w:type="textWrapping"/>
+      </w:r>
+      <w:r>
+        <w:rPr>
+          <w:rStyle w:val="VerbatimChar"/>
+        </w:rPr>
+        <w:t xml:space="preserve">## d estimate: -0.2558404 (small)</w:t>
+      </w:r>
+      <w:r>
+        <w:br w:type="textWrapping"/>
+      </w:r>
+      <w:r>
+        <w:rPr>
+          <w:rStyle w:val="VerbatimChar"/>
+        </w:rPr>
+        <w:t xml:space="preserve">## 95 percent confidence interval:</w:t>
+      </w:r>
+      <w:r>
+        <w:br w:type="textWrapping"/>
+      </w:r>
+      <w:r>
+        <w:rPr>
+          <w:rStyle w:val="VerbatimChar"/>
+        </w:rPr>
+        <w:t xml:space="preserve">##        inf        sup </w:t>
+      </w:r>
+      <w:r>
+        <w:br w:type="textWrapping"/>
+      </w:r>
+      <w:r>
+        <w:rPr>
+          <w:rStyle w:val="VerbatimChar"/>
+        </w:rPr>
+        <w:t xml:space="preserve">## -0.3880284 -0.1236524</w:t>
+      </w:r>
+    </w:p>
+    <w:p>
+      <w:pPr>
+        <w:pStyle w:val="SourceCode"/>
+      </w:pPr>
+      <w:r>
+        <w:rPr>
+          <w:rStyle w:val="VerbatimChar"/>
+        </w:rPr>
+        <w:t xml:space="preserve">## </w:t>
+      </w:r>
+      <w:r>
+        <w:br w:type="textWrapping"/>
+      </w:r>
+      <w:r>
+        <w:rPr>
+          <w:rStyle w:val="VerbatimChar"/>
+        </w:rPr>
         <w:t xml:space="preserve">##  Pearson's Chi-squared test</w:t>
       </w:r>
       <w:r>
@@ -2734,7 +3802,7 @@
     </w:lvl>
   </w:abstractNum>
   <w:abstractNum w:abstractNumId="990">
-    <w:nsid w:val="b8a81d87"/>
+    <w:nsid w:val="b69206e3"/>
     <w:multiLevelType w:val="multilevel"/>
     <w:lvl w:ilvl="0">
       <w:numFmt w:val="bullet"/>

</xml_diff>

<commit_message>
Made adjustments to tables
</commit_message>
<xml_diff>
--- a/Assignment4_Lobsters.docx
+++ b/Assignment4_Lobsters.docx
@@ -135,616 +135,250 @@
     </w:p>
     <w:p>
       <w:pPr>
+        <w:pStyle w:val="Compact"/>
+      </w:pPr>
+      <w:r>
+        <w:t xml:space="preserve">Site</w:t>
+      </w:r>
+    </w:p>
+    <w:p>
+      <w:pPr>
+        <w:pStyle w:val="Compact"/>
+      </w:pPr>
+      <w:r>
+        <w:t xml:space="preserve">Mean Lobster Size (mm)</w:t>
+      </w:r>
+    </w:p>
+    <w:p>
+      <w:pPr>
+        <w:pStyle w:val="Compact"/>
+      </w:pPr>
+      <w:r>
+        <w:t xml:space="preserve">Standard Deviation of Size (mm)</w:t>
+      </w:r>
+    </w:p>
+    <w:p>
+      <w:pPr>
+        <w:pStyle w:val="Compact"/>
+      </w:pPr>
+      <w:r>
+        <w:t xml:space="preserve">Abundance</w:t>
+      </w:r>
+    </w:p>
+    <w:p>
+      <w:pPr>
+        <w:pStyle w:val="Compact"/>
+      </w:pPr>
+      <w:r>
+        <w:t xml:space="preserve">AQUE</w:t>
+      </w:r>
+    </w:p>
+    <w:p>
+      <w:pPr>
+        <w:pStyle w:val="Compact"/>
+      </w:pPr>
+      <w:r>
+        <w:t xml:space="preserve">71.00</w:t>
+      </w:r>
+    </w:p>
+    <w:p>
+      <w:pPr>
+        <w:pStyle w:val="Compact"/>
+      </w:pPr>
+      <w:r>
+        <w:t xml:space="preserve">10.15</w:t>
+      </w:r>
+    </w:p>
+    <w:p>
+      <w:pPr>
+        <w:pStyle w:val="Compact"/>
+      </w:pPr>
+      <w:r>
+        <w:t xml:space="preserve">38</w:t>
+      </w:r>
+    </w:p>
+    <w:p>
+      <w:pPr>
+        <w:pStyle w:val="Compact"/>
+      </w:pPr>
+      <w:r>
+        <w:t xml:space="preserve">CARP</w:t>
+      </w:r>
+    </w:p>
+    <w:p>
+      <w:pPr>
+        <w:pStyle w:val="Compact"/>
+      </w:pPr>
+      <w:r>
+        <w:t xml:space="preserve">74.36</w:t>
+      </w:r>
+    </w:p>
+    <w:p>
+      <w:pPr>
+        <w:pStyle w:val="Compact"/>
+      </w:pPr>
+      <w:r>
+        <w:t xml:space="preserve">14.62</w:t>
+      </w:r>
+    </w:p>
+    <w:p>
+      <w:pPr>
+        <w:pStyle w:val="Compact"/>
+      </w:pPr>
+      <w:r>
+        <w:t xml:space="preserve">78</w:t>
+      </w:r>
+    </w:p>
+    <w:p>
+      <w:pPr>
+        <w:pStyle w:val="Compact"/>
+      </w:pPr>
+      <w:r>
+        <w:t xml:space="preserve">IVEE</w:t>
+      </w:r>
+    </w:p>
+    <w:p>
+      <w:pPr>
+        <w:pStyle w:val="Compact"/>
+      </w:pPr>
+      <w:r>
+        <w:t xml:space="preserve">66.08</w:t>
+      </w:r>
+    </w:p>
+    <w:p>
+      <w:pPr>
+        <w:pStyle w:val="Compact"/>
+      </w:pPr>
+      <w:r>
+        <w:t xml:space="preserve">12.09</w:t>
+      </w:r>
+    </w:p>
+    <w:p>
+      <w:pPr>
+        <w:pStyle w:val="Compact"/>
+      </w:pPr>
+      <w:r>
+        <w:t xml:space="preserve">26</w:t>
+      </w:r>
+    </w:p>
+    <w:p>
+      <w:pPr>
+        <w:pStyle w:val="Compact"/>
+      </w:pPr>
+      <w:r>
+        <w:t xml:space="preserve">MOHK</w:t>
+      </w:r>
+    </w:p>
+    <w:p>
+      <w:pPr>
+        <w:pStyle w:val="Compact"/>
+      </w:pPr>
+      <w:r>
+        <w:t xml:space="preserve">77.25</w:t>
+      </w:r>
+    </w:p>
+    <w:p>
+      <w:pPr>
+        <w:pStyle w:val="Compact"/>
+      </w:pPr>
+      <w:r>
+        <w:t xml:space="preserve">10.59</w:t>
+      </w:r>
+    </w:p>
+    <w:p>
+      <w:pPr>
+        <w:pStyle w:val="Compact"/>
+      </w:pPr>
+      <w:r>
+        <w:t xml:space="preserve">83</w:t>
+      </w:r>
+    </w:p>
+    <w:p>
+      <w:pPr>
+        <w:pStyle w:val="Compact"/>
+      </w:pPr>
+      <w:r>
+        <w:t xml:space="preserve">NAPL</w:t>
+      </w:r>
+    </w:p>
+    <w:p>
+      <w:pPr>
+        <w:pStyle w:val="Compact"/>
+      </w:pPr>
+      <w:r>
+        <w:t xml:space="preserve">73.00</w:t>
+      </w:r>
+    </w:p>
+    <w:p>
+      <w:pPr>
+        <w:pStyle w:val="Compact"/>
+      </w:pPr>
+      <w:r>
+        <w:t xml:space="preserve">11.75</w:t>
+      </w:r>
+    </w:p>
+    <w:p>
+      <w:pPr>
+        <w:pStyle w:val="Compact"/>
+      </w:pPr>
+      <w:r>
+        <w:t xml:space="preserve">6</w:t>
+      </w:r>
+    </w:p>
+    <w:p>
+      <w:pPr>
         <w:pStyle w:val="SourceCode"/>
       </w:pPr>
       <w:r>
         <w:rPr>
-          <w:rStyle w:val="CommentTok"/>
-        </w:rPr>
-        <w:t xml:space="preserve">#Create Datea table for 2012 and 2017</w:t>
-      </w:r>
-      <w:r>
-        <w:br w:type="textWrapping"/>
-      </w:r>
-      <w:r>
-        <w:rPr>
-          <w:rStyle w:val="NormalTok"/>
-        </w:rPr>
-        <w:t xml:space="preserve">lobster_case_format2012 &lt;-</w:t>
-      </w:r>
-      <w:r>
-        <w:rPr>
-          <w:rStyle w:val="StringTok"/>
-        </w:rPr>
-        <w:t xml:space="preserve"> </w:t>
-      </w:r>
-      <w:r>
-        <w:rPr>
-          <w:rStyle w:val="NormalTok"/>
-        </w:rPr>
-        <w:t xml:space="preserve">lobster_size_edits </w:t>
-      </w:r>
-      <w:r>
-        <w:rPr>
-          <w:rStyle w:val="OperatorTok"/>
-        </w:rPr>
-        <w:t xml:space="preserve">%&gt;%</w:t>
-      </w:r>
-      <w:r>
-        <w:br w:type="textWrapping"/>
-      </w:r>
-      <w:r>
-        <w:rPr>
-          <w:rStyle w:val="StringTok"/>
-        </w:rPr>
-        <w:t xml:space="preserve">  </w:t>
-      </w:r>
-      <w:r>
-        <w:rPr>
-          <w:rStyle w:val="KeywordTok"/>
-        </w:rPr>
-        <w:t xml:space="preserve">filter</w:t>
-      </w:r>
-      <w:r>
-        <w:rPr>
-          <w:rStyle w:val="NormalTok"/>
-        </w:rPr>
-        <w:t xml:space="preserve">(YEAR</w:t>
-      </w:r>
-      <w:r>
-        <w:rPr>
-          <w:rStyle w:val="OperatorTok"/>
-        </w:rPr>
-        <w:t xml:space="preserve">==</w:t>
-      </w:r>
-      <w:r>
-        <w:rPr>
-          <w:rStyle w:val="StringTok"/>
-        </w:rPr>
-        <w:t xml:space="preserve">"2012"</w:t>
-      </w:r>
-      <w:r>
-        <w:rPr>
-          <w:rStyle w:val="NormalTok"/>
-        </w:rPr>
-        <w:t xml:space="preserve">) </w:t>
-      </w:r>
-      <w:r>
-        <w:rPr>
-          <w:rStyle w:val="OperatorTok"/>
-        </w:rPr>
-        <w:t xml:space="preserve">%&gt;%</w:t>
-      </w:r>
-      <w:r>
-        <w:br w:type="textWrapping"/>
-      </w:r>
-      <w:r>
-        <w:rPr>
-          <w:rStyle w:val="StringTok"/>
-        </w:rPr>
-        <w:t xml:space="preserve">  </w:t>
-      </w:r>
-      <w:r>
-        <w:rPr>
-          <w:rStyle w:val="KeywordTok"/>
-        </w:rPr>
-        <w:t xml:space="preserve">as.data.frame</w:t>
-      </w:r>
-      <w:r>
-        <w:rPr>
-          <w:rStyle w:val="NormalTok"/>
-        </w:rPr>
-        <w:t xml:space="preserve">() </w:t>
-      </w:r>
-      <w:r>
-        <w:rPr>
-          <w:rStyle w:val="OperatorTok"/>
-        </w:rPr>
-        <w:t xml:space="preserve">%&gt;%</w:t>
-      </w:r>
-      <w:r>
-        <w:br w:type="textWrapping"/>
-      </w:r>
-      <w:r>
-        <w:rPr>
-          <w:rStyle w:val="StringTok"/>
-        </w:rPr>
-        <w:t xml:space="preserve">  </w:t>
-      </w:r>
-      <w:r>
-        <w:rPr>
-          <w:rStyle w:val="KeywordTok"/>
-        </w:rPr>
-        <w:t xml:space="preserve">expand.dft</w:t>
-      </w:r>
-      <w:r>
-        <w:rPr>
-          <w:rStyle w:val="NormalTok"/>
-        </w:rPr>
-        <w:t xml:space="preserve">(</w:t>
-      </w:r>
-      <w:r>
-        <w:rPr>
-          <w:rStyle w:val="DataTypeTok"/>
-        </w:rPr>
-        <w:t xml:space="preserve">freq=</w:t>
-      </w:r>
-      <w:r>
-        <w:rPr>
-          <w:rStyle w:val="StringTok"/>
-        </w:rPr>
-        <w:t xml:space="preserve">"COUNT"</w:t>
-      </w:r>
-      <w:r>
-        <w:rPr>
-          <w:rStyle w:val="NormalTok"/>
-        </w:rPr>
-        <w:t xml:space="preserve">)</w:t>
-      </w:r>
-      <w:r>
-        <w:br w:type="textWrapping"/>
-      </w:r>
-      <w:r>
-        <w:br w:type="textWrapping"/>
-      </w:r>
-      <w:r>
-        <w:rPr>
-          <w:rStyle w:val="NormalTok"/>
-        </w:rPr>
-        <w:t xml:space="preserve">lobster_size_summary2012 &lt;-</w:t>
-      </w:r>
-      <w:r>
-        <w:rPr>
-          <w:rStyle w:val="StringTok"/>
-        </w:rPr>
-        <w:t xml:space="preserve"> </w:t>
-      </w:r>
-      <w:r>
-        <w:rPr>
-          <w:rStyle w:val="NormalTok"/>
-        </w:rPr>
-        <w:t xml:space="preserve">lobster_case_format2012 </w:t>
-      </w:r>
-      <w:r>
-        <w:rPr>
-          <w:rStyle w:val="OperatorTok"/>
-        </w:rPr>
-        <w:t xml:space="preserve">%&gt;%</w:t>
-      </w:r>
-      <w:r>
-        <w:br w:type="textWrapping"/>
-      </w:r>
-      <w:r>
-        <w:rPr>
-          <w:rStyle w:val="StringTok"/>
-        </w:rPr>
-        <w:t xml:space="preserve">  </w:t>
-      </w:r>
-      <w:r>
-        <w:rPr>
-          <w:rStyle w:val="KeywordTok"/>
-        </w:rPr>
-        <w:t xml:space="preserve">group_by</w:t>
-      </w:r>
-      <w:r>
-        <w:rPr>
-          <w:rStyle w:val="NormalTok"/>
-        </w:rPr>
-        <w:t xml:space="preserve">(SITE) </w:t>
-      </w:r>
-      <w:r>
-        <w:rPr>
-          <w:rStyle w:val="OperatorTok"/>
-        </w:rPr>
-        <w:t xml:space="preserve">%&gt;%</w:t>
-      </w:r>
-      <w:r>
-        <w:br w:type="textWrapping"/>
-      </w:r>
-      <w:r>
-        <w:rPr>
-          <w:rStyle w:val="StringTok"/>
-        </w:rPr>
-        <w:t xml:space="preserve">  </w:t>
-      </w:r>
-      <w:r>
-        <w:rPr>
-          <w:rStyle w:val="KeywordTok"/>
-        </w:rPr>
-        <w:t xml:space="preserve">summarize</w:t>
-      </w:r>
-      <w:r>
-        <w:rPr>
-          <w:rStyle w:val="NormalTok"/>
-        </w:rPr>
-        <w:t xml:space="preserve">(</w:t>
-      </w:r>
-      <w:r>
-        <w:br w:type="textWrapping"/>
-      </w:r>
-      <w:r>
-        <w:rPr>
-          <w:rStyle w:val="NormalTok"/>
-        </w:rPr>
-        <w:t xml:space="preserve">    </w:t>
-      </w:r>
-      <w:r>
-        <w:rPr>
-          <w:rStyle w:val="DataTypeTok"/>
-        </w:rPr>
-        <w:t xml:space="preserve">lobster_mean =</w:t>
-      </w:r>
-      <w:r>
-        <w:rPr>
-          <w:rStyle w:val="NormalTok"/>
-        </w:rPr>
-        <w:t xml:space="preserve"> </w:t>
-      </w:r>
-      <w:r>
-        <w:rPr>
-          <w:rStyle w:val="KeywordTok"/>
-        </w:rPr>
-        <w:t xml:space="preserve">round</w:t>
-      </w:r>
-      <w:r>
-        <w:rPr>
-          <w:rStyle w:val="NormalTok"/>
-        </w:rPr>
-        <w:t xml:space="preserve">(</w:t>
-      </w:r>
-      <w:r>
-        <w:rPr>
-          <w:rStyle w:val="KeywordTok"/>
-        </w:rPr>
-        <w:t xml:space="preserve">mean</w:t>
-      </w:r>
-      <w:r>
-        <w:rPr>
-          <w:rStyle w:val="NormalTok"/>
-        </w:rPr>
-        <w:t xml:space="preserve">(SIZE),</w:t>
-      </w:r>
-      <w:r>
-        <w:rPr>
-          <w:rStyle w:val="DecValTok"/>
-        </w:rPr>
-        <w:t xml:space="preserve">2</w:t>
-      </w:r>
-      <w:r>
-        <w:rPr>
-          <w:rStyle w:val="NormalTok"/>
-        </w:rPr>
-        <w:t xml:space="preserve">),</w:t>
-      </w:r>
-      <w:r>
-        <w:br w:type="textWrapping"/>
-      </w:r>
-      <w:r>
-        <w:rPr>
-          <w:rStyle w:val="NormalTok"/>
-        </w:rPr>
-        <w:t xml:space="preserve">    </w:t>
-      </w:r>
-      <w:r>
-        <w:rPr>
-          <w:rStyle w:val="DataTypeTok"/>
-        </w:rPr>
-        <w:t xml:space="preserve">lobster_sd =</w:t>
-      </w:r>
-      <w:r>
-        <w:rPr>
-          <w:rStyle w:val="NormalTok"/>
-        </w:rPr>
-        <w:t xml:space="preserve"> </w:t>
-      </w:r>
-      <w:r>
-        <w:rPr>
-          <w:rStyle w:val="KeywordTok"/>
-        </w:rPr>
-        <w:t xml:space="preserve">round</w:t>
-      </w:r>
-      <w:r>
-        <w:rPr>
-          <w:rStyle w:val="NormalTok"/>
-        </w:rPr>
-        <w:t xml:space="preserve">(</w:t>
-      </w:r>
-      <w:r>
-        <w:rPr>
-          <w:rStyle w:val="KeywordTok"/>
-        </w:rPr>
-        <w:t xml:space="preserve">sd</w:t>
-      </w:r>
-      <w:r>
-        <w:rPr>
-          <w:rStyle w:val="NormalTok"/>
-        </w:rPr>
-        <w:t xml:space="preserve">(SIZE),</w:t>
-      </w:r>
-      <w:r>
-        <w:rPr>
-          <w:rStyle w:val="DecValTok"/>
-        </w:rPr>
-        <w:t xml:space="preserve">2</w:t>
-      </w:r>
-      <w:r>
-        <w:rPr>
-          <w:rStyle w:val="NormalTok"/>
-        </w:rPr>
-        <w:t xml:space="preserve">),</w:t>
-      </w:r>
-      <w:r>
-        <w:br w:type="textWrapping"/>
-      </w:r>
-      <w:r>
-        <w:rPr>
-          <w:rStyle w:val="NormalTok"/>
-        </w:rPr>
-        <w:t xml:space="preserve">    </w:t>
-      </w:r>
-      <w:r>
-        <w:rPr>
-          <w:rStyle w:val="DataTypeTok"/>
-        </w:rPr>
-        <w:t xml:space="preserve">sample_size =</w:t>
-      </w:r>
-      <w:r>
-        <w:rPr>
-          <w:rStyle w:val="NormalTok"/>
-        </w:rPr>
-        <w:t xml:space="preserve"> </w:t>
-      </w:r>
-      <w:r>
-        <w:rPr>
-          <w:rStyle w:val="KeywordTok"/>
-        </w:rPr>
-        <w:t xml:space="preserve">length</w:t>
-      </w:r>
-      <w:r>
-        <w:rPr>
-          <w:rStyle w:val="NormalTok"/>
-        </w:rPr>
-        <w:t xml:space="preserve">(SIZE)</w:t>
-      </w:r>
-      <w:r>
-        <w:br w:type="textWrapping"/>
-      </w:r>
-      <w:r>
-        <w:rPr>
-          <w:rStyle w:val="NormalTok"/>
-        </w:rPr>
-        <w:t xml:space="preserve">  )</w:t>
-      </w:r>
-      <w:r>
-        <w:br w:type="textWrapping"/>
-      </w:r>
-      <w:r>
-        <w:br w:type="textWrapping"/>
-      </w:r>
-      <w:r>
-        <w:rPr>
-          <w:rStyle w:val="NormalTok"/>
-        </w:rPr>
-        <w:t xml:space="preserve">Table2012 &lt;-</w:t>
-      </w:r>
-      <w:r>
-        <w:rPr>
-          <w:rStyle w:val="StringTok"/>
-        </w:rPr>
-        <w:t xml:space="preserve"> </w:t>
-      </w:r>
-      <w:r>
-        <w:rPr>
-          <w:rStyle w:val="KeywordTok"/>
-        </w:rPr>
-        <w:t xml:space="preserve">kable</w:t>
-      </w:r>
-      <w:r>
-        <w:rPr>
-          <w:rStyle w:val="NormalTok"/>
-        </w:rPr>
-        <w:t xml:space="preserve">(lobster_size_summary2012)</w:t>
-      </w:r>
-      <w:r>
-        <w:br w:type="textWrapping"/>
-      </w:r>
-      <w:r>
-        <w:rPr>
-          <w:rStyle w:val="NormalTok"/>
-        </w:rPr>
-        <w:t xml:space="preserve">Table2012</w:t>
-      </w:r>
-    </w:p>
-    <w:p>
-      <w:pPr>
-        <w:pStyle w:val="Compact"/>
-      </w:pPr>
-      <w:r>
-        <w:t xml:space="preserve">SITE</w:t>
-      </w:r>
-    </w:p>
-    <w:p>
-      <w:pPr>
-        <w:pStyle w:val="Compact"/>
-      </w:pPr>
-      <w:r>
-        <w:t xml:space="preserve">lobster_mean</w:t>
-      </w:r>
-    </w:p>
-    <w:p>
-      <w:pPr>
-        <w:pStyle w:val="Compact"/>
-      </w:pPr>
-      <w:r>
-        <w:t xml:space="preserve">lobster_sd</w:t>
-      </w:r>
-    </w:p>
-    <w:p>
-      <w:pPr>
-        <w:pStyle w:val="Compact"/>
-      </w:pPr>
-      <w:r>
-        <w:t xml:space="preserve">sample_size</w:t>
-      </w:r>
-    </w:p>
-    <w:p>
-      <w:pPr>
-        <w:pStyle w:val="Compact"/>
-      </w:pPr>
-      <w:r>
-        <w:t xml:space="preserve">AQUE</w:t>
-      </w:r>
-    </w:p>
-    <w:p>
-      <w:pPr>
-        <w:pStyle w:val="Compact"/>
-      </w:pPr>
-      <w:r>
-        <w:t xml:space="preserve">71.00</w:t>
-      </w:r>
-    </w:p>
-    <w:p>
-      <w:pPr>
-        <w:pStyle w:val="Compact"/>
-      </w:pPr>
-      <w:r>
-        <w:t xml:space="preserve">10.15</w:t>
-      </w:r>
-    </w:p>
-    <w:p>
-      <w:pPr>
-        <w:pStyle w:val="Compact"/>
-      </w:pPr>
-      <w:r>
-        <w:t xml:space="preserve">38</w:t>
-      </w:r>
-    </w:p>
-    <w:p>
-      <w:pPr>
-        <w:pStyle w:val="Compact"/>
-      </w:pPr>
-      <w:r>
-        <w:t xml:space="preserve">CARP</w:t>
-      </w:r>
-    </w:p>
-    <w:p>
-      <w:pPr>
-        <w:pStyle w:val="Compact"/>
-      </w:pPr>
-      <w:r>
-        <w:t xml:space="preserve">74.36</w:t>
-      </w:r>
-    </w:p>
-    <w:p>
-      <w:pPr>
-        <w:pStyle w:val="Compact"/>
-      </w:pPr>
-      <w:r>
-        <w:t xml:space="preserve">14.62</w:t>
-      </w:r>
-    </w:p>
-    <w:p>
-      <w:pPr>
-        <w:pStyle w:val="Compact"/>
-      </w:pPr>
-      <w:r>
-        <w:t xml:space="preserve">78</w:t>
-      </w:r>
-    </w:p>
-    <w:p>
-      <w:pPr>
-        <w:pStyle w:val="Compact"/>
-      </w:pPr>
-      <w:r>
-        <w:t xml:space="preserve">IVEE</w:t>
-      </w:r>
-    </w:p>
-    <w:p>
-      <w:pPr>
-        <w:pStyle w:val="Compact"/>
-      </w:pPr>
-      <w:r>
-        <w:t xml:space="preserve">66.08</w:t>
-      </w:r>
-    </w:p>
-    <w:p>
-      <w:pPr>
-        <w:pStyle w:val="Compact"/>
-      </w:pPr>
-      <w:r>
-        <w:t xml:space="preserve">12.09</w:t>
-      </w:r>
-    </w:p>
-    <w:p>
-      <w:pPr>
-        <w:pStyle w:val="Compact"/>
-      </w:pPr>
-      <w:r>
-        <w:t xml:space="preserve">26</w:t>
-      </w:r>
-    </w:p>
-    <w:p>
-      <w:pPr>
-        <w:pStyle w:val="Compact"/>
-      </w:pPr>
-      <w:r>
-        <w:t xml:space="preserve">MOHK</w:t>
-      </w:r>
-    </w:p>
-    <w:p>
-      <w:pPr>
-        <w:pStyle w:val="Compact"/>
-      </w:pPr>
-      <w:r>
-        <w:t xml:space="preserve">77.25</w:t>
-      </w:r>
-    </w:p>
-    <w:p>
-      <w:pPr>
-        <w:pStyle w:val="Compact"/>
-      </w:pPr>
-      <w:r>
-        <w:t xml:space="preserve">10.59</w:t>
-      </w:r>
-    </w:p>
-    <w:p>
-      <w:pPr>
-        <w:pStyle w:val="Compact"/>
-      </w:pPr>
-      <w:r>
-        <w:t xml:space="preserve">83</w:t>
-      </w:r>
-    </w:p>
-    <w:p>
-      <w:pPr>
-        <w:pStyle w:val="Compact"/>
-      </w:pPr>
-      <w:r>
-        <w:t xml:space="preserve">NAPL</w:t>
-      </w:r>
-    </w:p>
-    <w:p>
-      <w:pPr>
-        <w:pStyle w:val="Compact"/>
-      </w:pPr>
-      <w:r>
-        <w:t xml:space="preserve">73.00</w:t>
-      </w:r>
-    </w:p>
-    <w:p>
-      <w:pPr>
-        <w:pStyle w:val="Compact"/>
-      </w:pPr>
-      <w:r>
-        <w:t xml:space="preserve">11.75</w:t>
-      </w:r>
-    </w:p>
-    <w:p>
-      <w:pPr>
-        <w:pStyle w:val="Compact"/>
-      </w:pPr>
-      <w:r>
-        <w:t xml:space="preserve">6</w:t>
+          <w:rStyle w:val="VerbatimChar"/>
+        </w:rPr>
+        <w:t xml:space="preserve">## Levene's Test for Homogeneity of Variance (center = median)</w:t>
+      </w:r>
+      <w:r>
+        <w:br w:type="textWrapping"/>
+      </w:r>
+      <w:r>
+        <w:rPr>
+          <w:rStyle w:val="VerbatimChar"/>
+        </w:rPr>
+        <w:t xml:space="preserve">##         Df F value    Pr(&gt;F)    </w:t>
+      </w:r>
+      <w:r>
+        <w:br w:type="textWrapping"/>
+      </w:r>
+      <w:r>
+        <w:rPr>
+          <w:rStyle w:val="VerbatimChar"/>
+        </w:rPr>
+        <w:t xml:space="preserve">## group    4  8.3893 1.065e-06 ***</w:t>
+      </w:r>
+      <w:r>
+        <w:br w:type="textWrapping"/>
+      </w:r>
+      <w:r>
+        <w:rPr>
+          <w:rStyle w:val="VerbatimChar"/>
+        </w:rPr>
+        <w:t xml:space="preserve">##       1663                      </w:t>
+      </w:r>
+      <w:r>
+        <w:br w:type="textWrapping"/>
+      </w:r>
+      <w:r>
+        <w:rPr>
+          <w:rStyle w:val="VerbatimChar"/>
+        </w:rPr>
+        <w:t xml:space="preserve">## ---</w:t>
+      </w:r>
+      <w:r>
+        <w:br w:type="textWrapping"/>
+      </w:r>
+      <w:r>
+        <w:rPr>
+          <w:rStyle w:val="VerbatimChar"/>
+        </w:rPr>
+        <w:t xml:space="preserve">## Signif. codes:  0 '***' 0.001 '**' 0.01 '*' 0.05 '.' 0.1 ' ' 1</w:t>
       </w:r>
     </w:p>
     <w:p>
@@ -755,34 +389,25 @@
         <w:rPr>
           <w:rStyle w:val="VerbatimChar"/>
         </w:rPr>
-        <w:t xml:space="preserve">## Levene's Test for Homogeneity of Variance (center = median)</w:t>
-      </w:r>
-      <w:r>
-        <w:br w:type="textWrapping"/>
-      </w:r>
-      <w:r>
-        <w:rPr>
-          <w:rStyle w:val="VerbatimChar"/>
-        </w:rPr>
-        <w:t xml:space="preserve">##         Df F value    Pr(&gt;F)    </w:t>
-      </w:r>
-      <w:r>
-        <w:br w:type="textWrapping"/>
-      </w:r>
-      <w:r>
-        <w:rPr>
-          <w:rStyle w:val="VerbatimChar"/>
-        </w:rPr>
-        <w:t xml:space="preserve">## group    4  8.3893 1.065e-06 ***</w:t>
-      </w:r>
-      <w:r>
-        <w:br w:type="textWrapping"/>
-      </w:r>
-      <w:r>
-        <w:rPr>
-          <w:rStyle w:val="VerbatimChar"/>
-        </w:rPr>
-        <w:t xml:space="preserve">##       1663                      </w:t>
+        <w:t xml:space="preserve">##               Df Sum Sq Mean Sq F value Pr(&gt;F)   </w:t>
+      </w:r>
+      <w:r>
+        <w:br w:type="textWrapping"/>
+      </w:r>
+      <w:r>
+        <w:rPr>
+          <w:rStyle w:val="VerbatimChar"/>
+        </w:rPr>
+        <w:t xml:space="preserve">## SITE           4   2355   588.6   3.424 0.0085 **</w:t>
+      </w:r>
+      <w:r>
+        <w:br w:type="textWrapping"/>
+      </w:r>
+      <w:r>
+        <w:rPr>
+          <w:rStyle w:val="VerbatimChar"/>
+        </w:rPr>
+        <w:t xml:space="preserve">## Residuals   1663 285871   171.9                  </w:t>
       </w:r>
       <w:r>
         <w:br w:type="textWrapping"/>
@@ -811,53 +436,6 @@
         <w:rPr>
           <w:rStyle w:val="VerbatimChar"/>
         </w:rPr>
-        <w:t xml:space="preserve">##               Df Sum Sq Mean Sq F value Pr(&gt;F)   </w:t>
-      </w:r>
-      <w:r>
-        <w:br w:type="textWrapping"/>
-      </w:r>
-      <w:r>
-        <w:rPr>
-          <w:rStyle w:val="VerbatimChar"/>
-        </w:rPr>
-        <w:t xml:space="preserve">## SITE           4   2355   588.6   3.424 0.0085 **</w:t>
-      </w:r>
-      <w:r>
-        <w:br w:type="textWrapping"/>
-      </w:r>
-      <w:r>
-        <w:rPr>
-          <w:rStyle w:val="VerbatimChar"/>
-        </w:rPr>
-        <w:t xml:space="preserve">## Residuals   1663 285871   171.9                  </w:t>
-      </w:r>
-      <w:r>
-        <w:br w:type="textWrapping"/>
-      </w:r>
-      <w:r>
-        <w:rPr>
-          <w:rStyle w:val="VerbatimChar"/>
-        </w:rPr>
-        <w:t xml:space="preserve">## ---</w:t>
-      </w:r>
-      <w:r>
-        <w:br w:type="textWrapping"/>
-      </w:r>
-      <w:r>
-        <w:rPr>
-          <w:rStyle w:val="VerbatimChar"/>
-        </w:rPr>
-        <w:t xml:space="preserve">## Signif. codes:  0 '***' 0.001 '**' 0.01 '*' 0.05 '.' 0.1 ' ' 1</w:t>
-      </w:r>
-    </w:p>
-    <w:p>
-      <w:pPr>
-        <w:pStyle w:val="SourceCode"/>
-      </w:pPr>
-      <w:r>
-        <w:rPr>
-          <w:rStyle w:val="VerbatimChar"/>
-        </w:rPr>
         <w:t xml:space="preserve">##   Tukey multiple comparisons of means</w:t>
       </w:r>
       <w:r>
@@ -1010,31 +588,31 @@
         <w:pStyle w:val="Compact"/>
       </w:pPr>
       <w:r>
-        <w:t xml:space="preserve">SITE</w:t>
-      </w:r>
-    </w:p>
-    <w:p>
-      <w:pPr>
-        <w:pStyle w:val="Compact"/>
-      </w:pPr>
-      <w:r>
-        <w:t xml:space="preserve">lobster_mean</w:t>
-      </w:r>
-    </w:p>
-    <w:p>
-      <w:pPr>
-        <w:pStyle w:val="Compact"/>
-      </w:pPr>
-      <w:r>
-        <w:t xml:space="preserve">lobster_sd</w:t>
-      </w:r>
-    </w:p>
-    <w:p>
-      <w:pPr>
-        <w:pStyle w:val="Compact"/>
-      </w:pPr>
-      <w:r>
-        <w:t xml:space="preserve">sample_size</w:t>
+        <w:t xml:space="preserve">Site</w:t>
+      </w:r>
+    </w:p>
+    <w:p>
+      <w:pPr>
+        <w:pStyle w:val="Compact"/>
+      </w:pPr>
+      <w:r>
+        <w:t xml:space="preserve">Mean Lobster Size (mm)</w:t>
+      </w:r>
+    </w:p>
+    <w:p>
+      <w:pPr>
+        <w:pStyle w:val="Compact"/>
+      </w:pPr>
+      <w:r>
+        <w:t xml:space="preserve">Standard Deviation of Size (mm)</w:t>
+      </w:r>
+    </w:p>
+    <w:p>
+      <w:pPr>
+        <w:pStyle w:val="Compact"/>
+      </w:pPr>
+      <w:r>
+        <w:t xml:space="preserve">Abundance</w:t>
       </w:r>
     </w:p>
     <w:p>
@@ -3802,7 +3380,7 @@
     </w:lvl>
   </w:abstractNum>
   <w:abstractNum w:abstractNumId="990">
-    <w:nsid w:val="b69206e3"/>
+    <w:nsid w:val="26470fd2"/>
     <w:multiLevelType w:val="multilevel"/>
     <w:lvl w:ilvl="0">
       <w:numFmt w:val="bullet"/>

</xml_diff>